<commit_message>
I uppdated the project title
</commit_message>
<xml_diff>
--- a/SoftwareProject-CarRentalWebsite.docx
+++ b/SoftwareProject-CarRentalWebsite.docx
@@ -277,33 +277,63 @@
         <w:rPr>
           <w:b/>
           <w:bCs/>
-          <w:sz w:val="24"/>
-          <w:szCs w:val="24"/>
-          <w:lang w:bidi="ar-JO"/>
-        </w:rPr>
-      </w:pPr>
-      <w:r>
-        <w:rPr>
-          <w:b/>
-          <w:bCs/>
-          <w:sz w:val="36"/>
-          <w:szCs w:val="36"/>
-          <w:lang w:bidi="ar-JO"/>
-        </w:rPr>
-        <w:t>DESIGNING AN INTEGRATED PUBLIC TRANSPORTATION MANAGEMENT SYSTEM FOR IMPROVED PASSENGER EXPERIENCE IN PALESTINE</w:t>
-      </w:r>
-    </w:p>
-    <w:p>
-      <w:pPr>
-        <w:jc w:val="center"/>
-        <w:rPr>
-          <w:b/>
-          <w:bCs/>
-          <w:sz w:val="24"/>
-          <w:szCs w:val="24"/>
-          <w:lang w:bidi="ar-JO"/>
-        </w:rPr>
-      </w:pPr>
+          <w:sz w:val="44"/>
+          <w:szCs w:val="44"/>
+          <w:lang w:bidi="ar-JO"/>
+        </w:rPr>
+      </w:pPr>
+      <w:r>
+        <w:rPr>
+          <w:b/>
+          <w:bCs/>
+          <w:sz w:val="44"/>
+          <w:szCs w:val="44"/>
+          <w:lang w:bidi="ar-JO"/>
+        </w:rPr>
+        <w:t>DESIGNING A USER-FRIENDLY CAR RENTAL SERVICE</w:t>
+      </w:r>
+      <w:r>
+        <w:rPr>
+          <w:b/>
+          <w:bCs/>
+          <w:sz w:val="44"/>
+          <w:szCs w:val="44"/>
+          <w:lang w:bidi="ar-JO"/>
+        </w:rPr>
+        <w:t xml:space="preserve"> </w:t>
+      </w:r>
+      <w:r>
+        <w:rPr>
+          <w:b/>
+          <w:bCs/>
+          <w:sz w:val="44"/>
+          <w:szCs w:val="44"/>
+          <w:lang w:bidi="ar-JO"/>
+        </w:rPr>
+        <w:t>WEBSITE FOR CONVENIENT VEHICLE BOOKING IN</w:t>
+      </w:r>
+      <w:r>
+        <w:rPr>
+          <w:b/>
+          <w:bCs/>
+          <w:sz w:val="44"/>
+          <w:szCs w:val="44"/>
+          <w:lang w:bidi="ar-JO"/>
+        </w:rPr>
+        <w:t xml:space="preserve"> </w:t>
+      </w:r>
+      <w:bookmarkStart w:id="0" w:name="_GoBack"/>
+      <w:bookmarkEnd w:id="0"/>
+      <w:r>
+        <w:rPr>
+          <w:b/>
+          <w:bCs/>
+          <w:sz w:val="44"/>
+          <w:szCs w:val="44"/>
+          <w:lang w:bidi="ar-JO"/>
+        </w:rPr>
+        <w:t>PALESTINE</w:t>
+      </w:r>
     </w:p>
     <w:p>
       <w:pPr>
@@ -1226,15 +1256,12 @@
           <w:p>
             <w:pPr>
               <w:rPr>
-                <w:rFonts w:hint="cs"/>
                 <w:sz w:val="26"/>
                 <w:szCs w:val="26"/>
                 <w:rtl/>
                 <w:lang w:bidi="ar-JO"/>
               </w:rPr>
             </w:pPr>
-            <w:bookmarkStart w:id="0" w:name="_GoBack"/>
-            <w:bookmarkEnd w:id="0"/>
           </w:p>
         </w:tc>
       </w:tr>

</xml_diff>

<commit_message>
I wrote a primary paragraph of the abstract
</commit_message>
<xml_diff>
--- a/SoftwareProject-CarRentalWebsite.docx
+++ b/SoftwareProject-CarRentalWebsite.docx
@@ -1,6 +1,6 @@
 
 <file path=word/document.xml><?xml version="1.0" encoding="utf-8"?>
-<w:document xmlns:wpc="http://schemas.microsoft.com/office/word/2010/wordprocessingCanvas" xmlns:cx="http://schemas.microsoft.com/office/drawing/2014/chartex" xmlns:cx1="http://schemas.microsoft.com/office/drawing/2015/9/8/chartex" xmlns:cx2="http://schemas.microsoft.com/office/drawing/2015/10/21/chartex" xmlns:cx3="http://schemas.microsoft.com/office/drawing/2016/5/9/chartex" xmlns:cx4="http://schemas.microsoft.com/office/drawing/2016/5/10/chartex" xmlns:cx5="http://schemas.microsoft.com/office/drawing/2016/5/11/chartex" xmlns:cx6="http://schemas.microsoft.com/office/drawing/2016/5/12/chartex" xmlns:cx7="http://schemas.microsoft.com/office/drawing/2016/5/13/chartex" xmlns:cx8="http://schemas.microsoft.com/office/drawing/2016/5/14/chartex" xmlns:mc="http://schemas.openxmlformats.org/markup-compatibility/2006" xmlns:aink="http://schemas.microsoft.com/office/drawing/2016/ink" xmlns:am3d="http://schemas.microsoft.com/office/drawing/2017/model3d" xmlns:o="urn:schemas-microsoft-com:office:office" xmlns:r="http://schemas.openxmlformats.org/officeDocument/2006/relationships" xmlns:m="http://schemas.openxmlformats.org/officeDocument/2006/math" xmlns:v="urn:schemas-microsoft-com:vml" xmlns:wp14="http://schemas.microsoft.com/office/word/2010/wordprocessingDrawing" xmlns:wp="http://schemas.openxmlformats.org/drawingml/2006/wordprocessingDrawing" xmlns:w10="urn:schemas-microsoft-com:office:word" xmlns:w="http://schemas.openxmlformats.org/wordprocessingml/2006/main" xmlns:w14="http://schemas.microsoft.com/office/word/2010/wordml" xmlns:w15="http://schemas.microsoft.com/office/word/2012/wordml" xmlns:w16cid="http://schemas.microsoft.com/office/word/2016/wordml/cid" xmlns:w16se="http://schemas.microsoft.com/office/word/2015/wordml/symex" xmlns:wpg="http://schemas.microsoft.com/office/word/2010/wordprocessingGroup" xmlns:wpi="http://schemas.microsoft.com/office/word/2010/wordprocessingInk" xmlns:wne="http://schemas.microsoft.com/office/word/2006/wordml" xmlns:wps="http://schemas.microsoft.com/office/word/2010/wordprocessingShape" mc:Ignorable="w14 w15 w16se w16cid wp14">
+<w:document xmlns:wpc="http://schemas.microsoft.com/office/word/2010/wordprocessingCanvas" xmlns:cx="http://schemas.microsoft.com/office/drawing/2014/chartex" xmlns:cx1="http://schemas.microsoft.com/office/drawing/2015/9/8/chartex" xmlns:cx2="http://schemas.microsoft.com/office/drawing/2015/10/21/chartex" xmlns:cx3="http://schemas.microsoft.com/office/drawing/2016/5/9/chartex" xmlns:cx4="http://schemas.microsoft.com/office/drawing/2016/5/10/chartex" xmlns:cx5="http://schemas.microsoft.com/office/drawing/2016/5/11/chartex" xmlns:cx6="http://schemas.microsoft.com/office/drawing/2016/5/12/chartex" xmlns:cx7="http://schemas.microsoft.com/office/drawing/2016/5/13/chartex" xmlns:cx8="http://schemas.microsoft.com/office/drawing/2016/5/14/chartex" xmlns:mc="http://schemas.openxmlformats.org/markup-compatibility/2006" xmlns:aink="http://schemas.microsoft.com/office/drawing/2016/ink" xmlns:am3d="http://schemas.microsoft.com/office/drawing/2017/model3d" xmlns:o="urn:schemas-microsoft-com:office:office" xmlns:oel="http://schemas.microsoft.com/office/2019/extlst" xmlns:r="http://schemas.openxmlformats.org/officeDocument/2006/relationships" xmlns:m="http://schemas.openxmlformats.org/officeDocument/2006/math" xmlns:v="urn:schemas-microsoft-com:vml" xmlns:wp14="http://schemas.microsoft.com/office/word/2010/wordprocessingDrawing" xmlns:wp="http://schemas.openxmlformats.org/drawingml/2006/wordprocessingDrawing" xmlns:w10="urn:schemas-microsoft-com:office:word" xmlns:w="http://schemas.openxmlformats.org/wordprocessingml/2006/main" xmlns:w14="http://schemas.microsoft.com/office/word/2010/wordml" xmlns:w15="http://schemas.microsoft.com/office/word/2012/wordml" xmlns:w16cex="http://schemas.microsoft.com/office/word/2018/wordml/cex" xmlns:w16cid="http://schemas.microsoft.com/office/word/2016/wordml/cid" xmlns:w16="http://schemas.microsoft.com/office/word/2018/wordml" xmlns:w16sdtdh="http://schemas.microsoft.com/office/word/2020/wordml/sdtdatahash" xmlns:w16se="http://schemas.microsoft.com/office/word/2015/wordml/symex" xmlns:wpg="http://schemas.microsoft.com/office/word/2010/wordprocessingGroup" xmlns:wpi="http://schemas.microsoft.com/office/word/2010/wordprocessingInk" xmlns:wne="http://schemas.microsoft.com/office/word/2006/wordml" xmlns:wps="http://schemas.microsoft.com/office/word/2010/wordprocessingShape" mc:Ignorable="w14 w15 w16se w16cid w16 w16cex w16sdtdh wp14">
   <w:body>
     <w:p>
       <w:pPr>
@@ -11,7 +11,7 @@
           <w:noProof/>
         </w:rPr>
         <w:drawing>
-          <wp:inline distT="0" distB="0" distL="0" distR="0" wp14:anchorId="557DC124" wp14:editId="3E762FD2">
+          <wp:inline distT="0" distB="0" distL="0" distR="0" wp14:anchorId="557DC124" wp14:editId="3FC761F0">
             <wp:extent cx="1168400" cy="1168400"/>
             <wp:effectExtent l="0" t="0" r="0" b="0"/>
             <wp:docPr id="3" name="Picture 3"/>
@@ -26,7 +26,7 @@
                     <pic:cNvPicPr/>
                   </pic:nvPicPr>
                   <pic:blipFill>
-                    <a:blip r:embed="rId7" cstate="print">
+                    <a:blip r:embed="rId8" cstate="print">
                       <a:extLst>
                         <a:ext uri="{28A0092B-C50C-407E-A947-70E740481C1C}">
                           <a14:useLocalDpi xmlns:a14="http://schemas.microsoft.com/office/drawing/2010/main" val="0"/>
@@ -322,8 +322,6 @@
         </w:rPr>
         <w:t xml:space="preserve"> </w:t>
       </w:r>
-      <w:bookmarkStart w:id="0" w:name="_GoBack"/>
-      <w:bookmarkEnd w:id="0"/>
       <w:r>
         <w:rPr>
           <w:b/>
@@ -779,6 +777,102 @@
     </w:p>
     <w:p>
       <w:pPr>
+        <w:ind w:left="216"/>
+        <w:rPr>
+          <w:sz w:val="26"/>
+          <w:szCs w:val="26"/>
+        </w:rPr>
+      </w:pPr>
+      <w:r>
+        <w:rPr>
+          <w:sz w:val="26"/>
+          <w:szCs w:val="26"/>
+        </w:rPr>
+        <w:t>R</w:t>
+      </w:r>
+      <w:r>
+        <w:rPr>
+          <w:sz w:val="26"/>
+          <w:szCs w:val="26"/>
+        </w:rPr>
+        <w:t>enting a vehicle could be overwhelming in terms of effort and time</w:t>
+      </w:r>
+      <w:r>
+        <w:rPr>
+          <w:sz w:val="26"/>
+          <w:szCs w:val="26"/>
+        </w:rPr>
+        <w:t>.</w:t>
+      </w:r>
+      <w:r>
+        <w:t xml:space="preserve"> O</w:t>
+      </w:r>
+      <w:r>
+        <w:rPr>
+          <w:sz w:val="26"/>
+          <w:szCs w:val="26"/>
+        </w:rPr>
+        <w:t xml:space="preserve">ftentimes when a person wants to rent a vehicle, </w:t>
+      </w:r>
+      <w:r>
+        <w:rPr>
+          <w:sz w:val="26"/>
+          <w:szCs w:val="26"/>
+        </w:rPr>
+        <w:t>it</w:t>
+      </w:r>
+      <w:r>
+        <w:rPr>
+          <w:sz w:val="26"/>
+          <w:szCs w:val="26"/>
+        </w:rPr>
+        <w:t xml:space="preserve"> might take an unpleasant amount of time</w:t>
+      </w:r>
+      <w:r>
+        <w:rPr>
+          <w:sz w:val="26"/>
+          <w:szCs w:val="26"/>
+        </w:rPr>
+        <w:t>. B</w:t>
+      </w:r>
+      <w:r>
+        <w:rPr>
+          <w:sz w:val="26"/>
+          <w:szCs w:val="26"/>
+        </w:rPr>
+        <w:t>y creating a website that allows people to rent a vehicle with simple clicks from their mobile phones or pc by only choosing the duration, pick up date and simply</w:t>
+      </w:r>
+      <w:r>
+        <w:rPr>
+          <w:sz w:val="26"/>
+          <w:szCs w:val="26"/>
+        </w:rPr>
+        <w:t>,</w:t>
+      </w:r>
+      <w:r>
+        <w:rPr>
+          <w:sz w:val="26"/>
+          <w:szCs w:val="26"/>
+        </w:rPr>
+        <w:t xml:space="preserve"> </w:t>
+      </w:r>
+      <w:r>
+        <w:rPr>
+          <w:sz w:val="26"/>
+          <w:szCs w:val="26"/>
+        </w:rPr>
+        <w:t>t</w:t>
+      </w:r>
+      <w:r>
+        <w:rPr>
+          <w:sz w:val="26"/>
+          <w:szCs w:val="26"/>
+        </w:rPr>
+        <w:t>he vehicle.</w:t>
+      </w:r>
+    </w:p>
+    <w:p>
+      <w:pPr>
         <w:rPr>
           <w:b/>
           <w:bCs/>
@@ -943,7 +1037,7 @@
     </w:p>
     <w:p>
       <w:pPr>
-        <w:ind w:left="-5"/>
+        <w:ind w:left="216"/>
         <w:rPr>
           <w:sz w:val="26"/>
           <w:szCs w:val="26"/>
@@ -1708,6 +1802,102 @@
         </w:rPr>
       </w:pPr>
     </w:p>
+    <w:p>
+      <w:pPr>
+        <w:rPr>
+          <w:sz w:val="26"/>
+          <w:szCs w:val="26"/>
+          <w:u w:val="single"/>
+          <w:lang w:bidi="ar-JO"/>
+        </w:rPr>
+      </w:pPr>
+      <w:r>
+        <w:rPr>
+          <w:rFonts w:ascii="Lora" w:hAnsi="Lora"/>
+          <w:b/>
+          <w:bCs/>
+          <w:color w:val="800000"/>
+          <w:shd w:val="clear" w:color="auto" w:fill="FFFFFF"/>
+        </w:rPr>
+        <w:t>REFERENCES</w:t>
+      </w:r>
+      <w:r>
+        <w:rPr>
+          <w:sz w:val="26"/>
+          <w:szCs w:val="26"/>
+          <w:lang w:bidi="ar-JO"/>
+        </w:rPr>
+        <w:t>:</w:t>
+      </w:r>
+    </w:p>
+    <w:p>
+      <w:pPr>
+        <w:pStyle w:val="ListParagraph"/>
+        <w:numPr>
+          <w:ilvl w:val="0"/>
+          <w:numId w:val="3"/>
+        </w:numPr>
+        <w:rPr>
+          <w:sz w:val="24"/>
+          <w:szCs w:val="24"/>
+          <w:u w:val="single"/>
+          <w:lang w:bidi="ar-JO"/>
+        </w:rPr>
+      </w:pPr>
+      <w:proofErr w:type="gramStart"/>
+      <w:r>
+        <w:rPr>
+          <w:sz w:val="24"/>
+          <w:szCs w:val="24"/>
+          <w:u w:val="single"/>
+          <w:lang w:bidi="ar-JO"/>
+        </w:rPr>
+        <w:t xml:space="preserve">https://slcc.pressbooks.pub/technicalwritingatslcc/chapter/abstractengineer/ </w:t>
+      </w:r>
+      <w:r>
+        <w:rPr>
+          <w:sz w:val="24"/>
+          <w:szCs w:val="24"/>
+          <w:u w:val="single"/>
+          <w:lang w:bidi="ar-JO"/>
+        </w:rPr>
+        <w:t>.</w:t>
+      </w:r>
+      <w:proofErr w:type="gramEnd"/>
+    </w:p>
+    <w:p>
+      <w:pPr>
+        <w:pStyle w:val="ListParagraph"/>
+        <w:numPr>
+          <w:ilvl w:val="0"/>
+          <w:numId w:val="3"/>
+        </w:numPr>
+        <w:rPr>
+          <w:sz w:val="26"/>
+          <w:szCs w:val="26"/>
+          <w:u w:val="single"/>
+          <w:lang w:bidi="ar-JO"/>
+        </w:rPr>
+      </w:pPr>
+      <w:r>
+        <w:t>SOFTWARE ENGINEERING Ninth Edition</w:t>
+      </w:r>
+      <w:r>
+        <w:t xml:space="preserve">, </w:t>
+      </w:r>
+      <w:r>
+        <w:t>Ian Sommerville</w:t>
+      </w:r>
+      <w:r>
+        <w:rPr>
+          <w:sz w:val="26"/>
+          <w:szCs w:val="26"/>
+          <w:u w:val="single"/>
+          <w:lang w:bidi="ar-JO"/>
+        </w:rPr>
+        <w:t>.</w:t>
+      </w:r>
+    </w:p>
     <w:sectPr>
       <w:pgSz w:w="11906" w:h="16838"/>
       <w:pgMar w:top="851" w:right="707" w:bottom="709" w:left="709" w:header="708" w:footer="708" w:gutter="0"/>
@@ -1721,7 +1911,7 @@
 </file>
 
 <file path=word/endnotes.xml><?xml version="1.0" encoding="utf-8"?>
-<w:endnotes xmlns:wpc="http://schemas.microsoft.com/office/word/2010/wordprocessingCanvas" xmlns:cx="http://schemas.microsoft.com/office/drawing/2014/chartex" xmlns:cx1="http://schemas.microsoft.com/office/drawing/2015/9/8/chartex" xmlns:cx2="http://schemas.microsoft.com/office/drawing/2015/10/21/chartex" xmlns:cx3="http://schemas.microsoft.com/office/drawing/2016/5/9/chartex" xmlns:cx4="http://schemas.microsoft.com/office/drawing/2016/5/10/chartex" xmlns:cx5="http://schemas.microsoft.com/office/drawing/2016/5/11/chartex" xmlns:cx6="http://schemas.microsoft.com/office/drawing/2016/5/12/chartex" xmlns:cx7="http://schemas.microsoft.com/office/drawing/2016/5/13/chartex" xmlns:cx8="http://schemas.microsoft.com/office/drawing/2016/5/14/chartex" xmlns:mc="http://schemas.openxmlformats.org/markup-compatibility/2006" xmlns:aink="http://schemas.microsoft.com/office/drawing/2016/ink" xmlns:am3d="http://schemas.microsoft.com/office/drawing/2017/model3d" xmlns:o="urn:schemas-microsoft-com:office:office" xmlns:r="http://schemas.openxmlformats.org/officeDocument/2006/relationships" xmlns:m="http://schemas.openxmlformats.org/officeDocument/2006/math" xmlns:v="urn:schemas-microsoft-com:vml" xmlns:wp14="http://schemas.microsoft.com/office/word/2010/wordprocessingDrawing" xmlns:wp="http://schemas.openxmlformats.org/drawingml/2006/wordprocessingDrawing" xmlns:w10="urn:schemas-microsoft-com:office:word" xmlns:w="http://schemas.openxmlformats.org/wordprocessingml/2006/main" xmlns:w14="http://schemas.microsoft.com/office/word/2010/wordml" xmlns:w15="http://schemas.microsoft.com/office/word/2012/wordml" xmlns:w16cid="http://schemas.microsoft.com/office/word/2016/wordml/cid" xmlns:w16se="http://schemas.microsoft.com/office/word/2015/wordml/symex" xmlns:wpg="http://schemas.microsoft.com/office/word/2010/wordprocessingGroup" xmlns:wpi="http://schemas.microsoft.com/office/word/2010/wordprocessingInk" xmlns:wne="http://schemas.microsoft.com/office/word/2006/wordml" xmlns:wps="http://schemas.microsoft.com/office/word/2010/wordprocessingShape" mc:Ignorable="w14 w15 w16se w16cid wp14">
+<w:endnotes xmlns:wpc="http://schemas.microsoft.com/office/word/2010/wordprocessingCanvas" xmlns:cx="http://schemas.microsoft.com/office/drawing/2014/chartex" xmlns:cx1="http://schemas.microsoft.com/office/drawing/2015/9/8/chartex" xmlns:cx2="http://schemas.microsoft.com/office/drawing/2015/10/21/chartex" xmlns:cx3="http://schemas.microsoft.com/office/drawing/2016/5/9/chartex" xmlns:cx4="http://schemas.microsoft.com/office/drawing/2016/5/10/chartex" xmlns:cx5="http://schemas.microsoft.com/office/drawing/2016/5/11/chartex" xmlns:cx6="http://schemas.microsoft.com/office/drawing/2016/5/12/chartex" xmlns:cx7="http://schemas.microsoft.com/office/drawing/2016/5/13/chartex" xmlns:cx8="http://schemas.microsoft.com/office/drawing/2016/5/14/chartex" xmlns:mc="http://schemas.openxmlformats.org/markup-compatibility/2006" xmlns:aink="http://schemas.microsoft.com/office/drawing/2016/ink" xmlns:am3d="http://schemas.microsoft.com/office/drawing/2017/model3d" xmlns:o="urn:schemas-microsoft-com:office:office" xmlns:oel="http://schemas.microsoft.com/office/2019/extlst" xmlns:r="http://schemas.openxmlformats.org/officeDocument/2006/relationships" xmlns:m="http://schemas.openxmlformats.org/officeDocument/2006/math" xmlns:v="urn:schemas-microsoft-com:vml" xmlns:wp14="http://schemas.microsoft.com/office/word/2010/wordprocessingDrawing" xmlns:wp="http://schemas.openxmlformats.org/drawingml/2006/wordprocessingDrawing" xmlns:w10="urn:schemas-microsoft-com:office:word" xmlns:w="http://schemas.openxmlformats.org/wordprocessingml/2006/main" xmlns:w14="http://schemas.microsoft.com/office/word/2010/wordml" xmlns:w15="http://schemas.microsoft.com/office/word/2012/wordml" xmlns:w16cex="http://schemas.microsoft.com/office/word/2018/wordml/cex" xmlns:w16cid="http://schemas.microsoft.com/office/word/2016/wordml/cid" xmlns:w16="http://schemas.microsoft.com/office/word/2018/wordml" xmlns:w16sdtdh="http://schemas.microsoft.com/office/word/2020/wordml/sdtdatahash" xmlns:w16se="http://schemas.microsoft.com/office/word/2015/wordml/symex" xmlns:wpg="http://schemas.microsoft.com/office/word/2010/wordprocessingGroup" xmlns:wpi="http://schemas.microsoft.com/office/word/2010/wordprocessingInk" xmlns:wne="http://schemas.microsoft.com/office/word/2006/wordml" xmlns:wps="http://schemas.microsoft.com/office/word/2010/wordprocessingShape" mc:Ignorable="w14 w15 w16se w16cid w16 w16cex w16sdtdh wp14">
   <w:endnote w:type="separator" w:id="-1">
     <w:p>
       <w:pPr>
@@ -1746,7 +1936,7 @@
 </file>
 
 <file path=word/footnotes.xml><?xml version="1.0" encoding="utf-8"?>
-<w:footnotes xmlns:wpc="http://schemas.microsoft.com/office/word/2010/wordprocessingCanvas" xmlns:cx="http://schemas.microsoft.com/office/drawing/2014/chartex" xmlns:cx1="http://schemas.microsoft.com/office/drawing/2015/9/8/chartex" xmlns:cx2="http://schemas.microsoft.com/office/drawing/2015/10/21/chartex" xmlns:cx3="http://schemas.microsoft.com/office/drawing/2016/5/9/chartex" xmlns:cx4="http://schemas.microsoft.com/office/drawing/2016/5/10/chartex" xmlns:cx5="http://schemas.microsoft.com/office/drawing/2016/5/11/chartex" xmlns:cx6="http://schemas.microsoft.com/office/drawing/2016/5/12/chartex" xmlns:cx7="http://schemas.microsoft.com/office/drawing/2016/5/13/chartex" xmlns:cx8="http://schemas.microsoft.com/office/drawing/2016/5/14/chartex" xmlns:mc="http://schemas.openxmlformats.org/markup-compatibility/2006" xmlns:aink="http://schemas.microsoft.com/office/drawing/2016/ink" xmlns:am3d="http://schemas.microsoft.com/office/drawing/2017/model3d" xmlns:o="urn:schemas-microsoft-com:office:office" xmlns:r="http://schemas.openxmlformats.org/officeDocument/2006/relationships" xmlns:m="http://schemas.openxmlformats.org/officeDocument/2006/math" xmlns:v="urn:schemas-microsoft-com:vml" xmlns:wp14="http://schemas.microsoft.com/office/word/2010/wordprocessingDrawing" xmlns:wp="http://schemas.openxmlformats.org/drawingml/2006/wordprocessingDrawing" xmlns:w10="urn:schemas-microsoft-com:office:word" xmlns:w="http://schemas.openxmlformats.org/wordprocessingml/2006/main" xmlns:w14="http://schemas.microsoft.com/office/word/2010/wordml" xmlns:w15="http://schemas.microsoft.com/office/word/2012/wordml" xmlns:w16cid="http://schemas.microsoft.com/office/word/2016/wordml/cid" xmlns:w16se="http://schemas.microsoft.com/office/word/2015/wordml/symex" xmlns:wpg="http://schemas.microsoft.com/office/word/2010/wordprocessingGroup" xmlns:wpi="http://schemas.microsoft.com/office/word/2010/wordprocessingInk" xmlns:wne="http://schemas.microsoft.com/office/word/2006/wordml" xmlns:wps="http://schemas.microsoft.com/office/word/2010/wordprocessingShape" mc:Ignorable="w14 w15 w16se w16cid wp14">
+<w:footnotes xmlns:wpc="http://schemas.microsoft.com/office/word/2010/wordprocessingCanvas" xmlns:cx="http://schemas.microsoft.com/office/drawing/2014/chartex" xmlns:cx1="http://schemas.microsoft.com/office/drawing/2015/9/8/chartex" xmlns:cx2="http://schemas.microsoft.com/office/drawing/2015/10/21/chartex" xmlns:cx3="http://schemas.microsoft.com/office/drawing/2016/5/9/chartex" xmlns:cx4="http://schemas.microsoft.com/office/drawing/2016/5/10/chartex" xmlns:cx5="http://schemas.microsoft.com/office/drawing/2016/5/11/chartex" xmlns:cx6="http://schemas.microsoft.com/office/drawing/2016/5/12/chartex" xmlns:cx7="http://schemas.microsoft.com/office/drawing/2016/5/13/chartex" xmlns:cx8="http://schemas.microsoft.com/office/drawing/2016/5/14/chartex" xmlns:mc="http://schemas.openxmlformats.org/markup-compatibility/2006" xmlns:aink="http://schemas.microsoft.com/office/drawing/2016/ink" xmlns:am3d="http://schemas.microsoft.com/office/drawing/2017/model3d" xmlns:o="urn:schemas-microsoft-com:office:office" xmlns:oel="http://schemas.microsoft.com/office/2019/extlst" xmlns:r="http://schemas.openxmlformats.org/officeDocument/2006/relationships" xmlns:m="http://schemas.openxmlformats.org/officeDocument/2006/math" xmlns:v="urn:schemas-microsoft-com:vml" xmlns:wp14="http://schemas.microsoft.com/office/word/2010/wordprocessingDrawing" xmlns:wp="http://schemas.openxmlformats.org/drawingml/2006/wordprocessingDrawing" xmlns:w10="urn:schemas-microsoft-com:office:word" xmlns:w="http://schemas.openxmlformats.org/wordprocessingml/2006/main" xmlns:w14="http://schemas.microsoft.com/office/word/2010/wordml" xmlns:w15="http://schemas.microsoft.com/office/word/2012/wordml" xmlns:w16cex="http://schemas.microsoft.com/office/word/2018/wordml/cex" xmlns:w16cid="http://schemas.microsoft.com/office/word/2016/wordml/cid" xmlns:w16="http://schemas.microsoft.com/office/word/2018/wordml" xmlns:w16sdtdh="http://schemas.microsoft.com/office/word/2020/wordml/sdtdatahash" xmlns:w16se="http://schemas.microsoft.com/office/word/2015/wordml/symex" xmlns:wpg="http://schemas.microsoft.com/office/word/2010/wordprocessingGroup" xmlns:wpi="http://schemas.microsoft.com/office/word/2010/wordprocessingInk" xmlns:wne="http://schemas.microsoft.com/office/word/2006/wordml" xmlns:wps="http://schemas.microsoft.com/office/word/2010/wordprocessingShape" mc:Ignorable="w14 w15 w16se w16cid w16 w16cex w16sdtdh wp14">
   <w:footnote w:type="separator" w:id="-1">
     <w:p>
       <w:pPr>
@@ -1771,7 +1961,7 @@
 </file>
 
 <file path=word/numbering.xml><?xml version="1.0" encoding="utf-8"?>
-<w:numbering xmlns:wpc="http://schemas.microsoft.com/office/word/2010/wordprocessingCanvas" xmlns:cx="http://schemas.microsoft.com/office/drawing/2014/chartex" xmlns:cx1="http://schemas.microsoft.com/office/drawing/2015/9/8/chartex" xmlns:cx2="http://schemas.microsoft.com/office/drawing/2015/10/21/chartex" xmlns:cx3="http://schemas.microsoft.com/office/drawing/2016/5/9/chartex" xmlns:cx4="http://schemas.microsoft.com/office/drawing/2016/5/10/chartex" xmlns:cx5="http://schemas.microsoft.com/office/drawing/2016/5/11/chartex" xmlns:cx6="http://schemas.microsoft.com/office/drawing/2016/5/12/chartex" xmlns:cx7="http://schemas.microsoft.com/office/drawing/2016/5/13/chartex" xmlns:cx8="http://schemas.microsoft.com/office/drawing/2016/5/14/chartex" xmlns:mc="http://schemas.openxmlformats.org/markup-compatibility/2006" xmlns:aink="http://schemas.microsoft.com/office/drawing/2016/ink" xmlns:am3d="http://schemas.microsoft.com/office/drawing/2017/model3d" xmlns:o="urn:schemas-microsoft-com:office:office" xmlns:r="http://schemas.openxmlformats.org/officeDocument/2006/relationships" xmlns:m="http://schemas.openxmlformats.org/officeDocument/2006/math" xmlns:v="urn:schemas-microsoft-com:vml" xmlns:wp14="http://schemas.microsoft.com/office/word/2010/wordprocessingDrawing" xmlns:wp="http://schemas.openxmlformats.org/drawingml/2006/wordprocessingDrawing" xmlns:w10="urn:schemas-microsoft-com:office:word" xmlns:w="http://schemas.openxmlformats.org/wordprocessingml/2006/main" xmlns:w14="http://schemas.microsoft.com/office/word/2010/wordml" xmlns:w15="http://schemas.microsoft.com/office/word/2012/wordml" xmlns:w16cid="http://schemas.microsoft.com/office/word/2016/wordml/cid" xmlns:w16se="http://schemas.microsoft.com/office/word/2015/wordml/symex" xmlns:wpg="http://schemas.microsoft.com/office/word/2010/wordprocessingGroup" xmlns:wpi="http://schemas.microsoft.com/office/word/2010/wordprocessingInk" xmlns:wne="http://schemas.microsoft.com/office/word/2006/wordml" xmlns:wps="http://schemas.microsoft.com/office/word/2010/wordprocessingShape" mc:Ignorable="w14 w15 w16se w16cid wp14">
+<w:numbering xmlns:wpc="http://schemas.microsoft.com/office/word/2010/wordprocessingCanvas" xmlns:cx="http://schemas.microsoft.com/office/drawing/2014/chartex" xmlns:cx1="http://schemas.microsoft.com/office/drawing/2015/9/8/chartex" xmlns:cx2="http://schemas.microsoft.com/office/drawing/2015/10/21/chartex" xmlns:cx3="http://schemas.microsoft.com/office/drawing/2016/5/9/chartex" xmlns:cx4="http://schemas.microsoft.com/office/drawing/2016/5/10/chartex" xmlns:cx5="http://schemas.microsoft.com/office/drawing/2016/5/11/chartex" xmlns:cx6="http://schemas.microsoft.com/office/drawing/2016/5/12/chartex" xmlns:cx7="http://schemas.microsoft.com/office/drawing/2016/5/13/chartex" xmlns:cx8="http://schemas.microsoft.com/office/drawing/2016/5/14/chartex" xmlns:mc="http://schemas.openxmlformats.org/markup-compatibility/2006" xmlns:aink="http://schemas.microsoft.com/office/drawing/2016/ink" xmlns:am3d="http://schemas.microsoft.com/office/drawing/2017/model3d" xmlns:o="urn:schemas-microsoft-com:office:office" xmlns:oel="http://schemas.microsoft.com/office/2019/extlst" xmlns:r="http://schemas.openxmlformats.org/officeDocument/2006/relationships" xmlns:m="http://schemas.openxmlformats.org/officeDocument/2006/math" xmlns:v="urn:schemas-microsoft-com:vml" xmlns:wp14="http://schemas.microsoft.com/office/word/2010/wordprocessingDrawing" xmlns:wp="http://schemas.openxmlformats.org/drawingml/2006/wordprocessingDrawing" xmlns:w10="urn:schemas-microsoft-com:office:word" xmlns:w="http://schemas.openxmlformats.org/wordprocessingml/2006/main" xmlns:w14="http://schemas.microsoft.com/office/word/2010/wordml" xmlns:w15="http://schemas.microsoft.com/office/word/2012/wordml" xmlns:w16cex="http://schemas.microsoft.com/office/word/2018/wordml/cex" xmlns:w16cid="http://schemas.microsoft.com/office/word/2016/wordml/cid" xmlns:w16="http://schemas.microsoft.com/office/word/2018/wordml" xmlns:w16sdtdh="http://schemas.microsoft.com/office/word/2020/wordml/sdtdatahash" xmlns:w16se="http://schemas.microsoft.com/office/word/2015/wordml/symex" xmlns:wpg="http://schemas.microsoft.com/office/word/2010/wordprocessingGroup" xmlns:wpi="http://schemas.microsoft.com/office/word/2010/wordprocessingInk" xmlns:wne="http://schemas.microsoft.com/office/word/2006/wordml" xmlns:wps="http://schemas.microsoft.com/office/word/2010/wordprocessingShape" mc:Ignorable="w14 w15 w16se w16cid w16 w16cex w16sdtdh wp14">
   <w:abstractNum w:abstractNumId="0" w15:restartNumberingAfterBreak="0">
     <w:nsid w:val="399A0F08"/>
     <w:multiLevelType w:val="hybridMultilevel"/>
@@ -1859,6 +2049,119 @@
     </w:lvl>
   </w:abstractNum>
   <w:abstractNum w:abstractNumId="1" w15:restartNumberingAfterBreak="0">
+    <w:nsid w:val="54963A78"/>
+    <w:multiLevelType w:val="hybridMultilevel"/>
+    <w:tmpl w:val="B994ED6C"/>
+    <w:lvl w:ilvl="0" w:tplc="04090001">
+      <w:start w:val="1"/>
+      <w:numFmt w:val="bullet"/>
+      <w:lvlText w:val=""/>
+      <w:lvlJc w:val="left"/>
+      <w:pPr>
+        <w:ind w:left="1008" w:hanging="360"/>
+      </w:pPr>
+      <w:rPr>
+        <w:rFonts w:ascii="Symbol" w:hAnsi="Symbol" w:hint="default"/>
+      </w:rPr>
+    </w:lvl>
+    <w:lvl w:ilvl="1" w:tplc="04090003" w:tentative="1">
+      <w:start w:val="1"/>
+      <w:numFmt w:val="bullet"/>
+      <w:lvlText w:val="o"/>
+      <w:lvlJc w:val="left"/>
+      <w:pPr>
+        <w:ind w:left="1728" w:hanging="360"/>
+      </w:pPr>
+      <w:rPr>
+        <w:rFonts w:ascii="Courier New" w:hAnsi="Courier New" w:cs="Courier New" w:hint="default"/>
+      </w:rPr>
+    </w:lvl>
+    <w:lvl w:ilvl="2" w:tplc="04090005" w:tentative="1">
+      <w:start w:val="1"/>
+      <w:numFmt w:val="bullet"/>
+      <w:lvlText w:val=""/>
+      <w:lvlJc w:val="left"/>
+      <w:pPr>
+        <w:ind w:left="2448" w:hanging="360"/>
+      </w:pPr>
+      <w:rPr>
+        <w:rFonts w:ascii="Wingdings" w:hAnsi="Wingdings" w:hint="default"/>
+      </w:rPr>
+    </w:lvl>
+    <w:lvl w:ilvl="3" w:tplc="04090001" w:tentative="1">
+      <w:start w:val="1"/>
+      <w:numFmt w:val="bullet"/>
+      <w:lvlText w:val=""/>
+      <w:lvlJc w:val="left"/>
+      <w:pPr>
+        <w:ind w:left="3168" w:hanging="360"/>
+      </w:pPr>
+      <w:rPr>
+        <w:rFonts w:ascii="Symbol" w:hAnsi="Symbol" w:hint="default"/>
+      </w:rPr>
+    </w:lvl>
+    <w:lvl w:ilvl="4" w:tplc="04090003" w:tentative="1">
+      <w:start w:val="1"/>
+      <w:numFmt w:val="bullet"/>
+      <w:lvlText w:val="o"/>
+      <w:lvlJc w:val="left"/>
+      <w:pPr>
+        <w:ind w:left="3888" w:hanging="360"/>
+      </w:pPr>
+      <w:rPr>
+        <w:rFonts w:ascii="Courier New" w:hAnsi="Courier New" w:cs="Courier New" w:hint="default"/>
+      </w:rPr>
+    </w:lvl>
+    <w:lvl w:ilvl="5" w:tplc="04090005" w:tentative="1">
+      <w:start w:val="1"/>
+      <w:numFmt w:val="bullet"/>
+      <w:lvlText w:val=""/>
+      <w:lvlJc w:val="left"/>
+      <w:pPr>
+        <w:ind w:left="4608" w:hanging="360"/>
+      </w:pPr>
+      <w:rPr>
+        <w:rFonts w:ascii="Wingdings" w:hAnsi="Wingdings" w:hint="default"/>
+      </w:rPr>
+    </w:lvl>
+    <w:lvl w:ilvl="6" w:tplc="04090001" w:tentative="1">
+      <w:start w:val="1"/>
+      <w:numFmt w:val="bullet"/>
+      <w:lvlText w:val=""/>
+      <w:lvlJc w:val="left"/>
+      <w:pPr>
+        <w:ind w:left="5328" w:hanging="360"/>
+      </w:pPr>
+      <w:rPr>
+        <w:rFonts w:ascii="Symbol" w:hAnsi="Symbol" w:hint="default"/>
+      </w:rPr>
+    </w:lvl>
+    <w:lvl w:ilvl="7" w:tplc="04090003" w:tentative="1">
+      <w:start w:val="1"/>
+      <w:numFmt w:val="bullet"/>
+      <w:lvlText w:val="o"/>
+      <w:lvlJc w:val="left"/>
+      <w:pPr>
+        <w:ind w:left="6048" w:hanging="360"/>
+      </w:pPr>
+      <w:rPr>
+        <w:rFonts w:ascii="Courier New" w:hAnsi="Courier New" w:cs="Courier New" w:hint="default"/>
+      </w:rPr>
+    </w:lvl>
+    <w:lvl w:ilvl="8" w:tplc="04090005" w:tentative="1">
+      <w:start w:val="1"/>
+      <w:numFmt w:val="bullet"/>
+      <w:lvlText w:val=""/>
+      <w:lvlJc w:val="left"/>
+      <w:pPr>
+        <w:ind w:left="6768" w:hanging="360"/>
+      </w:pPr>
+      <w:rPr>
+        <w:rFonts w:ascii="Wingdings" w:hAnsi="Wingdings" w:hint="default"/>
+      </w:rPr>
+    </w:lvl>
+  </w:abstractNum>
+  <w:abstractNum w:abstractNumId="2" w15:restartNumberingAfterBreak="0">
     <w:nsid w:val="6C9A22CA"/>
     <w:multiLevelType w:val="hybridMultilevel"/>
     <w:tmpl w:val="B1F0E1B6"/>
@@ -1944,17 +2247,20 @@
       </w:pPr>
     </w:lvl>
   </w:abstractNum>
-  <w:num w:numId="1">
+  <w:num w:numId="1" w16cid:durableId="1932422077">
     <w:abstractNumId w:val="0"/>
   </w:num>
-  <w:num w:numId="2">
+  <w:num w:numId="2" w16cid:durableId="170263279">
+    <w:abstractNumId w:val="2"/>
+  </w:num>
+  <w:num w:numId="3" w16cid:durableId="22707306">
     <w:abstractNumId w:val="1"/>
   </w:num>
 </w:numbering>
 </file>
 
 <file path=word/styles.xml><?xml version="1.0" encoding="utf-8"?>
-<w:styles xmlns:mc="http://schemas.openxmlformats.org/markup-compatibility/2006" xmlns:r="http://schemas.openxmlformats.org/officeDocument/2006/relationships" xmlns:w="http://schemas.openxmlformats.org/wordprocessingml/2006/main" xmlns:w14="http://schemas.microsoft.com/office/word/2010/wordml" xmlns:w15="http://schemas.microsoft.com/office/word/2012/wordml" xmlns:w16cid="http://schemas.microsoft.com/office/word/2016/wordml/cid" xmlns:w16se="http://schemas.microsoft.com/office/word/2015/wordml/symex" mc:Ignorable="w14 w15 w16se w16cid">
+<w:styles xmlns:mc="http://schemas.openxmlformats.org/markup-compatibility/2006" xmlns:r="http://schemas.openxmlformats.org/officeDocument/2006/relationships" xmlns:w="http://schemas.openxmlformats.org/wordprocessingml/2006/main" xmlns:w14="http://schemas.microsoft.com/office/word/2010/wordml" xmlns:w15="http://schemas.microsoft.com/office/word/2012/wordml" xmlns:w16cex="http://schemas.microsoft.com/office/word/2018/wordml/cex" xmlns:w16cid="http://schemas.microsoft.com/office/word/2016/wordml/cid" xmlns:w16="http://schemas.microsoft.com/office/word/2018/wordml" xmlns:w16sdtdh="http://schemas.microsoft.com/office/word/2020/wordml/sdtdatahash" xmlns:w16se="http://schemas.microsoft.com/office/word/2015/wordml/symex" mc:Ignorable="w14 w15 w16se w16cid w16 w16cex w16sdtdh">
   <w:docDefaults>
     <w:rPrDefault>
       <w:rPr>
@@ -1970,7 +2276,7 @@
       </w:pPr>
     </w:pPrDefault>
   </w:docDefaults>
-  <w:latentStyles w:defLockedState="0" w:defUIPriority="99" w:defSemiHidden="0" w:defUnhideWhenUsed="0" w:defQFormat="0" w:count="375">
+  <w:latentStyles w:defLockedState="0" w:defUIPriority="99" w:defSemiHidden="0" w:defUnhideWhenUsed="0" w:defQFormat="0" w:count="376">
     <w:lsdException w:name="Normal" w:uiPriority="0" w:qFormat="1"/>
     <w:lsdException w:name="heading 1" w:uiPriority="9" w:qFormat="1"/>
     <w:lsdException w:name="heading 2" w:semiHidden="1" w:uiPriority="9" w:unhideWhenUsed="1" w:qFormat="1"/>
@@ -2346,6 +2652,7 @@
     <w:lsdException w:name="Smart Hyperlink" w:semiHidden="1" w:unhideWhenUsed="1"/>
     <w:lsdException w:name="Hashtag" w:semiHidden="1" w:unhideWhenUsed="1"/>
     <w:lsdException w:name="Unresolved Mention" w:semiHidden="1" w:unhideWhenUsed="1"/>
+    <w:lsdException w:name="Smart Link" w:semiHidden="1" w:unhideWhenUsed="1"/>
   </w:latentStyles>
   <w:style w:type="paragraph" w:default="1" w:styleId="Normal">
     <w:name w:val="Normal"/>
@@ -2775,4 +3082,16 @@
     </a:ext>
   </a:extLst>
 </a:theme>
+</file>
+
+<file path=customXml/item1.xml><?xml version="1.0" encoding="utf-8"?>
+<b:Sources xmlns:b="http://schemas.openxmlformats.org/officeDocument/2006/bibliography" xmlns="http://schemas.openxmlformats.org/officeDocument/2006/bibliography" SelectedStyle="\APASixthEditionOfficeOnline.xsl" StyleName="APA" Version="6"/>
+</file>
+
+<file path=customXml/itemProps1.xml><?xml version="1.0" encoding="utf-8"?>
+<ds:datastoreItem xmlns:ds="http://schemas.openxmlformats.org/officeDocument/2006/customXml" ds:itemID="{A8AF59DA-C941-45D3-A9F6-BE57DCDA603F}">
+  <ds:schemaRefs>
+    <ds:schemaRef ds:uri="http://schemas.openxmlformats.org/officeDocument/2006/bibliography"/>
+  </ds:schemaRefs>
+</ds:datastoreItem>
 </file>
</xml_diff>

<commit_message>
I enhanced the Abstract’s overall writing, also added the anticipated outcome of our project
</commit_message>
<xml_diff>
--- a/SoftwareProject-CarRentalWebsite.docx
+++ b/SoftwareProject-CarRentalWebsite.docx
@@ -11,7 +11,7 @@
           <w:noProof/>
         </w:rPr>
         <w:drawing>
-          <wp:inline distT="0" distB="0" distL="0" distR="0" wp14:anchorId="557DC124" wp14:editId="3FC761F0">
+          <wp:inline distT="0" distB="0" distL="0" distR="0" wp14:anchorId="557DC124" wp14:editId="0A16045E">
             <wp:extent cx="1168400" cy="1168400"/>
             <wp:effectExtent l="0" t="0" r="0" b="0"/>
             <wp:docPr id="3" name="Picture 3"/>
@@ -777,98 +777,21 @@
     </w:p>
     <w:p>
       <w:pPr>
-        <w:ind w:left="216"/>
+        <w:ind w:left="547"/>
+        <w:rPr>
+          <w:b/>
+          <w:bCs/>
+          <w:sz w:val="36"/>
+          <w:szCs w:val="36"/>
+          <w:u w:val="single"/>
+        </w:rPr>
+      </w:pPr>
+      <w:r>
         <w:rPr>
           <w:sz w:val="26"/>
           <w:szCs w:val="26"/>
         </w:rPr>
-      </w:pPr>
-      <w:r>
-        <w:rPr>
-          <w:sz w:val="26"/>
-          <w:szCs w:val="26"/>
-        </w:rPr>
-        <w:t>R</w:t>
-      </w:r>
-      <w:r>
-        <w:rPr>
-          <w:sz w:val="26"/>
-          <w:szCs w:val="26"/>
-        </w:rPr>
-        <w:t>enting a vehicle could be overwhelming in terms of effort and time</w:t>
-      </w:r>
-      <w:r>
-        <w:rPr>
-          <w:sz w:val="26"/>
-          <w:szCs w:val="26"/>
-        </w:rPr>
-        <w:t>.</w:t>
-      </w:r>
-      <w:r>
-        <w:t xml:space="preserve"> O</w:t>
-      </w:r>
-      <w:r>
-        <w:rPr>
-          <w:sz w:val="26"/>
-          <w:szCs w:val="26"/>
-        </w:rPr>
-        <w:t xml:space="preserve">ftentimes when a person wants to rent a vehicle, </w:t>
-      </w:r>
-      <w:r>
-        <w:rPr>
-          <w:sz w:val="26"/>
-          <w:szCs w:val="26"/>
-        </w:rPr>
-        <w:t>it</w:t>
-      </w:r>
-      <w:r>
-        <w:rPr>
-          <w:sz w:val="26"/>
-          <w:szCs w:val="26"/>
-        </w:rPr>
-        <w:t xml:space="preserve"> might take an unpleasant amount of time</w:t>
-      </w:r>
-      <w:r>
-        <w:rPr>
-          <w:sz w:val="26"/>
-          <w:szCs w:val="26"/>
-        </w:rPr>
-        <w:t>. B</w:t>
-      </w:r>
-      <w:r>
-        <w:rPr>
-          <w:sz w:val="26"/>
-          <w:szCs w:val="26"/>
-        </w:rPr>
-        <w:t>y creating a website that allows people to rent a vehicle with simple clicks from their mobile phones or pc by only choosing the duration, pick up date and simply</w:t>
-      </w:r>
-      <w:r>
-        <w:rPr>
-          <w:sz w:val="26"/>
-          <w:szCs w:val="26"/>
-        </w:rPr>
-        <w:t>,</w:t>
-      </w:r>
-      <w:r>
-        <w:rPr>
-          <w:sz w:val="26"/>
-          <w:szCs w:val="26"/>
-        </w:rPr>
-        <w:t xml:space="preserve"> </w:t>
-      </w:r>
-      <w:r>
-        <w:rPr>
-          <w:sz w:val="26"/>
-          <w:szCs w:val="26"/>
-        </w:rPr>
-        <w:t>t</w:t>
-      </w:r>
-      <w:r>
-        <w:rPr>
-          <w:sz w:val="26"/>
-          <w:szCs w:val="26"/>
-        </w:rPr>
-        <w:t>he vehicle.</w:t>
+        <w:t>The process of renting a vehicle in Palestine often encounters various difficulties. This project aims to introduce a user-friendly website designed to streamline the booking process, enabling users to easily rent a vehicle through their devices. By merely selecting the rental duration, pick-up date, and desired vehicle, customers can complete their bookings in just a few clicks. The anticipated outcome of this website's development and launch is a notable increase in user engagement, attributed to its simplification of the car rental process, thereby offering a significantly more convenient solution for users.</w:t>
       </w:r>
     </w:p>
     <w:p>
@@ -1852,16 +1775,7 @@
           <w:u w:val="single"/>
           <w:lang w:bidi="ar-JO"/>
         </w:rPr>
-        <w:t xml:space="preserve">https://slcc.pressbooks.pub/technicalwritingatslcc/chapter/abstractengineer/ </w:t>
-      </w:r>
-      <w:r>
-        <w:rPr>
-          <w:sz w:val="24"/>
-          <w:szCs w:val="24"/>
-          <w:u w:val="single"/>
-          <w:lang w:bidi="ar-JO"/>
-        </w:rPr>
-        <w:t>.</w:t>
+        <w:t>https://slcc.pressbooks.pub/technicalwritingatslcc/chapter/abstractengineer/ .</w:t>
       </w:r>
       <w:proofErr w:type="gramEnd"/>
     </w:p>
@@ -1880,13 +1794,7 @@
         </w:rPr>
       </w:pPr>
       <w:r>
-        <w:t>SOFTWARE ENGINEERING Ninth Edition</w:t>
-      </w:r>
-      <w:r>
-        <w:t xml:space="preserve">, </w:t>
-      </w:r>
-      <w:r>
-        <w:t>Ian Sommerville</w:t>
+        <w:t>SOFTWARE ENGINEERING Ninth Edition, Ian Sommerville</w:t>
       </w:r>
       <w:r>
         <w:rPr>

</xml_diff>

<commit_message>
I added an image summering our disscusion in the meeting and wrote the first paragraph of the Introduction
</commit_message>
<xml_diff>
--- a/SoftwareProject-CarRentalWebsite.docx
+++ b/SoftwareProject-CarRentalWebsite.docx
@@ -1,6 +1,6 @@
 
 <file path=word/document.xml><?xml version="1.0" encoding="utf-8"?>
-<w:document xmlns:wpc="http://schemas.microsoft.com/office/word/2010/wordprocessingCanvas" xmlns:cx="http://schemas.microsoft.com/office/drawing/2014/chartex" xmlns:cx1="http://schemas.microsoft.com/office/drawing/2015/9/8/chartex" xmlns:cx2="http://schemas.microsoft.com/office/drawing/2015/10/21/chartex" xmlns:cx3="http://schemas.microsoft.com/office/drawing/2016/5/9/chartex" xmlns:cx4="http://schemas.microsoft.com/office/drawing/2016/5/10/chartex" xmlns:cx5="http://schemas.microsoft.com/office/drawing/2016/5/11/chartex" xmlns:cx6="http://schemas.microsoft.com/office/drawing/2016/5/12/chartex" xmlns:cx7="http://schemas.microsoft.com/office/drawing/2016/5/13/chartex" xmlns:cx8="http://schemas.microsoft.com/office/drawing/2016/5/14/chartex" xmlns:mc="http://schemas.openxmlformats.org/markup-compatibility/2006" xmlns:aink="http://schemas.microsoft.com/office/drawing/2016/ink" xmlns:am3d="http://schemas.microsoft.com/office/drawing/2017/model3d" xmlns:o="urn:schemas-microsoft-com:office:office" xmlns:oel="http://schemas.microsoft.com/office/2019/extlst" xmlns:r="http://schemas.openxmlformats.org/officeDocument/2006/relationships" xmlns:m="http://schemas.openxmlformats.org/officeDocument/2006/math" xmlns:v="urn:schemas-microsoft-com:vml" xmlns:wp14="http://schemas.microsoft.com/office/word/2010/wordprocessingDrawing" xmlns:wp="http://schemas.openxmlformats.org/drawingml/2006/wordprocessingDrawing" xmlns:w10="urn:schemas-microsoft-com:office:word" xmlns:w="http://schemas.openxmlformats.org/wordprocessingml/2006/main" xmlns:w14="http://schemas.microsoft.com/office/word/2010/wordml" xmlns:w15="http://schemas.microsoft.com/office/word/2012/wordml" xmlns:w16cex="http://schemas.microsoft.com/office/word/2018/wordml/cex" xmlns:w16cid="http://schemas.microsoft.com/office/word/2016/wordml/cid" xmlns:w16="http://schemas.microsoft.com/office/word/2018/wordml" xmlns:w16sdtdh="http://schemas.microsoft.com/office/word/2020/wordml/sdtdatahash" xmlns:w16se="http://schemas.microsoft.com/office/word/2015/wordml/symex" xmlns:wpg="http://schemas.microsoft.com/office/word/2010/wordprocessingGroup" xmlns:wpi="http://schemas.microsoft.com/office/word/2010/wordprocessingInk" xmlns:wne="http://schemas.microsoft.com/office/word/2006/wordml" xmlns:wps="http://schemas.microsoft.com/office/word/2010/wordprocessingShape" mc:Ignorable="w14 w15 w16se w16cid w16 w16cex w16sdtdh wp14">
+<w:document xmlns:wpc="http://schemas.microsoft.com/office/word/2010/wordprocessingCanvas" xmlns:cx="http://schemas.microsoft.com/office/drawing/2014/chartex" xmlns:cx1="http://schemas.microsoft.com/office/drawing/2015/9/8/chartex" xmlns:cx2="http://schemas.microsoft.com/office/drawing/2015/10/21/chartex" xmlns:cx3="http://schemas.microsoft.com/office/drawing/2016/5/9/chartex" xmlns:cx4="http://schemas.microsoft.com/office/drawing/2016/5/10/chartex" xmlns:cx5="http://schemas.microsoft.com/office/drawing/2016/5/11/chartex" xmlns:cx6="http://schemas.microsoft.com/office/drawing/2016/5/12/chartex" xmlns:cx7="http://schemas.microsoft.com/office/drawing/2016/5/13/chartex" xmlns:cx8="http://schemas.microsoft.com/office/drawing/2016/5/14/chartex" xmlns:mc="http://schemas.openxmlformats.org/markup-compatibility/2006" xmlns:aink="http://schemas.microsoft.com/office/drawing/2016/ink" xmlns:am3d="http://schemas.microsoft.com/office/drawing/2017/model3d" xmlns:o="urn:schemas-microsoft-com:office:office" xmlns:r="http://schemas.openxmlformats.org/officeDocument/2006/relationships" xmlns:m="http://schemas.openxmlformats.org/officeDocument/2006/math" xmlns:v="urn:schemas-microsoft-com:vml" xmlns:wp14="http://schemas.microsoft.com/office/word/2010/wordprocessingDrawing" xmlns:wp="http://schemas.openxmlformats.org/drawingml/2006/wordprocessingDrawing" xmlns:w10="urn:schemas-microsoft-com:office:word" xmlns:w="http://schemas.openxmlformats.org/wordprocessingml/2006/main" xmlns:w14="http://schemas.microsoft.com/office/word/2010/wordml" xmlns:w15="http://schemas.microsoft.com/office/word/2012/wordml" xmlns:w16cid="http://schemas.microsoft.com/office/word/2016/wordml/cid" xmlns:w16se="http://schemas.microsoft.com/office/word/2015/wordml/symex" xmlns:wpg="http://schemas.microsoft.com/office/word/2010/wordprocessingGroup" xmlns:wpi="http://schemas.microsoft.com/office/word/2010/wordprocessingInk" xmlns:wne="http://schemas.microsoft.com/office/word/2006/wordml" xmlns:wps="http://schemas.microsoft.com/office/word/2010/wordprocessingShape" mc:Ignorable="w14 w15 w16se w16cid wp14">
   <w:body>
     <w:p>
       <w:pPr>
@@ -799,20 +799,14 @@
         <w:rPr>
           <w:b/>
           <w:bCs/>
-          <w:lang w:bidi="ar-JO"/>
-        </w:rPr>
-      </w:pPr>
-      <w:r>
-        <w:rPr>
-          <w:b/>
-          <w:bCs/>
           <w:sz w:val="36"/>
           <w:szCs w:val="36"/>
           <w:u w:val="single"/>
         </w:rPr>
-        <w:t>Introduction</w:t>
-      </w:r>
-      <w:r>
+      </w:pPr>
+    </w:p>
+    <w:p>
+      <w:pPr>
         <w:rPr>
           <w:b/>
           <w:bCs/>
@@ -820,11 +814,8 @@
           <w:szCs w:val="36"/>
           <w:u w:val="single"/>
         </w:rPr>
-        <w:t>:</w:t>
-      </w:r>
-    </w:p>
-    <w:p>
-      <w:pPr>
+      </w:pPr>
+      <w:r>
         <w:rPr>
           <w:b/>
           <w:bCs/>
@@ -832,7 +823,8 @@
           <w:szCs w:val="36"/>
           <w:u w:val="single"/>
         </w:rPr>
-      </w:pPr>
+        <w:t>Introduction</w:t>
+      </w:r>
       <w:r>
         <w:rPr>
           <w:b/>
@@ -841,7 +833,171 @@
           <w:szCs w:val="36"/>
           <w:u w:val="single"/>
         </w:rPr>
-        <w:t>Objective:</w:t>
+        <w:t>:</w:t>
+      </w:r>
+    </w:p>
+    <w:p>
+      <w:pPr>
+        <w:ind w:left="215"/>
+        <w:rPr>
+          <w:sz w:val="26"/>
+          <w:szCs w:val="26"/>
+        </w:rPr>
+      </w:pPr>
+      <w:r>
+        <w:rPr>
+          <w:sz w:val="26"/>
+          <w:szCs w:val="26"/>
+        </w:rPr>
+        <w:t>Cars represent a valuable real asset that most individuals use on a daily basis</w:t>
+      </w:r>
+      <w:r>
+        <w:rPr>
+          <w:sz w:val="26"/>
+          <w:szCs w:val="26"/>
+        </w:rPr>
+        <w:t xml:space="preserve"> (</w:t>
+      </w:r>
+      <w:r>
+        <w:rPr>
+          <w:rFonts w:ascii="Helvetica" w:hAnsi="Helvetica"/>
+          <w:color w:val="222222"/>
+          <w:shd w:val="clear" w:color="auto" w:fill="FFFFFF"/>
+        </w:rPr>
+        <w:t>Brulé et al., 2022</w:t>
+      </w:r>
+      <w:r>
+        <w:rPr>
+          <w:sz w:val="26"/>
+          <w:szCs w:val="26"/>
+        </w:rPr>
+        <w:t xml:space="preserve">). </w:t>
+      </w:r>
+      <w:r>
+        <w:rPr>
+          <w:sz w:val="26"/>
+          <w:szCs w:val="26"/>
+        </w:rPr>
+        <w:t>They serve not only as means of transportation but also as tools for personal freedom, allowing for the exploration of new places and the facilitation of essential activities</w:t>
+      </w:r>
+      <w:r>
+        <w:rPr>
+          <w:sz w:val="26"/>
+          <w:szCs w:val="26"/>
+        </w:rPr>
+        <w:t xml:space="preserve">. </w:t>
+      </w:r>
+      <w:r>
+        <w:rPr>
+          <w:sz w:val="26"/>
+          <w:szCs w:val="26"/>
+        </w:rPr>
+        <w:t>Purchasing a vehicle represents a significant financial commitment, yet there are moments when the need for personal transportation becomes urgent</w:t>
+      </w:r>
+      <w:r>
+        <w:rPr>
+          <w:sz w:val="26"/>
+          <w:szCs w:val="26"/>
+        </w:rPr>
+        <w:t xml:space="preserve">. </w:t>
+      </w:r>
+      <w:r>
+        <w:rPr>
+          <w:sz w:val="26"/>
+          <w:szCs w:val="26"/>
+        </w:rPr>
+        <w:t>Car rentals offer a practical solution, providing access to vehicles on an as-needed basis without the long-term financial commitment of ownership</w:t>
+      </w:r>
+      <w:r>
+        <w:rPr>
+          <w:sz w:val="26"/>
+          <w:szCs w:val="26"/>
+        </w:rPr>
+        <w:t>.</w:t>
+      </w:r>
+    </w:p>
+    <w:p>
+      <w:pPr>
+        <w:ind w:left="215"/>
+        <w:rPr>
+          <w:sz w:val="26"/>
+          <w:szCs w:val="26"/>
+          <w:lang w:bidi="ar-JO"/>
+        </w:rPr>
+      </w:pPr>
+    </w:p>
+    <w:p>
+      <w:pPr>
+        <w:keepNext/>
+        <w:ind w:left="215"/>
+      </w:pPr>
+      <w:r>
+        <w:rPr>
+          <w:noProof/>
+          <w:sz w:val="26"/>
+          <w:szCs w:val="26"/>
+          <w:lang w:bidi="ar-JO"/>
+        </w:rPr>
+        <w:drawing>
+          <wp:inline distT="0" distB="0" distL="0" distR="0" wp14:anchorId="134BF416" wp14:editId="67D8AA61">
+            <wp:extent cx="2586018" cy="3082021"/>
+            <wp:effectExtent l="0" t="0" r="5080" b="4445"/>
+            <wp:docPr id="1" name="Picture 1"/>
+            <wp:cNvGraphicFramePr>
+              <a:graphicFrameLocks xmlns:a="http://schemas.openxmlformats.org/drawingml/2006/main" noChangeAspect="1"/>
+            </wp:cNvGraphicFramePr>
+            <a:graphic xmlns:a="http://schemas.openxmlformats.org/drawingml/2006/main">
+              <a:graphicData uri="http://schemas.openxmlformats.org/drawingml/2006/picture">
+                <pic:pic xmlns:pic="http://schemas.openxmlformats.org/drawingml/2006/picture">
+                  <pic:nvPicPr>
+                    <pic:cNvPr id="1" name="photo_5801151557671175037_y.jpg"/>
+                    <pic:cNvPicPr/>
+                  </pic:nvPicPr>
+                  <pic:blipFill>
+                    <a:blip r:embed="rId9" cstate="print">
+                      <a:extLst>
+                        <a:ext uri="{28A0092B-C50C-407E-A947-70E740481C1C}">
+                          <a14:useLocalDpi xmlns:a14="http://schemas.microsoft.com/office/drawing/2010/main" val="0"/>
+                        </a:ext>
+                      </a:extLst>
+                    </a:blip>
+                    <a:stretch>
+                      <a:fillRect/>
+                    </a:stretch>
+                  </pic:blipFill>
+                  <pic:spPr>
+                    <a:xfrm>
+                      <a:off x="0" y="0"/>
+                      <a:ext cx="2602188" cy="3101292"/>
+                    </a:xfrm>
+                    <a:prstGeom prst="rect">
+                      <a:avLst/>
+                    </a:prstGeom>
+                  </pic:spPr>
+                </pic:pic>
+              </a:graphicData>
+            </a:graphic>
+          </wp:inline>
+        </w:drawing>
+      </w:r>
+      <w:bookmarkStart w:id="0" w:name="_GoBack"/>
+      <w:bookmarkEnd w:id="0"/>
+    </w:p>
+    <w:p>
+      <w:pPr>
+        <w:pStyle w:val="Caption"/>
+        <w:rPr>
+          <w:sz w:val="40"/>
+          <w:szCs w:val="40"/>
+          <w:lang w:bidi="ar-JO"/>
+        </w:rPr>
+      </w:pPr>
+      <w:r>
+        <w:rPr>
+          <w:sz w:val="28"/>
+          <w:szCs w:val="28"/>
+        </w:rPr>
+        <w:t>//Picture is based on our meeting, to keep track of what’s left to write for the introduction (please leave it until we include it all, we may delete the picture and this comment afterwards)</w:t>
       </w:r>
     </w:p>
     <w:p>
@@ -862,9 +1018,11 @@
           <w:szCs w:val="36"/>
           <w:u w:val="single"/>
         </w:rPr>
-        <w:t>System Description</w:t>
-      </w:r>
-      <w:r>
+        <w:t>Objective:</w:t>
+      </w:r>
+    </w:p>
+    <w:p>
+      <w:pPr>
         <w:rPr>
           <w:b/>
           <w:bCs/>
@@ -872,11 +1030,8 @@
           <w:szCs w:val="36"/>
           <w:u w:val="single"/>
         </w:rPr>
-        <w:t>:</w:t>
-      </w:r>
-    </w:p>
-    <w:p>
-      <w:pPr>
+      </w:pPr>
+      <w:r>
         <w:rPr>
           <w:b/>
           <w:bCs/>
@@ -884,7 +1039,8 @@
           <w:szCs w:val="36"/>
           <w:u w:val="single"/>
         </w:rPr>
-      </w:pPr>
+        <w:t>System Description</w:t>
+      </w:r>
       <w:r>
         <w:rPr>
           <w:b/>
@@ -893,9 +1049,11 @@
           <w:szCs w:val="36"/>
           <w:u w:val="single"/>
         </w:rPr>
-        <w:t>Services</w:t>
-      </w:r>
-      <w:r>
+        <w:t>:</w:t>
+      </w:r>
+    </w:p>
+    <w:p>
+      <w:pPr>
         <w:rPr>
           <w:b/>
           <w:bCs/>
@@ -903,11 +1061,8 @@
           <w:szCs w:val="36"/>
           <w:u w:val="single"/>
         </w:rPr>
-        <w:t>:</w:t>
-      </w:r>
-    </w:p>
-    <w:p>
-      <w:pPr>
+      </w:pPr>
+      <w:r>
         <w:rPr>
           <w:b/>
           <w:bCs/>
@@ -915,7 +1070,8 @@
           <w:szCs w:val="36"/>
           <w:u w:val="single"/>
         </w:rPr>
-      </w:pPr>
+        <w:t>Services</w:t>
+      </w:r>
       <w:r>
         <w:rPr>
           <w:b/>
@@ -924,6 +1080,28 @@
           <w:szCs w:val="36"/>
           <w:u w:val="single"/>
         </w:rPr>
+        <w:t>:</w:t>
+      </w:r>
+    </w:p>
+    <w:p>
+      <w:pPr>
+        <w:rPr>
+          <w:b/>
+          <w:bCs/>
+          <w:sz w:val="36"/>
+          <w:szCs w:val="36"/>
+          <w:u w:val="single"/>
+        </w:rPr>
+      </w:pPr>
+      <w:r>
+        <w:rPr>
+          <w:b/>
+          <w:bCs/>
+          <w:sz w:val="36"/>
+          <w:szCs w:val="36"/>
+          <w:u w:val="single"/>
+        </w:rPr>
+        <w:lastRenderedPageBreak/>
         <w:t>ER Diagram</w:t>
       </w:r>
       <w:r>
@@ -1819,7 +1997,7 @@
 </file>
 
 <file path=word/endnotes.xml><?xml version="1.0" encoding="utf-8"?>
-<w:endnotes xmlns:wpc="http://schemas.microsoft.com/office/word/2010/wordprocessingCanvas" xmlns:cx="http://schemas.microsoft.com/office/drawing/2014/chartex" xmlns:cx1="http://schemas.microsoft.com/office/drawing/2015/9/8/chartex" xmlns:cx2="http://schemas.microsoft.com/office/drawing/2015/10/21/chartex" xmlns:cx3="http://schemas.microsoft.com/office/drawing/2016/5/9/chartex" xmlns:cx4="http://schemas.microsoft.com/office/drawing/2016/5/10/chartex" xmlns:cx5="http://schemas.microsoft.com/office/drawing/2016/5/11/chartex" xmlns:cx6="http://schemas.microsoft.com/office/drawing/2016/5/12/chartex" xmlns:cx7="http://schemas.microsoft.com/office/drawing/2016/5/13/chartex" xmlns:cx8="http://schemas.microsoft.com/office/drawing/2016/5/14/chartex" xmlns:mc="http://schemas.openxmlformats.org/markup-compatibility/2006" xmlns:aink="http://schemas.microsoft.com/office/drawing/2016/ink" xmlns:am3d="http://schemas.microsoft.com/office/drawing/2017/model3d" xmlns:o="urn:schemas-microsoft-com:office:office" xmlns:oel="http://schemas.microsoft.com/office/2019/extlst" xmlns:r="http://schemas.openxmlformats.org/officeDocument/2006/relationships" xmlns:m="http://schemas.openxmlformats.org/officeDocument/2006/math" xmlns:v="urn:schemas-microsoft-com:vml" xmlns:wp14="http://schemas.microsoft.com/office/word/2010/wordprocessingDrawing" xmlns:wp="http://schemas.openxmlformats.org/drawingml/2006/wordprocessingDrawing" xmlns:w10="urn:schemas-microsoft-com:office:word" xmlns:w="http://schemas.openxmlformats.org/wordprocessingml/2006/main" xmlns:w14="http://schemas.microsoft.com/office/word/2010/wordml" xmlns:w15="http://schemas.microsoft.com/office/word/2012/wordml" xmlns:w16cex="http://schemas.microsoft.com/office/word/2018/wordml/cex" xmlns:w16cid="http://schemas.microsoft.com/office/word/2016/wordml/cid" xmlns:w16="http://schemas.microsoft.com/office/word/2018/wordml" xmlns:w16sdtdh="http://schemas.microsoft.com/office/word/2020/wordml/sdtdatahash" xmlns:w16se="http://schemas.microsoft.com/office/word/2015/wordml/symex" xmlns:wpg="http://schemas.microsoft.com/office/word/2010/wordprocessingGroup" xmlns:wpi="http://schemas.microsoft.com/office/word/2010/wordprocessingInk" xmlns:wne="http://schemas.microsoft.com/office/word/2006/wordml" xmlns:wps="http://schemas.microsoft.com/office/word/2010/wordprocessingShape" mc:Ignorable="w14 w15 w16se w16cid w16 w16cex w16sdtdh wp14">
+<w:endnotes xmlns:wpc="http://schemas.microsoft.com/office/word/2010/wordprocessingCanvas" xmlns:cx="http://schemas.microsoft.com/office/drawing/2014/chartex" xmlns:cx1="http://schemas.microsoft.com/office/drawing/2015/9/8/chartex" xmlns:cx2="http://schemas.microsoft.com/office/drawing/2015/10/21/chartex" xmlns:cx3="http://schemas.microsoft.com/office/drawing/2016/5/9/chartex" xmlns:cx4="http://schemas.microsoft.com/office/drawing/2016/5/10/chartex" xmlns:cx5="http://schemas.microsoft.com/office/drawing/2016/5/11/chartex" xmlns:cx6="http://schemas.microsoft.com/office/drawing/2016/5/12/chartex" xmlns:cx7="http://schemas.microsoft.com/office/drawing/2016/5/13/chartex" xmlns:cx8="http://schemas.microsoft.com/office/drawing/2016/5/14/chartex" xmlns:mc="http://schemas.openxmlformats.org/markup-compatibility/2006" xmlns:aink="http://schemas.microsoft.com/office/drawing/2016/ink" xmlns:am3d="http://schemas.microsoft.com/office/drawing/2017/model3d" xmlns:o="urn:schemas-microsoft-com:office:office" xmlns:r="http://schemas.openxmlformats.org/officeDocument/2006/relationships" xmlns:m="http://schemas.openxmlformats.org/officeDocument/2006/math" xmlns:v="urn:schemas-microsoft-com:vml" xmlns:wp14="http://schemas.microsoft.com/office/word/2010/wordprocessingDrawing" xmlns:wp="http://schemas.openxmlformats.org/drawingml/2006/wordprocessingDrawing" xmlns:w10="urn:schemas-microsoft-com:office:word" xmlns:w="http://schemas.openxmlformats.org/wordprocessingml/2006/main" xmlns:w14="http://schemas.microsoft.com/office/word/2010/wordml" xmlns:w15="http://schemas.microsoft.com/office/word/2012/wordml" xmlns:w16cid="http://schemas.microsoft.com/office/word/2016/wordml/cid" xmlns:w16se="http://schemas.microsoft.com/office/word/2015/wordml/symex" xmlns:wpg="http://schemas.microsoft.com/office/word/2010/wordprocessingGroup" xmlns:wpi="http://schemas.microsoft.com/office/word/2010/wordprocessingInk" xmlns:wne="http://schemas.microsoft.com/office/word/2006/wordml" xmlns:wps="http://schemas.microsoft.com/office/word/2010/wordprocessingShape" mc:Ignorable="w14 w15 w16se w16cid wp14">
   <w:endnote w:type="separator" w:id="-1">
     <w:p>
       <w:pPr>
@@ -1844,7 +2022,7 @@
 </file>
 
 <file path=word/footnotes.xml><?xml version="1.0" encoding="utf-8"?>
-<w:footnotes xmlns:wpc="http://schemas.microsoft.com/office/word/2010/wordprocessingCanvas" xmlns:cx="http://schemas.microsoft.com/office/drawing/2014/chartex" xmlns:cx1="http://schemas.microsoft.com/office/drawing/2015/9/8/chartex" xmlns:cx2="http://schemas.microsoft.com/office/drawing/2015/10/21/chartex" xmlns:cx3="http://schemas.microsoft.com/office/drawing/2016/5/9/chartex" xmlns:cx4="http://schemas.microsoft.com/office/drawing/2016/5/10/chartex" xmlns:cx5="http://schemas.microsoft.com/office/drawing/2016/5/11/chartex" xmlns:cx6="http://schemas.microsoft.com/office/drawing/2016/5/12/chartex" xmlns:cx7="http://schemas.microsoft.com/office/drawing/2016/5/13/chartex" xmlns:cx8="http://schemas.microsoft.com/office/drawing/2016/5/14/chartex" xmlns:mc="http://schemas.openxmlformats.org/markup-compatibility/2006" xmlns:aink="http://schemas.microsoft.com/office/drawing/2016/ink" xmlns:am3d="http://schemas.microsoft.com/office/drawing/2017/model3d" xmlns:o="urn:schemas-microsoft-com:office:office" xmlns:oel="http://schemas.microsoft.com/office/2019/extlst" xmlns:r="http://schemas.openxmlformats.org/officeDocument/2006/relationships" xmlns:m="http://schemas.openxmlformats.org/officeDocument/2006/math" xmlns:v="urn:schemas-microsoft-com:vml" xmlns:wp14="http://schemas.microsoft.com/office/word/2010/wordprocessingDrawing" xmlns:wp="http://schemas.openxmlformats.org/drawingml/2006/wordprocessingDrawing" xmlns:w10="urn:schemas-microsoft-com:office:word" xmlns:w="http://schemas.openxmlformats.org/wordprocessingml/2006/main" xmlns:w14="http://schemas.microsoft.com/office/word/2010/wordml" xmlns:w15="http://schemas.microsoft.com/office/word/2012/wordml" xmlns:w16cex="http://schemas.microsoft.com/office/word/2018/wordml/cex" xmlns:w16cid="http://schemas.microsoft.com/office/word/2016/wordml/cid" xmlns:w16="http://schemas.microsoft.com/office/word/2018/wordml" xmlns:w16sdtdh="http://schemas.microsoft.com/office/word/2020/wordml/sdtdatahash" xmlns:w16se="http://schemas.microsoft.com/office/word/2015/wordml/symex" xmlns:wpg="http://schemas.microsoft.com/office/word/2010/wordprocessingGroup" xmlns:wpi="http://schemas.microsoft.com/office/word/2010/wordprocessingInk" xmlns:wne="http://schemas.microsoft.com/office/word/2006/wordml" xmlns:wps="http://schemas.microsoft.com/office/word/2010/wordprocessingShape" mc:Ignorable="w14 w15 w16se w16cid w16 w16cex w16sdtdh wp14">
+<w:footnotes xmlns:wpc="http://schemas.microsoft.com/office/word/2010/wordprocessingCanvas" xmlns:cx="http://schemas.microsoft.com/office/drawing/2014/chartex" xmlns:cx1="http://schemas.microsoft.com/office/drawing/2015/9/8/chartex" xmlns:cx2="http://schemas.microsoft.com/office/drawing/2015/10/21/chartex" xmlns:cx3="http://schemas.microsoft.com/office/drawing/2016/5/9/chartex" xmlns:cx4="http://schemas.microsoft.com/office/drawing/2016/5/10/chartex" xmlns:cx5="http://schemas.microsoft.com/office/drawing/2016/5/11/chartex" xmlns:cx6="http://schemas.microsoft.com/office/drawing/2016/5/12/chartex" xmlns:cx7="http://schemas.microsoft.com/office/drawing/2016/5/13/chartex" xmlns:cx8="http://schemas.microsoft.com/office/drawing/2016/5/14/chartex" xmlns:mc="http://schemas.openxmlformats.org/markup-compatibility/2006" xmlns:aink="http://schemas.microsoft.com/office/drawing/2016/ink" xmlns:am3d="http://schemas.microsoft.com/office/drawing/2017/model3d" xmlns:o="urn:schemas-microsoft-com:office:office" xmlns:r="http://schemas.openxmlformats.org/officeDocument/2006/relationships" xmlns:m="http://schemas.openxmlformats.org/officeDocument/2006/math" xmlns:v="urn:schemas-microsoft-com:vml" xmlns:wp14="http://schemas.microsoft.com/office/word/2010/wordprocessingDrawing" xmlns:wp="http://schemas.openxmlformats.org/drawingml/2006/wordprocessingDrawing" xmlns:w10="urn:schemas-microsoft-com:office:word" xmlns:w="http://schemas.openxmlformats.org/wordprocessingml/2006/main" xmlns:w14="http://schemas.microsoft.com/office/word/2010/wordml" xmlns:w15="http://schemas.microsoft.com/office/word/2012/wordml" xmlns:w16cid="http://schemas.microsoft.com/office/word/2016/wordml/cid" xmlns:w16se="http://schemas.microsoft.com/office/word/2015/wordml/symex" xmlns:wpg="http://schemas.microsoft.com/office/word/2010/wordprocessingGroup" xmlns:wpi="http://schemas.microsoft.com/office/word/2010/wordprocessingInk" xmlns:wne="http://schemas.microsoft.com/office/word/2006/wordml" xmlns:wps="http://schemas.microsoft.com/office/word/2010/wordprocessingShape" mc:Ignorable="w14 w15 w16se w16cid wp14">
   <w:footnote w:type="separator" w:id="-1">
     <w:p>
       <w:pPr>
@@ -1869,7 +2047,7 @@
 </file>
 
 <file path=word/numbering.xml><?xml version="1.0" encoding="utf-8"?>
-<w:numbering xmlns:wpc="http://schemas.microsoft.com/office/word/2010/wordprocessingCanvas" xmlns:cx="http://schemas.microsoft.com/office/drawing/2014/chartex" xmlns:cx1="http://schemas.microsoft.com/office/drawing/2015/9/8/chartex" xmlns:cx2="http://schemas.microsoft.com/office/drawing/2015/10/21/chartex" xmlns:cx3="http://schemas.microsoft.com/office/drawing/2016/5/9/chartex" xmlns:cx4="http://schemas.microsoft.com/office/drawing/2016/5/10/chartex" xmlns:cx5="http://schemas.microsoft.com/office/drawing/2016/5/11/chartex" xmlns:cx6="http://schemas.microsoft.com/office/drawing/2016/5/12/chartex" xmlns:cx7="http://schemas.microsoft.com/office/drawing/2016/5/13/chartex" xmlns:cx8="http://schemas.microsoft.com/office/drawing/2016/5/14/chartex" xmlns:mc="http://schemas.openxmlformats.org/markup-compatibility/2006" xmlns:aink="http://schemas.microsoft.com/office/drawing/2016/ink" xmlns:am3d="http://schemas.microsoft.com/office/drawing/2017/model3d" xmlns:o="urn:schemas-microsoft-com:office:office" xmlns:oel="http://schemas.microsoft.com/office/2019/extlst" xmlns:r="http://schemas.openxmlformats.org/officeDocument/2006/relationships" xmlns:m="http://schemas.openxmlformats.org/officeDocument/2006/math" xmlns:v="urn:schemas-microsoft-com:vml" xmlns:wp14="http://schemas.microsoft.com/office/word/2010/wordprocessingDrawing" xmlns:wp="http://schemas.openxmlformats.org/drawingml/2006/wordprocessingDrawing" xmlns:w10="urn:schemas-microsoft-com:office:word" xmlns:w="http://schemas.openxmlformats.org/wordprocessingml/2006/main" xmlns:w14="http://schemas.microsoft.com/office/word/2010/wordml" xmlns:w15="http://schemas.microsoft.com/office/word/2012/wordml" xmlns:w16cex="http://schemas.microsoft.com/office/word/2018/wordml/cex" xmlns:w16cid="http://schemas.microsoft.com/office/word/2016/wordml/cid" xmlns:w16="http://schemas.microsoft.com/office/word/2018/wordml" xmlns:w16sdtdh="http://schemas.microsoft.com/office/word/2020/wordml/sdtdatahash" xmlns:w16se="http://schemas.microsoft.com/office/word/2015/wordml/symex" xmlns:wpg="http://schemas.microsoft.com/office/word/2010/wordprocessingGroup" xmlns:wpi="http://schemas.microsoft.com/office/word/2010/wordprocessingInk" xmlns:wne="http://schemas.microsoft.com/office/word/2006/wordml" xmlns:wps="http://schemas.microsoft.com/office/word/2010/wordprocessingShape" mc:Ignorable="w14 w15 w16se w16cid w16 w16cex w16sdtdh wp14">
+<w:numbering xmlns:wpc="http://schemas.microsoft.com/office/word/2010/wordprocessingCanvas" xmlns:cx="http://schemas.microsoft.com/office/drawing/2014/chartex" xmlns:cx1="http://schemas.microsoft.com/office/drawing/2015/9/8/chartex" xmlns:cx2="http://schemas.microsoft.com/office/drawing/2015/10/21/chartex" xmlns:cx3="http://schemas.microsoft.com/office/drawing/2016/5/9/chartex" xmlns:cx4="http://schemas.microsoft.com/office/drawing/2016/5/10/chartex" xmlns:cx5="http://schemas.microsoft.com/office/drawing/2016/5/11/chartex" xmlns:cx6="http://schemas.microsoft.com/office/drawing/2016/5/12/chartex" xmlns:cx7="http://schemas.microsoft.com/office/drawing/2016/5/13/chartex" xmlns:cx8="http://schemas.microsoft.com/office/drawing/2016/5/14/chartex" xmlns:mc="http://schemas.openxmlformats.org/markup-compatibility/2006" xmlns:aink="http://schemas.microsoft.com/office/drawing/2016/ink" xmlns:am3d="http://schemas.microsoft.com/office/drawing/2017/model3d" xmlns:o="urn:schemas-microsoft-com:office:office" xmlns:r="http://schemas.openxmlformats.org/officeDocument/2006/relationships" xmlns:m="http://schemas.openxmlformats.org/officeDocument/2006/math" xmlns:v="urn:schemas-microsoft-com:vml" xmlns:wp14="http://schemas.microsoft.com/office/word/2010/wordprocessingDrawing" xmlns:wp="http://schemas.openxmlformats.org/drawingml/2006/wordprocessingDrawing" xmlns:w10="urn:schemas-microsoft-com:office:word" xmlns:w="http://schemas.openxmlformats.org/wordprocessingml/2006/main" xmlns:w14="http://schemas.microsoft.com/office/word/2010/wordml" xmlns:w15="http://schemas.microsoft.com/office/word/2012/wordml" xmlns:w16cid="http://schemas.microsoft.com/office/word/2016/wordml/cid" xmlns:w16se="http://schemas.microsoft.com/office/word/2015/wordml/symex" xmlns:wpg="http://schemas.microsoft.com/office/word/2010/wordprocessingGroup" xmlns:wpi="http://schemas.microsoft.com/office/word/2010/wordprocessingInk" xmlns:wne="http://schemas.microsoft.com/office/word/2006/wordml" xmlns:wps="http://schemas.microsoft.com/office/word/2010/wordprocessingShape" mc:Ignorable="w14 w15 w16se w16cid wp14">
   <w:abstractNum w:abstractNumId="0" w15:restartNumberingAfterBreak="0">
     <w:nsid w:val="399A0F08"/>
     <w:multiLevelType w:val="hybridMultilevel"/>
@@ -2155,20 +2333,20 @@
       </w:pPr>
     </w:lvl>
   </w:abstractNum>
-  <w:num w:numId="1" w16cid:durableId="1932422077">
+  <w:num w:numId="1">
     <w:abstractNumId w:val="0"/>
   </w:num>
-  <w:num w:numId="2" w16cid:durableId="170263279">
+  <w:num w:numId="2">
     <w:abstractNumId w:val="2"/>
   </w:num>
-  <w:num w:numId="3" w16cid:durableId="22707306">
+  <w:num w:numId="3">
     <w:abstractNumId w:val="1"/>
   </w:num>
 </w:numbering>
 </file>
 
 <file path=word/styles.xml><?xml version="1.0" encoding="utf-8"?>
-<w:styles xmlns:mc="http://schemas.openxmlformats.org/markup-compatibility/2006" xmlns:r="http://schemas.openxmlformats.org/officeDocument/2006/relationships" xmlns:w="http://schemas.openxmlformats.org/wordprocessingml/2006/main" xmlns:w14="http://schemas.microsoft.com/office/word/2010/wordml" xmlns:w15="http://schemas.microsoft.com/office/word/2012/wordml" xmlns:w16cex="http://schemas.microsoft.com/office/word/2018/wordml/cex" xmlns:w16cid="http://schemas.microsoft.com/office/word/2016/wordml/cid" xmlns:w16="http://schemas.microsoft.com/office/word/2018/wordml" xmlns:w16sdtdh="http://schemas.microsoft.com/office/word/2020/wordml/sdtdatahash" xmlns:w16se="http://schemas.microsoft.com/office/word/2015/wordml/symex" mc:Ignorable="w14 w15 w16se w16cid w16 w16cex w16sdtdh">
+<w:styles xmlns:mc="http://schemas.openxmlformats.org/markup-compatibility/2006" xmlns:r="http://schemas.openxmlformats.org/officeDocument/2006/relationships" xmlns:w="http://schemas.openxmlformats.org/wordprocessingml/2006/main" xmlns:w14="http://schemas.microsoft.com/office/word/2010/wordml" xmlns:w15="http://schemas.microsoft.com/office/word/2012/wordml" xmlns:w16cid="http://schemas.microsoft.com/office/word/2016/wordml/cid" xmlns:w16se="http://schemas.microsoft.com/office/word/2015/wordml/symex" mc:Ignorable="w14 w15 w16se w16cid">
   <w:docDefaults>
     <w:rPrDefault>
       <w:rPr>
@@ -2184,7 +2362,7 @@
       </w:pPr>
     </w:pPrDefault>
   </w:docDefaults>
-  <w:latentStyles w:defLockedState="0" w:defUIPriority="99" w:defSemiHidden="0" w:defUnhideWhenUsed="0" w:defQFormat="0" w:count="376">
+  <w:latentStyles w:defLockedState="0" w:defUIPriority="99" w:defSemiHidden="0" w:defUnhideWhenUsed="0" w:defQFormat="0" w:count="375">
     <w:lsdException w:name="Normal" w:uiPriority="0" w:qFormat="1"/>
     <w:lsdException w:name="heading 1" w:uiPriority="9" w:qFormat="1"/>
     <w:lsdException w:name="heading 2" w:semiHidden="1" w:uiPriority="9" w:unhideWhenUsed="1" w:qFormat="1"/>
@@ -2560,7 +2738,6 @@
     <w:lsdException w:name="Smart Hyperlink" w:semiHidden="1" w:unhideWhenUsed="1"/>
     <w:lsdException w:name="Hashtag" w:semiHidden="1" w:unhideWhenUsed="1"/>
     <w:lsdException w:name="Unresolved Mention" w:semiHidden="1" w:unhideWhenUsed="1"/>
-    <w:lsdException w:name="Smart Link" w:semiHidden="1" w:unhideWhenUsed="1"/>
   </w:latentStyles>
   <w:style w:type="paragraph" w:default="1" w:styleId="Normal">
     <w:name w:val="Normal"/>
@@ -2997,7 +3174,7 @@
 </file>
 
 <file path=customXml/itemProps1.xml><?xml version="1.0" encoding="utf-8"?>
-<ds:datastoreItem xmlns:ds="http://schemas.openxmlformats.org/officeDocument/2006/customXml" ds:itemID="{A8AF59DA-C941-45D3-A9F6-BE57DCDA603F}">
+<ds:datastoreItem xmlns:ds="http://schemas.openxmlformats.org/officeDocument/2006/customXml" ds:itemID="{C4EC9FDB-45BC-4EE9-8BB9-AFB25CFF25B8}">
   <ds:schemaRefs>
     <ds:schemaRef ds:uri="http://schemas.openxmlformats.org/officeDocument/2006/bibliography"/>
   </ds:schemaRefs>

</xml_diff>

<commit_message>
I wrote the objectives based on our discussion
</commit_message>
<xml_diff>
--- a/SoftwareProject-CarRentalWebsite.docx
+++ b/SoftwareProject-CarRentalWebsite.docx
@@ -1,6 +1,6 @@
 
 <file path=word/document.xml><?xml version="1.0" encoding="utf-8"?>
-<w:document xmlns:wpc="http://schemas.microsoft.com/office/word/2010/wordprocessingCanvas" xmlns:cx="http://schemas.microsoft.com/office/drawing/2014/chartex" xmlns:cx1="http://schemas.microsoft.com/office/drawing/2015/9/8/chartex" xmlns:cx2="http://schemas.microsoft.com/office/drawing/2015/10/21/chartex" xmlns:cx3="http://schemas.microsoft.com/office/drawing/2016/5/9/chartex" xmlns:cx4="http://schemas.microsoft.com/office/drawing/2016/5/10/chartex" xmlns:cx5="http://schemas.microsoft.com/office/drawing/2016/5/11/chartex" xmlns:cx6="http://schemas.microsoft.com/office/drawing/2016/5/12/chartex" xmlns:cx7="http://schemas.microsoft.com/office/drawing/2016/5/13/chartex" xmlns:cx8="http://schemas.microsoft.com/office/drawing/2016/5/14/chartex" xmlns:mc="http://schemas.openxmlformats.org/markup-compatibility/2006" xmlns:aink="http://schemas.microsoft.com/office/drawing/2016/ink" xmlns:am3d="http://schemas.microsoft.com/office/drawing/2017/model3d" xmlns:o="urn:schemas-microsoft-com:office:office" xmlns:r="http://schemas.openxmlformats.org/officeDocument/2006/relationships" xmlns:m="http://schemas.openxmlformats.org/officeDocument/2006/math" xmlns:v="urn:schemas-microsoft-com:vml" xmlns:wp14="http://schemas.microsoft.com/office/word/2010/wordprocessingDrawing" xmlns:wp="http://schemas.openxmlformats.org/drawingml/2006/wordprocessingDrawing" xmlns:w10="urn:schemas-microsoft-com:office:word" xmlns:w="http://schemas.openxmlformats.org/wordprocessingml/2006/main" xmlns:w14="http://schemas.microsoft.com/office/word/2010/wordml" xmlns:w15="http://schemas.microsoft.com/office/word/2012/wordml" xmlns:w16cid="http://schemas.microsoft.com/office/word/2016/wordml/cid" xmlns:w16se="http://schemas.microsoft.com/office/word/2015/wordml/symex" xmlns:wpg="http://schemas.microsoft.com/office/word/2010/wordprocessingGroup" xmlns:wpi="http://schemas.microsoft.com/office/word/2010/wordprocessingInk" xmlns:wne="http://schemas.microsoft.com/office/word/2006/wordml" xmlns:wps="http://schemas.microsoft.com/office/word/2010/wordprocessingShape" mc:Ignorable="w14 w15 w16se w16cid wp14">
+<w:document xmlns:wpc="http://schemas.microsoft.com/office/word/2010/wordprocessingCanvas" xmlns:cx="http://schemas.microsoft.com/office/drawing/2014/chartex" xmlns:cx1="http://schemas.microsoft.com/office/drawing/2015/9/8/chartex" xmlns:mc="http://schemas.openxmlformats.org/markup-compatibility/2006" xmlns:o="urn:schemas-microsoft-com:office:office" xmlns:r="http://schemas.openxmlformats.org/officeDocument/2006/relationships" xmlns:m="http://schemas.openxmlformats.org/officeDocument/2006/math" xmlns:v="urn:schemas-microsoft-com:vml" xmlns:wp14="http://schemas.microsoft.com/office/word/2010/wordprocessingDrawing" xmlns:wp="http://schemas.openxmlformats.org/drawingml/2006/wordprocessingDrawing" xmlns:w10="urn:schemas-microsoft-com:office:word" xmlns:w="http://schemas.openxmlformats.org/wordprocessingml/2006/main" xmlns:w14="http://schemas.microsoft.com/office/word/2010/wordml" xmlns:w15="http://schemas.microsoft.com/office/word/2012/wordml" xmlns:w16se="http://schemas.microsoft.com/office/word/2015/wordml/symex" xmlns:wpg="http://schemas.microsoft.com/office/word/2010/wordprocessingGroup" xmlns:wpi="http://schemas.microsoft.com/office/word/2010/wordprocessingInk" xmlns:wne="http://schemas.microsoft.com/office/word/2006/wordml" xmlns:wps="http://schemas.microsoft.com/office/word/2010/wordprocessingShape" mc:Ignorable="w14 w15 w16se wp14">
   <w:body>
     <w:p>
       <w:pPr>
@@ -777,7 +777,7 @@
     </w:p>
     <w:p>
       <w:pPr>
-        <w:ind w:left="547"/>
+        <w:ind w:left="284"/>
         <w:rPr>
           <w:b/>
           <w:bCs/>
@@ -936,7 +936,6 @@
           <w:noProof/>
           <w:sz w:val="26"/>
           <w:szCs w:val="26"/>
-          <w:lang w:bidi="ar-JO"/>
         </w:rPr>
         <w:drawing>
           <wp:inline distT="0" distB="0" distL="0" distR="0" wp14:anchorId="134BF416" wp14:editId="67D8AA61">
@@ -980,12 +979,10 @@
           </wp:inline>
         </w:drawing>
       </w:r>
-      <w:bookmarkStart w:id="0" w:name="_GoBack"/>
-      <w:bookmarkEnd w:id="0"/>
-    </w:p>
-    <w:p>
-      <w:pPr>
-        <w:pStyle w:val="Caption"/>
+    </w:p>
+    <w:p>
+      <w:pPr>
+        <w:pStyle w:val="a7"/>
         <w:rPr>
           <w:sz w:val="40"/>
           <w:szCs w:val="40"/>
@@ -1002,6 +999,7 @@
     </w:p>
     <w:p>
       <w:pPr>
+        <w:ind w:left="215"/>
         <w:rPr>
           <w:b/>
           <w:bCs/>
@@ -1010,7 +1008,10 @@
           <w:u w:val="single"/>
         </w:rPr>
       </w:pPr>
-      <w:r>
+    </w:p>
+    <w:p>
+      <w:pPr>
+        <w:ind w:left="215"/>
         <w:rPr>
           <w:b/>
           <w:bCs/>
@@ -1018,11 +1019,11 @@
           <w:szCs w:val="36"/>
           <w:u w:val="single"/>
         </w:rPr>
-        <w:t>Objective:</w:t>
-      </w:r>
-    </w:p>
-    <w:p>
-      <w:pPr>
+      </w:pPr>
+    </w:p>
+    <w:p>
+      <w:pPr>
+        <w:ind w:left="215"/>
         <w:rPr>
           <w:b/>
           <w:bCs/>
@@ -1031,6 +1032,15 @@
           <w:u w:val="single"/>
         </w:rPr>
       </w:pPr>
+    </w:p>
+    <w:p>
+      <w:pPr>
+        <w:ind w:left="215"/>
+        <w:rPr>
+          <w:sz w:val="26"/>
+          <w:szCs w:val="26"/>
+        </w:rPr>
+      </w:pPr>
       <w:r>
         <w:rPr>
           <w:b/>
@@ -1039,9 +1049,135 @@
           <w:szCs w:val="36"/>
           <w:u w:val="single"/>
         </w:rPr>
-        <w:t>System Description</w:t>
-      </w:r>
-      <w:r>
+        <w:lastRenderedPageBreak/>
+        <w:t>Objective:</w:t>
+      </w:r>
+      <w:r>
+        <w:rPr>
+          <w:sz w:val="26"/>
+          <w:szCs w:val="26"/>
+        </w:rPr>
+        <w:t xml:space="preserve"> </w:t>
+      </w:r>
+    </w:p>
+    <w:p>
+      <w:pPr>
+        <w:ind w:left="215"/>
+        <w:rPr>
+          <w:sz w:val="26"/>
+          <w:szCs w:val="26"/>
+        </w:rPr>
+      </w:pPr>
+      <w:r>
+        <w:rPr>
+          <w:sz w:val="26"/>
+          <w:szCs w:val="26"/>
+        </w:rPr>
+        <w:t>The main goal of the project is to transfer the car rental process from its traditional way into an online platform by designing a user-friendly car rental service website in Palestine. Other objectives can be summarized as follows:</w:t>
+      </w:r>
+    </w:p>
+    <w:p>
+      <w:pPr>
+        <w:pStyle w:val="a5"/>
+        <w:numPr>
+          <w:ilvl w:val="0"/>
+          <w:numId w:val="4"/>
+        </w:numPr>
+        <w:spacing w:line="256" w:lineRule="auto"/>
+        <w:rPr>
+          <w:sz w:val="26"/>
+          <w:szCs w:val="26"/>
+        </w:rPr>
+      </w:pPr>
+      <w:r>
+        <w:rPr>
+          <w:sz w:val="26"/>
+          <w:szCs w:val="26"/>
+        </w:rPr>
+        <w:t xml:space="preserve">To offer an around-the-clock online platform enabling users to effortlessly search for, compare, and book </w:t>
+      </w:r>
+      <w:bookmarkStart w:id="0" w:name="_GoBack"/>
+      <w:r>
+        <w:rPr>
+          <w:sz w:val="26"/>
+          <w:szCs w:val="26"/>
+        </w:rPr>
+        <w:t>vehicles</w:t>
+      </w:r>
+      <w:bookmarkEnd w:id="0"/>
+      <w:r>
+        <w:rPr>
+          <w:sz w:val="26"/>
+          <w:szCs w:val="26"/>
+        </w:rPr>
+        <w:t>.</w:t>
+      </w:r>
+    </w:p>
+    <w:p>
+      <w:pPr>
+        <w:pStyle w:val="a5"/>
+        <w:numPr>
+          <w:ilvl w:val="0"/>
+          <w:numId w:val="4"/>
+        </w:numPr>
+        <w:spacing w:line="256" w:lineRule="auto"/>
+        <w:rPr>
+          <w:sz w:val="26"/>
+          <w:szCs w:val="26"/>
+        </w:rPr>
+      </w:pPr>
+      <w:r>
+        <w:rPr>
+          <w:sz w:val="26"/>
+          <w:szCs w:val="26"/>
+        </w:rPr>
+        <w:t>To implement advanced filtering options, allowing users to refine their searches based on specific criteria such as car type, rental price, and additional features, thus facilitating a tailored rental experience.</w:t>
+      </w:r>
+    </w:p>
+    <w:p>
+      <w:pPr>
+        <w:pStyle w:val="a5"/>
+        <w:numPr>
+          <w:ilvl w:val="0"/>
+          <w:numId w:val="4"/>
+        </w:numPr>
+        <w:spacing w:line="256" w:lineRule="auto"/>
+        <w:rPr>
+          <w:sz w:val="26"/>
+          <w:szCs w:val="26"/>
+        </w:rPr>
+      </w:pPr>
+      <w:r>
+        <w:rPr>
+          <w:sz w:val="26"/>
+          <w:szCs w:val="26"/>
+        </w:rPr>
+        <w:t>To integrate a seamless booking and payment system that ensures a secure and efficient transaction process, coupled with immediate confirmation and digital documentation for users.</w:t>
+      </w:r>
+    </w:p>
+    <w:p>
+      <w:pPr>
+        <w:pStyle w:val="a5"/>
+        <w:numPr>
+          <w:ilvl w:val="0"/>
+          <w:numId w:val="4"/>
+        </w:numPr>
+        <w:spacing w:line="256" w:lineRule="auto"/>
+        <w:rPr>
+          <w:sz w:val="26"/>
+          <w:szCs w:val="26"/>
+        </w:rPr>
+      </w:pPr>
+      <w:r>
+        <w:rPr>
+          <w:sz w:val="26"/>
+          <w:szCs w:val="26"/>
+        </w:rPr>
+        <w:t>To aspire the contribution of the broader development of digital services in Palestine.</w:t>
+      </w:r>
+    </w:p>
+    <w:p>
+      <w:pPr>
         <w:rPr>
           <w:b/>
           <w:bCs/>
@@ -1049,8 +1185,7 @@
           <w:szCs w:val="36"/>
           <w:u w:val="single"/>
         </w:rPr>
-        <w:t>:</w:t>
-      </w:r>
+      </w:pPr>
     </w:p>
     <w:p>
       <w:pPr>
@@ -1070,7 +1205,7 @@
           <w:szCs w:val="36"/>
           <w:u w:val="single"/>
         </w:rPr>
-        <w:t>Services</w:t>
+        <w:t>System Description</w:t>
       </w:r>
       <w:r>
         <w:rPr>
@@ -1101,8 +1236,7 @@
           <w:szCs w:val="36"/>
           <w:u w:val="single"/>
         </w:rPr>
-        <w:lastRenderedPageBreak/>
-        <w:t>ER Diagram</w:t>
+        <w:t>Services</w:t>
       </w:r>
       <w:r>
         <w:rPr>
@@ -1133,6 +1267,37 @@
           <w:szCs w:val="36"/>
           <w:u w:val="single"/>
         </w:rPr>
+        <w:t>ER Diagram</w:t>
+      </w:r>
+      <w:r>
+        <w:rPr>
+          <w:b/>
+          <w:bCs/>
+          <w:sz w:val="36"/>
+          <w:szCs w:val="36"/>
+          <w:u w:val="single"/>
+        </w:rPr>
+        <w:t>:</w:t>
+      </w:r>
+    </w:p>
+    <w:p>
+      <w:pPr>
+        <w:rPr>
+          <w:b/>
+          <w:bCs/>
+          <w:sz w:val="36"/>
+          <w:szCs w:val="36"/>
+          <w:u w:val="single"/>
+        </w:rPr>
+      </w:pPr>
+      <w:r>
+        <w:rPr>
+          <w:b/>
+          <w:bCs/>
+          <w:sz w:val="36"/>
+          <w:szCs w:val="36"/>
+          <w:u w:val="single"/>
+        </w:rPr>
         <w:t>Project Timeline:</w:t>
       </w:r>
     </w:p>
@@ -1200,7 +1365,7 @@
     </w:p>
     <w:p>
       <w:pPr>
-        <w:pStyle w:val="Caption"/>
+        <w:pStyle w:val="a7"/>
         <w:keepNext/>
         <w:rPr>
           <w:sz w:val="22"/>
@@ -1920,6 +2085,7 @@
           <w:color w:val="800000"/>
           <w:shd w:val="clear" w:color="auto" w:fill="FFFFFF"/>
         </w:rPr>
+        <w:lastRenderedPageBreak/>
         <w:t>REFERENCES</w:t>
       </w:r>
       <w:r>
@@ -1933,7 +2099,7 @@
     </w:p>
     <w:p>
       <w:pPr>
-        <w:pStyle w:val="ListParagraph"/>
+        <w:pStyle w:val="a5"/>
         <w:numPr>
           <w:ilvl w:val="0"/>
           <w:numId w:val="3"/>
@@ -1945,7 +2111,6 @@
           <w:lang w:bidi="ar-JO"/>
         </w:rPr>
       </w:pPr>
-      <w:proofErr w:type="gramStart"/>
       <w:r>
         <w:rPr>
           <w:sz w:val="24"/>
@@ -1955,11 +2120,10 @@
         </w:rPr>
         <w:t>https://slcc.pressbooks.pub/technicalwritingatslcc/chapter/abstractengineer/ .</w:t>
       </w:r>
-      <w:proofErr w:type="gramEnd"/>
-    </w:p>
-    <w:p>
-      <w:pPr>
-        <w:pStyle w:val="ListParagraph"/>
+    </w:p>
+    <w:p>
+      <w:pPr>
+        <w:pStyle w:val="a5"/>
         <w:numPr>
           <w:ilvl w:val="0"/>
           <w:numId w:val="3"/>
@@ -1997,7 +2161,7 @@
 </file>
 
 <file path=word/endnotes.xml><?xml version="1.0" encoding="utf-8"?>
-<w:endnotes xmlns:wpc="http://schemas.microsoft.com/office/word/2010/wordprocessingCanvas" xmlns:cx="http://schemas.microsoft.com/office/drawing/2014/chartex" xmlns:cx1="http://schemas.microsoft.com/office/drawing/2015/9/8/chartex" xmlns:cx2="http://schemas.microsoft.com/office/drawing/2015/10/21/chartex" xmlns:cx3="http://schemas.microsoft.com/office/drawing/2016/5/9/chartex" xmlns:cx4="http://schemas.microsoft.com/office/drawing/2016/5/10/chartex" xmlns:cx5="http://schemas.microsoft.com/office/drawing/2016/5/11/chartex" xmlns:cx6="http://schemas.microsoft.com/office/drawing/2016/5/12/chartex" xmlns:cx7="http://schemas.microsoft.com/office/drawing/2016/5/13/chartex" xmlns:cx8="http://schemas.microsoft.com/office/drawing/2016/5/14/chartex" xmlns:mc="http://schemas.openxmlformats.org/markup-compatibility/2006" xmlns:aink="http://schemas.microsoft.com/office/drawing/2016/ink" xmlns:am3d="http://schemas.microsoft.com/office/drawing/2017/model3d" xmlns:o="urn:schemas-microsoft-com:office:office" xmlns:r="http://schemas.openxmlformats.org/officeDocument/2006/relationships" xmlns:m="http://schemas.openxmlformats.org/officeDocument/2006/math" xmlns:v="urn:schemas-microsoft-com:vml" xmlns:wp14="http://schemas.microsoft.com/office/word/2010/wordprocessingDrawing" xmlns:wp="http://schemas.openxmlformats.org/drawingml/2006/wordprocessingDrawing" xmlns:w10="urn:schemas-microsoft-com:office:word" xmlns:w="http://schemas.openxmlformats.org/wordprocessingml/2006/main" xmlns:w14="http://schemas.microsoft.com/office/word/2010/wordml" xmlns:w15="http://schemas.microsoft.com/office/word/2012/wordml" xmlns:w16cid="http://schemas.microsoft.com/office/word/2016/wordml/cid" xmlns:w16se="http://schemas.microsoft.com/office/word/2015/wordml/symex" xmlns:wpg="http://schemas.microsoft.com/office/word/2010/wordprocessingGroup" xmlns:wpi="http://schemas.microsoft.com/office/word/2010/wordprocessingInk" xmlns:wne="http://schemas.microsoft.com/office/word/2006/wordml" xmlns:wps="http://schemas.microsoft.com/office/word/2010/wordprocessingShape" mc:Ignorable="w14 w15 w16se w16cid wp14">
+<w:endnotes xmlns:wpc="http://schemas.microsoft.com/office/word/2010/wordprocessingCanvas" xmlns:cx="http://schemas.microsoft.com/office/drawing/2014/chartex" xmlns:cx1="http://schemas.microsoft.com/office/drawing/2015/9/8/chartex" xmlns:mc="http://schemas.openxmlformats.org/markup-compatibility/2006" xmlns:o="urn:schemas-microsoft-com:office:office" xmlns:r="http://schemas.openxmlformats.org/officeDocument/2006/relationships" xmlns:m="http://schemas.openxmlformats.org/officeDocument/2006/math" xmlns:v="urn:schemas-microsoft-com:vml" xmlns:wp14="http://schemas.microsoft.com/office/word/2010/wordprocessingDrawing" xmlns:wp="http://schemas.openxmlformats.org/drawingml/2006/wordprocessingDrawing" xmlns:w10="urn:schemas-microsoft-com:office:word" xmlns:w="http://schemas.openxmlformats.org/wordprocessingml/2006/main" xmlns:w14="http://schemas.microsoft.com/office/word/2010/wordml" xmlns:w15="http://schemas.microsoft.com/office/word/2012/wordml" xmlns:w16se="http://schemas.microsoft.com/office/word/2015/wordml/symex" xmlns:wpg="http://schemas.microsoft.com/office/word/2010/wordprocessingGroup" xmlns:wpi="http://schemas.microsoft.com/office/word/2010/wordprocessingInk" xmlns:wne="http://schemas.microsoft.com/office/word/2006/wordml" xmlns:wps="http://schemas.microsoft.com/office/word/2010/wordprocessingShape" mc:Ignorable="w14 w15 w16se wp14">
   <w:endnote w:type="separator" w:id="-1">
     <w:p>
       <w:pPr>
@@ -2022,7 +2186,7 @@
 </file>
 
 <file path=word/footnotes.xml><?xml version="1.0" encoding="utf-8"?>
-<w:footnotes xmlns:wpc="http://schemas.microsoft.com/office/word/2010/wordprocessingCanvas" xmlns:cx="http://schemas.microsoft.com/office/drawing/2014/chartex" xmlns:cx1="http://schemas.microsoft.com/office/drawing/2015/9/8/chartex" xmlns:cx2="http://schemas.microsoft.com/office/drawing/2015/10/21/chartex" xmlns:cx3="http://schemas.microsoft.com/office/drawing/2016/5/9/chartex" xmlns:cx4="http://schemas.microsoft.com/office/drawing/2016/5/10/chartex" xmlns:cx5="http://schemas.microsoft.com/office/drawing/2016/5/11/chartex" xmlns:cx6="http://schemas.microsoft.com/office/drawing/2016/5/12/chartex" xmlns:cx7="http://schemas.microsoft.com/office/drawing/2016/5/13/chartex" xmlns:cx8="http://schemas.microsoft.com/office/drawing/2016/5/14/chartex" xmlns:mc="http://schemas.openxmlformats.org/markup-compatibility/2006" xmlns:aink="http://schemas.microsoft.com/office/drawing/2016/ink" xmlns:am3d="http://schemas.microsoft.com/office/drawing/2017/model3d" xmlns:o="urn:schemas-microsoft-com:office:office" xmlns:r="http://schemas.openxmlformats.org/officeDocument/2006/relationships" xmlns:m="http://schemas.openxmlformats.org/officeDocument/2006/math" xmlns:v="urn:schemas-microsoft-com:vml" xmlns:wp14="http://schemas.microsoft.com/office/word/2010/wordprocessingDrawing" xmlns:wp="http://schemas.openxmlformats.org/drawingml/2006/wordprocessingDrawing" xmlns:w10="urn:schemas-microsoft-com:office:word" xmlns:w="http://schemas.openxmlformats.org/wordprocessingml/2006/main" xmlns:w14="http://schemas.microsoft.com/office/word/2010/wordml" xmlns:w15="http://schemas.microsoft.com/office/word/2012/wordml" xmlns:w16cid="http://schemas.microsoft.com/office/word/2016/wordml/cid" xmlns:w16se="http://schemas.microsoft.com/office/word/2015/wordml/symex" xmlns:wpg="http://schemas.microsoft.com/office/word/2010/wordprocessingGroup" xmlns:wpi="http://schemas.microsoft.com/office/word/2010/wordprocessingInk" xmlns:wne="http://schemas.microsoft.com/office/word/2006/wordml" xmlns:wps="http://schemas.microsoft.com/office/word/2010/wordprocessingShape" mc:Ignorable="w14 w15 w16se w16cid wp14">
+<w:footnotes xmlns:wpc="http://schemas.microsoft.com/office/word/2010/wordprocessingCanvas" xmlns:cx="http://schemas.microsoft.com/office/drawing/2014/chartex" xmlns:cx1="http://schemas.microsoft.com/office/drawing/2015/9/8/chartex" xmlns:mc="http://schemas.openxmlformats.org/markup-compatibility/2006" xmlns:o="urn:schemas-microsoft-com:office:office" xmlns:r="http://schemas.openxmlformats.org/officeDocument/2006/relationships" xmlns:m="http://schemas.openxmlformats.org/officeDocument/2006/math" xmlns:v="urn:schemas-microsoft-com:vml" xmlns:wp14="http://schemas.microsoft.com/office/word/2010/wordprocessingDrawing" xmlns:wp="http://schemas.openxmlformats.org/drawingml/2006/wordprocessingDrawing" xmlns:w10="urn:schemas-microsoft-com:office:word" xmlns:w="http://schemas.openxmlformats.org/wordprocessingml/2006/main" xmlns:w14="http://schemas.microsoft.com/office/word/2010/wordml" xmlns:w15="http://schemas.microsoft.com/office/word/2012/wordml" xmlns:w16se="http://schemas.microsoft.com/office/word/2015/wordml/symex" xmlns:wpg="http://schemas.microsoft.com/office/word/2010/wordprocessingGroup" xmlns:wpi="http://schemas.microsoft.com/office/word/2010/wordprocessingInk" xmlns:wne="http://schemas.microsoft.com/office/word/2006/wordml" xmlns:wps="http://schemas.microsoft.com/office/word/2010/wordprocessingShape" mc:Ignorable="w14 w15 w16se wp14">
   <w:footnote w:type="separator" w:id="-1">
     <w:p>
       <w:pPr>
@@ -2047,7 +2211,7 @@
 </file>
 
 <file path=word/numbering.xml><?xml version="1.0" encoding="utf-8"?>
-<w:numbering xmlns:wpc="http://schemas.microsoft.com/office/word/2010/wordprocessingCanvas" xmlns:cx="http://schemas.microsoft.com/office/drawing/2014/chartex" xmlns:cx1="http://schemas.microsoft.com/office/drawing/2015/9/8/chartex" xmlns:cx2="http://schemas.microsoft.com/office/drawing/2015/10/21/chartex" xmlns:cx3="http://schemas.microsoft.com/office/drawing/2016/5/9/chartex" xmlns:cx4="http://schemas.microsoft.com/office/drawing/2016/5/10/chartex" xmlns:cx5="http://schemas.microsoft.com/office/drawing/2016/5/11/chartex" xmlns:cx6="http://schemas.microsoft.com/office/drawing/2016/5/12/chartex" xmlns:cx7="http://schemas.microsoft.com/office/drawing/2016/5/13/chartex" xmlns:cx8="http://schemas.microsoft.com/office/drawing/2016/5/14/chartex" xmlns:mc="http://schemas.openxmlformats.org/markup-compatibility/2006" xmlns:aink="http://schemas.microsoft.com/office/drawing/2016/ink" xmlns:am3d="http://schemas.microsoft.com/office/drawing/2017/model3d" xmlns:o="urn:schemas-microsoft-com:office:office" xmlns:r="http://schemas.openxmlformats.org/officeDocument/2006/relationships" xmlns:m="http://schemas.openxmlformats.org/officeDocument/2006/math" xmlns:v="urn:schemas-microsoft-com:vml" xmlns:wp14="http://schemas.microsoft.com/office/word/2010/wordprocessingDrawing" xmlns:wp="http://schemas.openxmlformats.org/drawingml/2006/wordprocessingDrawing" xmlns:w10="urn:schemas-microsoft-com:office:word" xmlns:w="http://schemas.openxmlformats.org/wordprocessingml/2006/main" xmlns:w14="http://schemas.microsoft.com/office/word/2010/wordml" xmlns:w15="http://schemas.microsoft.com/office/word/2012/wordml" xmlns:w16cid="http://schemas.microsoft.com/office/word/2016/wordml/cid" xmlns:w16se="http://schemas.microsoft.com/office/word/2015/wordml/symex" xmlns:wpg="http://schemas.microsoft.com/office/word/2010/wordprocessingGroup" xmlns:wpi="http://schemas.microsoft.com/office/word/2010/wordprocessingInk" xmlns:wne="http://schemas.microsoft.com/office/word/2006/wordml" xmlns:wps="http://schemas.microsoft.com/office/word/2010/wordprocessingShape" mc:Ignorable="w14 w15 w16se w16cid wp14">
+<w:numbering xmlns:wpc="http://schemas.microsoft.com/office/word/2010/wordprocessingCanvas" xmlns:cx="http://schemas.microsoft.com/office/drawing/2014/chartex" xmlns:cx1="http://schemas.microsoft.com/office/drawing/2015/9/8/chartex" xmlns:mc="http://schemas.openxmlformats.org/markup-compatibility/2006" xmlns:o="urn:schemas-microsoft-com:office:office" xmlns:r="http://schemas.openxmlformats.org/officeDocument/2006/relationships" xmlns:m="http://schemas.openxmlformats.org/officeDocument/2006/math" xmlns:v="urn:schemas-microsoft-com:vml" xmlns:wp14="http://schemas.microsoft.com/office/word/2010/wordprocessingDrawing" xmlns:wp="http://schemas.openxmlformats.org/drawingml/2006/wordprocessingDrawing" xmlns:w10="urn:schemas-microsoft-com:office:word" xmlns:w="http://schemas.openxmlformats.org/wordprocessingml/2006/main" xmlns:w14="http://schemas.microsoft.com/office/word/2010/wordml" xmlns:w15="http://schemas.microsoft.com/office/word/2012/wordml" xmlns:w16se="http://schemas.microsoft.com/office/word/2015/wordml/symex" xmlns:wpg="http://schemas.microsoft.com/office/word/2010/wordprocessingGroup" xmlns:wpi="http://schemas.microsoft.com/office/word/2010/wordprocessingInk" xmlns:wne="http://schemas.microsoft.com/office/word/2006/wordml" xmlns:wps="http://schemas.microsoft.com/office/word/2010/wordprocessingShape" mc:Ignorable="w14 w15 w16se wp14">
   <w:abstractNum w:abstractNumId="0" w15:restartNumberingAfterBreak="0">
     <w:nsid w:val="399A0F08"/>
     <w:multiLevelType w:val="hybridMultilevel"/>
@@ -2248,6 +2412,92 @@
     </w:lvl>
   </w:abstractNum>
   <w:abstractNum w:abstractNumId="2" w15:restartNumberingAfterBreak="0">
+    <w:nsid w:val="6A29047A"/>
+    <w:multiLevelType w:val="hybridMultilevel"/>
+    <w:tmpl w:val="DF58B530"/>
+    <w:lvl w:ilvl="0" w:tplc="0409000F">
+      <w:start w:val="1"/>
+      <w:numFmt w:val="decimal"/>
+      <w:lvlText w:val="%1."/>
+      <w:lvlJc w:val="left"/>
+      <w:pPr>
+        <w:ind w:left="935" w:hanging="360"/>
+      </w:pPr>
+    </w:lvl>
+    <w:lvl w:ilvl="1" w:tplc="04090019">
+      <w:start w:val="1"/>
+      <w:numFmt w:val="lowerLetter"/>
+      <w:lvlText w:val="%2."/>
+      <w:lvlJc w:val="left"/>
+      <w:pPr>
+        <w:ind w:left="1655" w:hanging="360"/>
+      </w:pPr>
+    </w:lvl>
+    <w:lvl w:ilvl="2" w:tplc="0409001B">
+      <w:start w:val="1"/>
+      <w:numFmt w:val="lowerRoman"/>
+      <w:lvlText w:val="%3."/>
+      <w:lvlJc w:val="right"/>
+      <w:pPr>
+        <w:ind w:left="2375" w:hanging="180"/>
+      </w:pPr>
+    </w:lvl>
+    <w:lvl w:ilvl="3" w:tplc="0409000F">
+      <w:start w:val="1"/>
+      <w:numFmt w:val="decimal"/>
+      <w:lvlText w:val="%4."/>
+      <w:lvlJc w:val="left"/>
+      <w:pPr>
+        <w:ind w:left="3095" w:hanging="360"/>
+      </w:pPr>
+    </w:lvl>
+    <w:lvl w:ilvl="4" w:tplc="04090019">
+      <w:start w:val="1"/>
+      <w:numFmt w:val="lowerLetter"/>
+      <w:lvlText w:val="%5."/>
+      <w:lvlJc w:val="left"/>
+      <w:pPr>
+        <w:ind w:left="3815" w:hanging="360"/>
+      </w:pPr>
+    </w:lvl>
+    <w:lvl w:ilvl="5" w:tplc="0409001B">
+      <w:start w:val="1"/>
+      <w:numFmt w:val="lowerRoman"/>
+      <w:lvlText w:val="%6."/>
+      <w:lvlJc w:val="right"/>
+      <w:pPr>
+        <w:ind w:left="4535" w:hanging="180"/>
+      </w:pPr>
+    </w:lvl>
+    <w:lvl w:ilvl="6" w:tplc="0409000F">
+      <w:start w:val="1"/>
+      <w:numFmt w:val="decimal"/>
+      <w:lvlText w:val="%7."/>
+      <w:lvlJc w:val="left"/>
+      <w:pPr>
+        <w:ind w:left="5255" w:hanging="360"/>
+      </w:pPr>
+    </w:lvl>
+    <w:lvl w:ilvl="7" w:tplc="04090019">
+      <w:start w:val="1"/>
+      <w:numFmt w:val="lowerLetter"/>
+      <w:lvlText w:val="%8."/>
+      <w:lvlJc w:val="left"/>
+      <w:pPr>
+        <w:ind w:left="5975" w:hanging="360"/>
+      </w:pPr>
+    </w:lvl>
+    <w:lvl w:ilvl="8" w:tplc="0409001B">
+      <w:start w:val="1"/>
+      <w:numFmt w:val="lowerRoman"/>
+      <w:lvlText w:val="%9."/>
+      <w:lvlJc w:val="right"/>
+      <w:pPr>
+        <w:ind w:left="6695" w:hanging="180"/>
+      </w:pPr>
+    </w:lvl>
+  </w:abstractNum>
+  <w:abstractNum w:abstractNumId="3" w15:restartNumberingAfterBreak="0">
     <w:nsid w:val="6C9A22CA"/>
     <w:multiLevelType w:val="hybridMultilevel"/>
     <w:tmpl w:val="B1F0E1B6"/>
@@ -2337,16 +2587,46 @@
     <w:abstractNumId w:val="0"/>
   </w:num>
   <w:num w:numId="2">
-    <w:abstractNumId w:val="2"/>
+    <w:abstractNumId w:val="3"/>
   </w:num>
   <w:num w:numId="3">
     <w:abstractNumId w:val="1"/>
+  </w:num>
+  <w:num w:numId="4">
+    <w:abstractNumId w:val="2"/>
+    <w:lvlOverride w:ilvl="0">
+      <w:startOverride w:val="1"/>
+    </w:lvlOverride>
+    <w:lvlOverride w:ilvl="1">
+      <w:startOverride w:val="1"/>
+    </w:lvlOverride>
+    <w:lvlOverride w:ilvl="2">
+      <w:startOverride w:val="1"/>
+    </w:lvlOverride>
+    <w:lvlOverride w:ilvl="3">
+      <w:startOverride w:val="1"/>
+    </w:lvlOverride>
+    <w:lvlOverride w:ilvl="4">
+      <w:startOverride w:val="1"/>
+    </w:lvlOverride>
+    <w:lvlOverride w:ilvl="5">
+      <w:startOverride w:val="1"/>
+    </w:lvlOverride>
+    <w:lvlOverride w:ilvl="6">
+      <w:startOverride w:val="1"/>
+    </w:lvlOverride>
+    <w:lvlOverride w:ilvl="7">
+      <w:startOverride w:val="1"/>
+    </w:lvlOverride>
+    <w:lvlOverride w:ilvl="8">
+      <w:startOverride w:val="1"/>
+    </w:lvlOverride>
   </w:num>
 </w:numbering>
 </file>
 
 <file path=word/styles.xml><?xml version="1.0" encoding="utf-8"?>
-<w:styles xmlns:mc="http://schemas.openxmlformats.org/markup-compatibility/2006" xmlns:r="http://schemas.openxmlformats.org/officeDocument/2006/relationships" xmlns:w="http://schemas.openxmlformats.org/wordprocessingml/2006/main" xmlns:w14="http://schemas.microsoft.com/office/word/2010/wordml" xmlns:w15="http://schemas.microsoft.com/office/word/2012/wordml" xmlns:w16cid="http://schemas.microsoft.com/office/word/2016/wordml/cid" xmlns:w16se="http://schemas.microsoft.com/office/word/2015/wordml/symex" mc:Ignorable="w14 w15 w16se w16cid">
+<w:styles xmlns:mc="http://schemas.openxmlformats.org/markup-compatibility/2006" xmlns:r="http://schemas.openxmlformats.org/officeDocument/2006/relationships" xmlns:w="http://schemas.openxmlformats.org/wordprocessingml/2006/main" xmlns:w14="http://schemas.microsoft.com/office/word/2010/wordml" xmlns:w15="http://schemas.microsoft.com/office/word/2012/wordml" xmlns:w16se="http://schemas.microsoft.com/office/word/2015/wordml/symex" mc:Ignorable="w14 w15 w16se">
   <w:docDefaults>
     <w:rPrDefault>
       <w:rPr>
@@ -2362,7 +2642,7 @@
       </w:pPr>
     </w:pPrDefault>
   </w:docDefaults>
-  <w:latentStyles w:defLockedState="0" w:defUIPriority="99" w:defSemiHidden="0" w:defUnhideWhenUsed="0" w:defQFormat="0" w:count="375">
+  <w:latentStyles w:defLockedState="0" w:defUIPriority="99" w:defSemiHidden="0" w:defUnhideWhenUsed="0" w:defQFormat="0" w:count="371">
     <w:lsdException w:name="Normal" w:uiPriority="0" w:qFormat="1"/>
     <w:lsdException w:name="heading 1" w:uiPriority="9" w:qFormat="1"/>
     <w:lsdException w:name="heading 2" w:semiHidden="1" w:uiPriority="9" w:unhideWhenUsed="1" w:qFormat="1"/>
@@ -2734,22 +3014,18 @@
     <w:lsdException w:name="List Table 5 Dark Accent 6" w:uiPriority="50"/>
     <w:lsdException w:name="List Table 6 Colorful Accent 6" w:uiPriority="51"/>
     <w:lsdException w:name="List Table 7 Colorful Accent 6" w:uiPriority="52"/>
-    <w:lsdException w:name="Mention" w:semiHidden="1" w:unhideWhenUsed="1"/>
-    <w:lsdException w:name="Smart Hyperlink" w:semiHidden="1" w:unhideWhenUsed="1"/>
-    <w:lsdException w:name="Hashtag" w:semiHidden="1" w:unhideWhenUsed="1"/>
-    <w:lsdException w:name="Unresolved Mention" w:semiHidden="1" w:unhideWhenUsed="1"/>
   </w:latentStyles>
-  <w:style w:type="paragraph" w:default="1" w:styleId="Normal">
+  <w:style w:type="paragraph" w:default="1" w:styleId="a">
     <w:name w:val="Normal"/>
     <w:qFormat/>
   </w:style>
-  <w:style w:type="character" w:default="1" w:styleId="DefaultParagraphFont">
+  <w:style w:type="character" w:default="1" w:styleId="a0">
     <w:name w:val="Default Paragraph Font"/>
     <w:uiPriority w:val="1"/>
     <w:semiHidden/>
     <w:unhideWhenUsed/>
   </w:style>
-  <w:style w:type="table" w:default="1" w:styleId="TableNormal">
+  <w:style w:type="table" w:default="1" w:styleId="a1">
     <w:name w:val="Normal Table"/>
     <w:uiPriority w:val="99"/>
     <w:semiHidden/>
@@ -2764,16 +3040,16 @@
       </w:tblCellMar>
     </w:tblPr>
   </w:style>
-  <w:style w:type="numbering" w:default="1" w:styleId="NoList">
+  <w:style w:type="numbering" w:default="1" w:styleId="a2">
     <w:name w:val="No List"/>
     <w:uiPriority w:val="99"/>
     <w:semiHidden/>
     <w:unhideWhenUsed/>
   </w:style>
-  <w:style w:type="paragraph" w:styleId="Header">
+  <w:style w:type="paragraph" w:styleId="a3">
     <w:name w:val="header"/>
-    <w:basedOn w:val="Normal"/>
-    <w:link w:val="HeaderChar"/>
+    <w:basedOn w:val="a"/>
+    <w:link w:val="Char"/>
     <w:uiPriority w:val="99"/>
     <w:unhideWhenUsed/>
     <w:rsid w:val="00D43A28"/>
@@ -2785,17 +3061,17 @@
       <w:spacing w:after="0" w:line="240" w:lineRule="auto"/>
     </w:pPr>
   </w:style>
-  <w:style w:type="character" w:customStyle="1" w:styleId="HeaderChar">
-    <w:name w:val="Header Char"/>
-    <w:basedOn w:val="DefaultParagraphFont"/>
-    <w:link w:val="Header"/>
+  <w:style w:type="character" w:customStyle="1" w:styleId="Char">
+    <w:name w:val="رأس الصفحة Char"/>
+    <w:basedOn w:val="a0"/>
+    <w:link w:val="a3"/>
     <w:uiPriority w:val="99"/>
     <w:rsid w:val="00D43A28"/>
   </w:style>
-  <w:style w:type="paragraph" w:styleId="Footer">
+  <w:style w:type="paragraph" w:styleId="a4">
     <w:name w:val="footer"/>
-    <w:basedOn w:val="Normal"/>
-    <w:link w:val="FooterChar"/>
+    <w:basedOn w:val="a"/>
+    <w:link w:val="Char0"/>
     <w:uiPriority w:val="99"/>
     <w:unhideWhenUsed/>
     <w:rsid w:val="00D43A28"/>
@@ -2807,16 +3083,16 @@
       <w:spacing w:after="0" w:line="240" w:lineRule="auto"/>
     </w:pPr>
   </w:style>
-  <w:style w:type="character" w:customStyle="1" w:styleId="FooterChar">
-    <w:name w:val="Footer Char"/>
-    <w:basedOn w:val="DefaultParagraphFont"/>
-    <w:link w:val="Footer"/>
+  <w:style w:type="character" w:customStyle="1" w:styleId="Char0">
+    <w:name w:val="تذييل الصفحة Char"/>
+    <w:basedOn w:val="a0"/>
+    <w:link w:val="a4"/>
     <w:uiPriority w:val="99"/>
     <w:rsid w:val="00D43A28"/>
   </w:style>
-  <w:style w:type="paragraph" w:styleId="ListParagraph">
+  <w:style w:type="paragraph" w:styleId="a5">
     <w:name w:val="List Paragraph"/>
-    <w:basedOn w:val="Normal"/>
+    <w:basedOn w:val="a"/>
     <w:uiPriority w:val="34"/>
     <w:qFormat/>
     <w:rsid w:val="0083440A"/>
@@ -2825,7 +3101,7 @@
       <w:contextualSpacing/>
     </w:pPr>
   </w:style>
-  <w:style w:type="paragraph" w:styleId="NoSpacing">
+  <w:style w:type="paragraph" w:styleId="a6">
     <w:name w:val="No Spacing"/>
     <w:uiPriority w:val="1"/>
     <w:qFormat/>
@@ -2852,10 +3128,10 @@
       </w:tblCellMar>
     </w:tblPr>
   </w:style>
-  <w:style w:type="paragraph" w:styleId="Caption">
+  <w:style w:type="paragraph" w:styleId="a7">
     <w:name w:val="caption"/>
-    <w:basedOn w:val="Normal"/>
-    <w:next w:val="Normal"/>
+    <w:basedOn w:val="a"/>
+    <w:next w:val="a"/>
     <w:uiPriority w:val="35"/>
     <w:unhideWhenUsed/>
     <w:qFormat/>
@@ -3174,7 +3450,7 @@
 </file>
 
 <file path=customXml/itemProps1.xml><?xml version="1.0" encoding="utf-8"?>
-<ds:datastoreItem xmlns:ds="http://schemas.openxmlformats.org/officeDocument/2006/customXml" ds:itemID="{C4EC9FDB-45BC-4EE9-8BB9-AFB25CFF25B8}">
+<ds:datastoreItem xmlns:ds="http://schemas.openxmlformats.org/officeDocument/2006/customXml" ds:itemID="{1D39D378-5959-41F3-954F-1B58FB1BCC07}">
   <ds:schemaRefs>
     <ds:schemaRef ds:uri="http://schemas.openxmlformats.org/officeDocument/2006/bibliography"/>
   </ds:schemaRefs>

</xml_diff>

<commit_message>
I edited the Project Timeline. I also added a reference and edited a thing or two, details
</commit_message>
<xml_diff>
--- a/SoftwareProject-CarRentalWebsite.docx
+++ b/SoftwareProject-CarRentalWebsite.docx
@@ -1,6 +1,6 @@
 
 <file path=word/document.xml><?xml version="1.0" encoding="utf-8"?>
-<w:document xmlns:wpc="http://schemas.microsoft.com/office/word/2010/wordprocessingCanvas" xmlns:cx="http://schemas.microsoft.com/office/drawing/2014/chartex" xmlns:cx1="http://schemas.microsoft.com/office/drawing/2015/9/8/chartex" xmlns:mc="http://schemas.openxmlformats.org/markup-compatibility/2006" xmlns:o="urn:schemas-microsoft-com:office:office" xmlns:r="http://schemas.openxmlformats.org/officeDocument/2006/relationships" xmlns:m="http://schemas.openxmlformats.org/officeDocument/2006/math" xmlns:v="urn:schemas-microsoft-com:vml" xmlns:wp14="http://schemas.microsoft.com/office/word/2010/wordprocessingDrawing" xmlns:wp="http://schemas.openxmlformats.org/drawingml/2006/wordprocessingDrawing" xmlns:w10="urn:schemas-microsoft-com:office:word" xmlns:w="http://schemas.openxmlformats.org/wordprocessingml/2006/main" xmlns:w14="http://schemas.microsoft.com/office/word/2010/wordml" xmlns:w15="http://schemas.microsoft.com/office/word/2012/wordml" xmlns:w16se="http://schemas.microsoft.com/office/word/2015/wordml/symex" xmlns:wpg="http://schemas.microsoft.com/office/word/2010/wordprocessingGroup" xmlns:wpi="http://schemas.microsoft.com/office/word/2010/wordprocessingInk" xmlns:wne="http://schemas.microsoft.com/office/word/2006/wordml" xmlns:wps="http://schemas.microsoft.com/office/word/2010/wordprocessingShape" mc:Ignorable="w14 w15 w16se wp14">
+<w:document xmlns:wpc="http://schemas.microsoft.com/office/word/2010/wordprocessingCanvas" xmlns:cx="http://schemas.microsoft.com/office/drawing/2014/chartex" xmlns:cx1="http://schemas.microsoft.com/office/drawing/2015/9/8/chartex" xmlns:cx2="http://schemas.microsoft.com/office/drawing/2015/10/21/chartex" xmlns:cx3="http://schemas.microsoft.com/office/drawing/2016/5/9/chartex" xmlns:cx4="http://schemas.microsoft.com/office/drawing/2016/5/10/chartex" xmlns:cx5="http://schemas.microsoft.com/office/drawing/2016/5/11/chartex" xmlns:cx6="http://schemas.microsoft.com/office/drawing/2016/5/12/chartex" xmlns:cx7="http://schemas.microsoft.com/office/drawing/2016/5/13/chartex" xmlns:cx8="http://schemas.microsoft.com/office/drawing/2016/5/14/chartex" xmlns:mc="http://schemas.openxmlformats.org/markup-compatibility/2006" xmlns:aink="http://schemas.microsoft.com/office/drawing/2016/ink" xmlns:am3d="http://schemas.microsoft.com/office/drawing/2017/model3d" xmlns:o="urn:schemas-microsoft-com:office:office" xmlns:r="http://schemas.openxmlformats.org/officeDocument/2006/relationships" xmlns:m="http://schemas.openxmlformats.org/officeDocument/2006/math" xmlns:v="urn:schemas-microsoft-com:vml" xmlns:wp14="http://schemas.microsoft.com/office/word/2010/wordprocessingDrawing" xmlns:wp="http://schemas.openxmlformats.org/drawingml/2006/wordprocessingDrawing" xmlns:w10="urn:schemas-microsoft-com:office:word" xmlns:w="http://schemas.openxmlformats.org/wordprocessingml/2006/main" xmlns:w14="http://schemas.microsoft.com/office/word/2010/wordml" xmlns:w15="http://schemas.microsoft.com/office/word/2012/wordml" xmlns:w16cid="http://schemas.microsoft.com/office/word/2016/wordml/cid" xmlns:w16se="http://schemas.microsoft.com/office/word/2015/wordml/symex" xmlns:wpg="http://schemas.microsoft.com/office/word/2010/wordprocessingGroup" xmlns:wpi="http://schemas.microsoft.com/office/word/2010/wordprocessingInk" xmlns:wne="http://schemas.microsoft.com/office/word/2006/wordml" xmlns:wps="http://schemas.microsoft.com/office/word/2010/wordprocessingShape" mc:Ignorable="w14 w15 w16se w16cid wp14">
   <w:body>
     <w:p>
       <w:pPr>
@@ -74,6 +74,8 @@
         </w:rPr>
         <w:t>Palestine Technical University – Kadoorie</w:t>
       </w:r>
+      <w:bookmarkStart w:id="0" w:name="_GoBack"/>
+      <w:bookmarkEnd w:id="0"/>
     </w:p>
     <w:p>
       <w:pPr>
@@ -777,7 +779,7 @@
     </w:p>
     <w:p>
       <w:pPr>
-        <w:ind w:left="284"/>
+        <w:ind w:left="215"/>
         <w:rPr>
           <w:b/>
           <w:bCs/>
@@ -982,7 +984,7 @@
     </w:p>
     <w:p>
       <w:pPr>
-        <w:pStyle w:val="a7"/>
+        <w:pStyle w:val="Caption"/>
         <w:rPr>
           <w:sz w:val="40"/>
           <w:szCs w:val="40"/>
@@ -1035,7 +1037,6 @@
     </w:p>
     <w:p>
       <w:pPr>
-        <w:ind w:left="215"/>
         <w:rPr>
           <w:sz w:val="26"/>
           <w:szCs w:val="26"/>
@@ -1078,7 +1079,7 @@
     </w:p>
     <w:p>
       <w:pPr>
-        <w:pStyle w:val="a5"/>
+        <w:pStyle w:val="ListParagraph"/>
         <w:numPr>
           <w:ilvl w:val="0"/>
           <w:numId w:val="4"/>
@@ -1094,28 +1095,12 @@
           <w:sz w:val="26"/>
           <w:szCs w:val="26"/>
         </w:rPr>
-        <w:t xml:space="preserve">To offer an around-the-clock online platform enabling users to effortlessly search for, compare, and book </w:t>
-      </w:r>
-      <w:bookmarkStart w:id="0" w:name="_GoBack"/>
-      <w:r>
-        <w:rPr>
-          <w:sz w:val="26"/>
-          <w:szCs w:val="26"/>
-        </w:rPr>
-        <w:t>vehicles</w:t>
-      </w:r>
-      <w:bookmarkEnd w:id="0"/>
-      <w:r>
-        <w:rPr>
-          <w:sz w:val="26"/>
-          <w:szCs w:val="26"/>
-        </w:rPr>
-        <w:t>.</w:t>
-      </w:r>
-    </w:p>
-    <w:p>
-      <w:pPr>
-        <w:pStyle w:val="a5"/>
+        <w:t>To offer an around-the-clock online platform enabling users to effortlessly search for, compare, and book vehicles.</w:t>
+      </w:r>
+    </w:p>
+    <w:p>
+      <w:pPr>
+        <w:pStyle w:val="ListParagraph"/>
         <w:numPr>
           <w:ilvl w:val="0"/>
           <w:numId w:val="4"/>
@@ -1136,7 +1121,7 @@
     </w:p>
     <w:p>
       <w:pPr>
-        <w:pStyle w:val="a5"/>
+        <w:pStyle w:val="ListParagraph"/>
         <w:numPr>
           <w:ilvl w:val="0"/>
           <w:numId w:val="4"/>
@@ -1157,7 +1142,7 @@
     </w:p>
     <w:p>
       <w:pPr>
-        <w:pStyle w:val="a5"/>
+        <w:pStyle w:val="ListParagraph"/>
         <w:numPr>
           <w:ilvl w:val="0"/>
           <w:numId w:val="4"/>
@@ -1344,7 +1329,21 @@
           <w:sz w:val="26"/>
           <w:szCs w:val="26"/>
         </w:rPr>
-        <w:t xml:space="preserve"> semester and finish it by the end of the semester. The proposed project timeline shown in Table 1 serves as a guide to follow during the period of accomplishing this task. The project timeline is flexible to accommodate for any changes or surprises in the schedule. The suggested timeline of the project will be updated as the further the group progresses in time and the picture becomes clearer.</w:t>
+        <w:t xml:space="preserve"> semester and finish it by the end of the semester. The proposed project timeline shown in Table 1 serves as a guide to follow during the period of accomplishing this task</w:t>
+      </w:r>
+      <w:r>
+        <w:rPr>
+          <w:sz w:val="26"/>
+          <w:szCs w:val="26"/>
+        </w:rPr>
+        <w:t xml:space="preserve"> and who’s responsibility it is to do so</w:t>
+      </w:r>
+      <w:r>
+        <w:rPr>
+          <w:sz w:val="26"/>
+          <w:szCs w:val="26"/>
+        </w:rPr>
+        <w:t>. The project timeline is flexible to accommodate for any changes or surprises in the schedule. The suggested timeline of the project will be updated as the further the group progresses in time and the picture becomes clearer.</w:t>
       </w:r>
     </w:p>
     <w:p>
@@ -1365,7 +1364,7 @@
     </w:p>
     <w:p>
       <w:pPr>
-        <w:pStyle w:val="a7"/>
+        <w:pStyle w:val="Caption"/>
         <w:keepNext/>
         <w:rPr>
           <w:sz w:val="22"/>
@@ -1453,6 +1452,7 @@
               <w:bottom w:val="single" w:sz="4" w:space="0" w:color="000000"/>
               <w:right w:val="single" w:sz="4" w:space="0" w:color="000000"/>
             </w:tcBorders>
+            <w:shd w:val="clear" w:color="auto" w:fill="D9E2F3" w:themeFill="accent1" w:themeFillTint="33"/>
             <w:vAlign w:val="center"/>
           </w:tcPr>
           <w:p>
@@ -1484,6 +1484,7 @@
               <w:bottom w:val="single" w:sz="4" w:space="0" w:color="000000"/>
               <w:right w:val="single" w:sz="4" w:space="0" w:color="000000"/>
             </w:tcBorders>
+            <w:shd w:val="clear" w:color="auto" w:fill="D9E2F3" w:themeFill="accent1" w:themeFillTint="33"/>
             <w:vAlign w:val="center"/>
           </w:tcPr>
           <w:p>
@@ -1514,6 +1515,7 @@
               <w:bottom w:val="single" w:sz="4" w:space="0" w:color="000000"/>
               <w:right w:val="single" w:sz="4" w:space="0" w:color="000000"/>
             </w:tcBorders>
+            <w:shd w:val="clear" w:color="auto" w:fill="D9E2F3" w:themeFill="accent1" w:themeFillTint="33"/>
           </w:tcPr>
           <w:p>
             <w:pPr>
@@ -1549,6 +1551,7 @@
               <w:bottom w:val="single" w:sz="4" w:space="0" w:color="000000"/>
               <w:right w:val="single" w:sz="4" w:space="0" w:color="000000"/>
             </w:tcBorders>
+            <w:shd w:val="clear" w:color="auto" w:fill="D9E2F3" w:themeFill="accent1" w:themeFillTint="33"/>
           </w:tcPr>
           <w:p>
             <w:pPr>
@@ -1622,6 +1625,14 @@
                 <w:lang w:bidi="ar-JO"/>
               </w:rPr>
             </w:pPr>
+            <w:r>
+              <w:rPr>
+                <w:sz w:val="26"/>
+                <w:szCs w:val="26"/>
+                <w:lang w:bidi="ar-JO"/>
+              </w:rPr>
+              <w:t>Cooperative</w:t>
+            </w:r>
           </w:p>
         </w:tc>
       </w:tr>
@@ -1638,6 +1649,7 @@
               <w:bottom w:val="single" w:sz="4" w:space="0" w:color="000000"/>
               <w:right w:val="single" w:sz="4" w:space="0" w:color="000000"/>
             </w:tcBorders>
+            <w:shd w:val="clear" w:color="auto" w:fill="D9E2F3" w:themeFill="accent1" w:themeFillTint="33"/>
           </w:tcPr>
           <w:p>
             <w:pPr>
@@ -1661,7 +1673,14 @@
                 <w:sz w:val="26"/>
                 <w:szCs w:val="26"/>
               </w:rPr>
-              <w:t>– 10</w:t>
+              <w:t>– 1</w:t>
+            </w:r>
+            <w:r>
+              <w:rPr>
+                <w:sz w:val="26"/>
+                <w:szCs w:val="26"/>
+              </w:rPr>
+              <w:t>1</w:t>
             </w:r>
           </w:p>
         </w:tc>
@@ -1723,6 +1742,22 @@
                 <w:szCs w:val="26"/>
               </w:rPr>
             </w:pPr>
+            <w:r>
+              <w:rPr>
+                <w:sz w:val="26"/>
+                <w:szCs w:val="26"/>
+              </w:rPr>
+              <w:t xml:space="preserve">Cooperative but mainly </w:t>
+            </w:r>
+            <w:r>
+              <w:rPr>
+                <w:b/>
+                <w:bCs/>
+                <w:sz w:val="26"/>
+                <w:szCs w:val="26"/>
+              </w:rPr>
+              <w:t>Layla</w:t>
+            </w:r>
           </w:p>
         </w:tc>
       </w:tr>
@@ -1739,6 +1774,7 @@
               <w:bottom w:val="single" w:sz="4" w:space="0" w:color="000000"/>
               <w:right w:val="single" w:sz="4" w:space="0" w:color="000000"/>
             </w:tcBorders>
+            <w:shd w:val="clear" w:color="auto" w:fill="D9E2F3" w:themeFill="accent1" w:themeFillTint="33"/>
           </w:tcPr>
           <w:p>
             <w:pPr>
@@ -1755,7 +1791,7 @@
                 <w:sz w:val="26"/>
                 <w:szCs w:val="26"/>
               </w:rPr>
-              <w:t>10</w:t>
+              <w:t>11</w:t>
             </w:r>
             <w:r>
               <w:rPr>
@@ -1824,6 +1860,22 @@
                 <w:szCs w:val="26"/>
               </w:rPr>
             </w:pPr>
+            <w:r>
+              <w:rPr>
+                <w:sz w:val="26"/>
+                <w:szCs w:val="26"/>
+              </w:rPr>
+              <w:t xml:space="preserve">Cooperative but mainly </w:t>
+            </w:r>
+            <w:r>
+              <w:rPr>
+                <w:b/>
+                <w:bCs/>
+                <w:sz w:val="26"/>
+                <w:szCs w:val="26"/>
+              </w:rPr>
+              <w:t>Rahaf</w:t>
+            </w:r>
           </w:p>
         </w:tc>
       </w:tr>
@@ -1840,6 +1892,7 @@
               <w:bottom w:val="single" w:sz="4" w:space="0" w:color="000000"/>
               <w:right w:val="single" w:sz="4" w:space="0" w:color="000000"/>
             </w:tcBorders>
+            <w:shd w:val="clear" w:color="auto" w:fill="D9E2F3" w:themeFill="accent1" w:themeFillTint="33"/>
           </w:tcPr>
           <w:p>
             <w:pPr>
@@ -1939,6 +1992,22 @@
                 <w:szCs w:val="26"/>
               </w:rPr>
             </w:pPr>
+            <w:r>
+              <w:rPr>
+                <w:sz w:val="26"/>
+                <w:szCs w:val="26"/>
+              </w:rPr>
+              <w:t xml:space="preserve">Cooperative but mainly </w:t>
+            </w:r>
+            <w:r>
+              <w:rPr>
+                <w:b/>
+                <w:bCs/>
+                <w:sz w:val="26"/>
+                <w:szCs w:val="26"/>
+              </w:rPr>
+              <w:t>Afnan</w:t>
+            </w:r>
           </w:p>
         </w:tc>
       </w:tr>
@@ -1955,6 +2024,7 @@
               <w:bottom w:val="single" w:sz="4" w:space="0" w:color="000000"/>
               <w:right w:val="single" w:sz="4" w:space="0" w:color="000000"/>
             </w:tcBorders>
+            <w:shd w:val="clear" w:color="auto" w:fill="D9E2F3" w:themeFill="accent1" w:themeFillTint="33"/>
           </w:tcPr>
           <w:p>
             <w:pPr>
@@ -2047,6 +2117,13 @@
                 <w:szCs w:val="26"/>
               </w:rPr>
             </w:pPr>
+            <w:r>
+              <w:rPr>
+                <w:sz w:val="26"/>
+                <w:szCs w:val="26"/>
+              </w:rPr>
+              <w:t>Cooperative</w:t>
+            </w:r>
           </w:p>
         </w:tc>
       </w:tr>
@@ -2062,44 +2139,38 @@
     <w:p>
       <w:pPr>
         <w:rPr>
-          <w:sz w:val="26"/>
-          <w:szCs w:val="26"/>
-          <w:lang w:bidi="ar-JO"/>
-        </w:rPr>
-      </w:pPr>
-    </w:p>
-    <w:p>
-      <w:pPr>
-        <w:rPr>
-          <w:sz w:val="26"/>
-          <w:szCs w:val="26"/>
-          <w:u w:val="single"/>
-          <w:lang w:bidi="ar-JO"/>
-        </w:rPr>
-      </w:pPr>
-      <w:r>
-        <w:rPr>
-          <w:rFonts w:ascii="Lora" w:hAnsi="Lora"/>
-          <w:b/>
-          <w:bCs/>
-          <w:color w:val="800000"/>
-          <w:shd w:val="clear" w:color="auto" w:fill="FFFFFF"/>
+          <w:b/>
+          <w:bCs/>
+          <w:sz w:val="36"/>
+          <w:szCs w:val="36"/>
+          <w:u w:val="single"/>
+        </w:rPr>
+      </w:pPr>
+      <w:r>
+        <w:rPr>
+          <w:b/>
+          <w:bCs/>
+          <w:sz w:val="36"/>
+          <w:szCs w:val="36"/>
+          <w:u w:val="single"/>
         </w:rPr>
         <w:lastRenderedPageBreak/>
-        <w:t>REFERENCES</w:t>
-      </w:r>
-      <w:r>
-        <w:rPr>
-          <w:sz w:val="26"/>
-          <w:szCs w:val="26"/>
-          <w:lang w:bidi="ar-JO"/>
+        <w:t>References</w:t>
+      </w:r>
+      <w:r>
+        <w:rPr>
+          <w:b/>
+          <w:bCs/>
+          <w:sz w:val="36"/>
+          <w:szCs w:val="36"/>
+          <w:u w:val="single"/>
         </w:rPr>
         <w:t>:</w:t>
       </w:r>
     </w:p>
     <w:p>
       <w:pPr>
-        <w:pStyle w:val="a5"/>
+        <w:pStyle w:val="ListParagraph"/>
         <w:numPr>
           <w:ilvl w:val="0"/>
           <w:numId w:val="3"/>
@@ -2111,6 +2182,7 @@
           <w:lang w:bidi="ar-JO"/>
         </w:rPr>
       </w:pPr>
+      <w:proofErr w:type="gramStart"/>
       <w:r>
         <w:rPr>
           <w:sz w:val="24"/>
@@ -2120,10 +2192,11 @@
         </w:rPr>
         <w:t>https://slcc.pressbooks.pub/technicalwritingatslcc/chapter/abstractengineer/ .</w:t>
       </w:r>
-    </w:p>
-    <w:p>
-      <w:pPr>
-        <w:pStyle w:val="a5"/>
+      <w:proofErr w:type="gramEnd"/>
+    </w:p>
+    <w:p>
+      <w:pPr>
+        <w:pStyle w:val="ListParagraph"/>
         <w:numPr>
           <w:ilvl w:val="0"/>
           <w:numId w:val="3"/>
@@ -2147,6 +2220,75 @@
         </w:rPr>
         <w:t>.</w:t>
       </w:r>
+    </w:p>
+    <w:p>
+      <w:pPr>
+        <w:pStyle w:val="ListParagraph"/>
+        <w:numPr>
+          <w:ilvl w:val="0"/>
+          <w:numId w:val="3"/>
+        </w:numPr>
+        <w:rPr>
+          <w:sz w:val="26"/>
+          <w:szCs w:val="26"/>
+          <w:u w:val="single"/>
+          <w:lang w:bidi="ar-JO"/>
+        </w:rPr>
+      </w:pPr>
+      <w:r>
+        <w:rPr>
+          <w:rFonts w:ascii="Helvetica" w:hAnsi="Helvetica"/>
+          <w:color w:val="222222"/>
+          <w:shd w:val="clear" w:color="auto" w:fill="FFFFFF"/>
+        </w:rPr>
+        <w:t>Brulé, G., Ravazzini, L. &amp; Suter, C. The Rolling 50s (and More): Cars and Life Satisfaction Among Seniors Across Europe. </w:t>
+      </w:r>
+      <w:r>
+        <w:rPr>
+          <w:rFonts w:ascii="Helvetica" w:hAnsi="Helvetica"/>
+          <w:i/>
+          <w:iCs/>
+          <w:color w:val="222222"/>
+          <w:shd w:val="clear" w:color="auto" w:fill="FFFFFF"/>
+        </w:rPr>
+        <w:t>Applied Research Quality Life</w:t>
+      </w:r>
+      <w:r>
+        <w:rPr>
+          <w:rFonts w:ascii="Helvetica" w:hAnsi="Helvetica"/>
+          <w:color w:val="222222"/>
+          <w:shd w:val="clear" w:color="auto" w:fill="FFFFFF"/>
+        </w:rPr>
+        <w:t> </w:t>
+      </w:r>
+      <w:r>
+        <w:rPr>
+          <w:rFonts w:ascii="Helvetica" w:hAnsi="Helvetica"/>
+          <w:b/>
+          <w:bCs/>
+          <w:color w:val="222222"/>
+          <w:shd w:val="clear" w:color="auto" w:fill="FFFFFF"/>
+        </w:rPr>
+        <w:t>17</w:t>
+      </w:r>
+      <w:r>
+        <w:rPr>
+          <w:rFonts w:ascii="Helvetica" w:hAnsi="Helvetica"/>
+          <w:color w:val="222222"/>
+          <w:shd w:val="clear" w:color="auto" w:fill="FFFFFF"/>
+        </w:rPr>
+        <w:t xml:space="preserve">, 185–204 (2022). Retrieved from: </w:t>
+      </w:r>
+      <w:hyperlink r:id="rId10" w:history="1">
+        <w:r>
+          <w:rPr>
+            <w:rStyle w:val="Hyperlink"/>
+            <w:rFonts w:ascii="Helvetica" w:hAnsi="Helvetica"/>
+            <w:shd w:val="clear" w:color="auto" w:fill="FFFFFF"/>
+          </w:rPr>
+          <w:t>https://link.springer.com/article/10.1007/s11482-020-09887-2</w:t>
+        </w:r>
+      </w:hyperlink>
     </w:p>
     <w:sectPr>
       <w:pgSz w:w="11906" w:h="16838"/>
@@ -2161,7 +2303,7 @@
 </file>
 
 <file path=word/endnotes.xml><?xml version="1.0" encoding="utf-8"?>
-<w:endnotes xmlns:wpc="http://schemas.microsoft.com/office/word/2010/wordprocessingCanvas" xmlns:cx="http://schemas.microsoft.com/office/drawing/2014/chartex" xmlns:cx1="http://schemas.microsoft.com/office/drawing/2015/9/8/chartex" xmlns:mc="http://schemas.openxmlformats.org/markup-compatibility/2006" xmlns:o="urn:schemas-microsoft-com:office:office" xmlns:r="http://schemas.openxmlformats.org/officeDocument/2006/relationships" xmlns:m="http://schemas.openxmlformats.org/officeDocument/2006/math" xmlns:v="urn:schemas-microsoft-com:vml" xmlns:wp14="http://schemas.microsoft.com/office/word/2010/wordprocessingDrawing" xmlns:wp="http://schemas.openxmlformats.org/drawingml/2006/wordprocessingDrawing" xmlns:w10="urn:schemas-microsoft-com:office:word" xmlns:w="http://schemas.openxmlformats.org/wordprocessingml/2006/main" xmlns:w14="http://schemas.microsoft.com/office/word/2010/wordml" xmlns:w15="http://schemas.microsoft.com/office/word/2012/wordml" xmlns:w16se="http://schemas.microsoft.com/office/word/2015/wordml/symex" xmlns:wpg="http://schemas.microsoft.com/office/word/2010/wordprocessingGroup" xmlns:wpi="http://schemas.microsoft.com/office/word/2010/wordprocessingInk" xmlns:wne="http://schemas.microsoft.com/office/word/2006/wordml" xmlns:wps="http://schemas.microsoft.com/office/word/2010/wordprocessingShape" mc:Ignorable="w14 w15 w16se wp14">
+<w:endnotes xmlns:wpc="http://schemas.microsoft.com/office/word/2010/wordprocessingCanvas" xmlns:cx="http://schemas.microsoft.com/office/drawing/2014/chartex" xmlns:cx1="http://schemas.microsoft.com/office/drawing/2015/9/8/chartex" xmlns:cx2="http://schemas.microsoft.com/office/drawing/2015/10/21/chartex" xmlns:cx3="http://schemas.microsoft.com/office/drawing/2016/5/9/chartex" xmlns:cx4="http://schemas.microsoft.com/office/drawing/2016/5/10/chartex" xmlns:cx5="http://schemas.microsoft.com/office/drawing/2016/5/11/chartex" xmlns:cx6="http://schemas.microsoft.com/office/drawing/2016/5/12/chartex" xmlns:cx7="http://schemas.microsoft.com/office/drawing/2016/5/13/chartex" xmlns:cx8="http://schemas.microsoft.com/office/drawing/2016/5/14/chartex" xmlns:mc="http://schemas.openxmlformats.org/markup-compatibility/2006" xmlns:aink="http://schemas.microsoft.com/office/drawing/2016/ink" xmlns:am3d="http://schemas.microsoft.com/office/drawing/2017/model3d" xmlns:o="urn:schemas-microsoft-com:office:office" xmlns:r="http://schemas.openxmlformats.org/officeDocument/2006/relationships" xmlns:m="http://schemas.openxmlformats.org/officeDocument/2006/math" xmlns:v="urn:schemas-microsoft-com:vml" xmlns:wp14="http://schemas.microsoft.com/office/word/2010/wordprocessingDrawing" xmlns:wp="http://schemas.openxmlformats.org/drawingml/2006/wordprocessingDrawing" xmlns:w10="urn:schemas-microsoft-com:office:word" xmlns:w="http://schemas.openxmlformats.org/wordprocessingml/2006/main" xmlns:w14="http://schemas.microsoft.com/office/word/2010/wordml" xmlns:w15="http://schemas.microsoft.com/office/word/2012/wordml" xmlns:w16cid="http://schemas.microsoft.com/office/word/2016/wordml/cid" xmlns:w16se="http://schemas.microsoft.com/office/word/2015/wordml/symex" xmlns:wpg="http://schemas.microsoft.com/office/word/2010/wordprocessingGroup" xmlns:wpi="http://schemas.microsoft.com/office/word/2010/wordprocessingInk" xmlns:wne="http://schemas.microsoft.com/office/word/2006/wordml" xmlns:wps="http://schemas.microsoft.com/office/word/2010/wordprocessingShape" mc:Ignorable="w14 w15 w16se w16cid wp14">
   <w:endnote w:type="separator" w:id="-1">
     <w:p>
       <w:pPr>
@@ -2186,7 +2328,7 @@
 </file>
 
 <file path=word/footnotes.xml><?xml version="1.0" encoding="utf-8"?>
-<w:footnotes xmlns:wpc="http://schemas.microsoft.com/office/word/2010/wordprocessingCanvas" xmlns:cx="http://schemas.microsoft.com/office/drawing/2014/chartex" xmlns:cx1="http://schemas.microsoft.com/office/drawing/2015/9/8/chartex" xmlns:mc="http://schemas.openxmlformats.org/markup-compatibility/2006" xmlns:o="urn:schemas-microsoft-com:office:office" xmlns:r="http://schemas.openxmlformats.org/officeDocument/2006/relationships" xmlns:m="http://schemas.openxmlformats.org/officeDocument/2006/math" xmlns:v="urn:schemas-microsoft-com:vml" xmlns:wp14="http://schemas.microsoft.com/office/word/2010/wordprocessingDrawing" xmlns:wp="http://schemas.openxmlformats.org/drawingml/2006/wordprocessingDrawing" xmlns:w10="urn:schemas-microsoft-com:office:word" xmlns:w="http://schemas.openxmlformats.org/wordprocessingml/2006/main" xmlns:w14="http://schemas.microsoft.com/office/word/2010/wordml" xmlns:w15="http://schemas.microsoft.com/office/word/2012/wordml" xmlns:w16se="http://schemas.microsoft.com/office/word/2015/wordml/symex" xmlns:wpg="http://schemas.microsoft.com/office/word/2010/wordprocessingGroup" xmlns:wpi="http://schemas.microsoft.com/office/word/2010/wordprocessingInk" xmlns:wne="http://schemas.microsoft.com/office/word/2006/wordml" xmlns:wps="http://schemas.microsoft.com/office/word/2010/wordprocessingShape" mc:Ignorable="w14 w15 w16se wp14">
+<w:footnotes xmlns:wpc="http://schemas.microsoft.com/office/word/2010/wordprocessingCanvas" xmlns:cx="http://schemas.microsoft.com/office/drawing/2014/chartex" xmlns:cx1="http://schemas.microsoft.com/office/drawing/2015/9/8/chartex" xmlns:cx2="http://schemas.microsoft.com/office/drawing/2015/10/21/chartex" xmlns:cx3="http://schemas.microsoft.com/office/drawing/2016/5/9/chartex" xmlns:cx4="http://schemas.microsoft.com/office/drawing/2016/5/10/chartex" xmlns:cx5="http://schemas.microsoft.com/office/drawing/2016/5/11/chartex" xmlns:cx6="http://schemas.microsoft.com/office/drawing/2016/5/12/chartex" xmlns:cx7="http://schemas.microsoft.com/office/drawing/2016/5/13/chartex" xmlns:cx8="http://schemas.microsoft.com/office/drawing/2016/5/14/chartex" xmlns:mc="http://schemas.openxmlformats.org/markup-compatibility/2006" xmlns:aink="http://schemas.microsoft.com/office/drawing/2016/ink" xmlns:am3d="http://schemas.microsoft.com/office/drawing/2017/model3d" xmlns:o="urn:schemas-microsoft-com:office:office" xmlns:r="http://schemas.openxmlformats.org/officeDocument/2006/relationships" xmlns:m="http://schemas.openxmlformats.org/officeDocument/2006/math" xmlns:v="urn:schemas-microsoft-com:vml" xmlns:wp14="http://schemas.microsoft.com/office/word/2010/wordprocessingDrawing" xmlns:wp="http://schemas.openxmlformats.org/drawingml/2006/wordprocessingDrawing" xmlns:w10="urn:schemas-microsoft-com:office:word" xmlns:w="http://schemas.openxmlformats.org/wordprocessingml/2006/main" xmlns:w14="http://schemas.microsoft.com/office/word/2010/wordml" xmlns:w15="http://schemas.microsoft.com/office/word/2012/wordml" xmlns:w16cid="http://schemas.microsoft.com/office/word/2016/wordml/cid" xmlns:w16se="http://schemas.microsoft.com/office/word/2015/wordml/symex" xmlns:wpg="http://schemas.microsoft.com/office/word/2010/wordprocessingGroup" xmlns:wpi="http://schemas.microsoft.com/office/word/2010/wordprocessingInk" xmlns:wne="http://schemas.microsoft.com/office/word/2006/wordml" xmlns:wps="http://schemas.microsoft.com/office/word/2010/wordprocessingShape" mc:Ignorable="w14 w15 w16se w16cid wp14">
   <w:footnote w:type="separator" w:id="-1">
     <w:p>
       <w:pPr>
@@ -2211,7 +2353,7 @@
 </file>
 
 <file path=word/numbering.xml><?xml version="1.0" encoding="utf-8"?>
-<w:numbering xmlns:wpc="http://schemas.microsoft.com/office/word/2010/wordprocessingCanvas" xmlns:cx="http://schemas.microsoft.com/office/drawing/2014/chartex" xmlns:cx1="http://schemas.microsoft.com/office/drawing/2015/9/8/chartex" xmlns:mc="http://schemas.openxmlformats.org/markup-compatibility/2006" xmlns:o="urn:schemas-microsoft-com:office:office" xmlns:r="http://schemas.openxmlformats.org/officeDocument/2006/relationships" xmlns:m="http://schemas.openxmlformats.org/officeDocument/2006/math" xmlns:v="urn:schemas-microsoft-com:vml" xmlns:wp14="http://schemas.microsoft.com/office/word/2010/wordprocessingDrawing" xmlns:wp="http://schemas.openxmlformats.org/drawingml/2006/wordprocessingDrawing" xmlns:w10="urn:schemas-microsoft-com:office:word" xmlns:w="http://schemas.openxmlformats.org/wordprocessingml/2006/main" xmlns:w14="http://schemas.microsoft.com/office/word/2010/wordml" xmlns:w15="http://schemas.microsoft.com/office/word/2012/wordml" xmlns:w16se="http://schemas.microsoft.com/office/word/2015/wordml/symex" xmlns:wpg="http://schemas.microsoft.com/office/word/2010/wordprocessingGroup" xmlns:wpi="http://schemas.microsoft.com/office/word/2010/wordprocessingInk" xmlns:wne="http://schemas.microsoft.com/office/word/2006/wordml" xmlns:wps="http://schemas.microsoft.com/office/word/2010/wordprocessingShape" mc:Ignorable="w14 w15 w16se wp14">
+<w:numbering xmlns:wpc="http://schemas.microsoft.com/office/word/2010/wordprocessingCanvas" xmlns:cx="http://schemas.microsoft.com/office/drawing/2014/chartex" xmlns:cx1="http://schemas.microsoft.com/office/drawing/2015/9/8/chartex" xmlns:cx2="http://schemas.microsoft.com/office/drawing/2015/10/21/chartex" xmlns:cx3="http://schemas.microsoft.com/office/drawing/2016/5/9/chartex" xmlns:cx4="http://schemas.microsoft.com/office/drawing/2016/5/10/chartex" xmlns:cx5="http://schemas.microsoft.com/office/drawing/2016/5/11/chartex" xmlns:cx6="http://schemas.microsoft.com/office/drawing/2016/5/12/chartex" xmlns:cx7="http://schemas.microsoft.com/office/drawing/2016/5/13/chartex" xmlns:cx8="http://schemas.microsoft.com/office/drawing/2016/5/14/chartex" xmlns:mc="http://schemas.openxmlformats.org/markup-compatibility/2006" xmlns:aink="http://schemas.microsoft.com/office/drawing/2016/ink" xmlns:am3d="http://schemas.microsoft.com/office/drawing/2017/model3d" xmlns:o="urn:schemas-microsoft-com:office:office" xmlns:r="http://schemas.openxmlformats.org/officeDocument/2006/relationships" xmlns:m="http://schemas.openxmlformats.org/officeDocument/2006/math" xmlns:v="urn:schemas-microsoft-com:vml" xmlns:wp14="http://schemas.microsoft.com/office/word/2010/wordprocessingDrawing" xmlns:wp="http://schemas.openxmlformats.org/drawingml/2006/wordprocessingDrawing" xmlns:w10="urn:schemas-microsoft-com:office:word" xmlns:w="http://schemas.openxmlformats.org/wordprocessingml/2006/main" xmlns:w14="http://schemas.microsoft.com/office/word/2010/wordml" xmlns:w15="http://schemas.microsoft.com/office/word/2012/wordml" xmlns:w16cid="http://schemas.microsoft.com/office/word/2016/wordml/cid" xmlns:w16se="http://schemas.microsoft.com/office/word/2015/wordml/symex" xmlns:wpg="http://schemas.microsoft.com/office/word/2010/wordprocessingGroup" xmlns:wpi="http://schemas.microsoft.com/office/word/2010/wordprocessingInk" xmlns:wne="http://schemas.microsoft.com/office/word/2006/wordml" xmlns:wps="http://schemas.microsoft.com/office/word/2010/wordprocessingShape" mc:Ignorable="w14 w15 w16se w16cid wp14">
   <w:abstractNum w:abstractNumId="0" w15:restartNumberingAfterBreak="0">
     <w:nsid w:val="399A0F08"/>
     <w:multiLevelType w:val="hybridMultilevel"/>
@@ -2626,7 +2768,7 @@
 </file>
 
 <file path=word/styles.xml><?xml version="1.0" encoding="utf-8"?>
-<w:styles xmlns:mc="http://schemas.openxmlformats.org/markup-compatibility/2006" xmlns:r="http://schemas.openxmlformats.org/officeDocument/2006/relationships" xmlns:w="http://schemas.openxmlformats.org/wordprocessingml/2006/main" xmlns:w14="http://schemas.microsoft.com/office/word/2010/wordml" xmlns:w15="http://schemas.microsoft.com/office/word/2012/wordml" xmlns:w16se="http://schemas.microsoft.com/office/word/2015/wordml/symex" mc:Ignorable="w14 w15 w16se">
+<w:styles xmlns:mc="http://schemas.openxmlformats.org/markup-compatibility/2006" xmlns:r="http://schemas.openxmlformats.org/officeDocument/2006/relationships" xmlns:w="http://schemas.openxmlformats.org/wordprocessingml/2006/main" xmlns:w14="http://schemas.microsoft.com/office/word/2010/wordml" xmlns:w15="http://schemas.microsoft.com/office/word/2012/wordml" xmlns:w16cid="http://schemas.microsoft.com/office/word/2016/wordml/cid" xmlns:w16se="http://schemas.microsoft.com/office/word/2015/wordml/symex" mc:Ignorable="w14 w15 w16se w16cid">
   <w:docDefaults>
     <w:rPrDefault>
       <w:rPr>
@@ -2642,7 +2784,7 @@
       </w:pPr>
     </w:pPrDefault>
   </w:docDefaults>
-  <w:latentStyles w:defLockedState="0" w:defUIPriority="99" w:defSemiHidden="0" w:defUnhideWhenUsed="0" w:defQFormat="0" w:count="371">
+  <w:latentStyles w:defLockedState="0" w:defUIPriority="99" w:defSemiHidden="0" w:defUnhideWhenUsed="0" w:defQFormat="0" w:count="375">
     <w:lsdException w:name="Normal" w:uiPriority="0" w:qFormat="1"/>
     <w:lsdException w:name="heading 1" w:uiPriority="9" w:qFormat="1"/>
     <w:lsdException w:name="heading 2" w:semiHidden="1" w:uiPriority="9" w:unhideWhenUsed="1" w:qFormat="1"/>
@@ -2748,7 +2890,6 @@
     <w:lsdException w:name="HTML Sample" w:semiHidden="1" w:unhideWhenUsed="1"/>
     <w:lsdException w:name="HTML Typewriter" w:semiHidden="1" w:unhideWhenUsed="1"/>
     <w:lsdException w:name="HTML Variable" w:semiHidden="1" w:unhideWhenUsed="1"/>
-    <w:lsdException w:name="Normal Table" w:semiHidden="1" w:unhideWhenUsed="1"/>
     <w:lsdException w:name="annotation subject" w:semiHidden="1" w:unhideWhenUsed="1"/>
     <w:lsdException w:name="No List" w:semiHidden="1" w:unhideWhenUsed="1"/>
     <w:lsdException w:name="Outline List 1" w:semiHidden="1" w:unhideWhenUsed="1"/>
@@ -2792,10 +2933,8 @@
     <w:lsdException w:name="Table Elegant" w:semiHidden="1" w:unhideWhenUsed="1"/>
     <w:lsdException w:name="Table Professional" w:semiHidden="1" w:unhideWhenUsed="1"/>
     <w:lsdException w:name="Table Subtle 1" w:semiHidden="1" w:unhideWhenUsed="1"/>
-    <w:lsdException w:name="Table Subtle 2" w:semiHidden="1" w:unhideWhenUsed="1"/>
     <w:lsdException w:name="Table Web 1" w:semiHidden="1" w:unhideWhenUsed="1"/>
     <w:lsdException w:name="Table Web 2" w:semiHidden="1" w:unhideWhenUsed="1"/>
-    <w:lsdException w:name="Table Web 3" w:semiHidden="1" w:unhideWhenUsed="1"/>
     <w:lsdException w:name="Balloon Text" w:semiHidden="1" w:unhideWhenUsed="1"/>
     <w:lsdException w:name="Table Grid" w:uiPriority="39"/>
     <w:lsdException w:name="Table Theme" w:semiHidden="1" w:unhideWhenUsed="1"/>
@@ -3014,18 +3153,22 @@
     <w:lsdException w:name="List Table 5 Dark Accent 6" w:uiPriority="50"/>
     <w:lsdException w:name="List Table 6 Colorful Accent 6" w:uiPriority="51"/>
     <w:lsdException w:name="List Table 7 Colorful Accent 6" w:uiPriority="52"/>
+    <w:lsdException w:name="Mention" w:semiHidden="1" w:unhideWhenUsed="1"/>
+    <w:lsdException w:name="Smart Hyperlink" w:semiHidden="1" w:unhideWhenUsed="1"/>
+    <w:lsdException w:name="Hashtag" w:semiHidden="1" w:unhideWhenUsed="1"/>
+    <w:lsdException w:name="Unresolved Mention" w:semiHidden="1" w:unhideWhenUsed="1"/>
   </w:latentStyles>
-  <w:style w:type="paragraph" w:default="1" w:styleId="a">
+  <w:style w:type="paragraph" w:default="1" w:styleId="Normal">
     <w:name w:val="Normal"/>
     <w:qFormat/>
   </w:style>
-  <w:style w:type="character" w:default="1" w:styleId="a0">
+  <w:style w:type="character" w:default="1" w:styleId="DefaultParagraphFont">
     <w:name w:val="Default Paragraph Font"/>
     <w:uiPriority w:val="1"/>
     <w:semiHidden/>
     <w:unhideWhenUsed/>
   </w:style>
-  <w:style w:type="table" w:default="1" w:styleId="a1">
+  <w:style w:type="table" w:default="1" w:styleId="TableNormal">
     <w:name w:val="Normal Table"/>
     <w:uiPriority w:val="99"/>
     <w:semiHidden/>
@@ -3040,16 +3183,16 @@
       </w:tblCellMar>
     </w:tblPr>
   </w:style>
-  <w:style w:type="numbering" w:default="1" w:styleId="a2">
+  <w:style w:type="numbering" w:default="1" w:styleId="NoList">
     <w:name w:val="No List"/>
     <w:uiPriority w:val="99"/>
     <w:semiHidden/>
     <w:unhideWhenUsed/>
   </w:style>
-  <w:style w:type="paragraph" w:styleId="a3">
+  <w:style w:type="paragraph" w:styleId="Header">
     <w:name w:val="header"/>
-    <w:basedOn w:val="a"/>
-    <w:link w:val="Char"/>
+    <w:basedOn w:val="Normal"/>
+    <w:link w:val="HeaderChar"/>
     <w:uiPriority w:val="99"/>
     <w:unhideWhenUsed/>
     <w:rsid w:val="00D43A28"/>
@@ -3061,17 +3204,17 @@
       <w:spacing w:after="0" w:line="240" w:lineRule="auto"/>
     </w:pPr>
   </w:style>
-  <w:style w:type="character" w:customStyle="1" w:styleId="Char">
-    <w:name w:val="رأس الصفحة Char"/>
-    <w:basedOn w:val="a0"/>
-    <w:link w:val="a3"/>
+  <w:style w:type="character" w:customStyle="1" w:styleId="HeaderChar">
+    <w:name w:val="Header Char"/>
+    <w:basedOn w:val="DefaultParagraphFont"/>
+    <w:link w:val="Header"/>
     <w:uiPriority w:val="99"/>
     <w:rsid w:val="00D43A28"/>
   </w:style>
-  <w:style w:type="paragraph" w:styleId="a4">
+  <w:style w:type="paragraph" w:styleId="Footer">
     <w:name w:val="footer"/>
-    <w:basedOn w:val="a"/>
-    <w:link w:val="Char0"/>
+    <w:basedOn w:val="Normal"/>
+    <w:link w:val="FooterChar"/>
     <w:uiPriority w:val="99"/>
     <w:unhideWhenUsed/>
     <w:rsid w:val="00D43A28"/>
@@ -3083,16 +3226,16 @@
       <w:spacing w:after="0" w:line="240" w:lineRule="auto"/>
     </w:pPr>
   </w:style>
-  <w:style w:type="character" w:customStyle="1" w:styleId="Char0">
-    <w:name w:val="تذييل الصفحة Char"/>
-    <w:basedOn w:val="a0"/>
-    <w:link w:val="a4"/>
+  <w:style w:type="character" w:customStyle="1" w:styleId="FooterChar">
+    <w:name w:val="Footer Char"/>
+    <w:basedOn w:val="DefaultParagraphFont"/>
+    <w:link w:val="Footer"/>
     <w:uiPriority w:val="99"/>
     <w:rsid w:val="00D43A28"/>
   </w:style>
-  <w:style w:type="paragraph" w:styleId="a5">
+  <w:style w:type="paragraph" w:styleId="ListParagraph">
     <w:name w:val="List Paragraph"/>
-    <w:basedOn w:val="a"/>
+    <w:basedOn w:val="Normal"/>
     <w:uiPriority w:val="34"/>
     <w:qFormat/>
     <w:rsid w:val="0083440A"/>
@@ -3101,7 +3244,7 @@
       <w:contextualSpacing/>
     </w:pPr>
   </w:style>
-  <w:style w:type="paragraph" w:styleId="a6">
+  <w:style w:type="paragraph" w:styleId="NoSpacing">
     <w:name w:val="No Spacing"/>
     <w:uiPriority w:val="1"/>
     <w:qFormat/>
@@ -3128,10 +3271,10 @@
       </w:tblCellMar>
     </w:tblPr>
   </w:style>
-  <w:style w:type="paragraph" w:styleId="a7">
+  <w:style w:type="paragraph" w:styleId="Caption">
     <w:name w:val="caption"/>
-    <w:basedOn w:val="a"/>
-    <w:next w:val="a"/>
+    <w:basedOn w:val="Normal"/>
+    <w:next w:val="Normal"/>
     <w:uiPriority w:val="35"/>
     <w:unhideWhenUsed/>
     <w:qFormat/>
@@ -3145,6 +3288,17 @@
       <w:color w:val="44546A" w:themeColor="text2"/>
       <w:sz w:val="18"/>
       <w:szCs w:val="18"/>
+    </w:rPr>
+  </w:style>
+  <w:style w:type="character" w:styleId="Hyperlink">
+    <w:name w:val="Hyperlink"/>
+    <w:basedOn w:val="DefaultParagraphFont"/>
+    <w:uiPriority w:val="99"/>
+    <w:unhideWhenUsed/>
+    <w:rsid w:val="00A13D7E"/>
+    <w:rPr>
+      <w:color w:val="0563C1" w:themeColor="hyperlink"/>
+      <w:u w:val="single"/>
     </w:rPr>
   </w:style>
 </w:styles>
@@ -3450,7 +3604,7 @@
 </file>
 
 <file path=customXml/itemProps1.xml><?xml version="1.0" encoding="utf-8"?>
-<ds:datastoreItem xmlns:ds="http://schemas.openxmlformats.org/officeDocument/2006/customXml" ds:itemID="{1D39D378-5959-41F3-954F-1B58FB1BCC07}">
+<ds:datastoreItem xmlns:ds="http://schemas.openxmlformats.org/officeDocument/2006/customXml" ds:itemID="{196720BA-3527-4B31-89A7-2E1A48D424C3}">
   <ds:schemaRefs>
     <ds:schemaRef ds:uri="http://schemas.openxmlformats.org/officeDocument/2006/bibliography"/>
   </ds:schemaRefs>

</xml_diff>

<commit_message>
I constructed a primary ER diagram
</commit_message>
<xml_diff>
--- a/SoftwareProject-CarRentalWebsite.docx
+++ b/SoftwareProject-CarRentalWebsite.docx
@@ -1,6 +1,6 @@
 
 <file path=word/document.xml><?xml version="1.0" encoding="utf-8"?>
-<w:document xmlns:wpc="http://schemas.microsoft.com/office/word/2010/wordprocessingCanvas" xmlns:cx="http://schemas.microsoft.com/office/drawing/2014/chartex" xmlns:cx1="http://schemas.microsoft.com/office/drawing/2015/9/8/chartex" xmlns:cx2="http://schemas.microsoft.com/office/drawing/2015/10/21/chartex" xmlns:cx3="http://schemas.microsoft.com/office/drawing/2016/5/9/chartex" xmlns:cx4="http://schemas.microsoft.com/office/drawing/2016/5/10/chartex" xmlns:cx5="http://schemas.microsoft.com/office/drawing/2016/5/11/chartex" xmlns:cx6="http://schemas.microsoft.com/office/drawing/2016/5/12/chartex" xmlns:cx7="http://schemas.microsoft.com/office/drawing/2016/5/13/chartex" xmlns:cx8="http://schemas.microsoft.com/office/drawing/2016/5/14/chartex" xmlns:mc="http://schemas.openxmlformats.org/markup-compatibility/2006" xmlns:aink="http://schemas.microsoft.com/office/drawing/2016/ink" xmlns:am3d="http://schemas.microsoft.com/office/drawing/2017/model3d" xmlns:o="urn:schemas-microsoft-com:office:office" xmlns:r="http://schemas.openxmlformats.org/officeDocument/2006/relationships" xmlns:m="http://schemas.openxmlformats.org/officeDocument/2006/math" xmlns:v="urn:schemas-microsoft-com:vml" xmlns:wp14="http://schemas.microsoft.com/office/word/2010/wordprocessingDrawing" xmlns:wp="http://schemas.openxmlformats.org/drawingml/2006/wordprocessingDrawing" xmlns:w10="urn:schemas-microsoft-com:office:word" xmlns:w="http://schemas.openxmlformats.org/wordprocessingml/2006/main" xmlns:w14="http://schemas.microsoft.com/office/word/2010/wordml" xmlns:w15="http://schemas.microsoft.com/office/word/2012/wordml" xmlns:w16cid="http://schemas.microsoft.com/office/word/2016/wordml/cid" xmlns:w16se="http://schemas.microsoft.com/office/word/2015/wordml/symex" xmlns:wpg="http://schemas.microsoft.com/office/word/2010/wordprocessingGroup" xmlns:wpi="http://schemas.microsoft.com/office/word/2010/wordprocessingInk" xmlns:wne="http://schemas.microsoft.com/office/word/2006/wordml" xmlns:wps="http://schemas.microsoft.com/office/word/2010/wordprocessingShape" mc:Ignorable="w14 w15 w16se w16cid wp14">
+<w:document xmlns:wpc="http://schemas.microsoft.com/office/word/2010/wordprocessingCanvas" xmlns:cx="http://schemas.microsoft.com/office/drawing/2014/chartex" xmlns:cx1="http://schemas.microsoft.com/office/drawing/2015/9/8/chartex" xmlns:cx2="http://schemas.microsoft.com/office/drawing/2015/10/21/chartex" xmlns:cx3="http://schemas.microsoft.com/office/drawing/2016/5/9/chartex" xmlns:cx4="http://schemas.microsoft.com/office/drawing/2016/5/10/chartex" xmlns:cx5="http://schemas.microsoft.com/office/drawing/2016/5/11/chartex" xmlns:cx6="http://schemas.microsoft.com/office/drawing/2016/5/12/chartex" xmlns:cx7="http://schemas.microsoft.com/office/drawing/2016/5/13/chartex" xmlns:cx8="http://schemas.microsoft.com/office/drawing/2016/5/14/chartex" xmlns:mc="http://schemas.openxmlformats.org/markup-compatibility/2006" xmlns:aink="http://schemas.microsoft.com/office/drawing/2016/ink" xmlns:am3d="http://schemas.microsoft.com/office/drawing/2017/model3d" xmlns:o="urn:schemas-microsoft-com:office:office" xmlns:oel="http://schemas.microsoft.com/office/2019/extlst" xmlns:r="http://schemas.openxmlformats.org/officeDocument/2006/relationships" xmlns:m="http://schemas.openxmlformats.org/officeDocument/2006/math" xmlns:v="urn:schemas-microsoft-com:vml" xmlns:wp14="http://schemas.microsoft.com/office/word/2010/wordprocessingDrawing" xmlns:wp="http://schemas.openxmlformats.org/drawingml/2006/wordprocessingDrawing" xmlns:w10="urn:schemas-microsoft-com:office:word" xmlns:w="http://schemas.openxmlformats.org/wordprocessingml/2006/main" xmlns:w14="http://schemas.microsoft.com/office/word/2010/wordml" xmlns:w15="http://schemas.microsoft.com/office/word/2012/wordml" xmlns:w16cex="http://schemas.microsoft.com/office/word/2018/wordml/cex" xmlns:w16cid="http://schemas.microsoft.com/office/word/2016/wordml/cid" xmlns:w16="http://schemas.microsoft.com/office/word/2018/wordml" xmlns:w16sdtdh="http://schemas.microsoft.com/office/word/2020/wordml/sdtdatahash" xmlns:w16se="http://schemas.microsoft.com/office/word/2015/wordml/symex" xmlns:wpg="http://schemas.microsoft.com/office/word/2010/wordprocessingGroup" xmlns:wpi="http://schemas.microsoft.com/office/word/2010/wordprocessingInk" xmlns:wne="http://schemas.microsoft.com/office/word/2006/wordml" xmlns:wps="http://schemas.microsoft.com/office/word/2010/wordprocessingShape" mc:Ignorable="w14 w15 w16se w16cid w16 w16cex w16sdtdh wp14">
   <w:body>
     <w:p>
       <w:pPr>
@@ -11,7 +11,7 @@
           <w:noProof/>
         </w:rPr>
         <w:drawing>
-          <wp:inline distT="0" distB="0" distL="0" distR="0" wp14:anchorId="557DC124" wp14:editId="0A16045E">
+          <wp:inline distT="0" distB="0" distL="0" distR="0" wp14:anchorId="557DC124" wp14:editId="19750ED0">
             <wp:extent cx="1168400" cy="1168400"/>
             <wp:effectExtent l="0" t="0" r="0" b="0"/>
             <wp:docPr id="3" name="Picture 3"/>
@@ -74,8 +74,6 @@
         </w:rPr>
         <w:t>Palestine Technical University – Kadoorie</w:t>
       </w:r>
-      <w:bookmarkStart w:id="0" w:name="_GoBack"/>
-      <w:bookmarkEnd w:id="0"/>
     </w:p>
     <w:p>
       <w:pPr>
@@ -940,7 +938,7 @@
           <w:szCs w:val="26"/>
         </w:rPr>
         <w:drawing>
-          <wp:inline distT="0" distB="0" distL="0" distR="0" wp14:anchorId="134BF416" wp14:editId="67D8AA61">
+          <wp:inline distT="0" distB="0" distL="0" distR="0" wp14:anchorId="134BF416" wp14:editId="014399EF">
             <wp:extent cx="2586018" cy="3082021"/>
             <wp:effectExtent l="0" t="0" r="5080" b="4445"/>
             <wp:docPr id="1" name="Picture 1"/>
@@ -1277,12 +1275,76 @@
       </w:pPr>
       <w:r>
         <w:rPr>
+          <w:noProof/>
+        </w:rPr>
+        <w:drawing>
+          <wp:inline distT="0" distB="0" distL="0" distR="0" wp14:anchorId="71BD1C81" wp14:editId="7A329323">
+            <wp:extent cx="6661150" cy="3538220"/>
+            <wp:effectExtent l="0" t="0" r="6350" b="5080"/>
+            <wp:docPr id="2" name="Picture 2"/>
+            <wp:cNvGraphicFramePr>
+              <a:graphicFrameLocks xmlns:a="http://schemas.openxmlformats.org/drawingml/2006/main" noChangeAspect="1"/>
+            </wp:cNvGraphicFramePr>
+            <a:graphic xmlns:a="http://schemas.openxmlformats.org/drawingml/2006/main">
+              <a:graphicData uri="http://schemas.openxmlformats.org/drawingml/2006/picture">
+                <pic:pic xmlns:pic="http://schemas.openxmlformats.org/drawingml/2006/picture">
+                  <pic:nvPicPr>
+                    <pic:cNvPr id="0" name="Picture 1"/>
+                    <pic:cNvPicPr>
+                      <a:picLocks noChangeAspect="1" noChangeArrowheads="1"/>
+                    </pic:cNvPicPr>
+                  </pic:nvPicPr>
+                  <pic:blipFill>
+                    <a:blip r:embed="rId10" cstate="print">
+                      <a:extLst>
+                        <a:ext uri="{28A0092B-C50C-407E-A947-70E740481C1C}">
+                          <a14:useLocalDpi xmlns:a14="http://schemas.microsoft.com/office/drawing/2010/main" val="0"/>
+                        </a:ext>
+                      </a:extLst>
+                    </a:blip>
+                    <a:srcRect/>
+                    <a:stretch>
+                      <a:fillRect/>
+                    </a:stretch>
+                  </pic:blipFill>
+                  <pic:spPr bwMode="auto">
+                    <a:xfrm>
+                      <a:off x="0" y="0"/>
+                      <a:ext cx="6661150" cy="3538220"/>
+                    </a:xfrm>
+                    <a:prstGeom prst="rect">
+                      <a:avLst/>
+                    </a:prstGeom>
+                    <a:noFill/>
+                    <a:ln>
+                      <a:noFill/>
+                    </a:ln>
+                  </pic:spPr>
+                </pic:pic>
+              </a:graphicData>
+            </a:graphic>
+          </wp:inline>
+        </w:drawing>
+      </w:r>
+    </w:p>
+    <w:p>
+      <w:pPr>
+        <w:rPr>
           <w:b/>
           <w:bCs/>
           <w:sz w:val="36"/>
           <w:szCs w:val="36"/>
           <w:u w:val="single"/>
         </w:rPr>
+      </w:pPr>
+      <w:r>
+        <w:rPr>
+          <w:b/>
+          <w:bCs/>
+          <w:sz w:val="36"/>
+          <w:szCs w:val="36"/>
+          <w:u w:val="single"/>
+        </w:rPr>
         <w:t>Project Timeline:</w:t>
       </w:r>
     </w:p>
@@ -1336,7 +1398,15 @@
           <w:sz w:val="26"/>
           <w:szCs w:val="26"/>
         </w:rPr>
-        <w:t xml:space="preserve"> and who’s responsibility it is to do so</w:t>
+        <w:t xml:space="preserve"> and who’s responsibility it is to do </w:t>
+      </w:r>
+      <w:r>
+        <w:rPr>
+          <w:sz w:val="26"/>
+          <w:szCs w:val="26"/>
+        </w:rPr>
+        <w:lastRenderedPageBreak/>
+        <w:t>so</w:t>
       </w:r>
       <w:r>
         <w:rPr>
@@ -2154,7 +2224,6 @@
           <w:szCs w:val="36"/>
           <w:u w:val="single"/>
         </w:rPr>
-        <w:lastRenderedPageBreak/>
         <w:t>References</w:t>
       </w:r>
       <w:r>
@@ -2182,7 +2251,6 @@
           <w:lang w:bidi="ar-JO"/>
         </w:rPr>
       </w:pPr>
-      <w:proofErr w:type="gramStart"/>
       <w:r>
         <w:rPr>
           <w:sz w:val="24"/>
@@ -2192,7 +2260,6 @@
         </w:rPr>
         <w:t>https://slcc.pressbooks.pub/technicalwritingatslcc/chapter/abstractengineer/ .</w:t>
       </w:r>
-      <w:proofErr w:type="gramEnd"/>
     </w:p>
     <w:p>
       <w:pPr>
@@ -2279,7 +2346,7 @@
         </w:rPr>
         <w:t xml:space="preserve">, 185–204 (2022). Retrieved from: </w:t>
       </w:r>
-      <w:hyperlink r:id="rId10" w:history="1">
+      <w:hyperlink r:id="rId11" w:history="1">
         <w:r>
           <w:rPr>
             <w:rStyle w:val="Hyperlink"/>
@@ -2303,7 +2370,7 @@
 </file>
 
 <file path=word/endnotes.xml><?xml version="1.0" encoding="utf-8"?>
-<w:endnotes xmlns:wpc="http://schemas.microsoft.com/office/word/2010/wordprocessingCanvas" xmlns:cx="http://schemas.microsoft.com/office/drawing/2014/chartex" xmlns:cx1="http://schemas.microsoft.com/office/drawing/2015/9/8/chartex" xmlns:cx2="http://schemas.microsoft.com/office/drawing/2015/10/21/chartex" xmlns:cx3="http://schemas.microsoft.com/office/drawing/2016/5/9/chartex" xmlns:cx4="http://schemas.microsoft.com/office/drawing/2016/5/10/chartex" xmlns:cx5="http://schemas.microsoft.com/office/drawing/2016/5/11/chartex" xmlns:cx6="http://schemas.microsoft.com/office/drawing/2016/5/12/chartex" xmlns:cx7="http://schemas.microsoft.com/office/drawing/2016/5/13/chartex" xmlns:cx8="http://schemas.microsoft.com/office/drawing/2016/5/14/chartex" xmlns:mc="http://schemas.openxmlformats.org/markup-compatibility/2006" xmlns:aink="http://schemas.microsoft.com/office/drawing/2016/ink" xmlns:am3d="http://schemas.microsoft.com/office/drawing/2017/model3d" xmlns:o="urn:schemas-microsoft-com:office:office" xmlns:r="http://schemas.openxmlformats.org/officeDocument/2006/relationships" xmlns:m="http://schemas.openxmlformats.org/officeDocument/2006/math" xmlns:v="urn:schemas-microsoft-com:vml" xmlns:wp14="http://schemas.microsoft.com/office/word/2010/wordprocessingDrawing" xmlns:wp="http://schemas.openxmlformats.org/drawingml/2006/wordprocessingDrawing" xmlns:w10="urn:schemas-microsoft-com:office:word" xmlns:w="http://schemas.openxmlformats.org/wordprocessingml/2006/main" xmlns:w14="http://schemas.microsoft.com/office/word/2010/wordml" xmlns:w15="http://schemas.microsoft.com/office/word/2012/wordml" xmlns:w16cid="http://schemas.microsoft.com/office/word/2016/wordml/cid" xmlns:w16se="http://schemas.microsoft.com/office/word/2015/wordml/symex" xmlns:wpg="http://schemas.microsoft.com/office/word/2010/wordprocessingGroup" xmlns:wpi="http://schemas.microsoft.com/office/word/2010/wordprocessingInk" xmlns:wne="http://schemas.microsoft.com/office/word/2006/wordml" xmlns:wps="http://schemas.microsoft.com/office/word/2010/wordprocessingShape" mc:Ignorable="w14 w15 w16se w16cid wp14">
+<w:endnotes xmlns:wpc="http://schemas.microsoft.com/office/word/2010/wordprocessingCanvas" xmlns:cx="http://schemas.microsoft.com/office/drawing/2014/chartex" xmlns:cx1="http://schemas.microsoft.com/office/drawing/2015/9/8/chartex" xmlns:cx2="http://schemas.microsoft.com/office/drawing/2015/10/21/chartex" xmlns:cx3="http://schemas.microsoft.com/office/drawing/2016/5/9/chartex" xmlns:cx4="http://schemas.microsoft.com/office/drawing/2016/5/10/chartex" xmlns:cx5="http://schemas.microsoft.com/office/drawing/2016/5/11/chartex" xmlns:cx6="http://schemas.microsoft.com/office/drawing/2016/5/12/chartex" xmlns:cx7="http://schemas.microsoft.com/office/drawing/2016/5/13/chartex" xmlns:cx8="http://schemas.microsoft.com/office/drawing/2016/5/14/chartex" xmlns:mc="http://schemas.openxmlformats.org/markup-compatibility/2006" xmlns:aink="http://schemas.microsoft.com/office/drawing/2016/ink" xmlns:am3d="http://schemas.microsoft.com/office/drawing/2017/model3d" xmlns:o="urn:schemas-microsoft-com:office:office" xmlns:oel="http://schemas.microsoft.com/office/2019/extlst" xmlns:r="http://schemas.openxmlformats.org/officeDocument/2006/relationships" xmlns:m="http://schemas.openxmlformats.org/officeDocument/2006/math" xmlns:v="urn:schemas-microsoft-com:vml" xmlns:wp14="http://schemas.microsoft.com/office/word/2010/wordprocessingDrawing" xmlns:wp="http://schemas.openxmlformats.org/drawingml/2006/wordprocessingDrawing" xmlns:w10="urn:schemas-microsoft-com:office:word" xmlns:w="http://schemas.openxmlformats.org/wordprocessingml/2006/main" xmlns:w14="http://schemas.microsoft.com/office/word/2010/wordml" xmlns:w15="http://schemas.microsoft.com/office/word/2012/wordml" xmlns:w16cex="http://schemas.microsoft.com/office/word/2018/wordml/cex" xmlns:w16cid="http://schemas.microsoft.com/office/word/2016/wordml/cid" xmlns:w16="http://schemas.microsoft.com/office/word/2018/wordml" xmlns:w16sdtdh="http://schemas.microsoft.com/office/word/2020/wordml/sdtdatahash" xmlns:w16se="http://schemas.microsoft.com/office/word/2015/wordml/symex" xmlns:wpg="http://schemas.microsoft.com/office/word/2010/wordprocessingGroup" xmlns:wpi="http://schemas.microsoft.com/office/word/2010/wordprocessingInk" xmlns:wne="http://schemas.microsoft.com/office/word/2006/wordml" xmlns:wps="http://schemas.microsoft.com/office/word/2010/wordprocessingShape" mc:Ignorable="w14 w15 w16se w16cid w16 w16cex w16sdtdh wp14">
   <w:endnote w:type="separator" w:id="-1">
     <w:p>
       <w:pPr>
@@ -2328,7 +2395,7 @@
 </file>
 
 <file path=word/footnotes.xml><?xml version="1.0" encoding="utf-8"?>
-<w:footnotes xmlns:wpc="http://schemas.microsoft.com/office/word/2010/wordprocessingCanvas" xmlns:cx="http://schemas.microsoft.com/office/drawing/2014/chartex" xmlns:cx1="http://schemas.microsoft.com/office/drawing/2015/9/8/chartex" xmlns:cx2="http://schemas.microsoft.com/office/drawing/2015/10/21/chartex" xmlns:cx3="http://schemas.microsoft.com/office/drawing/2016/5/9/chartex" xmlns:cx4="http://schemas.microsoft.com/office/drawing/2016/5/10/chartex" xmlns:cx5="http://schemas.microsoft.com/office/drawing/2016/5/11/chartex" xmlns:cx6="http://schemas.microsoft.com/office/drawing/2016/5/12/chartex" xmlns:cx7="http://schemas.microsoft.com/office/drawing/2016/5/13/chartex" xmlns:cx8="http://schemas.microsoft.com/office/drawing/2016/5/14/chartex" xmlns:mc="http://schemas.openxmlformats.org/markup-compatibility/2006" xmlns:aink="http://schemas.microsoft.com/office/drawing/2016/ink" xmlns:am3d="http://schemas.microsoft.com/office/drawing/2017/model3d" xmlns:o="urn:schemas-microsoft-com:office:office" xmlns:r="http://schemas.openxmlformats.org/officeDocument/2006/relationships" xmlns:m="http://schemas.openxmlformats.org/officeDocument/2006/math" xmlns:v="urn:schemas-microsoft-com:vml" xmlns:wp14="http://schemas.microsoft.com/office/word/2010/wordprocessingDrawing" xmlns:wp="http://schemas.openxmlformats.org/drawingml/2006/wordprocessingDrawing" xmlns:w10="urn:schemas-microsoft-com:office:word" xmlns:w="http://schemas.openxmlformats.org/wordprocessingml/2006/main" xmlns:w14="http://schemas.microsoft.com/office/word/2010/wordml" xmlns:w15="http://schemas.microsoft.com/office/word/2012/wordml" xmlns:w16cid="http://schemas.microsoft.com/office/word/2016/wordml/cid" xmlns:w16se="http://schemas.microsoft.com/office/word/2015/wordml/symex" xmlns:wpg="http://schemas.microsoft.com/office/word/2010/wordprocessingGroup" xmlns:wpi="http://schemas.microsoft.com/office/word/2010/wordprocessingInk" xmlns:wne="http://schemas.microsoft.com/office/word/2006/wordml" xmlns:wps="http://schemas.microsoft.com/office/word/2010/wordprocessingShape" mc:Ignorable="w14 w15 w16se w16cid wp14">
+<w:footnotes xmlns:wpc="http://schemas.microsoft.com/office/word/2010/wordprocessingCanvas" xmlns:cx="http://schemas.microsoft.com/office/drawing/2014/chartex" xmlns:cx1="http://schemas.microsoft.com/office/drawing/2015/9/8/chartex" xmlns:cx2="http://schemas.microsoft.com/office/drawing/2015/10/21/chartex" xmlns:cx3="http://schemas.microsoft.com/office/drawing/2016/5/9/chartex" xmlns:cx4="http://schemas.microsoft.com/office/drawing/2016/5/10/chartex" xmlns:cx5="http://schemas.microsoft.com/office/drawing/2016/5/11/chartex" xmlns:cx6="http://schemas.microsoft.com/office/drawing/2016/5/12/chartex" xmlns:cx7="http://schemas.microsoft.com/office/drawing/2016/5/13/chartex" xmlns:cx8="http://schemas.microsoft.com/office/drawing/2016/5/14/chartex" xmlns:mc="http://schemas.openxmlformats.org/markup-compatibility/2006" xmlns:aink="http://schemas.microsoft.com/office/drawing/2016/ink" xmlns:am3d="http://schemas.microsoft.com/office/drawing/2017/model3d" xmlns:o="urn:schemas-microsoft-com:office:office" xmlns:oel="http://schemas.microsoft.com/office/2019/extlst" xmlns:r="http://schemas.openxmlformats.org/officeDocument/2006/relationships" xmlns:m="http://schemas.openxmlformats.org/officeDocument/2006/math" xmlns:v="urn:schemas-microsoft-com:vml" xmlns:wp14="http://schemas.microsoft.com/office/word/2010/wordprocessingDrawing" xmlns:wp="http://schemas.openxmlformats.org/drawingml/2006/wordprocessingDrawing" xmlns:w10="urn:schemas-microsoft-com:office:word" xmlns:w="http://schemas.openxmlformats.org/wordprocessingml/2006/main" xmlns:w14="http://schemas.microsoft.com/office/word/2010/wordml" xmlns:w15="http://schemas.microsoft.com/office/word/2012/wordml" xmlns:w16cex="http://schemas.microsoft.com/office/word/2018/wordml/cex" xmlns:w16cid="http://schemas.microsoft.com/office/word/2016/wordml/cid" xmlns:w16="http://schemas.microsoft.com/office/word/2018/wordml" xmlns:w16sdtdh="http://schemas.microsoft.com/office/word/2020/wordml/sdtdatahash" xmlns:w16se="http://schemas.microsoft.com/office/word/2015/wordml/symex" xmlns:wpg="http://schemas.microsoft.com/office/word/2010/wordprocessingGroup" xmlns:wpi="http://schemas.microsoft.com/office/word/2010/wordprocessingInk" xmlns:wne="http://schemas.microsoft.com/office/word/2006/wordml" xmlns:wps="http://schemas.microsoft.com/office/word/2010/wordprocessingShape" mc:Ignorable="w14 w15 w16se w16cid w16 w16cex w16sdtdh wp14">
   <w:footnote w:type="separator" w:id="-1">
     <w:p>
       <w:pPr>
@@ -2353,7 +2420,7 @@
 </file>
 
 <file path=word/numbering.xml><?xml version="1.0" encoding="utf-8"?>
-<w:numbering xmlns:wpc="http://schemas.microsoft.com/office/word/2010/wordprocessingCanvas" xmlns:cx="http://schemas.microsoft.com/office/drawing/2014/chartex" xmlns:cx1="http://schemas.microsoft.com/office/drawing/2015/9/8/chartex" xmlns:cx2="http://schemas.microsoft.com/office/drawing/2015/10/21/chartex" xmlns:cx3="http://schemas.microsoft.com/office/drawing/2016/5/9/chartex" xmlns:cx4="http://schemas.microsoft.com/office/drawing/2016/5/10/chartex" xmlns:cx5="http://schemas.microsoft.com/office/drawing/2016/5/11/chartex" xmlns:cx6="http://schemas.microsoft.com/office/drawing/2016/5/12/chartex" xmlns:cx7="http://schemas.microsoft.com/office/drawing/2016/5/13/chartex" xmlns:cx8="http://schemas.microsoft.com/office/drawing/2016/5/14/chartex" xmlns:mc="http://schemas.openxmlformats.org/markup-compatibility/2006" xmlns:aink="http://schemas.microsoft.com/office/drawing/2016/ink" xmlns:am3d="http://schemas.microsoft.com/office/drawing/2017/model3d" xmlns:o="urn:schemas-microsoft-com:office:office" xmlns:r="http://schemas.openxmlformats.org/officeDocument/2006/relationships" xmlns:m="http://schemas.openxmlformats.org/officeDocument/2006/math" xmlns:v="urn:schemas-microsoft-com:vml" xmlns:wp14="http://schemas.microsoft.com/office/word/2010/wordprocessingDrawing" xmlns:wp="http://schemas.openxmlformats.org/drawingml/2006/wordprocessingDrawing" xmlns:w10="urn:schemas-microsoft-com:office:word" xmlns:w="http://schemas.openxmlformats.org/wordprocessingml/2006/main" xmlns:w14="http://schemas.microsoft.com/office/word/2010/wordml" xmlns:w15="http://schemas.microsoft.com/office/word/2012/wordml" xmlns:w16cid="http://schemas.microsoft.com/office/word/2016/wordml/cid" xmlns:w16se="http://schemas.microsoft.com/office/word/2015/wordml/symex" xmlns:wpg="http://schemas.microsoft.com/office/word/2010/wordprocessingGroup" xmlns:wpi="http://schemas.microsoft.com/office/word/2010/wordprocessingInk" xmlns:wne="http://schemas.microsoft.com/office/word/2006/wordml" xmlns:wps="http://schemas.microsoft.com/office/word/2010/wordprocessingShape" mc:Ignorable="w14 w15 w16se w16cid wp14">
+<w:numbering xmlns:wpc="http://schemas.microsoft.com/office/word/2010/wordprocessingCanvas" xmlns:cx="http://schemas.microsoft.com/office/drawing/2014/chartex" xmlns:cx1="http://schemas.microsoft.com/office/drawing/2015/9/8/chartex" xmlns:cx2="http://schemas.microsoft.com/office/drawing/2015/10/21/chartex" xmlns:cx3="http://schemas.microsoft.com/office/drawing/2016/5/9/chartex" xmlns:cx4="http://schemas.microsoft.com/office/drawing/2016/5/10/chartex" xmlns:cx5="http://schemas.microsoft.com/office/drawing/2016/5/11/chartex" xmlns:cx6="http://schemas.microsoft.com/office/drawing/2016/5/12/chartex" xmlns:cx7="http://schemas.microsoft.com/office/drawing/2016/5/13/chartex" xmlns:cx8="http://schemas.microsoft.com/office/drawing/2016/5/14/chartex" xmlns:mc="http://schemas.openxmlformats.org/markup-compatibility/2006" xmlns:aink="http://schemas.microsoft.com/office/drawing/2016/ink" xmlns:am3d="http://schemas.microsoft.com/office/drawing/2017/model3d" xmlns:o="urn:schemas-microsoft-com:office:office" xmlns:oel="http://schemas.microsoft.com/office/2019/extlst" xmlns:r="http://schemas.openxmlformats.org/officeDocument/2006/relationships" xmlns:m="http://schemas.openxmlformats.org/officeDocument/2006/math" xmlns:v="urn:schemas-microsoft-com:vml" xmlns:wp14="http://schemas.microsoft.com/office/word/2010/wordprocessingDrawing" xmlns:wp="http://schemas.openxmlformats.org/drawingml/2006/wordprocessingDrawing" xmlns:w10="urn:schemas-microsoft-com:office:word" xmlns:w="http://schemas.openxmlformats.org/wordprocessingml/2006/main" xmlns:w14="http://schemas.microsoft.com/office/word/2010/wordml" xmlns:w15="http://schemas.microsoft.com/office/word/2012/wordml" xmlns:w16cex="http://schemas.microsoft.com/office/word/2018/wordml/cex" xmlns:w16cid="http://schemas.microsoft.com/office/word/2016/wordml/cid" xmlns:w16="http://schemas.microsoft.com/office/word/2018/wordml" xmlns:w16sdtdh="http://schemas.microsoft.com/office/word/2020/wordml/sdtdatahash" xmlns:w16se="http://schemas.microsoft.com/office/word/2015/wordml/symex" xmlns:wpg="http://schemas.microsoft.com/office/word/2010/wordprocessingGroup" xmlns:wpi="http://schemas.microsoft.com/office/word/2010/wordprocessingInk" xmlns:wne="http://schemas.microsoft.com/office/word/2006/wordml" xmlns:wps="http://schemas.microsoft.com/office/word/2010/wordprocessingShape" mc:Ignorable="w14 w15 w16se w16cid w16 w16cex w16sdtdh wp14">
   <w:abstractNum w:abstractNumId="0" w15:restartNumberingAfterBreak="0">
     <w:nsid w:val="399A0F08"/>
     <w:multiLevelType w:val="hybridMultilevel"/>
@@ -2725,16 +2792,16 @@
       </w:pPr>
     </w:lvl>
   </w:abstractNum>
-  <w:num w:numId="1">
+  <w:num w:numId="1" w16cid:durableId="1417048334">
     <w:abstractNumId w:val="0"/>
   </w:num>
-  <w:num w:numId="2">
+  <w:num w:numId="2" w16cid:durableId="1014266660">
     <w:abstractNumId w:val="3"/>
   </w:num>
-  <w:num w:numId="3">
+  <w:num w:numId="3" w16cid:durableId="1115903754">
     <w:abstractNumId w:val="1"/>
   </w:num>
-  <w:num w:numId="4">
+  <w:num w:numId="4" w16cid:durableId="726300432">
     <w:abstractNumId w:val="2"/>
     <w:lvlOverride w:ilvl="0">
       <w:startOverride w:val="1"/>
@@ -2768,7 +2835,7 @@
 </file>
 
 <file path=word/styles.xml><?xml version="1.0" encoding="utf-8"?>
-<w:styles xmlns:mc="http://schemas.openxmlformats.org/markup-compatibility/2006" xmlns:r="http://schemas.openxmlformats.org/officeDocument/2006/relationships" xmlns:w="http://schemas.openxmlformats.org/wordprocessingml/2006/main" xmlns:w14="http://schemas.microsoft.com/office/word/2010/wordml" xmlns:w15="http://schemas.microsoft.com/office/word/2012/wordml" xmlns:w16cid="http://schemas.microsoft.com/office/word/2016/wordml/cid" xmlns:w16se="http://schemas.microsoft.com/office/word/2015/wordml/symex" mc:Ignorable="w14 w15 w16se w16cid">
+<w:styles xmlns:mc="http://schemas.openxmlformats.org/markup-compatibility/2006" xmlns:r="http://schemas.openxmlformats.org/officeDocument/2006/relationships" xmlns:w="http://schemas.openxmlformats.org/wordprocessingml/2006/main" xmlns:w14="http://schemas.microsoft.com/office/word/2010/wordml" xmlns:w15="http://schemas.microsoft.com/office/word/2012/wordml" xmlns:w16cex="http://schemas.microsoft.com/office/word/2018/wordml/cex" xmlns:w16cid="http://schemas.microsoft.com/office/word/2016/wordml/cid" xmlns:w16="http://schemas.microsoft.com/office/word/2018/wordml" xmlns:w16sdtdh="http://schemas.microsoft.com/office/word/2020/wordml/sdtdatahash" xmlns:w16se="http://schemas.microsoft.com/office/word/2015/wordml/symex" mc:Ignorable="w14 w15 w16se w16cid w16 w16cex w16sdtdh">
   <w:docDefaults>
     <w:rPrDefault>
       <w:rPr>
@@ -2784,7 +2851,7 @@
       </w:pPr>
     </w:pPrDefault>
   </w:docDefaults>
-  <w:latentStyles w:defLockedState="0" w:defUIPriority="99" w:defSemiHidden="0" w:defUnhideWhenUsed="0" w:defQFormat="0" w:count="375">
+  <w:latentStyles w:defLockedState="0" w:defUIPriority="99" w:defSemiHidden="0" w:defUnhideWhenUsed="0" w:defQFormat="0" w:count="376">
     <w:lsdException w:name="Normal" w:uiPriority="0" w:qFormat="1"/>
     <w:lsdException w:name="heading 1" w:uiPriority="9" w:qFormat="1"/>
     <w:lsdException w:name="heading 2" w:semiHidden="1" w:uiPriority="9" w:unhideWhenUsed="1" w:qFormat="1"/>
@@ -2890,6 +2957,7 @@
     <w:lsdException w:name="HTML Sample" w:semiHidden="1" w:unhideWhenUsed="1"/>
     <w:lsdException w:name="HTML Typewriter" w:semiHidden="1" w:unhideWhenUsed="1"/>
     <w:lsdException w:name="HTML Variable" w:semiHidden="1" w:unhideWhenUsed="1"/>
+    <w:lsdException w:name="Normal Table" w:semiHidden="1" w:unhideWhenUsed="1"/>
     <w:lsdException w:name="annotation subject" w:semiHidden="1" w:unhideWhenUsed="1"/>
     <w:lsdException w:name="No List" w:semiHidden="1" w:unhideWhenUsed="1"/>
     <w:lsdException w:name="Outline List 1" w:semiHidden="1" w:unhideWhenUsed="1"/>
@@ -2933,8 +3001,10 @@
     <w:lsdException w:name="Table Elegant" w:semiHidden="1" w:unhideWhenUsed="1"/>
     <w:lsdException w:name="Table Professional" w:semiHidden="1" w:unhideWhenUsed="1"/>
     <w:lsdException w:name="Table Subtle 1" w:semiHidden="1" w:unhideWhenUsed="1"/>
+    <w:lsdException w:name="Table Subtle 2" w:semiHidden="1" w:unhideWhenUsed="1"/>
     <w:lsdException w:name="Table Web 1" w:semiHidden="1" w:unhideWhenUsed="1"/>
     <w:lsdException w:name="Table Web 2" w:semiHidden="1" w:unhideWhenUsed="1"/>
+    <w:lsdException w:name="Table Web 3" w:semiHidden="1" w:unhideWhenUsed="1"/>
     <w:lsdException w:name="Balloon Text" w:semiHidden="1" w:unhideWhenUsed="1"/>
     <w:lsdException w:name="Table Grid" w:uiPriority="39"/>
     <w:lsdException w:name="Table Theme" w:semiHidden="1" w:unhideWhenUsed="1"/>
@@ -3157,6 +3227,7 @@
     <w:lsdException w:name="Smart Hyperlink" w:semiHidden="1" w:unhideWhenUsed="1"/>
     <w:lsdException w:name="Hashtag" w:semiHidden="1" w:unhideWhenUsed="1"/>
     <w:lsdException w:name="Unresolved Mention" w:semiHidden="1" w:unhideWhenUsed="1"/>
+    <w:lsdException w:name="Smart Link" w:semiHidden="1" w:unhideWhenUsed="1"/>
   </w:latentStyles>
   <w:style w:type="paragraph" w:default="1" w:styleId="Normal">
     <w:name w:val="Normal"/>

</xml_diff>

<commit_message>
I added the provided Services of our website
</commit_message>
<xml_diff>
--- a/SoftwareProject-CarRentalWebsite.docx
+++ b/SoftwareProject-CarRentalWebsite.docx
@@ -1,6 +1,6 @@
 
 <file path=word/document.xml><?xml version="1.0" encoding="utf-8"?>
-<w:document xmlns:wpc="http://schemas.microsoft.com/office/word/2010/wordprocessingCanvas" xmlns:cx="http://schemas.microsoft.com/office/drawing/2014/chartex" xmlns:cx1="http://schemas.microsoft.com/office/drawing/2015/9/8/chartex" xmlns:cx2="http://schemas.microsoft.com/office/drawing/2015/10/21/chartex" xmlns:cx3="http://schemas.microsoft.com/office/drawing/2016/5/9/chartex" xmlns:cx4="http://schemas.microsoft.com/office/drawing/2016/5/10/chartex" xmlns:cx5="http://schemas.microsoft.com/office/drawing/2016/5/11/chartex" xmlns:cx6="http://schemas.microsoft.com/office/drawing/2016/5/12/chartex" xmlns:cx7="http://schemas.microsoft.com/office/drawing/2016/5/13/chartex" xmlns:cx8="http://schemas.microsoft.com/office/drawing/2016/5/14/chartex" xmlns:mc="http://schemas.openxmlformats.org/markup-compatibility/2006" xmlns:aink="http://schemas.microsoft.com/office/drawing/2016/ink" xmlns:am3d="http://schemas.microsoft.com/office/drawing/2017/model3d" xmlns:o="urn:schemas-microsoft-com:office:office" xmlns:oel="http://schemas.microsoft.com/office/2019/extlst" xmlns:r="http://schemas.openxmlformats.org/officeDocument/2006/relationships" xmlns:m="http://schemas.openxmlformats.org/officeDocument/2006/math" xmlns:v="urn:schemas-microsoft-com:vml" xmlns:wp14="http://schemas.microsoft.com/office/word/2010/wordprocessingDrawing" xmlns:wp="http://schemas.openxmlformats.org/drawingml/2006/wordprocessingDrawing" xmlns:w10="urn:schemas-microsoft-com:office:word" xmlns:w="http://schemas.openxmlformats.org/wordprocessingml/2006/main" xmlns:w14="http://schemas.microsoft.com/office/word/2010/wordml" xmlns:w15="http://schemas.microsoft.com/office/word/2012/wordml" xmlns:w16cex="http://schemas.microsoft.com/office/word/2018/wordml/cex" xmlns:w16cid="http://schemas.microsoft.com/office/word/2016/wordml/cid" xmlns:w16="http://schemas.microsoft.com/office/word/2018/wordml" xmlns:w16sdtdh="http://schemas.microsoft.com/office/word/2020/wordml/sdtdatahash" xmlns:w16se="http://schemas.microsoft.com/office/word/2015/wordml/symex" xmlns:wpg="http://schemas.microsoft.com/office/word/2010/wordprocessingGroup" xmlns:wpi="http://schemas.microsoft.com/office/word/2010/wordprocessingInk" xmlns:wne="http://schemas.microsoft.com/office/word/2006/wordml" xmlns:wps="http://schemas.microsoft.com/office/word/2010/wordprocessingShape" mc:Ignorable="w14 w15 w16se w16cid w16 w16cex w16sdtdh wp14">
+<w:document xmlns:wpc="http://schemas.microsoft.com/office/word/2010/wordprocessingCanvas" xmlns:cx="http://schemas.microsoft.com/office/drawing/2014/chartex" xmlns:cx1="http://schemas.microsoft.com/office/drawing/2015/9/8/chartex" xmlns:mc="http://schemas.openxmlformats.org/markup-compatibility/2006" xmlns:o="urn:schemas-microsoft-com:office:office" xmlns:r="http://schemas.openxmlformats.org/officeDocument/2006/relationships" xmlns:m="http://schemas.openxmlformats.org/officeDocument/2006/math" xmlns:v="urn:schemas-microsoft-com:vml" xmlns:wp14="http://schemas.microsoft.com/office/word/2010/wordprocessingDrawing" xmlns:wp="http://schemas.openxmlformats.org/drawingml/2006/wordprocessingDrawing" xmlns:w10="urn:schemas-microsoft-com:office:word" xmlns:w="http://schemas.openxmlformats.org/wordprocessingml/2006/main" xmlns:w14="http://schemas.microsoft.com/office/word/2010/wordml" xmlns:w15="http://schemas.microsoft.com/office/word/2012/wordml" xmlns:w16se="http://schemas.microsoft.com/office/word/2015/wordml/symex" xmlns:wpg="http://schemas.microsoft.com/office/word/2010/wordprocessingGroup" xmlns:wpi="http://schemas.microsoft.com/office/word/2010/wordprocessingInk" xmlns:wne="http://schemas.microsoft.com/office/word/2006/wordml" xmlns:wps="http://schemas.microsoft.com/office/word/2010/wordprocessingShape" mc:Ignorable="w14 w15 w16se wp14">
   <w:body>
     <w:p>
       <w:pPr>
@@ -982,7 +982,7 @@
     </w:p>
     <w:p>
       <w:pPr>
-        <w:pStyle w:val="Caption"/>
+        <w:pStyle w:val="a7"/>
         <w:rPr>
           <w:sz w:val="40"/>
           <w:szCs w:val="40"/>
@@ -1077,7 +1077,7 @@
     </w:p>
     <w:p>
       <w:pPr>
-        <w:pStyle w:val="ListParagraph"/>
+        <w:pStyle w:val="a5"/>
         <w:numPr>
           <w:ilvl w:val="0"/>
           <w:numId w:val="4"/>
@@ -1098,7 +1098,7 @@
     </w:p>
     <w:p>
       <w:pPr>
-        <w:pStyle w:val="ListParagraph"/>
+        <w:pStyle w:val="a5"/>
         <w:numPr>
           <w:ilvl w:val="0"/>
           <w:numId w:val="4"/>
@@ -1119,7 +1119,7 @@
     </w:p>
     <w:p>
       <w:pPr>
-        <w:pStyle w:val="ListParagraph"/>
+        <w:pStyle w:val="a5"/>
         <w:numPr>
           <w:ilvl w:val="0"/>
           <w:numId w:val="4"/>
@@ -1140,7 +1140,7 @@
     </w:p>
     <w:p>
       <w:pPr>
-        <w:pStyle w:val="ListParagraph"/>
+        <w:pStyle w:val="a5"/>
         <w:numPr>
           <w:ilvl w:val="0"/>
           <w:numId w:val="4"/>
@@ -1234,6 +1234,203 @@
     </w:p>
     <w:p>
       <w:pPr>
+        <w:ind w:left="215"/>
+        <w:rPr>
+          <w:sz w:val="26"/>
+          <w:szCs w:val="26"/>
+        </w:rPr>
+      </w:pPr>
+      <w:r>
+        <w:rPr>
+          <w:sz w:val="26"/>
+          <w:szCs w:val="26"/>
+        </w:rPr>
+        <w:t>'CarRentalsPalestine'</w:t>
+      </w:r>
+      <w:r>
+        <w:rPr>
+          <w:sz w:val="26"/>
+          <w:szCs w:val="26"/>
+          <w:rtl/>
+        </w:rPr>
+        <w:t xml:space="preserve"> </w:t>
+      </w:r>
+      <w:r>
+        <w:rPr>
+          <w:sz w:val="26"/>
+          <w:szCs w:val="26"/>
+        </w:rPr>
+        <w:t>website provides the following services:</w:t>
+      </w:r>
+    </w:p>
+    <w:p>
+      <w:pPr>
+        <w:numPr>
+          <w:ilvl w:val="0"/>
+          <w:numId w:val="5"/>
+        </w:numPr>
+        <w:tabs>
+          <w:tab w:val="clear" w:pos="720"/>
+          <w:tab w:val="num" w:pos="990"/>
+        </w:tabs>
+        <w:spacing w:line="256" w:lineRule="auto"/>
+        <w:ind w:left="990"/>
+        <w:rPr>
+          <w:sz w:val="26"/>
+          <w:szCs w:val="26"/>
+        </w:rPr>
+      </w:pPr>
+      <w:r>
+        <w:rPr>
+          <w:b/>
+          <w:bCs/>
+          <w:sz w:val="26"/>
+          <w:szCs w:val="26"/>
+        </w:rPr>
+        <w:t>Online Car Rental Process:</w:t>
+      </w:r>
+      <w:r>
+        <w:rPr>
+          <w:sz w:val="26"/>
+          <w:szCs w:val="26"/>
+        </w:rPr>
+        <w:t xml:space="preserve"> Offers a fully digital platform for renting cars, covering all steps from selecting the rental duration to booking the desired vehicle.</w:t>
+      </w:r>
+    </w:p>
+    <w:p>
+      <w:pPr>
+        <w:numPr>
+          <w:ilvl w:val="0"/>
+          <w:numId w:val="5"/>
+        </w:numPr>
+        <w:tabs>
+          <w:tab w:val="clear" w:pos="720"/>
+        </w:tabs>
+        <w:spacing w:line="256" w:lineRule="auto"/>
+        <w:ind w:left="990"/>
+        <w:rPr>
+          <w:sz w:val="26"/>
+          <w:szCs w:val="26"/>
+        </w:rPr>
+      </w:pPr>
+      <w:r>
+        <w:rPr>
+          <w:b/>
+          <w:bCs/>
+          <w:sz w:val="26"/>
+          <w:szCs w:val="26"/>
+        </w:rPr>
+        <w:t>Nationwide Coverage:</w:t>
+      </w:r>
+      <w:r>
+        <w:rPr>
+          <w:sz w:val="26"/>
+          <w:szCs w:val="26"/>
+        </w:rPr>
+        <w:t xml:space="preserve"> Operates across all cities and regions in Palestine, ensuring accessibility to users no matter their location.</w:t>
+      </w:r>
+    </w:p>
+    <w:p>
+      <w:pPr>
+        <w:numPr>
+          <w:ilvl w:val="0"/>
+          <w:numId w:val="5"/>
+        </w:numPr>
+        <w:tabs>
+          <w:tab w:val="clear" w:pos="720"/>
+        </w:tabs>
+        <w:spacing w:line="256" w:lineRule="auto"/>
+        <w:ind w:left="990"/>
+        <w:rPr>
+          <w:sz w:val="26"/>
+          <w:szCs w:val="26"/>
+        </w:rPr>
+      </w:pPr>
+      <w:r>
+        <w:rPr>
+          <w:b/>
+          <w:bCs/>
+          <w:sz w:val="26"/>
+          <w:szCs w:val="26"/>
+        </w:rPr>
+        <w:t>Detailed Car Information:</w:t>
+      </w:r>
+      <w:r>
+        <w:rPr>
+          <w:sz w:val="26"/>
+          <w:szCs w:val="26"/>
+        </w:rPr>
+        <w:t xml:space="preserve"> Displays comprehensive details for each vehicle, including specifications, features, and rental terms.</w:t>
+      </w:r>
+    </w:p>
+    <w:p>
+      <w:pPr>
+        <w:numPr>
+          <w:ilvl w:val="0"/>
+          <w:numId w:val="5"/>
+        </w:numPr>
+        <w:tabs>
+          <w:tab w:val="clear" w:pos="720"/>
+        </w:tabs>
+        <w:spacing w:line="256" w:lineRule="auto"/>
+        <w:ind w:left="990"/>
+        <w:rPr>
+          <w:sz w:val="26"/>
+          <w:szCs w:val="26"/>
+        </w:rPr>
+      </w:pPr>
+      <w:r>
+        <w:rPr>
+          <w:b/>
+          <w:bCs/>
+          <w:sz w:val="26"/>
+          <w:szCs w:val="26"/>
+        </w:rPr>
+        <w:t>Simplified Rental Procedure:</w:t>
+      </w:r>
+      <w:r>
+        <w:rPr>
+          <w:sz w:val="26"/>
+          <w:szCs w:val="26"/>
+        </w:rPr>
+        <w:t xml:space="preserve"> Streamlines the rental process to minimize the need for direct communication between renters and car owners, enhancing user convenience.</w:t>
+      </w:r>
+    </w:p>
+    <w:p>
+      <w:pPr>
+        <w:numPr>
+          <w:ilvl w:val="0"/>
+          <w:numId w:val="5"/>
+        </w:numPr>
+        <w:tabs>
+          <w:tab w:val="clear" w:pos="720"/>
+        </w:tabs>
+        <w:spacing w:line="256" w:lineRule="auto"/>
+        <w:ind w:left="990"/>
+        <w:rPr>
+          <w:sz w:val="26"/>
+          <w:szCs w:val="26"/>
+        </w:rPr>
+      </w:pPr>
+      <w:r>
+        <w:rPr>
+          <w:b/>
+          <w:bCs/>
+          <w:sz w:val="26"/>
+          <w:szCs w:val="26"/>
+        </w:rPr>
+        <w:t>Personal Car Rental Listings:</w:t>
+      </w:r>
+      <w:r>
+        <w:rPr>
+          <w:sz w:val="26"/>
+          <w:szCs w:val="26"/>
+        </w:rPr>
+        <w:t xml:space="preserve"> Enables individuals to rent out their personal vehicles, providing a platform to list their cars along with detailed descriptions and all necessary information for potential renters.</w:t>
+      </w:r>
+    </w:p>
+    <w:p>
+      <w:pPr>
         <w:rPr>
           <w:b/>
           <w:bCs/>
@@ -1242,7 +1439,11 @@
           <w:u w:val="single"/>
         </w:rPr>
       </w:pPr>
-      <w:r>
+      <w:bookmarkStart w:id="0" w:name="_GoBack"/>
+      <w:bookmarkEnd w:id="0"/>
+    </w:p>
+    <w:p>
+      <w:pPr>
         <w:rPr>
           <w:b/>
           <w:bCs/>
@@ -1250,8 +1451,7 @@
           <w:szCs w:val="36"/>
           <w:u w:val="single"/>
         </w:rPr>
-        <w:t>ER Diagram</w:t>
-      </w:r>
+      </w:pPr>
       <w:r>
         <w:rPr>
           <w:b/>
@@ -1260,11 +1460,9 @@
           <w:szCs w:val="36"/>
           <w:u w:val="single"/>
         </w:rPr>
-        <w:t>:</w:t>
-      </w:r>
-    </w:p>
-    <w:p>
-      <w:pPr>
+        <w:t>ER Diagram</w:t>
+      </w:r>
+      <w:r>
         <w:rPr>
           <w:b/>
           <w:bCs/>
@@ -1272,11 +1470,24 @@
           <w:szCs w:val="36"/>
           <w:u w:val="single"/>
         </w:rPr>
+        <w:t>:</w:t>
+      </w:r>
+    </w:p>
+    <w:p>
+      <w:pPr>
+        <w:rPr>
+          <w:b/>
+          <w:bCs/>
+          <w:sz w:val="36"/>
+          <w:szCs w:val="36"/>
+          <w:u w:val="single"/>
+        </w:rPr>
       </w:pPr>
       <w:r>
         <w:rPr>
           <w:noProof/>
         </w:rPr>
+        <w:lastRenderedPageBreak/>
         <w:drawing>
           <wp:inline distT="0" distB="0" distL="0" distR="0" wp14:anchorId="71BD1C81" wp14:editId="7A329323">
             <wp:extent cx="6661150" cy="3538220"/>
@@ -1398,15 +1609,7 @@
           <w:sz w:val="26"/>
           <w:szCs w:val="26"/>
         </w:rPr>
-        <w:t xml:space="preserve"> and who’s responsibility it is to do </w:t>
-      </w:r>
-      <w:r>
-        <w:rPr>
-          <w:sz w:val="26"/>
-          <w:szCs w:val="26"/>
-        </w:rPr>
-        <w:lastRenderedPageBreak/>
-        <w:t>so</w:t>
+        <w:t xml:space="preserve"> and who’s responsibility it is to do so</w:t>
       </w:r>
       <w:r>
         <w:rPr>
@@ -1434,7 +1637,7 @@
     </w:p>
     <w:p>
       <w:pPr>
-        <w:pStyle w:val="Caption"/>
+        <w:pStyle w:val="a7"/>
         <w:keepNext/>
         <w:rPr>
           <w:sz w:val="22"/>
@@ -2239,7 +2442,7 @@
     </w:p>
     <w:p>
       <w:pPr>
-        <w:pStyle w:val="ListParagraph"/>
+        <w:pStyle w:val="a5"/>
         <w:numPr>
           <w:ilvl w:val="0"/>
           <w:numId w:val="3"/>
@@ -2263,7 +2466,7 @@
     </w:p>
     <w:p>
       <w:pPr>
-        <w:pStyle w:val="ListParagraph"/>
+        <w:pStyle w:val="a5"/>
         <w:numPr>
           <w:ilvl w:val="0"/>
           <w:numId w:val="3"/>
@@ -2290,7 +2493,7 @@
     </w:p>
     <w:p>
       <w:pPr>
-        <w:pStyle w:val="ListParagraph"/>
+        <w:pStyle w:val="a5"/>
         <w:numPr>
           <w:ilvl w:val="0"/>
           <w:numId w:val="3"/>
@@ -2308,6 +2511,7 @@
           <w:color w:val="222222"/>
           <w:shd w:val="clear" w:color="auto" w:fill="FFFFFF"/>
         </w:rPr>
+        <w:lastRenderedPageBreak/>
         <w:t>Brulé, G., Ravazzini, L. &amp; Suter, C. The Rolling 50s (and More): Cars and Life Satisfaction Among Seniors Across Europe. </w:t>
       </w:r>
       <w:r>
@@ -2370,7 +2574,7 @@
 </file>
 
 <file path=word/endnotes.xml><?xml version="1.0" encoding="utf-8"?>
-<w:endnotes xmlns:wpc="http://schemas.microsoft.com/office/word/2010/wordprocessingCanvas" xmlns:cx="http://schemas.microsoft.com/office/drawing/2014/chartex" xmlns:cx1="http://schemas.microsoft.com/office/drawing/2015/9/8/chartex" xmlns:cx2="http://schemas.microsoft.com/office/drawing/2015/10/21/chartex" xmlns:cx3="http://schemas.microsoft.com/office/drawing/2016/5/9/chartex" xmlns:cx4="http://schemas.microsoft.com/office/drawing/2016/5/10/chartex" xmlns:cx5="http://schemas.microsoft.com/office/drawing/2016/5/11/chartex" xmlns:cx6="http://schemas.microsoft.com/office/drawing/2016/5/12/chartex" xmlns:cx7="http://schemas.microsoft.com/office/drawing/2016/5/13/chartex" xmlns:cx8="http://schemas.microsoft.com/office/drawing/2016/5/14/chartex" xmlns:mc="http://schemas.openxmlformats.org/markup-compatibility/2006" xmlns:aink="http://schemas.microsoft.com/office/drawing/2016/ink" xmlns:am3d="http://schemas.microsoft.com/office/drawing/2017/model3d" xmlns:o="urn:schemas-microsoft-com:office:office" xmlns:oel="http://schemas.microsoft.com/office/2019/extlst" xmlns:r="http://schemas.openxmlformats.org/officeDocument/2006/relationships" xmlns:m="http://schemas.openxmlformats.org/officeDocument/2006/math" xmlns:v="urn:schemas-microsoft-com:vml" xmlns:wp14="http://schemas.microsoft.com/office/word/2010/wordprocessingDrawing" xmlns:wp="http://schemas.openxmlformats.org/drawingml/2006/wordprocessingDrawing" xmlns:w10="urn:schemas-microsoft-com:office:word" xmlns:w="http://schemas.openxmlformats.org/wordprocessingml/2006/main" xmlns:w14="http://schemas.microsoft.com/office/word/2010/wordml" xmlns:w15="http://schemas.microsoft.com/office/word/2012/wordml" xmlns:w16cex="http://schemas.microsoft.com/office/word/2018/wordml/cex" xmlns:w16cid="http://schemas.microsoft.com/office/word/2016/wordml/cid" xmlns:w16="http://schemas.microsoft.com/office/word/2018/wordml" xmlns:w16sdtdh="http://schemas.microsoft.com/office/word/2020/wordml/sdtdatahash" xmlns:w16se="http://schemas.microsoft.com/office/word/2015/wordml/symex" xmlns:wpg="http://schemas.microsoft.com/office/word/2010/wordprocessingGroup" xmlns:wpi="http://schemas.microsoft.com/office/word/2010/wordprocessingInk" xmlns:wne="http://schemas.microsoft.com/office/word/2006/wordml" xmlns:wps="http://schemas.microsoft.com/office/word/2010/wordprocessingShape" mc:Ignorable="w14 w15 w16se w16cid w16 w16cex w16sdtdh wp14">
+<w:endnotes xmlns:wpc="http://schemas.microsoft.com/office/word/2010/wordprocessingCanvas" xmlns:cx="http://schemas.microsoft.com/office/drawing/2014/chartex" xmlns:cx1="http://schemas.microsoft.com/office/drawing/2015/9/8/chartex" xmlns:mc="http://schemas.openxmlformats.org/markup-compatibility/2006" xmlns:o="urn:schemas-microsoft-com:office:office" xmlns:r="http://schemas.openxmlformats.org/officeDocument/2006/relationships" xmlns:m="http://schemas.openxmlformats.org/officeDocument/2006/math" xmlns:v="urn:schemas-microsoft-com:vml" xmlns:wp14="http://schemas.microsoft.com/office/word/2010/wordprocessingDrawing" xmlns:wp="http://schemas.openxmlformats.org/drawingml/2006/wordprocessingDrawing" xmlns:w10="urn:schemas-microsoft-com:office:word" xmlns:w="http://schemas.openxmlformats.org/wordprocessingml/2006/main" xmlns:w14="http://schemas.microsoft.com/office/word/2010/wordml" xmlns:w15="http://schemas.microsoft.com/office/word/2012/wordml" xmlns:w16se="http://schemas.microsoft.com/office/word/2015/wordml/symex" xmlns:wpg="http://schemas.microsoft.com/office/word/2010/wordprocessingGroup" xmlns:wpi="http://schemas.microsoft.com/office/word/2010/wordprocessingInk" xmlns:wne="http://schemas.microsoft.com/office/word/2006/wordml" xmlns:wps="http://schemas.microsoft.com/office/word/2010/wordprocessingShape" mc:Ignorable="w14 w15 w16se wp14">
   <w:endnote w:type="separator" w:id="-1">
     <w:p>
       <w:pPr>
@@ -2395,7 +2599,7 @@
 </file>
 
 <file path=word/footnotes.xml><?xml version="1.0" encoding="utf-8"?>
-<w:footnotes xmlns:wpc="http://schemas.microsoft.com/office/word/2010/wordprocessingCanvas" xmlns:cx="http://schemas.microsoft.com/office/drawing/2014/chartex" xmlns:cx1="http://schemas.microsoft.com/office/drawing/2015/9/8/chartex" xmlns:cx2="http://schemas.microsoft.com/office/drawing/2015/10/21/chartex" xmlns:cx3="http://schemas.microsoft.com/office/drawing/2016/5/9/chartex" xmlns:cx4="http://schemas.microsoft.com/office/drawing/2016/5/10/chartex" xmlns:cx5="http://schemas.microsoft.com/office/drawing/2016/5/11/chartex" xmlns:cx6="http://schemas.microsoft.com/office/drawing/2016/5/12/chartex" xmlns:cx7="http://schemas.microsoft.com/office/drawing/2016/5/13/chartex" xmlns:cx8="http://schemas.microsoft.com/office/drawing/2016/5/14/chartex" xmlns:mc="http://schemas.openxmlformats.org/markup-compatibility/2006" xmlns:aink="http://schemas.microsoft.com/office/drawing/2016/ink" xmlns:am3d="http://schemas.microsoft.com/office/drawing/2017/model3d" xmlns:o="urn:schemas-microsoft-com:office:office" xmlns:oel="http://schemas.microsoft.com/office/2019/extlst" xmlns:r="http://schemas.openxmlformats.org/officeDocument/2006/relationships" xmlns:m="http://schemas.openxmlformats.org/officeDocument/2006/math" xmlns:v="urn:schemas-microsoft-com:vml" xmlns:wp14="http://schemas.microsoft.com/office/word/2010/wordprocessingDrawing" xmlns:wp="http://schemas.openxmlformats.org/drawingml/2006/wordprocessingDrawing" xmlns:w10="urn:schemas-microsoft-com:office:word" xmlns:w="http://schemas.openxmlformats.org/wordprocessingml/2006/main" xmlns:w14="http://schemas.microsoft.com/office/word/2010/wordml" xmlns:w15="http://schemas.microsoft.com/office/word/2012/wordml" xmlns:w16cex="http://schemas.microsoft.com/office/word/2018/wordml/cex" xmlns:w16cid="http://schemas.microsoft.com/office/word/2016/wordml/cid" xmlns:w16="http://schemas.microsoft.com/office/word/2018/wordml" xmlns:w16sdtdh="http://schemas.microsoft.com/office/word/2020/wordml/sdtdatahash" xmlns:w16se="http://schemas.microsoft.com/office/word/2015/wordml/symex" xmlns:wpg="http://schemas.microsoft.com/office/word/2010/wordprocessingGroup" xmlns:wpi="http://schemas.microsoft.com/office/word/2010/wordprocessingInk" xmlns:wne="http://schemas.microsoft.com/office/word/2006/wordml" xmlns:wps="http://schemas.microsoft.com/office/word/2010/wordprocessingShape" mc:Ignorable="w14 w15 w16se w16cid w16 w16cex w16sdtdh wp14">
+<w:footnotes xmlns:wpc="http://schemas.microsoft.com/office/word/2010/wordprocessingCanvas" xmlns:cx="http://schemas.microsoft.com/office/drawing/2014/chartex" xmlns:cx1="http://schemas.microsoft.com/office/drawing/2015/9/8/chartex" xmlns:mc="http://schemas.openxmlformats.org/markup-compatibility/2006" xmlns:o="urn:schemas-microsoft-com:office:office" xmlns:r="http://schemas.openxmlformats.org/officeDocument/2006/relationships" xmlns:m="http://schemas.openxmlformats.org/officeDocument/2006/math" xmlns:v="urn:schemas-microsoft-com:vml" xmlns:wp14="http://schemas.microsoft.com/office/word/2010/wordprocessingDrawing" xmlns:wp="http://schemas.openxmlformats.org/drawingml/2006/wordprocessingDrawing" xmlns:w10="urn:schemas-microsoft-com:office:word" xmlns:w="http://schemas.openxmlformats.org/wordprocessingml/2006/main" xmlns:w14="http://schemas.microsoft.com/office/word/2010/wordml" xmlns:w15="http://schemas.microsoft.com/office/word/2012/wordml" xmlns:w16se="http://schemas.microsoft.com/office/word/2015/wordml/symex" xmlns:wpg="http://schemas.microsoft.com/office/word/2010/wordprocessingGroup" xmlns:wpi="http://schemas.microsoft.com/office/word/2010/wordprocessingInk" xmlns:wne="http://schemas.microsoft.com/office/word/2006/wordml" xmlns:wps="http://schemas.microsoft.com/office/word/2010/wordprocessingShape" mc:Ignorable="w14 w15 w16se wp14">
   <w:footnote w:type="separator" w:id="-1">
     <w:p>
       <w:pPr>
@@ -2420,7 +2624,7 @@
 </file>
 
 <file path=word/numbering.xml><?xml version="1.0" encoding="utf-8"?>
-<w:numbering xmlns:wpc="http://schemas.microsoft.com/office/word/2010/wordprocessingCanvas" xmlns:cx="http://schemas.microsoft.com/office/drawing/2014/chartex" xmlns:cx1="http://schemas.microsoft.com/office/drawing/2015/9/8/chartex" xmlns:cx2="http://schemas.microsoft.com/office/drawing/2015/10/21/chartex" xmlns:cx3="http://schemas.microsoft.com/office/drawing/2016/5/9/chartex" xmlns:cx4="http://schemas.microsoft.com/office/drawing/2016/5/10/chartex" xmlns:cx5="http://schemas.microsoft.com/office/drawing/2016/5/11/chartex" xmlns:cx6="http://schemas.microsoft.com/office/drawing/2016/5/12/chartex" xmlns:cx7="http://schemas.microsoft.com/office/drawing/2016/5/13/chartex" xmlns:cx8="http://schemas.microsoft.com/office/drawing/2016/5/14/chartex" xmlns:mc="http://schemas.openxmlformats.org/markup-compatibility/2006" xmlns:aink="http://schemas.microsoft.com/office/drawing/2016/ink" xmlns:am3d="http://schemas.microsoft.com/office/drawing/2017/model3d" xmlns:o="urn:schemas-microsoft-com:office:office" xmlns:oel="http://schemas.microsoft.com/office/2019/extlst" xmlns:r="http://schemas.openxmlformats.org/officeDocument/2006/relationships" xmlns:m="http://schemas.openxmlformats.org/officeDocument/2006/math" xmlns:v="urn:schemas-microsoft-com:vml" xmlns:wp14="http://schemas.microsoft.com/office/word/2010/wordprocessingDrawing" xmlns:wp="http://schemas.openxmlformats.org/drawingml/2006/wordprocessingDrawing" xmlns:w10="urn:schemas-microsoft-com:office:word" xmlns:w="http://schemas.openxmlformats.org/wordprocessingml/2006/main" xmlns:w14="http://schemas.microsoft.com/office/word/2010/wordml" xmlns:w15="http://schemas.microsoft.com/office/word/2012/wordml" xmlns:w16cex="http://schemas.microsoft.com/office/word/2018/wordml/cex" xmlns:w16cid="http://schemas.microsoft.com/office/word/2016/wordml/cid" xmlns:w16="http://schemas.microsoft.com/office/word/2018/wordml" xmlns:w16sdtdh="http://schemas.microsoft.com/office/word/2020/wordml/sdtdatahash" xmlns:w16se="http://schemas.microsoft.com/office/word/2015/wordml/symex" xmlns:wpg="http://schemas.microsoft.com/office/word/2010/wordprocessingGroup" xmlns:wpi="http://schemas.microsoft.com/office/word/2010/wordprocessingInk" xmlns:wne="http://schemas.microsoft.com/office/word/2006/wordml" xmlns:wps="http://schemas.microsoft.com/office/word/2010/wordprocessingShape" mc:Ignorable="w14 w15 w16se w16cid w16 w16cex w16sdtdh wp14">
+<w:numbering xmlns:wpc="http://schemas.microsoft.com/office/word/2010/wordprocessingCanvas" xmlns:cx="http://schemas.microsoft.com/office/drawing/2014/chartex" xmlns:cx1="http://schemas.microsoft.com/office/drawing/2015/9/8/chartex" xmlns:mc="http://schemas.openxmlformats.org/markup-compatibility/2006" xmlns:o="urn:schemas-microsoft-com:office:office" xmlns:r="http://schemas.openxmlformats.org/officeDocument/2006/relationships" xmlns:m="http://schemas.openxmlformats.org/officeDocument/2006/math" xmlns:v="urn:schemas-microsoft-com:vml" xmlns:wp14="http://schemas.microsoft.com/office/word/2010/wordprocessingDrawing" xmlns:wp="http://schemas.openxmlformats.org/drawingml/2006/wordprocessingDrawing" xmlns:w10="urn:schemas-microsoft-com:office:word" xmlns:w="http://schemas.openxmlformats.org/wordprocessingml/2006/main" xmlns:w14="http://schemas.microsoft.com/office/word/2010/wordml" xmlns:w15="http://schemas.microsoft.com/office/word/2012/wordml" xmlns:w16se="http://schemas.microsoft.com/office/word/2015/wordml/symex" xmlns:wpg="http://schemas.microsoft.com/office/word/2010/wordprocessingGroup" xmlns:wpi="http://schemas.microsoft.com/office/word/2010/wordprocessingInk" xmlns:wne="http://schemas.microsoft.com/office/word/2006/wordml" xmlns:wps="http://schemas.microsoft.com/office/word/2010/wordprocessingShape" mc:Ignorable="w14 w15 w16se wp14">
   <w:abstractNum w:abstractNumId="0" w15:restartNumberingAfterBreak="0">
     <w:nsid w:val="399A0F08"/>
     <w:multiLevelType w:val="hybridMultilevel"/>
@@ -2508,6 +2712,119 @@
     </w:lvl>
   </w:abstractNum>
   <w:abstractNum w:abstractNumId="1" w15:restartNumberingAfterBreak="0">
+    <w:nsid w:val="3B434229"/>
+    <w:multiLevelType w:val="multilevel"/>
+    <w:tmpl w:val="A3F22784"/>
+    <w:lvl w:ilvl="0">
+      <w:start w:val="1"/>
+      <w:numFmt w:val="decimal"/>
+      <w:lvlText w:val="%1."/>
+      <w:lvlJc w:val="left"/>
+      <w:pPr>
+        <w:tabs>
+          <w:tab w:val="num" w:pos="720"/>
+        </w:tabs>
+        <w:ind w:left="720" w:hanging="360"/>
+      </w:pPr>
+    </w:lvl>
+    <w:lvl w:ilvl="1">
+      <w:start w:val="1"/>
+      <w:numFmt w:val="decimal"/>
+      <w:lvlText w:val="%2."/>
+      <w:lvlJc w:val="left"/>
+      <w:pPr>
+        <w:tabs>
+          <w:tab w:val="num" w:pos="1440"/>
+        </w:tabs>
+        <w:ind w:left="1440" w:hanging="360"/>
+      </w:pPr>
+    </w:lvl>
+    <w:lvl w:ilvl="2">
+      <w:start w:val="1"/>
+      <w:numFmt w:val="decimal"/>
+      <w:lvlText w:val="%3."/>
+      <w:lvlJc w:val="left"/>
+      <w:pPr>
+        <w:tabs>
+          <w:tab w:val="num" w:pos="2160"/>
+        </w:tabs>
+        <w:ind w:left="2160" w:hanging="360"/>
+      </w:pPr>
+    </w:lvl>
+    <w:lvl w:ilvl="3">
+      <w:start w:val="1"/>
+      <w:numFmt w:val="decimal"/>
+      <w:lvlText w:val="%4."/>
+      <w:lvlJc w:val="left"/>
+      <w:pPr>
+        <w:tabs>
+          <w:tab w:val="num" w:pos="2880"/>
+        </w:tabs>
+        <w:ind w:left="2880" w:hanging="360"/>
+      </w:pPr>
+    </w:lvl>
+    <w:lvl w:ilvl="4">
+      <w:start w:val="1"/>
+      <w:numFmt w:val="decimal"/>
+      <w:lvlText w:val="%5."/>
+      <w:lvlJc w:val="left"/>
+      <w:pPr>
+        <w:tabs>
+          <w:tab w:val="num" w:pos="3600"/>
+        </w:tabs>
+        <w:ind w:left="3600" w:hanging="360"/>
+      </w:pPr>
+    </w:lvl>
+    <w:lvl w:ilvl="5">
+      <w:start w:val="1"/>
+      <w:numFmt w:val="decimal"/>
+      <w:lvlText w:val="%6."/>
+      <w:lvlJc w:val="left"/>
+      <w:pPr>
+        <w:tabs>
+          <w:tab w:val="num" w:pos="4320"/>
+        </w:tabs>
+        <w:ind w:left="4320" w:hanging="360"/>
+      </w:pPr>
+    </w:lvl>
+    <w:lvl w:ilvl="6">
+      <w:start w:val="1"/>
+      <w:numFmt w:val="decimal"/>
+      <w:lvlText w:val="%7."/>
+      <w:lvlJc w:val="left"/>
+      <w:pPr>
+        <w:tabs>
+          <w:tab w:val="num" w:pos="5040"/>
+        </w:tabs>
+        <w:ind w:left="5040" w:hanging="360"/>
+      </w:pPr>
+    </w:lvl>
+    <w:lvl w:ilvl="7">
+      <w:start w:val="1"/>
+      <w:numFmt w:val="decimal"/>
+      <w:lvlText w:val="%8."/>
+      <w:lvlJc w:val="left"/>
+      <w:pPr>
+        <w:tabs>
+          <w:tab w:val="num" w:pos="5760"/>
+        </w:tabs>
+        <w:ind w:left="5760" w:hanging="360"/>
+      </w:pPr>
+    </w:lvl>
+    <w:lvl w:ilvl="8">
+      <w:start w:val="1"/>
+      <w:numFmt w:val="decimal"/>
+      <w:lvlText w:val="%9."/>
+      <w:lvlJc w:val="left"/>
+      <w:pPr>
+        <w:tabs>
+          <w:tab w:val="num" w:pos="6480"/>
+        </w:tabs>
+        <w:ind w:left="6480" w:hanging="360"/>
+      </w:pPr>
+    </w:lvl>
+  </w:abstractNum>
+  <w:abstractNum w:abstractNumId="2" w15:restartNumberingAfterBreak="0">
     <w:nsid w:val="54963A78"/>
     <w:multiLevelType w:val="hybridMultilevel"/>
     <w:tmpl w:val="B994ED6C"/>
@@ -2620,7 +2937,7 @@
       </w:rPr>
     </w:lvl>
   </w:abstractNum>
-  <w:abstractNum w:abstractNumId="2" w15:restartNumberingAfterBreak="0">
+  <w:abstractNum w:abstractNumId="3" w15:restartNumberingAfterBreak="0">
     <w:nsid w:val="6A29047A"/>
     <w:multiLevelType w:val="hybridMultilevel"/>
     <w:tmpl w:val="DF58B530"/>
@@ -2706,7 +3023,7 @@
       </w:pPr>
     </w:lvl>
   </w:abstractNum>
-  <w:abstractNum w:abstractNumId="3" w15:restartNumberingAfterBreak="0">
+  <w:abstractNum w:abstractNumId="4" w15:restartNumberingAfterBreak="0">
     <w:nsid w:val="6C9A22CA"/>
     <w:multiLevelType w:val="hybridMultilevel"/>
     <w:tmpl w:val="B1F0E1B6"/>
@@ -2792,17 +3109,47 @@
       </w:pPr>
     </w:lvl>
   </w:abstractNum>
-  <w:num w:numId="1" w16cid:durableId="1417048334">
+  <w:num w:numId="1">
     <w:abstractNumId w:val="0"/>
   </w:num>
-  <w:num w:numId="2" w16cid:durableId="1014266660">
+  <w:num w:numId="2">
+    <w:abstractNumId w:val="4"/>
+  </w:num>
+  <w:num w:numId="3">
+    <w:abstractNumId w:val="2"/>
+  </w:num>
+  <w:num w:numId="4">
     <w:abstractNumId w:val="3"/>
+    <w:lvlOverride w:ilvl="0">
+      <w:startOverride w:val="1"/>
+    </w:lvlOverride>
+    <w:lvlOverride w:ilvl="1">
+      <w:startOverride w:val="1"/>
+    </w:lvlOverride>
+    <w:lvlOverride w:ilvl="2">
+      <w:startOverride w:val="1"/>
+    </w:lvlOverride>
+    <w:lvlOverride w:ilvl="3">
+      <w:startOverride w:val="1"/>
+    </w:lvlOverride>
+    <w:lvlOverride w:ilvl="4">
+      <w:startOverride w:val="1"/>
+    </w:lvlOverride>
+    <w:lvlOverride w:ilvl="5">
+      <w:startOverride w:val="1"/>
+    </w:lvlOverride>
+    <w:lvlOverride w:ilvl="6">
+      <w:startOverride w:val="1"/>
+    </w:lvlOverride>
+    <w:lvlOverride w:ilvl="7">
+      <w:startOverride w:val="1"/>
+    </w:lvlOverride>
+    <w:lvlOverride w:ilvl="8">
+      <w:startOverride w:val="1"/>
+    </w:lvlOverride>
   </w:num>
-  <w:num w:numId="3" w16cid:durableId="1115903754">
+  <w:num w:numId="5">
     <w:abstractNumId w:val="1"/>
-  </w:num>
-  <w:num w:numId="4" w16cid:durableId="726300432">
-    <w:abstractNumId w:val="2"/>
     <w:lvlOverride w:ilvl="0">
       <w:startOverride w:val="1"/>
     </w:lvlOverride>
@@ -2835,7 +3182,7 @@
 </file>
 
 <file path=word/styles.xml><?xml version="1.0" encoding="utf-8"?>
-<w:styles xmlns:mc="http://schemas.openxmlformats.org/markup-compatibility/2006" xmlns:r="http://schemas.openxmlformats.org/officeDocument/2006/relationships" xmlns:w="http://schemas.openxmlformats.org/wordprocessingml/2006/main" xmlns:w14="http://schemas.microsoft.com/office/word/2010/wordml" xmlns:w15="http://schemas.microsoft.com/office/word/2012/wordml" xmlns:w16cex="http://schemas.microsoft.com/office/word/2018/wordml/cex" xmlns:w16cid="http://schemas.microsoft.com/office/word/2016/wordml/cid" xmlns:w16="http://schemas.microsoft.com/office/word/2018/wordml" xmlns:w16sdtdh="http://schemas.microsoft.com/office/word/2020/wordml/sdtdatahash" xmlns:w16se="http://schemas.microsoft.com/office/word/2015/wordml/symex" mc:Ignorable="w14 w15 w16se w16cid w16 w16cex w16sdtdh">
+<w:styles xmlns:mc="http://schemas.openxmlformats.org/markup-compatibility/2006" xmlns:r="http://schemas.openxmlformats.org/officeDocument/2006/relationships" xmlns:w="http://schemas.openxmlformats.org/wordprocessingml/2006/main" xmlns:w14="http://schemas.microsoft.com/office/word/2010/wordml" xmlns:w15="http://schemas.microsoft.com/office/word/2012/wordml" xmlns:w16se="http://schemas.microsoft.com/office/word/2015/wordml/symex" mc:Ignorable="w14 w15 w16se">
   <w:docDefaults>
     <w:rPrDefault>
       <w:rPr>
@@ -2851,7 +3198,7 @@
       </w:pPr>
     </w:pPrDefault>
   </w:docDefaults>
-  <w:latentStyles w:defLockedState="0" w:defUIPriority="99" w:defSemiHidden="0" w:defUnhideWhenUsed="0" w:defQFormat="0" w:count="376">
+  <w:latentStyles w:defLockedState="0" w:defUIPriority="99" w:defSemiHidden="0" w:defUnhideWhenUsed="0" w:defQFormat="0" w:count="371">
     <w:lsdException w:name="Normal" w:uiPriority="0" w:qFormat="1"/>
     <w:lsdException w:name="heading 1" w:uiPriority="9" w:qFormat="1"/>
     <w:lsdException w:name="heading 2" w:semiHidden="1" w:uiPriority="9" w:unhideWhenUsed="1" w:qFormat="1"/>
@@ -3223,23 +3570,18 @@
     <w:lsdException w:name="List Table 5 Dark Accent 6" w:uiPriority="50"/>
     <w:lsdException w:name="List Table 6 Colorful Accent 6" w:uiPriority="51"/>
     <w:lsdException w:name="List Table 7 Colorful Accent 6" w:uiPriority="52"/>
-    <w:lsdException w:name="Mention" w:semiHidden="1" w:unhideWhenUsed="1"/>
-    <w:lsdException w:name="Smart Hyperlink" w:semiHidden="1" w:unhideWhenUsed="1"/>
-    <w:lsdException w:name="Hashtag" w:semiHidden="1" w:unhideWhenUsed="1"/>
-    <w:lsdException w:name="Unresolved Mention" w:semiHidden="1" w:unhideWhenUsed="1"/>
-    <w:lsdException w:name="Smart Link" w:semiHidden="1" w:unhideWhenUsed="1"/>
   </w:latentStyles>
-  <w:style w:type="paragraph" w:default="1" w:styleId="Normal">
+  <w:style w:type="paragraph" w:default="1" w:styleId="a">
     <w:name w:val="Normal"/>
     <w:qFormat/>
   </w:style>
-  <w:style w:type="character" w:default="1" w:styleId="DefaultParagraphFont">
+  <w:style w:type="character" w:default="1" w:styleId="a0">
     <w:name w:val="Default Paragraph Font"/>
     <w:uiPriority w:val="1"/>
     <w:semiHidden/>
     <w:unhideWhenUsed/>
   </w:style>
-  <w:style w:type="table" w:default="1" w:styleId="TableNormal">
+  <w:style w:type="table" w:default="1" w:styleId="a1">
     <w:name w:val="Normal Table"/>
     <w:uiPriority w:val="99"/>
     <w:semiHidden/>
@@ -3254,16 +3596,16 @@
       </w:tblCellMar>
     </w:tblPr>
   </w:style>
-  <w:style w:type="numbering" w:default="1" w:styleId="NoList">
+  <w:style w:type="numbering" w:default="1" w:styleId="a2">
     <w:name w:val="No List"/>
     <w:uiPriority w:val="99"/>
     <w:semiHidden/>
     <w:unhideWhenUsed/>
   </w:style>
-  <w:style w:type="paragraph" w:styleId="Header">
+  <w:style w:type="paragraph" w:styleId="a3">
     <w:name w:val="header"/>
-    <w:basedOn w:val="Normal"/>
-    <w:link w:val="HeaderChar"/>
+    <w:basedOn w:val="a"/>
+    <w:link w:val="Char"/>
     <w:uiPriority w:val="99"/>
     <w:unhideWhenUsed/>
     <w:rsid w:val="00D43A28"/>
@@ -3275,17 +3617,17 @@
       <w:spacing w:after="0" w:line="240" w:lineRule="auto"/>
     </w:pPr>
   </w:style>
-  <w:style w:type="character" w:customStyle="1" w:styleId="HeaderChar">
-    <w:name w:val="Header Char"/>
-    <w:basedOn w:val="DefaultParagraphFont"/>
-    <w:link w:val="Header"/>
+  <w:style w:type="character" w:customStyle="1" w:styleId="Char">
+    <w:name w:val="رأس الصفحة Char"/>
+    <w:basedOn w:val="a0"/>
+    <w:link w:val="a3"/>
     <w:uiPriority w:val="99"/>
     <w:rsid w:val="00D43A28"/>
   </w:style>
-  <w:style w:type="paragraph" w:styleId="Footer">
+  <w:style w:type="paragraph" w:styleId="a4">
     <w:name w:val="footer"/>
-    <w:basedOn w:val="Normal"/>
-    <w:link w:val="FooterChar"/>
+    <w:basedOn w:val="a"/>
+    <w:link w:val="Char0"/>
     <w:uiPriority w:val="99"/>
     <w:unhideWhenUsed/>
     <w:rsid w:val="00D43A28"/>
@@ -3297,16 +3639,16 @@
       <w:spacing w:after="0" w:line="240" w:lineRule="auto"/>
     </w:pPr>
   </w:style>
-  <w:style w:type="character" w:customStyle="1" w:styleId="FooterChar">
-    <w:name w:val="Footer Char"/>
-    <w:basedOn w:val="DefaultParagraphFont"/>
-    <w:link w:val="Footer"/>
+  <w:style w:type="character" w:customStyle="1" w:styleId="Char0">
+    <w:name w:val="تذييل الصفحة Char"/>
+    <w:basedOn w:val="a0"/>
+    <w:link w:val="a4"/>
     <w:uiPriority w:val="99"/>
     <w:rsid w:val="00D43A28"/>
   </w:style>
-  <w:style w:type="paragraph" w:styleId="ListParagraph">
+  <w:style w:type="paragraph" w:styleId="a5">
     <w:name w:val="List Paragraph"/>
-    <w:basedOn w:val="Normal"/>
+    <w:basedOn w:val="a"/>
     <w:uiPriority w:val="34"/>
     <w:qFormat/>
     <w:rsid w:val="0083440A"/>
@@ -3315,7 +3657,7 @@
       <w:contextualSpacing/>
     </w:pPr>
   </w:style>
-  <w:style w:type="paragraph" w:styleId="NoSpacing">
+  <w:style w:type="paragraph" w:styleId="a6">
     <w:name w:val="No Spacing"/>
     <w:uiPriority w:val="1"/>
     <w:qFormat/>
@@ -3342,10 +3684,10 @@
       </w:tblCellMar>
     </w:tblPr>
   </w:style>
-  <w:style w:type="paragraph" w:styleId="Caption">
+  <w:style w:type="paragraph" w:styleId="a7">
     <w:name w:val="caption"/>
-    <w:basedOn w:val="Normal"/>
-    <w:next w:val="Normal"/>
+    <w:basedOn w:val="a"/>
+    <w:next w:val="a"/>
     <w:uiPriority w:val="35"/>
     <w:unhideWhenUsed/>
     <w:qFormat/>
@@ -3363,7 +3705,7 @@
   </w:style>
   <w:style w:type="character" w:styleId="Hyperlink">
     <w:name w:val="Hyperlink"/>
-    <w:basedOn w:val="DefaultParagraphFont"/>
+    <w:basedOn w:val="a0"/>
     <w:uiPriority w:val="99"/>
     <w:unhideWhenUsed/>
     <w:rsid w:val="00A13D7E"/>
@@ -3675,7 +4017,7 @@
 </file>
 
 <file path=customXml/itemProps1.xml><?xml version="1.0" encoding="utf-8"?>
-<ds:datastoreItem xmlns:ds="http://schemas.openxmlformats.org/officeDocument/2006/customXml" ds:itemID="{196720BA-3527-4B31-89A7-2E1A48D424C3}">
+<ds:datastoreItem xmlns:ds="http://schemas.openxmlformats.org/officeDocument/2006/customXml" ds:itemID="{1579D01A-5BCF-46A2-BE09-3F83D272D571}">
   <ds:schemaRefs>
     <ds:schemaRef ds:uri="http://schemas.openxmlformats.org/officeDocument/2006/bibliography"/>
   </ds:schemaRefs>

</xml_diff>

<commit_message>
I completed the Introduction
</commit_message>
<xml_diff>
--- a/SoftwareProject-CarRentalWebsite.docx
+++ b/SoftwareProject-CarRentalWebsite.docx
@@ -1,6 +1,6 @@
 
 <file path=word/document.xml><?xml version="1.0" encoding="utf-8"?>
-<w:document xmlns:wpc="http://schemas.microsoft.com/office/word/2010/wordprocessingCanvas" xmlns:cx="http://schemas.microsoft.com/office/drawing/2014/chartex" xmlns:cx1="http://schemas.microsoft.com/office/drawing/2015/9/8/chartex" xmlns:mc="http://schemas.openxmlformats.org/markup-compatibility/2006" xmlns:o="urn:schemas-microsoft-com:office:office" xmlns:r="http://schemas.openxmlformats.org/officeDocument/2006/relationships" xmlns:m="http://schemas.openxmlformats.org/officeDocument/2006/math" xmlns:v="urn:schemas-microsoft-com:vml" xmlns:wp14="http://schemas.microsoft.com/office/word/2010/wordprocessingDrawing" xmlns:wp="http://schemas.openxmlformats.org/drawingml/2006/wordprocessingDrawing" xmlns:w10="urn:schemas-microsoft-com:office:word" xmlns:w="http://schemas.openxmlformats.org/wordprocessingml/2006/main" xmlns:w14="http://schemas.microsoft.com/office/word/2010/wordml" xmlns:w15="http://schemas.microsoft.com/office/word/2012/wordml" xmlns:w16se="http://schemas.microsoft.com/office/word/2015/wordml/symex" xmlns:wpg="http://schemas.microsoft.com/office/word/2010/wordprocessingGroup" xmlns:wpi="http://schemas.microsoft.com/office/word/2010/wordprocessingInk" xmlns:wne="http://schemas.microsoft.com/office/word/2006/wordml" xmlns:wps="http://schemas.microsoft.com/office/word/2010/wordprocessingShape" mc:Ignorable="w14 w15 w16se wp14">
+<w:document xmlns:wpc="http://schemas.microsoft.com/office/word/2010/wordprocessingCanvas" xmlns:cx="http://schemas.microsoft.com/office/drawing/2014/chartex" xmlns:cx1="http://schemas.microsoft.com/office/drawing/2015/9/8/chartex" xmlns:cx2="http://schemas.microsoft.com/office/drawing/2015/10/21/chartex" xmlns:cx3="http://schemas.microsoft.com/office/drawing/2016/5/9/chartex" xmlns:cx4="http://schemas.microsoft.com/office/drawing/2016/5/10/chartex" xmlns:cx5="http://schemas.microsoft.com/office/drawing/2016/5/11/chartex" xmlns:cx6="http://schemas.microsoft.com/office/drawing/2016/5/12/chartex" xmlns:cx7="http://schemas.microsoft.com/office/drawing/2016/5/13/chartex" xmlns:cx8="http://schemas.microsoft.com/office/drawing/2016/5/14/chartex" xmlns:mc="http://schemas.openxmlformats.org/markup-compatibility/2006" xmlns:aink="http://schemas.microsoft.com/office/drawing/2016/ink" xmlns:am3d="http://schemas.microsoft.com/office/drawing/2017/model3d" xmlns:o="urn:schemas-microsoft-com:office:office" xmlns:r="http://schemas.openxmlformats.org/officeDocument/2006/relationships" xmlns:m="http://schemas.openxmlformats.org/officeDocument/2006/math" xmlns:v="urn:schemas-microsoft-com:vml" xmlns:wp14="http://schemas.microsoft.com/office/word/2010/wordprocessingDrawing" xmlns:wp="http://schemas.openxmlformats.org/drawingml/2006/wordprocessingDrawing" xmlns:w10="urn:schemas-microsoft-com:office:word" xmlns:w="http://schemas.openxmlformats.org/wordprocessingml/2006/main" xmlns:w14="http://schemas.microsoft.com/office/word/2010/wordml" xmlns:w15="http://schemas.microsoft.com/office/word/2012/wordml" xmlns:w16cid="http://schemas.microsoft.com/office/word/2016/wordml/cid" xmlns:w16se="http://schemas.microsoft.com/office/word/2015/wordml/symex" xmlns:wpg="http://schemas.microsoft.com/office/word/2010/wordprocessingGroup" xmlns:wpi="http://schemas.microsoft.com/office/word/2010/wordprocessingInk" xmlns:wne="http://schemas.microsoft.com/office/word/2006/wordml" xmlns:wps="http://schemas.microsoft.com/office/word/2010/wordprocessingShape" mc:Ignorable="w14 w15 w16se w16cid wp14">
   <w:body>
     <w:p>
       <w:pPr>
@@ -72,8 +72,20 @@
           <w:szCs w:val="24"/>
           <w:lang w:bidi="ar-JO"/>
         </w:rPr>
-        <w:t>Palestine Technical University – Kadoorie</w:t>
-      </w:r>
+        <w:t xml:space="preserve">Palestine Technical University – </w:t>
+      </w:r>
+      <w:proofErr w:type="spellStart"/>
+      <w:r>
+        <w:rPr>
+          <w:b/>
+          <w:bCs/>
+          <w:sz w:val="24"/>
+          <w:szCs w:val="24"/>
+          <w:lang w:bidi="ar-JO"/>
+        </w:rPr>
+        <w:t>Kadoorie</w:t>
+      </w:r>
+      <w:proofErr w:type="spellEnd"/>
     </w:p>
     <w:p>
       <w:pPr>
@@ -388,7 +400,29 @@
           <w:szCs w:val="24"/>
           <w:lang w:bidi="ar-JO"/>
         </w:rPr>
-        <w:t xml:space="preserve">Afnan Abo-Asal </w:t>
+        <w:t>Afnan Abo-</w:t>
+      </w:r>
+      <w:proofErr w:type="spellStart"/>
+      <w:r>
+        <w:rPr>
+          <w:b/>
+          <w:bCs/>
+          <w:sz w:val="24"/>
+          <w:szCs w:val="24"/>
+          <w:lang w:bidi="ar-JO"/>
+        </w:rPr>
+        <w:t>Asal</w:t>
+      </w:r>
+      <w:proofErr w:type="spellEnd"/>
+      <w:r>
+        <w:rPr>
+          <w:b/>
+          <w:bCs/>
+          <w:sz w:val="24"/>
+          <w:szCs w:val="24"/>
+          <w:lang w:bidi="ar-JO"/>
+        </w:rPr>
+        <w:t xml:space="preserve"> </w:t>
       </w:r>
       <w:r>
         <w:rPr>
@@ -460,7 +494,29 @@
           <w:szCs w:val="24"/>
           <w:lang w:bidi="ar-JO"/>
         </w:rPr>
-        <w:t>Layla Al-Saabna – 202110985 -</w:t>
+        <w:t>Layla Al-</w:t>
+      </w:r>
+      <w:proofErr w:type="spellStart"/>
+      <w:r>
+        <w:rPr>
+          <w:b/>
+          <w:bCs/>
+          <w:sz w:val="24"/>
+          <w:szCs w:val="24"/>
+          <w:lang w:bidi="ar-JO"/>
+        </w:rPr>
+        <w:t>Saabna</w:t>
+      </w:r>
+      <w:proofErr w:type="spellEnd"/>
+      <w:r>
+        <w:rPr>
+          <w:b/>
+          <w:bCs/>
+          <w:sz w:val="24"/>
+          <w:szCs w:val="24"/>
+          <w:lang w:bidi="ar-JO"/>
+        </w:rPr>
+        <w:t xml:space="preserve"> – 202110985 -</w:t>
       </w:r>
       <w:r>
         <w:rPr>
@@ -522,7 +578,18 @@
           <w:szCs w:val="24"/>
           <w:lang w:bidi="ar-JO"/>
         </w:rPr>
-        <w:t>f Alawn</w:t>
+        <w:t xml:space="preserve">f </w:t>
+      </w:r>
+      <w:proofErr w:type="spellStart"/>
+      <w:r>
+        <w:rPr>
+          <w:b/>
+          <w:bCs/>
+          <w:sz w:val="24"/>
+          <w:szCs w:val="24"/>
+          <w:lang w:bidi="ar-JO"/>
+        </w:rPr>
+        <w:t>Alawn</w:t>
       </w:r>
       <w:r>
         <w:rPr>
@@ -542,7 +609,18 @@
           <w:szCs w:val="24"/>
           <w:lang w:bidi="ar-JO"/>
         </w:rPr>
-        <w:t>h – 202112169 -</w:t>
+        <w:t>h</w:t>
+      </w:r>
+      <w:proofErr w:type="spellEnd"/>
+      <w:r>
+        <w:rPr>
+          <w:b/>
+          <w:bCs/>
+          <w:sz w:val="24"/>
+          <w:szCs w:val="24"/>
+          <w:lang w:bidi="ar-JO"/>
+        </w:rPr>
+        <w:t xml:space="preserve"> – 202112169 -</w:t>
       </w:r>
       <w:r>
         <w:rPr>
@@ -660,13 +738,23 @@
         </w:rPr>
         <w:t xml:space="preserve">Dr. </w:t>
       </w:r>
-      <w:r>
-        <w:rPr>
-          <w:b/>
-          <w:bCs/>
-          <w:lang w:bidi="ar-JO"/>
-        </w:rPr>
-        <w:t>Nael Salman</w:t>
+      <w:proofErr w:type="spellStart"/>
+      <w:r>
+        <w:rPr>
+          <w:b/>
+          <w:bCs/>
+          <w:lang w:bidi="ar-JO"/>
+        </w:rPr>
+        <w:t>Nael</w:t>
+      </w:r>
+      <w:proofErr w:type="spellEnd"/>
+      <w:r>
+        <w:rPr>
+          <w:b/>
+          <w:bCs/>
+          <w:lang w:bidi="ar-JO"/>
+        </w:rPr>
+        <w:t xml:space="preserve"> Salman</w:t>
       </w:r>
     </w:p>
     <w:p>
@@ -716,13 +804,23 @@
           <w:lang w:bidi="ar-JO"/>
         </w:rPr>
       </w:pPr>
-      <w:r>
-        <w:rPr>
-          <w:b/>
-          <w:bCs/>
-          <w:lang w:bidi="ar-JO"/>
-        </w:rPr>
-        <w:t>Tulkarm, Palestine</w:t>
+      <w:proofErr w:type="spellStart"/>
+      <w:r>
+        <w:rPr>
+          <w:b/>
+          <w:bCs/>
+          <w:lang w:bidi="ar-JO"/>
+        </w:rPr>
+        <w:t>Tulkarm</w:t>
+      </w:r>
+      <w:proofErr w:type="spellEnd"/>
+      <w:r>
+        <w:rPr>
+          <w:b/>
+          <w:bCs/>
+          <w:lang w:bidi="ar-JO"/>
+        </w:rPr>
+        <w:t>, Palestine</w:t>
       </w:r>
     </w:p>
     <w:p>
@@ -742,6 +840,17 @@
         </w:rPr>
         <w:t>Spring Semester 2023-2024</w:t>
       </w:r>
+    </w:p>
+    <w:p>
+      <w:pPr>
+        <w:rPr>
+          <w:b/>
+          <w:bCs/>
+          <w:sz w:val="36"/>
+          <w:szCs w:val="36"/>
+          <w:u w:val="single"/>
+        </w:rPr>
+      </w:pPr>
     </w:p>
     <w:p>
       <w:pPr>
@@ -922,84 +1031,164 @@
         <w:rPr>
           <w:sz w:val="26"/>
           <w:szCs w:val="26"/>
-          <w:lang w:bidi="ar-JO"/>
-        </w:rPr>
-      </w:pPr>
-    </w:p>
-    <w:p>
-      <w:pPr>
-        <w:keepNext/>
+        </w:rPr>
+      </w:pPr>
+      <w:r>
+        <w:rPr>
+          <w:sz w:val="26"/>
+          <w:szCs w:val="26"/>
+        </w:rPr>
+        <w:t>In today's fast-paced world, the convenience of online services has become not just a luxury, but a necessity. They have revolutionized how we access products and services, offering unparalleled convenience, efficiency, and speed. Furthermore, online platforms often feature competitive pricing, broader selection, and the ability to customize services to meet individual needs. In the context of vehicle rentals, this means a smoother, faster, and more enjoyable process for customers, from initial search to final booking.</w:t>
+      </w:r>
+    </w:p>
+    <w:p>
+      <w:pPr>
         <w:ind w:left="215"/>
-      </w:pPr>
-      <w:r>
-        <w:rPr>
-          <w:noProof/>
-          <w:sz w:val="26"/>
-          <w:szCs w:val="26"/>
-        </w:rPr>
-        <w:drawing>
-          <wp:inline distT="0" distB="0" distL="0" distR="0" wp14:anchorId="134BF416" wp14:editId="014399EF">
-            <wp:extent cx="2586018" cy="3082021"/>
-            <wp:effectExtent l="0" t="0" r="5080" b="4445"/>
-            <wp:docPr id="1" name="Picture 1"/>
-            <wp:cNvGraphicFramePr>
-              <a:graphicFrameLocks xmlns:a="http://schemas.openxmlformats.org/drawingml/2006/main" noChangeAspect="1"/>
-            </wp:cNvGraphicFramePr>
-            <a:graphic xmlns:a="http://schemas.openxmlformats.org/drawingml/2006/main">
-              <a:graphicData uri="http://schemas.openxmlformats.org/drawingml/2006/picture">
-                <pic:pic xmlns:pic="http://schemas.openxmlformats.org/drawingml/2006/picture">
-                  <pic:nvPicPr>
-                    <pic:cNvPr id="1" name="photo_5801151557671175037_y.jpg"/>
-                    <pic:cNvPicPr/>
-                  </pic:nvPicPr>
-                  <pic:blipFill>
-                    <a:blip r:embed="rId9" cstate="print">
-                      <a:extLst>
-                        <a:ext uri="{28A0092B-C50C-407E-A947-70E740481C1C}">
-                          <a14:useLocalDpi xmlns:a14="http://schemas.microsoft.com/office/drawing/2010/main" val="0"/>
-                        </a:ext>
-                      </a:extLst>
-                    </a:blip>
-                    <a:stretch>
-                      <a:fillRect/>
-                    </a:stretch>
-                  </pic:blipFill>
-                  <pic:spPr>
-                    <a:xfrm>
-                      <a:off x="0" y="0"/>
-                      <a:ext cx="2602188" cy="3101292"/>
-                    </a:xfrm>
-                    <a:prstGeom prst="rect">
-                      <a:avLst/>
-                    </a:prstGeom>
-                  </pic:spPr>
-                </pic:pic>
-              </a:graphicData>
-            </a:graphic>
-          </wp:inline>
-        </w:drawing>
-      </w:r>
-    </w:p>
-    <w:p>
-      <w:pPr>
-        <w:pStyle w:val="a7"/>
-        <w:rPr>
-          <w:sz w:val="40"/>
-          <w:szCs w:val="40"/>
-          <w:lang w:bidi="ar-JO"/>
-        </w:rPr>
-      </w:pPr>
-      <w:r>
-        <w:rPr>
-          <w:sz w:val="28"/>
-          <w:szCs w:val="28"/>
-        </w:rPr>
-        <w:t>//Picture is based on our meeting, to keep track of what’s left to write for the introduction (please leave it until we include it all, we may delete the picture and this comment afterwards)</w:t>
+        <w:rPr>
+          <w:sz w:val="26"/>
+          <w:szCs w:val="26"/>
+        </w:rPr>
+      </w:pPr>
+      <w:r>
+        <w:rPr>
+          <w:sz w:val="26"/>
+          <w:szCs w:val="26"/>
+        </w:rPr>
+        <w:t xml:space="preserve">The Palestinian platform, </w:t>
+      </w:r>
+      <w:r>
+        <w:rPr>
+          <w:sz w:val="26"/>
+          <w:szCs w:val="26"/>
+        </w:rPr>
+        <w:t>“</w:t>
+      </w:r>
+      <w:hyperlink r:id="rId9" w:history="1">
+        <w:r>
+          <w:rPr>
+            <w:rStyle w:val="Hyperlink"/>
+            <w:sz w:val="26"/>
+            <w:szCs w:val="26"/>
+          </w:rPr>
+          <w:t>https://www.shobiddak.com/ar</w:t>
+        </w:r>
+      </w:hyperlink>
+      <w:r>
+        <w:rPr>
+          <w:sz w:val="26"/>
+          <w:szCs w:val="26"/>
+        </w:rPr>
+        <w:t xml:space="preserve">", serves as a bridge connecting users with vehicle rental owners. However, the site was not exclusively designed for vehicle rentals, leading to the oversight of several critical features. Most notably, it lacks the option for users to specify the exact rental period. Additionally, it fails to display the available inventory of vehicles for rent, resulting in a diminished selection as users apply more filters. Furthermore, the process requires direct communication with the vehicle owner, often necessitating a phone call (provided the call is answered) and possibly a physical visit to inspect the vehicle before finalizing the agreement. On a brighter note, there exists a more specialized website, </w:t>
+      </w:r>
+      <w:r>
+        <w:rPr>
+          <w:sz w:val="26"/>
+          <w:szCs w:val="26"/>
+        </w:rPr>
+        <w:t>“</w:t>
+      </w:r>
+      <w:hyperlink r:id="rId10" w:history="1">
+        <w:r>
+          <w:rPr>
+            <w:rStyle w:val="Hyperlink"/>
+            <w:sz w:val="26"/>
+            <w:szCs w:val="26"/>
+          </w:rPr>
+          <w:t>https://car-rental-jerusalem.com</w:t>
+        </w:r>
+      </w:hyperlink>
+      <w:r>
+        <w:rPr>
+          <w:sz w:val="26"/>
+          <w:szCs w:val="26"/>
+        </w:rPr>
+        <w:t>", which offers a dedicated car rental service. However, its operations are limited to Jerusalem</w:t>
+      </w:r>
+      <w:r>
+        <w:rPr>
+          <w:sz w:val="26"/>
+          <w:szCs w:val="26"/>
+        </w:rPr>
+        <w:t xml:space="preserve"> city, </w:t>
+      </w:r>
+      <w:r>
+        <w:rPr>
+          <w:sz w:val="26"/>
+          <w:szCs w:val="26"/>
+        </w:rPr>
+        <w:t>also permitting the rental duration to be only three days or longer</w:t>
+      </w:r>
+      <w:r>
+        <w:rPr>
+          <w:sz w:val="26"/>
+          <w:szCs w:val="26"/>
+        </w:rPr>
+        <w:t>.</w:t>
       </w:r>
     </w:p>
     <w:p>
       <w:pPr>
         <w:ind w:left="215"/>
+        <w:rPr>
+          <w:sz w:val="26"/>
+          <w:szCs w:val="26"/>
+          <w:lang w:bidi="ar-JO"/>
+        </w:rPr>
+      </w:pPr>
+      <w:r>
+        <w:rPr>
+          <w:sz w:val="26"/>
+          <w:szCs w:val="26"/>
+        </w:rPr>
+        <w:t>Our website, 'CarRentalsPalestine'</w:t>
+      </w:r>
+      <w:r>
+        <w:rPr>
+          <w:sz w:val="26"/>
+          <w:szCs w:val="26"/>
+        </w:rPr>
+        <w:t>,</w:t>
+      </w:r>
+      <w:r>
+        <w:rPr>
+          <w:sz w:val="26"/>
+          <w:szCs w:val="26"/>
+        </w:rPr>
+        <w:t xml:space="preserve"> revolutionizes the car rental process by seamlessly transitioning it to an online platform. </w:t>
+      </w:r>
+      <w:r>
+        <w:rPr>
+          <w:sz w:val="26"/>
+          <w:szCs w:val="26"/>
+        </w:rPr>
+        <w:t>F</w:t>
+      </w:r>
+      <w:r>
+        <w:rPr>
+          <w:sz w:val="26"/>
+          <w:szCs w:val="26"/>
+        </w:rPr>
+        <w:t xml:space="preserve">rom selecting the duration to the final booking of the desired vehicle, every step is conveniently digital. Serving all cities and regions across Palestine, our platform ensures a comprehensive service that spans the entire nation. 'CarRentalsPalestine' not only displays detailed information about each car but also simplifies the rental procedure, eliminating the need for users to contact car owners directly for information—unless they prefer to do so. Additionally, our service is designed to cater to anyone looking to rent out their personal vehicles. By providing a detailed description and features of the car, along with all </w:t>
+      </w:r>
+      <w:r>
+        <w:rPr>
+          <w:sz w:val="26"/>
+          <w:szCs w:val="26"/>
+        </w:rPr>
+        <w:lastRenderedPageBreak/>
+        <w:t>necessary information, we make it effortless for owners to list their vehicles and for renters to find exactly what they need</w:t>
+      </w:r>
+      <w:r>
+        <w:rPr>
+          <w:sz w:val="26"/>
+          <w:szCs w:val="26"/>
+          <w:lang w:bidi="ar-JO"/>
+        </w:rPr>
+        <w:t>.</w:t>
+      </w:r>
+    </w:p>
+    <w:p>
+      <w:pPr>
         <w:rPr>
           <w:b/>
           <w:bCs/>
@@ -1011,7 +1200,12 @@
     </w:p>
     <w:p>
       <w:pPr>
-        <w:ind w:left="215"/>
+        <w:rPr>
+          <w:sz w:val="26"/>
+          <w:szCs w:val="26"/>
+        </w:rPr>
+      </w:pPr>
+      <w:r>
         <w:rPr>
           <w:b/>
           <w:bCs/>
@@ -1019,50 +1213,20 @@
           <w:szCs w:val="36"/>
           <w:u w:val="single"/>
         </w:rPr>
-      </w:pPr>
+        <w:t>Objective:</w:t>
+      </w:r>
+      <w:r>
+        <w:rPr>
+          <w:sz w:val="26"/>
+          <w:szCs w:val="26"/>
+        </w:rPr>
+        <w:t xml:space="preserve"> </w:t>
+      </w:r>
     </w:p>
     <w:p>
       <w:pPr>
         <w:ind w:left="215"/>
         <w:rPr>
-          <w:b/>
-          <w:bCs/>
-          <w:sz w:val="36"/>
-          <w:szCs w:val="36"/>
-          <w:u w:val="single"/>
-        </w:rPr>
-      </w:pPr>
-    </w:p>
-    <w:p>
-      <w:pPr>
-        <w:rPr>
-          <w:sz w:val="26"/>
-          <w:szCs w:val="26"/>
-        </w:rPr>
-      </w:pPr>
-      <w:r>
-        <w:rPr>
-          <w:b/>
-          <w:bCs/>
-          <w:sz w:val="36"/>
-          <w:szCs w:val="36"/>
-          <w:u w:val="single"/>
-        </w:rPr>
-        <w:lastRenderedPageBreak/>
-        <w:t>Objective:</w:t>
-      </w:r>
-      <w:r>
-        <w:rPr>
-          <w:sz w:val="26"/>
-          <w:szCs w:val="26"/>
-        </w:rPr>
-        <w:t xml:space="preserve"> </w:t>
-      </w:r>
-    </w:p>
-    <w:p>
-      <w:pPr>
-        <w:ind w:left="215"/>
-        <w:rPr>
           <w:sz w:val="26"/>
           <w:szCs w:val="26"/>
         </w:rPr>
@@ -1077,7 +1241,7 @@
     </w:p>
     <w:p>
       <w:pPr>
-        <w:pStyle w:val="a5"/>
+        <w:pStyle w:val="ListParagraph"/>
         <w:numPr>
           <w:ilvl w:val="0"/>
           <w:numId w:val="4"/>
@@ -1098,7 +1262,7 @@
     </w:p>
     <w:p>
       <w:pPr>
-        <w:pStyle w:val="a5"/>
+        <w:pStyle w:val="ListParagraph"/>
         <w:numPr>
           <w:ilvl w:val="0"/>
           <w:numId w:val="4"/>
@@ -1119,7 +1283,7 @@
     </w:p>
     <w:p>
       <w:pPr>
-        <w:pStyle w:val="a5"/>
+        <w:pStyle w:val="ListParagraph"/>
         <w:numPr>
           <w:ilvl w:val="0"/>
           <w:numId w:val="4"/>
@@ -1140,7 +1304,7 @@
     </w:p>
     <w:p>
       <w:pPr>
-        <w:pStyle w:val="a5"/>
+        <w:pStyle w:val="ListParagraph"/>
         <w:numPr>
           <w:ilvl w:val="0"/>
           <w:numId w:val="4"/>
@@ -1169,37 +1333,6 @@
           <w:u w:val="single"/>
         </w:rPr>
       </w:pPr>
-    </w:p>
-    <w:p>
-      <w:pPr>
-        <w:rPr>
-          <w:b/>
-          <w:bCs/>
-          <w:sz w:val="36"/>
-          <w:szCs w:val="36"/>
-          <w:u w:val="single"/>
-        </w:rPr>
-      </w:pPr>
-      <w:r>
-        <w:rPr>
-          <w:b/>
-          <w:bCs/>
-          <w:sz w:val="36"/>
-          <w:szCs w:val="36"/>
-          <w:u w:val="single"/>
-        </w:rPr>
-        <w:t>System Description</w:t>
-      </w:r>
-      <w:r>
-        <w:rPr>
-          <w:b/>
-          <w:bCs/>
-          <w:sz w:val="36"/>
-          <w:szCs w:val="36"/>
-          <w:u w:val="single"/>
-        </w:rPr>
-        <w:t>:</w:t>
-      </w:r>
     </w:p>
     <w:p>
       <w:pPr>
@@ -1439,8 +1572,39 @@
           <w:u w:val="single"/>
         </w:rPr>
       </w:pPr>
+    </w:p>
+    <w:p>
+      <w:pPr>
+        <w:rPr>
+          <w:b/>
+          <w:bCs/>
+          <w:sz w:val="36"/>
+          <w:szCs w:val="36"/>
+          <w:u w:val="single"/>
+        </w:rPr>
+      </w:pPr>
       <w:bookmarkStart w:id="0" w:name="_GoBack"/>
       <w:bookmarkEnd w:id="0"/>
+      <w:r>
+        <w:rPr>
+          <w:b/>
+          <w:bCs/>
+          <w:sz w:val="36"/>
+          <w:szCs w:val="36"/>
+          <w:u w:val="single"/>
+        </w:rPr>
+        <w:t>System Description</w:t>
+      </w:r>
+      <w:r>
+        <w:rPr>
+          <w:b/>
+          <w:bCs/>
+          <w:sz w:val="36"/>
+          <w:szCs w:val="36"/>
+          <w:u w:val="single"/>
+        </w:rPr>
+        <w:t>:</w:t>
+      </w:r>
     </w:p>
     <w:p>
       <w:pPr>
@@ -1506,7 +1670,7 @@
                     </pic:cNvPicPr>
                   </pic:nvPicPr>
                   <pic:blipFill>
-                    <a:blip r:embed="rId10" cstate="print">
+                    <a:blip r:embed="rId11" cstate="print">
                       <a:extLst>
                         <a:ext uri="{28A0092B-C50C-407E-A947-70E740481C1C}">
                           <a14:useLocalDpi xmlns:a14="http://schemas.microsoft.com/office/drawing/2010/main" val="0"/>
@@ -1548,7 +1712,9 @@
           <w:u w:val="single"/>
         </w:rPr>
       </w:pPr>
-      <w:r>
+    </w:p>
+    <w:p>
+      <w:pPr>
         <w:rPr>
           <w:b/>
           <w:bCs/>
@@ -1556,6 +1722,15 @@
           <w:szCs w:val="36"/>
           <w:u w:val="single"/>
         </w:rPr>
+      </w:pPr>
+      <w:r>
+        <w:rPr>
+          <w:b/>
+          <w:bCs/>
+          <w:sz w:val="36"/>
+          <w:szCs w:val="36"/>
+          <w:u w:val="single"/>
+        </w:rPr>
         <w:t>Project Timeline:</w:t>
       </w:r>
     </w:p>
@@ -1637,7 +1812,7 @@
     </w:p>
     <w:p>
       <w:pPr>
-        <w:pStyle w:val="a7"/>
+        <w:pStyle w:val="Caption"/>
         <w:keepNext/>
         <w:rPr>
           <w:sz w:val="22"/>
@@ -2419,7 +2594,9 @@
           <w:u w:val="single"/>
         </w:rPr>
       </w:pPr>
-      <w:r>
+    </w:p>
+    <w:p>
+      <w:pPr>
         <w:rPr>
           <w:b/>
           <w:bCs/>
@@ -2427,8 +2604,7 @@
           <w:szCs w:val="36"/>
           <w:u w:val="single"/>
         </w:rPr>
-        <w:t>References</w:t>
-      </w:r>
+      </w:pPr>
       <w:r>
         <w:rPr>
           <w:b/>
@@ -2437,12 +2613,22 @@
           <w:szCs w:val="36"/>
           <w:u w:val="single"/>
         </w:rPr>
+        <w:t>References</w:t>
+      </w:r>
+      <w:r>
+        <w:rPr>
+          <w:b/>
+          <w:bCs/>
+          <w:sz w:val="36"/>
+          <w:szCs w:val="36"/>
+          <w:u w:val="single"/>
+        </w:rPr>
         <w:t>:</w:t>
       </w:r>
     </w:p>
     <w:p>
       <w:pPr>
-        <w:pStyle w:val="a5"/>
+        <w:pStyle w:val="ListParagraph"/>
         <w:numPr>
           <w:ilvl w:val="0"/>
           <w:numId w:val="3"/>
@@ -2454,6 +2640,7 @@
           <w:lang w:bidi="ar-JO"/>
         </w:rPr>
       </w:pPr>
+      <w:proofErr w:type="gramStart"/>
       <w:r>
         <w:rPr>
           <w:sz w:val="24"/>
@@ -2463,10 +2650,11 @@
         </w:rPr>
         <w:t>https://slcc.pressbooks.pub/technicalwritingatslcc/chapter/abstractengineer/ .</w:t>
       </w:r>
-    </w:p>
-    <w:p>
-      <w:pPr>
-        <w:pStyle w:val="a5"/>
+      <w:proofErr w:type="gramEnd"/>
+    </w:p>
+    <w:p>
+      <w:pPr>
+        <w:pStyle w:val="ListParagraph"/>
         <w:numPr>
           <w:ilvl w:val="0"/>
           <w:numId w:val="3"/>
@@ -2479,6 +2667,7 @@
         </w:rPr>
       </w:pPr>
       <w:r>
+        <w:lastRenderedPageBreak/>
         <w:t>SOFTWARE ENGINEERING Ninth Edition, Ian Sommerville</w:t>
       </w:r>
       <w:r>
@@ -2493,7 +2682,7 @@
     </w:p>
     <w:p>
       <w:pPr>
-        <w:pStyle w:val="a5"/>
+        <w:pStyle w:val="ListParagraph"/>
         <w:numPr>
           <w:ilvl w:val="0"/>
           <w:numId w:val="3"/>
@@ -2511,8 +2700,25 @@
           <w:color w:val="222222"/>
           <w:shd w:val="clear" w:color="auto" w:fill="FFFFFF"/>
         </w:rPr>
-        <w:lastRenderedPageBreak/>
-        <w:t>Brulé, G., Ravazzini, L. &amp; Suter, C. The Rolling 50s (and More): Cars and Life Satisfaction Among Seniors Across Europe. </w:t>
+        <w:t xml:space="preserve">Brulé, G., </w:t>
+      </w:r>
+      <w:proofErr w:type="spellStart"/>
+      <w:r>
+        <w:rPr>
+          <w:rFonts w:ascii="Helvetica" w:hAnsi="Helvetica"/>
+          <w:color w:val="222222"/>
+          <w:shd w:val="clear" w:color="auto" w:fill="FFFFFF"/>
+        </w:rPr>
+        <w:t>Ravazzini</w:t>
+      </w:r>
+      <w:proofErr w:type="spellEnd"/>
+      <w:r>
+        <w:rPr>
+          <w:rFonts w:ascii="Helvetica" w:hAnsi="Helvetica"/>
+          <w:color w:val="222222"/>
+          <w:shd w:val="clear" w:color="auto" w:fill="FFFFFF"/>
+        </w:rPr>
+        <w:t>, L. &amp; Suter, C. The Rolling 50s (and More): Cars and Life Satisfaction Among Seniors Across Europe. </w:t>
       </w:r>
       <w:r>
         <w:rPr>
@@ -2550,7 +2756,7 @@
         </w:rPr>
         <w:t xml:space="preserve">, 185–204 (2022). Retrieved from: </w:t>
       </w:r>
-      <w:hyperlink r:id="rId11" w:history="1">
+      <w:hyperlink r:id="rId12" w:history="1">
         <w:r>
           <w:rPr>
             <w:rStyle w:val="Hyperlink"/>
@@ -2563,7 +2769,7 @@
     </w:p>
     <w:sectPr>
       <w:pgSz w:w="11906" w:h="16838"/>
-      <w:pgMar w:top="851" w:right="707" w:bottom="709" w:left="709" w:header="708" w:footer="708" w:gutter="0"/>
+      <w:pgMar w:top="567" w:right="707" w:bottom="568" w:left="709" w:header="708" w:footer="708" w:gutter="0"/>
       <w:cols w:space="708"/>
       <w:bidi/>
       <w:rtlGutter/>
@@ -2574,7 +2780,7 @@
 </file>
 
 <file path=word/endnotes.xml><?xml version="1.0" encoding="utf-8"?>
-<w:endnotes xmlns:wpc="http://schemas.microsoft.com/office/word/2010/wordprocessingCanvas" xmlns:cx="http://schemas.microsoft.com/office/drawing/2014/chartex" xmlns:cx1="http://schemas.microsoft.com/office/drawing/2015/9/8/chartex" xmlns:mc="http://schemas.openxmlformats.org/markup-compatibility/2006" xmlns:o="urn:schemas-microsoft-com:office:office" xmlns:r="http://schemas.openxmlformats.org/officeDocument/2006/relationships" xmlns:m="http://schemas.openxmlformats.org/officeDocument/2006/math" xmlns:v="urn:schemas-microsoft-com:vml" xmlns:wp14="http://schemas.microsoft.com/office/word/2010/wordprocessingDrawing" xmlns:wp="http://schemas.openxmlformats.org/drawingml/2006/wordprocessingDrawing" xmlns:w10="urn:schemas-microsoft-com:office:word" xmlns:w="http://schemas.openxmlformats.org/wordprocessingml/2006/main" xmlns:w14="http://schemas.microsoft.com/office/word/2010/wordml" xmlns:w15="http://schemas.microsoft.com/office/word/2012/wordml" xmlns:w16se="http://schemas.microsoft.com/office/word/2015/wordml/symex" xmlns:wpg="http://schemas.microsoft.com/office/word/2010/wordprocessingGroup" xmlns:wpi="http://schemas.microsoft.com/office/word/2010/wordprocessingInk" xmlns:wne="http://schemas.microsoft.com/office/word/2006/wordml" xmlns:wps="http://schemas.microsoft.com/office/word/2010/wordprocessingShape" mc:Ignorable="w14 w15 w16se wp14">
+<w:endnotes xmlns:wpc="http://schemas.microsoft.com/office/word/2010/wordprocessingCanvas" xmlns:cx="http://schemas.microsoft.com/office/drawing/2014/chartex" xmlns:cx1="http://schemas.microsoft.com/office/drawing/2015/9/8/chartex" xmlns:cx2="http://schemas.microsoft.com/office/drawing/2015/10/21/chartex" xmlns:cx3="http://schemas.microsoft.com/office/drawing/2016/5/9/chartex" xmlns:cx4="http://schemas.microsoft.com/office/drawing/2016/5/10/chartex" xmlns:cx5="http://schemas.microsoft.com/office/drawing/2016/5/11/chartex" xmlns:cx6="http://schemas.microsoft.com/office/drawing/2016/5/12/chartex" xmlns:cx7="http://schemas.microsoft.com/office/drawing/2016/5/13/chartex" xmlns:cx8="http://schemas.microsoft.com/office/drawing/2016/5/14/chartex" xmlns:mc="http://schemas.openxmlformats.org/markup-compatibility/2006" xmlns:aink="http://schemas.microsoft.com/office/drawing/2016/ink" xmlns:am3d="http://schemas.microsoft.com/office/drawing/2017/model3d" xmlns:o="urn:schemas-microsoft-com:office:office" xmlns:r="http://schemas.openxmlformats.org/officeDocument/2006/relationships" xmlns:m="http://schemas.openxmlformats.org/officeDocument/2006/math" xmlns:v="urn:schemas-microsoft-com:vml" xmlns:wp14="http://schemas.microsoft.com/office/word/2010/wordprocessingDrawing" xmlns:wp="http://schemas.openxmlformats.org/drawingml/2006/wordprocessingDrawing" xmlns:w10="urn:schemas-microsoft-com:office:word" xmlns:w="http://schemas.openxmlformats.org/wordprocessingml/2006/main" xmlns:w14="http://schemas.microsoft.com/office/word/2010/wordml" xmlns:w15="http://schemas.microsoft.com/office/word/2012/wordml" xmlns:w16cid="http://schemas.microsoft.com/office/word/2016/wordml/cid" xmlns:w16se="http://schemas.microsoft.com/office/word/2015/wordml/symex" xmlns:wpg="http://schemas.microsoft.com/office/word/2010/wordprocessingGroup" xmlns:wpi="http://schemas.microsoft.com/office/word/2010/wordprocessingInk" xmlns:wne="http://schemas.microsoft.com/office/word/2006/wordml" xmlns:wps="http://schemas.microsoft.com/office/word/2010/wordprocessingShape" mc:Ignorable="w14 w15 w16se w16cid wp14">
   <w:endnote w:type="separator" w:id="-1">
     <w:p>
       <w:pPr>
@@ -2599,7 +2805,7 @@
 </file>
 
 <file path=word/footnotes.xml><?xml version="1.0" encoding="utf-8"?>
-<w:footnotes xmlns:wpc="http://schemas.microsoft.com/office/word/2010/wordprocessingCanvas" xmlns:cx="http://schemas.microsoft.com/office/drawing/2014/chartex" xmlns:cx1="http://schemas.microsoft.com/office/drawing/2015/9/8/chartex" xmlns:mc="http://schemas.openxmlformats.org/markup-compatibility/2006" xmlns:o="urn:schemas-microsoft-com:office:office" xmlns:r="http://schemas.openxmlformats.org/officeDocument/2006/relationships" xmlns:m="http://schemas.openxmlformats.org/officeDocument/2006/math" xmlns:v="urn:schemas-microsoft-com:vml" xmlns:wp14="http://schemas.microsoft.com/office/word/2010/wordprocessingDrawing" xmlns:wp="http://schemas.openxmlformats.org/drawingml/2006/wordprocessingDrawing" xmlns:w10="urn:schemas-microsoft-com:office:word" xmlns:w="http://schemas.openxmlformats.org/wordprocessingml/2006/main" xmlns:w14="http://schemas.microsoft.com/office/word/2010/wordml" xmlns:w15="http://schemas.microsoft.com/office/word/2012/wordml" xmlns:w16se="http://schemas.microsoft.com/office/word/2015/wordml/symex" xmlns:wpg="http://schemas.microsoft.com/office/word/2010/wordprocessingGroup" xmlns:wpi="http://schemas.microsoft.com/office/word/2010/wordprocessingInk" xmlns:wne="http://schemas.microsoft.com/office/word/2006/wordml" xmlns:wps="http://schemas.microsoft.com/office/word/2010/wordprocessingShape" mc:Ignorable="w14 w15 w16se wp14">
+<w:footnotes xmlns:wpc="http://schemas.microsoft.com/office/word/2010/wordprocessingCanvas" xmlns:cx="http://schemas.microsoft.com/office/drawing/2014/chartex" xmlns:cx1="http://schemas.microsoft.com/office/drawing/2015/9/8/chartex" xmlns:cx2="http://schemas.microsoft.com/office/drawing/2015/10/21/chartex" xmlns:cx3="http://schemas.microsoft.com/office/drawing/2016/5/9/chartex" xmlns:cx4="http://schemas.microsoft.com/office/drawing/2016/5/10/chartex" xmlns:cx5="http://schemas.microsoft.com/office/drawing/2016/5/11/chartex" xmlns:cx6="http://schemas.microsoft.com/office/drawing/2016/5/12/chartex" xmlns:cx7="http://schemas.microsoft.com/office/drawing/2016/5/13/chartex" xmlns:cx8="http://schemas.microsoft.com/office/drawing/2016/5/14/chartex" xmlns:mc="http://schemas.openxmlformats.org/markup-compatibility/2006" xmlns:aink="http://schemas.microsoft.com/office/drawing/2016/ink" xmlns:am3d="http://schemas.microsoft.com/office/drawing/2017/model3d" xmlns:o="urn:schemas-microsoft-com:office:office" xmlns:r="http://schemas.openxmlformats.org/officeDocument/2006/relationships" xmlns:m="http://schemas.openxmlformats.org/officeDocument/2006/math" xmlns:v="urn:schemas-microsoft-com:vml" xmlns:wp14="http://schemas.microsoft.com/office/word/2010/wordprocessingDrawing" xmlns:wp="http://schemas.openxmlformats.org/drawingml/2006/wordprocessingDrawing" xmlns:w10="urn:schemas-microsoft-com:office:word" xmlns:w="http://schemas.openxmlformats.org/wordprocessingml/2006/main" xmlns:w14="http://schemas.microsoft.com/office/word/2010/wordml" xmlns:w15="http://schemas.microsoft.com/office/word/2012/wordml" xmlns:w16cid="http://schemas.microsoft.com/office/word/2016/wordml/cid" xmlns:w16se="http://schemas.microsoft.com/office/word/2015/wordml/symex" xmlns:wpg="http://schemas.microsoft.com/office/word/2010/wordprocessingGroup" xmlns:wpi="http://schemas.microsoft.com/office/word/2010/wordprocessingInk" xmlns:wne="http://schemas.microsoft.com/office/word/2006/wordml" xmlns:wps="http://schemas.microsoft.com/office/word/2010/wordprocessingShape" mc:Ignorable="w14 w15 w16se w16cid wp14">
   <w:footnote w:type="separator" w:id="-1">
     <w:p>
       <w:pPr>
@@ -2624,7 +2830,7 @@
 </file>
 
 <file path=word/numbering.xml><?xml version="1.0" encoding="utf-8"?>
-<w:numbering xmlns:wpc="http://schemas.microsoft.com/office/word/2010/wordprocessingCanvas" xmlns:cx="http://schemas.microsoft.com/office/drawing/2014/chartex" xmlns:cx1="http://schemas.microsoft.com/office/drawing/2015/9/8/chartex" xmlns:mc="http://schemas.openxmlformats.org/markup-compatibility/2006" xmlns:o="urn:schemas-microsoft-com:office:office" xmlns:r="http://schemas.openxmlformats.org/officeDocument/2006/relationships" xmlns:m="http://schemas.openxmlformats.org/officeDocument/2006/math" xmlns:v="urn:schemas-microsoft-com:vml" xmlns:wp14="http://schemas.microsoft.com/office/word/2010/wordprocessingDrawing" xmlns:wp="http://schemas.openxmlformats.org/drawingml/2006/wordprocessingDrawing" xmlns:w10="urn:schemas-microsoft-com:office:word" xmlns:w="http://schemas.openxmlformats.org/wordprocessingml/2006/main" xmlns:w14="http://schemas.microsoft.com/office/word/2010/wordml" xmlns:w15="http://schemas.microsoft.com/office/word/2012/wordml" xmlns:w16se="http://schemas.microsoft.com/office/word/2015/wordml/symex" xmlns:wpg="http://schemas.microsoft.com/office/word/2010/wordprocessingGroup" xmlns:wpi="http://schemas.microsoft.com/office/word/2010/wordprocessingInk" xmlns:wne="http://schemas.microsoft.com/office/word/2006/wordml" xmlns:wps="http://schemas.microsoft.com/office/word/2010/wordprocessingShape" mc:Ignorable="w14 w15 w16se wp14">
+<w:numbering xmlns:wpc="http://schemas.microsoft.com/office/word/2010/wordprocessingCanvas" xmlns:cx="http://schemas.microsoft.com/office/drawing/2014/chartex" xmlns:cx1="http://schemas.microsoft.com/office/drawing/2015/9/8/chartex" xmlns:cx2="http://schemas.microsoft.com/office/drawing/2015/10/21/chartex" xmlns:cx3="http://schemas.microsoft.com/office/drawing/2016/5/9/chartex" xmlns:cx4="http://schemas.microsoft.com/office/drawing/2016/5/10/chartex" xmlns:cx5="http://schemas.microsoft.com/office/drawing/2016/5/11/chartex" xmlns:cx6="http://schemas.microsoft.com/office/drawing/2016/5/12/chartex" xmlns:cx7="http://schemas.microsoft.com/office/drawing/2016/5/13/chartex" xmlns:cx8="http://schemas.microsoft.com/office/drawing/2016/5/14/chartex" xmlns:mc="http://schemas.openxmlformats.org/markup-compatibility/2006" xmlns:aink="http://schemas.microsoft.com/office/drawing/2016/ink" xmlns:am3d="http://schemas.microsoft.com/office/drawing/2017/model3d" xmlns:o="urn:schemas-microsoft-com:office:office" xmlns:r="http://schemas.openxmlformats.org/officeDocument/2006/relationships" xmlns:m="http://schemas.openxmlformats.org/officeDocument/2006/math" xmlns:v="urn:schemas-microsoft-com:vml" xmlns:wp14="http://schemas.microsoft.com/office/word/2010/wordprocessingDrawing" xmlns:wp="http://schemas.openxmlformats.org/drawingml/2006/wordprocessingDrawing" xmlns:w10="urn:schemas-microsoft-com:office:word" xmlns:w="http://schemas.openxmlformats.org/wordprocessingml/2006/main" xmlns:w14="http://schemas.microsoft.com/office/word/2010/wordml" xmlns:w15="http://schemas.microsoft.com/office/word/2012/wordml" xmlns:w16cid="http://schemas.microsoft.com/office/word/2016/wordml/cid" xmlns:w16se="http://schemas.microsoft.com/office/word/2015/wordml/symex" xmlns:wpg="http://schemas.microsoft.com/office/word/2010/wordprocessingGroup" xmlns:wpi="http://schemas.microsoft.com/office/word/2010/wordprocessingInk" xmlns:wne="http://schemas.microsoft.com/office/word/2006/wordml" xmlns:wps="http://schemas.microsoft.com/office/word/2010/wordprocessingShape" mc:Ignorable="w14 w15 w16se w16cid wp14">
   <w:abstractNum w:abstractNumId="0" w15:restartNumberingAfterBreak="0">
     <w:nsid w:val="399A0F08"/>
     <w:multiLevelType w:val="hybridMultilevel"/>
@@ -3182,7 +3388,7 @@
 </file>
 
 <file path=word/styles.xml><?xml version="1.0" encoding="utf-8"?>
-<w:styles xmlns:mc="http://schemas.openxmlformats.org/markup-compatibility/2006" xmlns:r="http://schemas.openxmlformats.org/officeDocument/2006/relationships" xmlns:w="http://schemas.openxmlformats.org/wordprocessingml/2006/main" xmlns:w14="http://schemas.microsoft.com/office/word/2010/wordml" xmlns:w15="http://schemas.microsoft.com/office/word/2012/wordml" xmlns:w16se="http://schemas.microsoft.com/office/word/2015/wordml/symex" mc:Ignorable="w14 w15 w16se">
+<w:styles xmlns:mc="http://schemas.openxmlformats.org/markup-compatibility/2006" xmlns:r="http://schemas.openxmlformats.org/officeDocument/2006/relationships" xmlns:w="http://schemas.openxmlformats.org/wordprocessingml/2006/main" xmlns:w14="http://schemas.microsoft.com/office/word/2010/wordml" xmlns:w15="http://schemas.microsoft.com/office/word/2012/wordml" xmlns:w16cid="http://schemas.microsoft.com/office/word/2016/wordml/cid" xmlns:w16se="http://schemas.microsoft.com/office/word/2015/wordml/symex" mc:Ignorable="w14 w15 w16se w16cid">
   <w:docDefaults>
     <w:rPrDefault>
       <w:rPr>
@@ -3198,7 +3404,7 @@
       </w:pPr>
     </w:pPrDefault>
   </w:docDefaults>
-  <w:latentStyles w:defLockedState="0" w:defUIPriority="99" w:defSemiHidden="0" w:defUnhideWhenUsed="0" w:defQFormat="0" w:count="371">
+  <w:latentStyles w:defLockedState="0" w:defUIPriority="99" w:defSemiHidden="0" w:defUnhideWhenUsed="0" w:defQFormat="0" w:count="375">
     <w:lsdException w:name="Normal" w:uiPriority="0" w:qFormat="1"/>
     <w:lsdException w:name="heading 1" w:uiPriority="9" w:qFormat="1"/>
     <w:lsdException w:name="heading 2" w:semiHidden="1" w:uiPriority="9" w:unhideWhenUsed="1" w:qFormat="1"/>
@@ -3304,7 +3510,6 @@
     <w:lsdException w:name="HTML Sample" w:semiHidden="1" w:unhideWhenUsed="1"/>
     <w:lsdException w:name="HTML Typewriter" w:semiHidden="1" w:unhideWhenUsed="1"/>
     <w:lsdException w:name="HTML Variable" w:semiHidden="1" w:unhideWhenUsed="1"/>
-    <w:lsdException w:name="Normal Table" w:semiHidden="1" w:unhideWhenUsed="1"/>
     <w:lsdException w:name="annotation subject" w:semiHidden="1" w:unhideWhenUsed="1"/>
     <w:lsdException w:name="No List" w:semiHidden="1" w:unhideWhenUsed="1"/>
     <w:lsdException w:name="Outline List 1" w:semiHidden="1" w:unhideWhenUsed="1"/>
@@ -3348,10 +3553,8 @@
     <w:lsdException w:name="Table Elegant" w:semiHidden="1" w:unhideWhenUsed="1"/>
     <w:lsdException w:name="Table Professional" w:semiHidden="1" w:unhideWhenUsed="1"/>
     <w:lsdException w:name="Table Subtle 1" w:semiHidden="1" w:unhideWhenUsed="1"/>
-    <w:lsdException w:name="Table Subtle 2" w:semiHidden="1" w:unhideWhenUsed="1"/>
     <w:lsdException w:name="Table Web 1" w:semiHidden="1" w:unhideWhenUsed="1"/>
     <w:lsdException w:name="Table Web 2" w:semiHidden="1" w:unhideWhenUsed="1"/>
-    <w:lsdException w:name="Table Web 3" w:semiHidden="1" w:unhideWhenUsed="1"/>
     <w:lsdException w:name="Balloon Text" w:semiHidden="1" w:unhideWhenUsed="1"/>
     <w:lsdException w:name="Table Grid" w:uiPriority="39"/>
     <w:lsdException w:name="Table Theme" w:semiHidden="1" w:unhideWhenUsed="1"/>
@@ -3570,18 +3773,22 @@
     <w:lsdException w:name="List Table 5 Dark Accent 6" w:uiPriority="50"/>
     <w:lsdException w:name="List Table 6 Colorful Accent 6" w:uiPriority="51"/>
     <w:lsdException w:name="List Table 7 Colorful Accent 6" w:uiPriority="52"/>
+    <w:lsdException w:name="Mention" w:semiHidden="1" w:unhideWhenUsed="1"/>
+    <w:lsdException w:name="Smart Hyperlink" w:semiHidden="1" w:unhideWhenUsed="1"/>
+    <w:lsdException w:name="Hashtag" w:semiHidden="1" w:unhideWhenUsed="1"/>
+    <w:lsdException w:name="Unresolved Mention" w:semiHidden="1" w:unhideWhenUsed="1"/>
   </w:latentStyles>
-  <w:style w:type="paragraph" w:default="1" w:styleId="a">
+  <w:style w:type="paragraph" w:default="1" w:styleId="Normal">
     <w:name w:val="Normal"/>
     <w:qFormat/>
   </w:style>
-  <w:style w:type="character" w:default="1" w:styleId="a0">
+  <w:style w:type="character" w:default="1" w:styleId="DefaultParagraphFont">
     <w:name w:val="Default Paragraph Font"/>
     <w:uiPriority w:val="1"/>
     <w:semiHidden/>
     <w:unhideWhenUsed/>
   </w:style>
-  <w:style w:type="table" w:default="1" w:styleId="a1">
+  <w:style w:type="table" w:default="1" w:styleId="TableNormal">
     <w:name w:val="Normal Table"/>
     <w:uiPriority w:val="99"/>
     <w:semiHidden/>
@@ -3596,16 +3803,16 @@
       </w:tblCellMar>
     </w:tblPr>
   </w:style>
-  <w:style w:type="numbering" w:default="1" w:styleId="a2">
+  <w:style w:type="numbering" w:default="1" w:styleId="NoList">
     <w:name w:val="No List"/>
     <w:uiPriority w:val="99"/>
     <w:semiHidden/>
     <w:unhideWhenUsed/>
   </w:style>
-  <w:style w:type="paragraph" w:styleId="a3">
+  <w:style w:type="paragraph" w:styleId="Header">
     <w:name w:val="header"/>
-    <w:basedOn w:val="a"/>
-    <w:link w:val="Char"/>
+    <w:basedOn w:val="Normal"/>
+    <w:link w:val="HeaderChar"/>
     <w:uiPriority w:val="99"/>
     <w:unhideWhenUsed/>
     <w:rsid w:val="00D43A28"/>
@@ -3617,17 +3824,17 @@
       <w:spacing w:after="0" w:line="240" w:lineRule="auto"/>
     </w:pPr>
   </w:style>
-  <w:style w:type="character" w:customStyle="1" w:styleId="Char">
-    <w:name w:val="رأس الصفحة Char"/>
-    <w:basedOn w:val="a0"/>
-    <w:link w:val="a3"/>
+  <w:style w:type="character" w:customStyle="1" w:styleId="HeaderChar">
+    <w:name w:val="Header Char"/>
+    <w:basedOn w:val="DefaultParagraphFont"/>
+    <w:link w:val="Header"/>
     <w:uiPriority w:val="99"/>
     <w:rsid w:val="00D43A28"/>
   </w:style>
-  <w:style w:type="paragraph" w:styleId="a4">
+  <w:style w:type="paragraph" w:styleId="Footer">
     <w:name w:val="footer"/>
-    <w:basedOn w:val="a"/>
-    <w:link w:val="Char0"/>
+    <w:basedOn w:val="Normal"/>
+    <w:link w:val="FooterChar"/>
     <w:uiPriority w:val="99"/>
     <w:unhideWhenUsed/>
     <w:rsid w:val="00D43A28"/>
@@ -3639,16 +3846,16 @@
       <w:spacing w:after="0" w:line="240" w:lineRule="auto"/>
     </w:pPr>
   </w:style>
-  <w:style w:type="character" w:customStyle="1" w:styleId="Char0">
-    <w:name w:val="تذييل الصفحة Char"/>
-    <w:basedOn w:val="a0"/>
-    <w:link w:val="a4"/>
+  <w:style w:type="character" w:customStyle="1" w:styleId="FooterChar">
+    <w:name w:val="Footer Char"/>
+    <w:basedOn w:val="DefaultParagraphFont"/>
+    <w:link w:val="Footer"/>
     <w:uiPriority w:val="99"/>
     <w:rsid w:val="00D43A28"/>
   </w:style>
-  <w:style w:type="paragraph" w:styleId="a5">
+  <w:style w:type="paragraph" w:styleId="ListParagraph">
     <w:name w:val="List Paragraph"/>
-    <w:basedOn w:val="a"/>
+    <w:basedOn w:val="Normal"/>
     <w:uiPriority w:val="34"/>
     <w:qFormat/>
     <w:rsid w:val="0083440A"/>
@@ -3657,7 +3864,7 @@
       <w:contextualSpacing/>
     </w:pPr>
   </w:style>
-  <w:style w:type="paragraph" w:styleId="a6">
+  <w:style w:type="paragraph" w:styleId="NoSpacing">
     <w:name w:val="No Spacing"/>
     <w:uiPriority w:val="1"/>
     <w:qFormat/>
@@ -3684,10 +3891,10 @@
       </w:tblCellMar>
     </w:tblPr>
   </w:style>
-  <w:style w:type="paragraph" w:styleId="a7">
+  <w:style w:type="paragraph" w:styleId="Caption">
     <w:name w:val="caption"/>
-    <w:basedOn w:val="a"/>
-    <w:next w:val="a"/>
+    <w:basedOn w:val="Normal"/>
+    <w:next w:val="Normal"/>
     <w:uiPriority w:val="35"/>
     <w:unhideWhenUsed/>
     <w:qFormat/>
@@ -3705,7 +3912,7 @@
   </w:style>
   <w:style w:type="character" w:styleId="Hyperlink">
     <w:name w:val="Hyperlink"/>
-    <w:basedOn w:val="a0"/>
+    <w:basedOn w:val="DefaultParagraphFont"/>
     <w:uiPriority w:val="99"/>
     <w:unhideWhenUsed/>
     <w:rsid w:val="00A13D7E"/>
@@ -4017,7 +4224,7 @@
 </file>
 
 <file path=customXml/itemProps1.xml><?xml version="1.0" encoding="utf-8"?>
-<ds:datastoreItem xmlns:ds="http://schemas.openxmlformats.org/officeDocument/2006/customXml" ds:itemID="{1579D01A-5BCF-46A2-BE09-3F83D272D571}">
+<ds:datastoreItem xmlns:ds="http://schemas.openxmlformats.org/officeDocument/2006/customXml" ds:itemID="{1AEE3DC4-AEBD-4960-A7D4-4DEE37E2B7B3}">
   <ds:schemaRefs>
     <ds:schemaRef ds:uri="http://schemas.openxmlformats.org/officeDocument/2006/bibliography"/>
   </ds:schemaRefs>

</xml_diff>

<commit_message>
I restructured the ER diagram and enhanced it.
</commit_message>
<xml_diff>
--- a/SoftwareProject-CarRentalWebsite.docx
+++ b/SoftwareProject-CarRentalWebsite.docx
@@ -1,6 +1,6 @@
 
 <file path=word/document.xml><?xml version="1.0" encoding="utf-8"?>
-<w:document xmlns:wpc="http://schemas.microsoft.com/office/word/2010/wordprocessingCanvas" xmlns:cx="http://schemas.microsoft.com/office/drawing/2014/chartex" xmlns:cx1="http://schemas.microsoft.com/office/drawing/2015/9/8/chartex" xmlns:cx2="http://schemas.microsoft.com/office/drawing/2015/10/21/chartex" xmlns:cx3="http://schemas.microsoft.com/office/drawing/2016/5/9/chartex" xmlns:cx4="http://schemas.microsoft.com/office/drawing/2016/5/10/chartex" xmlns:cx5="http://schemas.microsoft.com/office/drawing/2016/5/11/chartex" xmlns:cx6="http://schemas.microsoft.com/office/drawing/2016/5/12/chartex" xmlns:cx7="http://schemas.microsoft.com/office/drawing/2016/5/13/chartex" xmlns:cx8="http://schemas.microsoft.com/office/drawing/2016/5/14/chartex" xmlns:mc="http://schemas.openxmlformats.org/markup-compatibility/2006" xmlns:aink="http://schemas.microsoft.com/office/drawing/2016/ink" xmlns:am3d="http://schemas.microsoft.com/office/drawing/2017/model3d" xmlns:o="urn:schemas-microsoft-com:office:office" xmlns:r="http://schemas.openxmlformats.org/officeDocument/2006/relationships" xmlns:m="http://schemas.openxmlformats.org/officeDocument/2006/math" xmlns:v="urn:schemas-microsoft-com:vml" xmlns:wp14="http://schemas.microsoft.com/office/word/2010/wordprocessingDrawing" xmlns:wp="http://schemas.openxmlformats.org/drawingml/2006/wordprocessingDrawing" xmlns:w10="urn:schemas-microsoft-com:office:word" xmlns:w="http://schemas.openxmlformats.org/wordprocessingml/2006/main" xmlns:w14="http://schemas.microsoft.com/office/word/2010/wordml" xmlns:w15="http://schemas.microsoft.com/office/word/2012/wordml" xmlns:w16cid="http://schemas.microsoft.com/office/word/2016/wordml/cid" xmlns:w16se="http://schemas.microsoft.com/office/word/2015/wordml/symex" xmlns:wpg="http://schemas.microsoft.com/office/word/2010/wordprocessingGroup" xmlns:wpi="http://schemas.microsoft.com/office/word/2010/wordprocessingInk" xmlns:wne="http://schemas.microsoft.com/office/word/2006/wordml" xmlns:wps="http://schemas.microsoft.com/office/word/2010/wordprocessingShape" mc:Ignorable="w14 w15 w16se w16cid wp14">
+<w:document xmlns:wpc="http://schemas.microsoft.com/office/word/2010/wordprocessingCanvas" xmlns:cx="http://schemas.microsoft.com/office/drawing/2014/chartex" xmlns:cx1="http://schemas.microsoft.com/office/drawing/2015/9/8/chartex" xmlns:cx2="http://schemas.microsoft.com/office/drawing/2015/10/21/chartex" xmlns:cx3="http://schemas.microsoft.com/office/drawing/2016/5/9/chartex" xmlns:cx4="http://schemas.microsoft.com/office/drawing/2016/5/10/chartex" xmlns:cx5="http://schemas.microsoft.com/office/drawing/2016/5/11/chartex" xmlns:cx6="http://schemas.microsoft.com/office/drawing/2016/5/12/chartex" xmlns:cx7="http://schemas.microsoft.com/office/drawing/2016/5/13/chartex" xmlns:cx8="http://schemas.microsoft.com/office/drawing/2016/5/14/chartex" xmlns:mc="http://schemas.openxmlformats.org/markup-compatibility/2006" xmlns:aink="http://schemas.microsoft.com/office/drawing/2016/ink" xmlns:am3d="http://schemas.microsoft.com/office/drawing/2017/model3d" xmlns:o="urn:schemas-microsoft-com:office:office" xmlns:oel="http://schemas.microsoft.com/office/2019/extlst" xmlns:r="http://schemas.openxmlformats.org/officeDocument/2006/relationships" xmlns:m="http://schemas.openxmlformats.org/officeDocument/2006/math" xmlns:v="urn:schemas-microsoft-com:vml" xmlns:wp14="http://schemas.microsoft.com/office/word/2010/wordprocessingDrawing" xmlns:wp="http://schemas.openxmlformats.org/drawingml/2006/wordprocessingDrawing" xmlns:w10="urn:schemas-microsoft-com:office:word" xmlns:w="http://schemas.openxmlformats.org/wordprocessingml/2006/main" xmlns:w14="http://schemas.microsoft.com/office/word/2010/wordml" xmlns:w15="http://schemas.microsoft.com/office/word/2012/wordml" xmlns:w16cex="http://schemas.microsoft.com/office/word/2018/wordml/cex" xmlns:w16cid="http://schemas.microsoft.com/office/word/2016/wordml/cid" xmlns:w16="http://schemas.microsoft.com/office/word/2018/wordml" xmlns:w16sdtdh="http://schemas.microsoft.com/office/word/2020/wordml/sdtdatahash" xmlns:w16se="http://schemas.microsoft.com/office/word/2015/wordml/symex" xmlns:wpg="http://schemas.microsoft.com/office/word/2010/wordprocessingGroup" xmlns:wpi="http://schemas.microsoft.com/office/word/2010/wordprocessingInk" xmlns:wne="http://schemas.microsoft.com/office/word/2006/wordml" xmlns:wps="http://schemas.microsoft.com/office/word/2010/wordprocessingShape" mc:Ignorable="w14 w15 w16se w16cid w16 w16cex w16sdtdh wp14">
   <w:body>
     <w:p>
       <w:pPr>
@@ -11,7 +11,7 @@
           <w:noProof/>
         </w:rPr>
         <w:drawing>
-          <wp:inline distT="0" distB="0" distL="0" distR="0" wp14:anchorId="557DC124" wp14:editId="19750ED0">
+          <wp:inline distT="0" distB="0" distL="0" distR="0" wp14:anchorId="557DC124" wp14:editId="18C6DBEE">
             <wp:extent cx="1168400" cy="1168400"/>
             <wp:effectExtent l="0" t="0" r="0" b="0"/>
             <wp:docPr id="3" name="Picture 3"/>
@@ -1583,8 +1583,6 @@
           <w:u w:val="single"/>
         </w:rPr>
       </w:pPr>
-      <w:bookmarkStart w:id="0" w:name="_GoBack"/>
-      <w:bookmarkEnd w:id="0"/>
       <w:r>
         <w:rPr>
           <w:b/>
@@ -1653,10 +1651,10 @@
         </w:rPr>
         <w:lastRenderedPageBreak/>
         <w:drawing>
-          <wp:inline distT="0" distB="0" distL="0" distR="0" wp14:anchorId="71BD1C81" wp14:editId="7A329323">
-            <wp:extent cx="6661150" cy="3538220"/>
-            <wp:effectExtent l="0" t="0" r="6350" b="5080"/>
-            <wp:docPr id="2" name="Picture 2"/>
+          <wp:inline distT="0" distB="0" distL="0" distR="0" wp14:anchorId="42FBF827" wp14:editId="071351FE">
+            <wp:extent cx="6661150" cy="3837377"/>
+            <wp:effectExtent l="0" t="0" r="6350" b="0"/>
+            <wp:docPr id="1" name="Picture 1"/>
             <wp:cNvGraphicFramePr>
               <a:graphicFrameLocks xmlns:a="http://schemas.openxmlformats.org/drawingml/2006/main" noChangeAspect="1"/>
             </wp:cNvGraphicFramePr>
@@ -1664,7 +1662,7 @@
               <a:graphicData uri="http://schemas.openxmlformats.org/drawingml/2006/picture">
                 <pic:pic xmlns:pic="http://schemas.openxmlformats.org/drawingml/2006/picture">
                   <pic:nvPicPr>
-                    <pic:cNvPr id="0" name="Picture 1"/>
+                    <pic:cNvPr id="0" name="Picture 2"/>
                     <pic:cNvPicPr>
                       <a:picLocks noChangeAspect="1" noChangeArrowheads="1"/>
                     </pic:cNvPicPr>
@@ -1685,7 +1683,7 @@
                   <pic:spPr bwMode="auto">
                     <a:xfrm>
                       <a:off x="0" y="0"/>
-                      <a:ext cx="6661150" cy="3538220"/>
+                      <a:ext cx="6661150" cy="3837377"/>
                     </a:xfrm>
                     <a:prstGeom prst="rect">
                       <a:avLst/>
@@ -2648,6 +2646,7 @@
           <w:u w:val="single"/>
           <w:lang w:bidi="ar-JO"/>
         </w:rPr>
+        <w:lastRenderedPageBreak/>
         <w:t>https://slcc.pressbooks.pub/technicalwritingatslcc/chapter/abstractengineer/ .</w:t>
       </w:r>
       <w:proofErr w:type="gramEnd"/>
@@ -2667,7 +2666,6 @@
         </w:rPr>
       </w:pPr>
       <w:r>
-        <w:lastRenderedPageBreak/>
         <w:t>SOFTWARE ENGINEERING Ninth Edition, Ian Sommerville</w:t>
       </w:r>
       <w:r>
@@ -2780,7 +2778,7 @@
 </file>
 
 <file path=word/endnotes.xml><?xml version="1.0" encoding="utf-8"?>
-<w:endnotes xmlns:wpc="http://schemas.microsoft.com/office/word/2010/wordprocessingCanvas" xmlns:cx="http://schemas.microsoft.com/office/drawing/2014/chartex" xmlns:cx1="http://schemas.microsoft.com/office/drawing/2015/9/8/chartex" xmlns:cx2="http://schemas.microsoft.com/office/drawing/2015/10/21/chartex" xmlns:cx3="http://schemas.microsoft.com/office/drawing/2016/5/9/chartex" xmlns:cx4="http://schemas.microsoft.com/office/drawing/2016/5/10/chartex" xmlns:cx5="http://schemas.microsoft.com/office/drawing/2016/5/11/chartex" xmlns:cx6="http://schemas.microsoft.com/office/drawing/2016/5/12/chartex" xmlns:cx7="http://schemas.microsoft.com/office/drawing/2016/5/13/chartex" xmlns:cx8="http://schemas.microsoft.com/office/drawing/2016/5/14/chartex" xmlns:mc="http://schemas.openxmlformats.org/markup-compatibility/2006" xmlns:aink="http://schemas.microsoft.com/office/drawing/2016/ink" xmlns:am3d="http://schemas.microsoft.com/office/drawing/2017/model3d" xmlns:o="urn:schemas-microsoft-com:office:office" xmlns:r="http://schemas.openxmlformats.org/officeDocument/2006/relationships" xmlns:m="http://schemas.openxmlformats.org/officeDocument/2006/math" xmlns:v="urn:schemas-microsoft-com:vml" xmlns:wp14="http://schemas.microsoft.com/office/word/2010/wordprocessingDrawing" xmlns:wp="http://schemas.openxmlformats.org/drawingml/2006/wordprocessingDrawing" xmlns:w10="urn:schemas-microsoft-com:office:word" xmlns:w="http://schemas.openxmlformats.org/wordprocessingml/2006/main" xmlns:w14="http://schemas.microsoft.com/office/word/2010/wordml" xmlns:w15="http://schemas.microsoft.com/office/word/2012/wordml" xmlns:w16cid="http://schemas.microsoft.com/office/word/2016/wordml/cid" xmlns:w16se="http://schemas.microsoft.com/office/word/2015/wordml/symex" xmlns:wpg="http://schemas.microsoft.com/office/word/2010/wordprocessingGroup" xmlns:wpi="http://schemas.microsoft.com/office/word/2010/wordprocessingInk" xmlns:wne="http://schemas.microsoft.com/office/word/2006/wordml" xmlns:wps="http://schemas.microsoft.com/office/word/2010/wordprocessingShape" mc:Ignorable="w14 w15 w16se w16cid wp14">
+<w:endnotes xmlns:wpc="http://schemas.microsoft.com/office/word/2010/wordprocessingCanvas" xmlns:cx="http://schemas.microsoft.com/office/drawing/2014/chartex" xmlns:cx1="http://schemas.microsoft.com/office/drawing/2015/9/8/chartex" xmlns:cx2="http://schemas.microsoft.com/office/drawing/2015/10/21/chartex" xmlns:cx3="http://schemas.microsoft.com/office/drawing/2016/5/9/chartex" xmlns:cx4="http://schemas.microsoft.com/office/drawing/2016/5/10/chartex" xmlns:cx5="http://schemas.microsoft.com/office/drawing/2016/5/11/chartex" xmlns:cx6="http://schemas.microsoft.com/office/drawing/2016/5/12/chartex" xmlns:cx7="http://schemas.microsoft.com/office/drawing/2016/5/13/chartex" xmlns:cx8="http://schemas.microsoft.com/office/drawing/2016/5/14/chartex" xmlns:mc="http://schemas.openxmlformats.org/markup-compatibility/2006" xmlns:aink="http://schemas.microsoft.com/office/drawing/2016/ink" xmlns:am3d="http://schemas.microsoft.com/office/drawing/2017/model3d" xmlns:o="urn:schemas-microsoft-com:office:office" xmlns:oel="http://schemas.microsoft.com/office/2019/extlst" xmlns:r="http://schemas.openxmlformats.org/officeDocument/2006/relationships" xmlns:m="http://schemas.openxmlformats.org/officeDocument/2006/math" xmlns:v="urn:schemas-microsoft-com:vml" xmlns:wp14="http://schemas.microsoft.com/office/word/2010/wordprocessingDrawing" xmlns:wp="http://schemas.openxmlformats.org/drawingml/2006/wordprocessingDrawing" xmlns:w10="urn:schemas-microsoft-com:office:word" xmlns:w="http://schemas.openxmlformats.org/wordprocessingml/2006/main" xmlns:w14="http://schemas.microsoft.com/office/word/2010/wordml" xmlns:w15="http://schemas.microsoft.com/office/word/2012/wordml" xmlns:w16cex="http://schemas.microsoft.com/office/word/2018/wordml/cex" xmlns:w16cid="http://schemas.microsoft.com/office/word/2016/wordml/cid" xmlns:w16="http://schemas.microsoft.com/office/word/2018/wordml" xmlns:w16sdtdh="http://schemas.microsoft.com/office/word/2020/wordml/sdtdatahash" xmlns:w16se="http://schemas.microsoft.com/office/word/2015/wordml/symex" xmlns:wpg="http://schemas.microsoft.com/office/word/2010/wordprocessingGroup" xmlns:wpi="http://schemas.microsoft.com/office/word/2010/wordprocessingInk" xmlns:wne="http://schemas.microsoft.com/office/word/2006/wordml" xmlns:wps="http://schemas.microsoft.com/office/word/2010/wordprocessingShape" mc:Ignorable="w14 w15 w16se w16cid w16 w16cex w16sdtdh wp14">
   <w:endnote w:type="separator" w:id="-1">
     <w:p>
       <w:pPr>
@@ -2805,7 +2803,7 @@
 </file>
 
 <file path=word/footnotes.xml><?xml version="1.0" encoding="utf-8"?>
-<w:footnotes xmlns:wpc="http://schemas.microsoft.com/office/word/2010/wordprocessingCanvas" xmlns:cx="http://schemas.microsoft.com/office/drawing/2014/chartex" xmlns:cx1="http://schemas.microsoft.com/office/drawing/2015/9/8/chartex" xmlns:cx2="http://schemas.microsoft.com/office/drawing/2015/10/21/chartex" xmlns:cx3="http://schemas.microsoft.com/office/drawing/2016/5/9/chartex" xmlns:cx4="http://schemas.microsoft.com/office/drawing/2016/5/10/chartex" xmlns:cx5="http://schemas.microsoft.com/office/drawing/2016/5/11/chartex" xmlns:cx6="http://schemas.microsoft.com/office/drawing/2016/5/12/chartex" xmlns:cx7="http://schemas.microsoft.com/office/drawing/2016/5/13/chartex" xmlns:cx8="http://schemas.microsoft.com/office/drawing/2016/5/14/chartex" xmlns:mc="http://schemas.openxmlformats.org/markup-compatibility/2006" xmlns:aink="http://schemas.microsoft.com/office/drawing/2016/ink" xmlns:am3d="http://schemas.microsoft.com/office/drawing/2017/model3d" xmlns:o="urn:schemas-microsoft-com:office:office" xmlns:r="http://schemas.openxmlformats.org/officeDocument/2006/relationships" xmlns:m="http://schemas.openxmlformats.org/officeDocument/2006/math" xmlns:v="urn:schemas-microsoft-com:vml" xmlns:wp14="http://schemas.microsoft.com/office/word/2010/wordprocessingDrawing" xmlns:wp="http://schemas.openxmlformats.org/drawingml/2006/wordprocessingDrawing" xmlns:w10="urn:schemas-microsoft-com:office:word" xmlns:w="http://schemas.openxmlformats.org/wordprocessingml/2006/main" xmlns:w14="http://schemas.microsoft.com/office/word/2010/wordml" xmlns:w15="http://schemas.microsoft.com/office/word/2012/wordml" xmlns:w16cid="http://schemas.microsoft.com/office/word/2016/wordml/cid" xmlns:w16se="http://schemas.microsoft.com/office/word/2015/wordml/symex" xmlns:wpg="http://schemas.microsoft.com/office/word/2010/wordprocessingGroup" xmlns:wpi="http://schemas.microsoft.com/office/word/2010/wordprocessingInk" xmlns:wne="http://schemas.microsoft.com/office/word/2006/wordml" xmlns:wps="http://schemas.microsoft.com/office/word/2010/wordprocessingShape" mc:Ignorable="w14 w15 w16se w16cid wp14">
+<w:footnotes xmlns:wpc="http://schemas.microsoft.com/office/word/2010/wordprocessingCanvas" xmlns:cx="http://schemas.microsoft.com/office/drawing/2014/chartex" xmlns:cx1="http://schemas.microsoft.com/office/drawing/2015/9/8/chartex" xmlns:cx2="http://schemas.microsoft.com/office/drawing/2015/10/21/chartex" xmlns:cx3="http://schemas.microsoft.com/office/drawing/2016/5/9/chartex" xmlns:cx4="http://schemas.microsoft.com/office/drawing/2016/5/10/chartex" xmlns:cx5="http://schemas.microsoft.com/office/drawing/2016/5/11/chartex" xmlns:cx6="http://schemas.microsoft.com/office/drawing/2016/5/12/chartex" xmlns:cx7="http://schemas.microsoft.com/office/drawing/2016/5/13/chartex" xmlns:cx8="http://schemas.microsoft.com/office/drawing/2016/5/14/chartex" xmlns:mc="http://schemas.openxmlformats.org/markup-compatibility/2006" xmlns:aink="http://schemas.microsoft.com/office/drawing/2016/ink" xmlns:am3d="http://schemas.microsoft.com/office/drawing/2017/model3d" xmlns:o="urn:schemas-microsoft-com:office:office" xmlns:oel="http://schemas.microsoft.com/office/2019/extlst" xmlns:r="http://schemas.openxmlformats.org/officeDocument/2006/relationships" xmlns:m="http://schemas.openxmlformats.org/officeDocument/2006/math" xmlns:v="urn:schemas-microsoft-com:vml" xmlns:wp14="http://schemas.microsoft.com/office/word/2010/wordprocessingDrawing" xmlns:wp="http://schemas.openxmlformats.org/drawingml/2006/wordprocessingDrawing" xmlns:w10="urn:schemas-microsoft-com:office:word" xmlns:w="http://schemas.openxmlformats.org/wordprocessingml/2006/main" xmlns:w14="http://schemas.microsoft.com/office/word/2010/wordml" xmlns:w15="http://schemas.microsoft.com/office/word/2012/wordml" xmlns:w16cex="http://schemas.microsoft.com/office/word/2018/wordml/cex" xmlns:w16cid="http://schemas.microsoft.com/office/word/2016/wordml/cid" xmlns:w16="http://schemas.microsoft.com/office/word/2018/wordml" xmlns:w16sdtdh="http://schemas.microsoft.com/office/word/2020/wordml/sdtdatahash" xmlns:w16se="http://schemas.microsoft.com/office/word/2015/wordml/symex" xmlns:wpg="http://schemas.microsoft.com/office/word/2010/wordprocessingGroup" xmlns:wpi="http://schemas.microsoft.com/office/word/2010/wordprocessingInk" xmlns:wne="http://schemas.microsoft.com/office/word/2006/wordml" xmlns:wps="http://schemas.microsoft.com/office/word/2010/wordprocessingShape" mc:Ignorable="w14 w15 w16se w16cid w16 w16cex w16sdtdh wp14">
   <w:footnote w:type="separator" w:id="-1">
     <w:p>
       <w:pPr>
@@ -2830,7 +2828,7 @@
 </file>
 
 <file path=word/numbering.xml><?xml version="1.0" encoding="utf-8"?>
-<w:numbering xmlns:wpc="http://schemas.microsoft.com/office/word/2010/wordprocessingCanvas" xmlns:cx="http://schemas.microsoft.com/office/drawing/2014/chartex" xmlns:cx1="http://schemas.microsoft.com/office/drawing/2015/9/8/chartex" xmlns:cx2="http://schemas.microsoft.com/office/drawing/2015/10/21/chartex" xmlns:cx3="http://schemas.microsoft.com/office/drawing/2016/5/9/chartex" xmlns:cx4="http://schemas.microsoft.com/office/drawing/2016/5/10/chartex" xmlns:cx5="http://schemas.microsoft.com/office/drawing/2016/5/11/chartex" xmlns:cx6="http://schemas.microsoft.com/office/drawing/2016/5/12/chartex" xmlns:cx7="http://schemas.microsoft.com/office/drawing/2016/5/13/chartex" xmlns:cx8="http://schemas.microsoft.com/office/drawing/2016/5/14/chartex" xmlns:mc="http://schemas.openxmlformats.org/markup-compatibility/2006" xmlns:aink="http://schemas.microsoft.com/office/drawing/2016/ink" xmlns:am3d="http://schemas.microsoft.com/office/drawing/2017/model3d" xmlns:o="urn:schemas-microsoft-com:office:office" xmlns:r="http://schemas.openxmlformats.org/officeDocument/2006/relationships" xmlns:m="http://schemas.openxmlformats.org/officeDocument/2006/math" xmlns:v="urn:schemas-microsoft-com:vml" xmlns:wp14="http://schemas.microsoft.com/office/word/2010/wordprocessingDrawing" xmlns:wp="http://schemas.openxmlformats.org/drawingml/2006/wordprocessingDrawing" xmlns:w10="urn:schemas-microsoft-com:office:word" xmlns:w="http://schemas.openxmlformats.org/wordprocessingml/2006/main" xmlns:w14="http://schemas.microsoft.com/office/word/2010/wordml" xmlns:w15="http://schemas.microsoft.com/office/word/2012/wordml" xmlns:w16cid="http://schemas.microsoft.com/office/word/2016/wordml/cid" xmlns:w16se="http://schemas.microsoft.com/office/word/2015/wordml/symex" xmlns:wpg="http://schemas.microsoft.com/office/word/2010/wordprocessingGroup" xmlns:wpi="http://schemas.microsoft.com/office/word/2010/wordprocessingInk" xmlns:wne="http://schemas.microsoft.com/office/word/2006/wordml" xmlns:wps="http://schemas.microsoft.com/office/word/2010/wordprocessingShape" mc:Ignorable="w14 w15 w16se w16cid wp14">
+<w:numbering xmlns:wpc="http://schemas.microsoft.com/office/word/2010/wordprocessingCanvas" xmlns:cx="http://schemas.microsoft.com/office/drawing/2014/chartex" xmlns:cx1="http://schemas.microsoft.com/office/drawing/2015/9/8/chartex" xmlns:cx2="http://schemas.microsoft.com/office/drawing/2015/10/21/chartex" xmlns:cx3="http://schemas.microsoft.com/office/drawing/2016/5/9/chartex" xmlns:cx4="http://schemas.microsoft.com/office/drawing/2016/5/10/chartex" xmlns:cx5="http://schemas.microsoft.com/office/drawing/2016/5/11/chartex" xmlns:cx6="http://schemas.microsoft.com/office/drawing/2016/5/12/chartex" xmlns:cx7="http://schemas.microsoft.com/office/drawing/2016/5/13/chartex" xmlns:cx8="http://schemas.microsoft.com/office/drawing/2016/5/14/chartex" xmlns:mc="http://schemas.openxmlformats.org/markup-compatibility/2006" xmlns:aink="http://schemas.microsoft.com/office/drawing/2016/ink" xmlns:am3d="http://schemas.microsoft.com/office/drawing/2017/model3d" xmlns:o="urn:schemas-microsoft-com:office:office" xmlns:oel="http://schemas.microsoft.com/office/2019/extlst" xmlns:r="http://schemas.openxmlformats.org/officeDocument/2006/relationships" xmlns:m="http://schemas.openxmlformats.org/officeDocument/2006/math" xmlns:v="urn:schemas-microsoft-com:vml" xmlns:wp14="http://schemas.microsoft.com/office/word/2010/wordprocessingDrawing" xmlns:wp="http://schemas.openxmlformats.org/drawingml/2006/wordprocessingDrawing" xmlns:w10="urn:schemas-microsoft-com:office:word" xmlns:w="http://schemas.openxmlformats.org/wordprocessingml/2006/main" xmlns:w14="http://schemas.microsoft.com/office/word/2010/wordml" xmlns:w15="http://schemas.microsoft.com/office/word/2012/wordml" xmlns:w16cex="http://schemas.microsoft.com/office/word/2018/wordml/cex" xmlns:w16cid="http://schemas.microsoft.com/office/word/2016/wordml/cid" xmlns:w16="http://schemas.microsoft.com/office/word/2018/wordml" xmlns:w16sdtdh="http://schemas.microsoft.com/office/word/2020/wordml/sdtdatahash" xmlns:w16se="http://schemas.microsoft.com/office/word/2015/wordml/symex" xmlns:wpg="http://schemas.microsoft.com/office/word/2010/wordprocessingGroup" xmlns:wpi="http://schemas.microsoft.com/office/word/2010/wordprocessingInk" xmlns:wne="http://schemas.microsoft.com/office/word/2006/wordml" xmlns:wps="http://schemas.microsoft.com/office/word/2010/wordprocessingShape" mc:Ignorable="w14 w15 w16se w16cid w16 w16cex w16sdtdh wp14">
   <w:abstractNum w:abstractNumId="0" w15:restartNumberingAfterBreak="0">
     <w:nsid w:val="399A0F08"/>
     <w:multiLevelType w:val="hybridMultilevel"/>
@@ -3315,16 +3313,16 @@
       </w:pPr>
     </w:lvl>
   </w:abstractNum>
-  <w:num w:numId="1">
+  <w:num w:numId="1" w16cid:durableId="384064087">
     <w:abstractNumId w:val="0"/>
   </w:num>
-  <w:num w:numId="2">
+  <w:num w:numId="2" w16cid:durableId="1130123275">
     <w:abstractNumId w:val="4"/>
   </w:num>
-  <w:num w:numId="3">
+  <w:num w:numId="3" w16cid:durableId="1222522327">
     <w:abstractNumId w:val="2"/>
   </w:num>
-  <w:num w:numId="4">
+  <w:num w:numId="4" w16cid:durableId="1242988437">
     <w:abstractNumId w:val="3"/>
     <w:lvlOverride w:ilvl="0">
       <w:startOverride w:val="1"/>
@@ -3354,7 +3352,7 @@
       <w:startOverride w:val="1"/>
     </w:lvlOverride>
   </w:num>
-  <w:num w:numId="5">
+  <w:num w:numId="5" w16cid:durableId="1223982268">
     <w:abstractNumId w:val="1"/>
     <w:lvlOverride w:ilvl="0">
       <w:startOverride w:val="1"/>
@@ -3388,7 +3386,7 @@
 </file>
 
 <file path=word/styles.xml><?xml version="1.0" encoding="utf-8"?>
-<w:styles xmlns:mc="http://schemas.openxmlformats.org/markup-compatibility/2006" xmlns:r="http://schemas.openxmlformats.org/officeDocument/2006/relationships" xmlns:w="http://schemas.openxmlformats.org/wordprocessingml/2006/main" xmlns:w14="http://schemas.microsoft.com/office/word/2010/wordml" xmlns:w15="http://schemas.microsoft.com/office/word/2012/wordml" xmlns:w16cid="http://schemas.microsoft.com/office/word/2016/wordml/cid" xmlns:w16se="http://schemas.microsoft.com/office/word/2015/wordml/symex" mc:Ignorable="w14 w15 w16se w16cid">
+<w:styles xmlns:mc="http://schemas.openxmlformats.org/markup-compatibility/2006" xmlns:r="http://schemas.openxmlformats.org/officeDocument/2006/relationships" xmlns:w="http://schemas.openxmlformats.org/wordprocessingml/2006/main" xmlns:w14="http://schemas.microsoft.com/office/word/2010/wordml" xmlns:w15="http://schemas.microsoft.com/office/word/2012/wordml" xmlns:w16cex="http://schemas.microsoft.com/office/word/2018/wordml/cex" xmlns:w16cid="http://schemas.microsoft.com/office/word/2016/wordml/cid" xmlns:w16="http://schemas.microsoft.com/office/word/2018/wordml" xmlns:w16sdtdh="http://schemas.microsoft.com/office/word/2020/wordml/sdtdatahash" xmlns:w16se="http://schemas.microsoft.com/office/word/2015/wordml/symex" mc:Ignorable="w14 w15 w16se w16cid w16 w16cex w16sdtdh">
   <w:docDefaults>
     <w:rPrDefault>
       <w:rPr>
@@ -3404,7 +3402,7 @@
       </w:pPr>
     </w:pPrDefault>
   </w:docDefaults>
-  <w:latentStyles w:defLockedState="0" w:defUIPriority="99" w:defSemiHidden="0" w:defUnhideWhenUsed="0" w:defQFormat="0" w:count="375">
+  <w:latentStyles w:defLockedState="0" w:defUIPriority="99" w:defSemiHidden="0" w:defUnhideWhenUsed="0" w:defQFormat="0" w:count="376">
     <w:lsdException w:name="Normal" w:uiPriority="0" w:qFormat="1"/>
     <w:lsdException w:name="heading 1" w:uiPriority="9" w:qFormat="1"/>
     <w:lsdException w:name="heading 2" w:semiHidden="1" w:uiPriority="9" w:unhideWhenUsed="1" w:qFormat="1"/>
@@ -3510,6 +3508,7 @@
     <w:lsdException w:name="HTML Sample" w:semiHidden="1" w:unhideWhenUsed="1"/>
     <w:lsdException w:name="HTML Typewriter" w:semiHidden="1" w:unhideWhenUsed="1"/>
     <w:lsdException w:name="HTML Variable" w:semiHidden="1" w:unhideWhenUsed="1"/>
+    <w:lsdException w:name="Normal Table" w:semiHidden="1" w:unhideWhenUsed="1"/>
     <w:lsdException w:name="annotation subject" w:semiHidden="1" w:unhideWhenUsed="1"/>
     <w:lsdException w:name="No List" w:semiHidden="1" w:unhideWhenUsed="1"/>
     <w:lsdException w:name="Outline List 1" w:semiHidden="1" w:unhideWhenUsed="1"/>
@@ -3553,8 +3552,10 @@
     <w:lsdException w:name="Table Elegant" w:semiHidden="1" w:unhideWhenUsed="1"/>
     <w:lsdException w:name="Table Professional" w:semiHidden="1" w:unhideWhenUsed="1"/>
     <w:lsdException w:name="Table Subtle 1" w:semiHidden="1" w:unhideWhenUsed="1"/>
+    <w:lsdException w:name="Table Subtle 2" w:semiHidden="1" w:unhideWhenUsed="1"/>
     <w:lsdException w:name="Table Web 1" w:semiHidden="1" w:unhideWhenUsed="1"/>
     <w:lsdException w:name="Table Web 2" w:semiHidden="1" w:unhideWhenUsed="1"/>
+    <w:lsdException w:name="Table Web 3" w:semiHidden="1" w:unhideWhenUsed="1"/>
     <w:lsdException w:name="Balloon Text" w:semiHidden="1" w:unhideWhenUsed="1"/>
     <w:lsdException w:name="Table Grid" w:uiPriority="39"/>
     <w:lsdException w:name="Table Theme" w:semiHidden="1" w:unhideWhenUsed="1"/>
@@ -3777,6 +3778,7 @@
     <w:lsdException w:name="Smart Hyperlink" w:semiHidden="1" w:unhideWhenUsed="1"/>
     <w:lsdException w:name="Hashtag" w:semiHidden="1" w:unhideWhenUsed="1"/>
     <w:lsdException w:name="Unresolved Mention" w:semiHidden="1" w:unhideWhenUsed="1"/>
+    <w:lsdException w:name="Smart Link" w:semiHidden="1" w:unhideWhenUsed="1"/>
   </w:latentStyles>
   <w:style w:type="paragraph" w:default="1" w:styleId="Normal">
     <w:name w:val="Normal"/>

</xml_diff>

<commit_message>
I added the final touches on the ER-diagram
</commit_message>
<xml_diff>
--- a/SoftwareProject-CarRentalWebsite.docx
+++ b/SoftwareProject-CarRentalWebsite.docx
@@ -11,7 +11,7 @@
           <w:noProof/>
         </w:rPr>
         <w:drawing>
-          <wp:inline distT="0" distB="0" distL="0" distR="0" wp14:anchorId="557DC124" wp14:editId="18C6DBEE">
+          <wp:inline distT="0" distB="0" distL="0" distR="0" wp14:anchorId="557DC124" wp14:editId="5DB8E9FE">
             <wp:extent cx="1168400" cy="1168400"/>
             <wp:effectExtent l="0" t="0" r="0" b="0"/>
             <wp:docPr id="3" name="Picture 3"/>
@@ -1645,15 +1645,26 @@
           <w:u w:val="single"/>
         </w:rPr>
       </w:pPr>
+    </w:p>
+    <w:p>
+      <w:pPr>
+        <w:rPr>
+          <w:b/>
+          <w:bCs/>
+          <w:sz w:val="36"/>
+          <w:szCs w:val="36"/>
+          <w:u w:val="single"/>
+        </w:rPr>
+      </w:pPr>
       <w:r>
         <w:rPr>
           <w:noProof/>
         </w:rPr>
         <w:lastRenderedPageBreak/>
         <w:drawing>
-          <wp:inline distT="0" distB="0" distL="0" distR="0" wp14:anchorId="42FBF827" wp14:editId="071351FE">
+          <wp:inline distT="0" distB="0" distL="0" distR="0" wp14:anchorId="42FBF827" wp14:editId="3BE65926">
             <wp:extent cx="6661150" cy="3837377"/>
-            <wp:effectExtent l="0" t="0" r="6350" b="0"/>
+            <wp:effectExtent l="133350" t="114300" r="101600" b="163195"/>
             <wp:docPr id="1" name="Picture 1"/>
             <wp:cNvGraphicFramePr>
               <a:graphicFrameLocks xmlns:a="http://schemas.openxmlformats.org/drawingml/2006/main" noChangeAspect="1"/>
@@ -1688,10 +1699,36 @@
                     <a:prstGeom prst="rect">
                       <a:avLst/>
                     </a:prstGeom>
-                    <a:noFill/>
-                    <a:ln>
-                      <a:noFill/>
+                    <a:solidFill>
+                      <a:srgbClr val="FFFFFF">
+                        <a:shade val="85000"/>
+                      </a:srgbClr>
+                    </a:solidFill>
+                    <a:ln w="88900" cap="sq">
+                      <a:solidFill>
+                        <a:srgbClr val="FFFFFF"/>
+                      </a:solidFill>
+                      <a:miter lim="800000"/>
                     </a:ln>
+                    <a:effectLst>
+                      <a:outerShdw blurRad="55000" dist="18000" dir="5400000" algn="tl" rotWithShape="0">
+                        <a:srgbClr val="000000">
+                          <a:alpha val="40000"/>
+                        </a:srgbClr>
+                      </a:outerShdw>
+                    </a:effectLst>
+                    <a:scene3d>
+                      <a:camera prst="orthographicFront"/>
+                      <a:lightRig rig="twoPt" dir="t">
+                        <a:rot lat="0" lon="0" rev="7200000"/>
+                      </a:lightRig>
+                    </a:scene3d>
+                    <a:sp3d>
+                      <a:bevelT w="25400" h="19050"/>
+                      <a:contourClr>
+                        <a:srgbClr val="FFFFFF"/>
+                      </a:contourClr>
+                    </a:sp3d>
                   </pic:spPr>
                 </pic:pic>
               </a:graphicData>
@@ -1702,6 +1739,68 @@
     </w:p>
     <w:p>
       <w:pPr>
+        <w:pStyle w:val="Caption"/>
+        <w:rPr>
+          <w:b/>
+          <w:bCs/>
+          <w:sz w:val="44"/>
+          <w:szCs w:val="44"/>
+          <w:u w:val="single"/>
+        </w:rPr>
+      </w:pPr>
+      <w:r>
+        <w:rPr>
+          <w:sz w:val="22"/>
+          <w:szCs w:val="22"/>
+        </w:rPr>
+        <w:t xml:space="preserve">Figure </w:t>
+      </w:r>
+      <w:r>
+        <w:rPr>
+          <w:sz w:val="22"/>
+          <w:szCs w:val="22"/>
+        </w:rPr>
+        <w:fldChar w:fldCharType="begin"/>
+      </w:r>
+      <w:r>
+        <w:rPr>
+          <w:sz w:val="22"/>
+          <w:szCs w:val="22"/>
+        </w:rPr>
+        <w:instrText xml:space="preserve"> SEQ Figure \* ARABIC </w:instrText>
+      </w:r>
+      <w:r>
+        <w:rPr>
+          <w:sz w:val="22"/>
+          <w:szCs w:val="22"/>
+        </w:rPr>
+        <w:fldChar w:fldCharType="separate"/>
+      </w:r>
+      <w:r>
+        <w:rPr>
+          <w:noProof/>
+          <w:sz w:val="22"/>
+          <w:szCs w:val="22"/>
+        </w:rPr>
+        <w:t>1</w:t>
+      </w:r>
+      <w:r>
+        <w:rPr>
+          <w:sz w:val="22"/>
+          <w:szCs w:val="22"/>
+        </w:rPr>
+        <w:fldChar w:fldCharType="end"/>
+      </w:r>
+      <w:r>
+        <w:rPr>
+          <w:sz w:val="22"/>
+          <w:szCs w:val="22"/>
+        </w:rPr>
+        <w:t>: ER diagram for Car Rentals Palestine Website</w:t>
+      </w:r>
+    </w:p>
+    <w:p>
+      <w:pPr>
         <w:rPr>
           <w:b/>
           <w:bCs/>
@@ -1710,6 +1809,16 @@
           <w:u w:val="single"/>
         </w:rPr>
       </w:pPr>
+      <w:hyperlink r:id="rId12" w:history="1">
+        <w:r>
+          <w:rPr>
+            <w:rStyle w:val="Hyperlink"/>
+            <w:sz w:val="28"/>
+            <w:szCs w:val="28"/>
+          </w:rPr>
+          <w:t>Click here to check the ER diagram closely</w:t>
+        </w:r>
+      </w:hyperlink>
     </w:p>
     <w:p>
       <w:pPr>
@@ -2611,6 +2720,7 @@
           <w:szCs w:val="36"/>
           <w:u w:val="single"/>
         </w:rPr>
+        <w:lastRenderedPageBreak/>
         <w:t>References</w:t>
       </w:r>
       <w:r>
@@ -2646,7 +2756,6 @@
           <w:u w:val="single"/>
           <w:lang w:bidi="ar-JO"/>
         </w:rPr>
-        <w:lastRenderedPageBreak/>
         <w:t>https://slcc.pressbooks.pub/technicalwritingatslcc/chapter/abstractengineer/ .</w:t>
       </w:r>
       <w:proofErr w:type="gramEnd"/>
@@ -2754,7 +2863,7 @@
         </w:rPr>
         <w:t xml:space="preserve">, 185–204 (2022). Retrieved from: </w:t>
       </w:r>
-      <w:hyperlink r:id="rId12" w:history="1">
+      <w:hyperlink r:id="rId13" w:history="1">
         <w:r>
           <w:rPr>
             <w:rStyle w:val="Hyperlink"/>

</xml_diff>

<commit_message>
this is the file that contains the final touches on the ER
</commit_message>
<xml_diff>
--- a/SoftwareProject-CarRentalWebsite.docx
+++ b/SoftwareProject-CarRentalWebsite.docx
@@ -1,6 +1,6 @@
 
 <file path=word/document.xml><?xml version="1.0" encoding="utf-8"?>
-<w:document xmlns:wpc="http://schemas.microsoft.com/office/word/2010/wordprocessingCanvas" xmlns:cx="http://schemas.microsoft.com/office/drawing/2014/chartex" xmlns:cx1="http://schemas.microsoft.com/office/drawing/2015/9/8/chartex" xmlns:mc="http://schemas.openxmlformats.org/markup-compatibility/2006" xmlns:o="urn:schemas-microsoft-com:office:office" xmlns:r="http://schemas.openxmlformats.org/officeDocument/2006/relationships" xmlns:m="http://schemas.openxmlformats.org/officeDocument/2006/math" xmlns:v="urn:schemas-microsoft-com:vml" xmlns:wp14="http://schemas.microsoft.com/office/word/2010/wordprocessingDrawing" xmlns:wp="http://schemas.openxmlformats.org/drawingml/2006/wordprocessingDrawing" xmlns:w10="urn:schemas-microsoft-com:office:word" xmlns:w="http://schemas.openxmlformats.org/wordprocessingml/2006/main" xmlns:w14="http://schemas.microsoft.com/office/word/2010/wordml" xmlns:w15="http://schemas.microsoft.com/office/word/2012/wordml" xmlns:w16se="http://schemas.microsoft.com/office/word/2015/wordml/symex" xmlns:wpg="http://schemas.microsoft.com/office/word/2010/wordprocessingGroup" xmlns:wpi="http://schemas.microsoft.com/office/word/2010/wordprocessingInk" xmlns:wne="http://schemas.microsoft.com/office/word/2006/wordml" xmlns:wps="http://schemas.microsoft.com/office/word/2010/wordprocessingShape" mc:Ignorable="w14 w15 w16se wp14">
+<w:document xmlns:wpc="http://schemas.microsoft.com/office/word/2010/wordprocessingCanvas" xmlns:cx="http://schemas.microsoft.com/office/drawing/2014/chartex" xmlns:cx1="http://schemas.microsoft.com/office/drawing/2015/9/8/chartex" xmlns:cx2="http://schemas.microsoft.com/office/drawing/2015/10/21/chartex" xmlns:cx3="http://schemas.microsoft.com/office/drawing/2016/5/9/chartex" xmlns:cx4="http://schemas.microsoft.com/office/drawing/2016/5/10/chartex" xmlns:cx5="http://schemas.microsoft.com/office/drawing/2016/5/11/chartex" xmlns:cx6="http://schemas.microsoft.com/office/drawing/2016/5/12/chartex" xmlns:cx7="http://schemas.microsoft.com/office/drawing/2016/5/13/chartex" xmlns:cx8="http://schemas.microsoft.com/office/drawing/2016/5/14/chartex" xmlns:mc="http://schemas.openxmlformats.org/markup-compatibility/2006" xmlns:aink="http://schemas.microsoft.com/office/drawing/2016/ink" xmlns:am3d="http://schemas.microsoft.com/office/drawing/2017/model3d" xmlns:o="urn:schemas-microsoft-com:office:office" xmlns:oel="http://schemas.microsoft.com/office/2019/extlst" xmlns:r="http://schemas.openxmlformats.org/officeDocument/2006/relationships" xmlns:m="http://schemas.openxmlformats.org/officeDocument/2006/math" xmlns:v="urn:schemas-microsoft-com:vml" xmlns:wp14="http://schemas.microsoft.com/office/word/2010/wordprocessingDrawing" xmlns:wp="http://schemas.openxmlformats.org/drawingml/2006/wordprocessingDrawing" xmlns:w10="urn:schemas-microsoft-com:office:word" xmlns:w="http://schemas.openxmlformats.org/wordprocessingml/2006/main" xmlns:w14="http://schemas.microsoft.com/office/word/2010/wordml" xmlns:w15="http://schemas.microsoft.com/office/word/2012/wordml" xmlns:w16cex="http://schemas.microsoft.com/office/word/2018/wordml/cex" xmlns:w16cid="http://schemas.microsoft.com/office/word/2016/wordml/cid" xmlns:w16="http://schemas.microsoft.com/office/word/2018/wordml" xmlns:w16sdtdh="http://schemas.microsoft.com/office/word/2020/wordml/sdtdatahash" xmlns:w16se="http://schemas.microsoft.com/office/word/2015/wordml/symex" xmlns:wpg="http://schemas.microsoft.com/office/word/2010/wordprocessingGroup" xmlns:wpi="http://schemas.microsoft.com/office/word/2010/wordprocessingInk" xmlns:wne="http://schemas.microsoft.com/office/word/2006/wordml" xmlns:wps="http://schemas.microsoft.com/office/word/2010/wordprocessingShape" mc:Ignorable="w14 w15 w16se w16cid w16 w16cex w16sdtdh wp14">
   <w:body>
     <w:p>
       <w:pPr>
@@ -11,7 +11,7 @@
           <w:noProof/>
         </w:rPr>
         <w:drawing>
-          <wp:inline distT="0" distB="0" distL="0" distR="0" wp14:anchorId="557DC124" wp14:editId="18C6DBEE">
+          <wp:inline distT="0" distB="0" distL="0" distR="0" wp14:anchorId="557DC124" wp14:editId="5DB8E9FE">
             <wp:extent cx="1168400" cy="1168400"/>
             <wp:effectExtent l="0" t="0" r="0" b="0"/>
             <wp:docPr id="3" name="Picture 3"/>
@@ -72,8 +72,20 @@
           <w:szCs w:val="24"/>
           <w:lang w:bidi="ar-JO"/>
         </w:rPr>
-        <w:t>Palestine Technical University – Kadoorie</w:t>
-      </w:r>
+        <w:t xml:space="preserve">Palestine Technical University – </w:t>
+      </w:r>
+      <w:proofErr w:type="spellStart"/>
+      <w:r>
+        <w:rPr>
+          <w:b/>
+          <w:bCs/>
+          <w:sz w:val="24"/>
+          <w:szCs w:val="24"/>
+          <w:lang w:bidi="ar-JO"/>
+        </w:rPr>
+        <w:t>Kadoorie</w:t>
+      </w:r>
+      <w:proofErr w:type="spellEnd"/>
     </w:p>
     <w:p>
       <w:pPr>
@@ -388,7 +400,29 @@
           <w:szCs w:val="24"/>
           <w:lang w:bidi="ar-JO"/>
         </w:rPr>
-        <w:t xml:space="preserve">Afnan Abo-Asal </w:t>
+        <w:t>Afnan Abo-</w:t>
+      </w:r>
+      <w:proofErr w:type="spellStart"/>
+      <w:r>
+        <w:rPr>
+          <w:b/>
+          <w:bCs/>
+          <w:sz w:val="24"/>
+          <w:szCs w:val="24"/>
+          <w:lang w:bidi="ar-JO"/>
+        </w:rPr>
+        <w:t>Asal</w:t>
+      </w:r>
+      <w:proofErr w:type="spellEnd"/>
+      <w:r>
+        <w:rPr>
+          <w:b/>
+          <w:bCs/>
+          <w:sz w:val="24"/>
+          <w:szCs w:val="24"/>
+          <w:lang w:bidi="ar-JO"/>
+        </w:rPr>
+        <w:t xml:space="preserve"> </w:t>
       </w:r>
       <w:r>
         <w:rPr>
@@ -460,7 +494,29 @@
           <w:szCs w:val="24"/>
           <w:lang w:bidi="ar-JO"/>
         </w:rPr>
-        <w:t>Layla Al-Saabna – 202110985 -</w:t>
+        <w:t>Layla Al-</w:t>
+      </w:r>
+      <w:proofErr w:type="spellStart"/>
+      <w:r>
+        <w:rPr>
+          <w:b/>
+          <w:bCs/>
+          <w:sz w:val="24"/>
+          <w:szCs w:val="24"/>
+          <w:lang w:bidi="ar-JO"/>
+        </w:rPr>
+        <w:t>Saabna</w:t>
+      </w:r>
+      <w:proofErr w:type="spellEnd"/>
+      <w:r>
+        <w:rPr>
+          <w:b/>
+          <w:bCs/>
+          <w:sz w:val="24"/>
+          <w:szCs w:val="24"/>
+          <w:lang w:bidi="ar-JO"/>
+        </w:rPr>
+        <w:t xml:space="preserve"> – 202110985 -</w:t>
       </w:r>
       <w:r>
         <w:rPr>
@@ -522,7 +578,18 @@
           <w:szCs w:val="24"/>
           <w:lang w:bidi="ar-JO"/>
         </w:rPr>
-        <w:t>f Alawn</w:t>
+        <w:t xml:space="preserve">f </w:t>
+      </w:r>
+      <w:proofErr w:type="spellStart"/>
+      <w:r>
+        <w:rPr>
+          <w:b/>
+          <w:bCs/>
+          <w:sz w:val="24"/>
+          <w:szCs w:val="24"/>
+          <w:lang w:bidi="ar-JO"/>
+        </w:rPr>
+        <w:t>Alawn</w:t>
       </w:r>
       <w:r>
         <w:rPr>
@@ -542,7 +609,18 @@
           <w:szCs w:val="24"/>
           <w:lang w:bidi="ar-JO"/>
         </w:rPr>
-        <w:t>h – 202112169 -</w:t>
+        <w:t>h</w:t>
+      </w:r>
+      <w:proofErr w:type="spellEnd"/>
+      <w:r>
+        <w:rPr>
+          <w:b/>
+          <w:bCs/>
+          <w:sz w:val="24"/>
+          <w:szCs w:val="24"/>
+          <w:lang w:bidi="ar-JO"/>
+        </w:rPr>
+        <w:t xml:space="preserve"> – 202112169 -</w:t>
       </w:r>
       <w:r>
         <w:rPr>
@@ -660,13 +738,23 @@
         </w:rPr>
         <w:t xml:space="preserve">Dr. </w:t>
       </w:r>
-      <w:r>
-        <w:rPr>
-          <w:b/>
-          <w:bCs/>
-          <w:lang w:bidi="ar-JO"/>
-        </w:rPr>
-        <w:t>Nael Salman</w:t>
+      <w:proofErr w:type="spellStart"/>
+      <w:r>
+        <w:rPr>
+          <w:b/>
+          <w:bCs/>
+          <w:lang w:bidi="ar-JO"/>
+        </w:rPr>
+        <w:t>Nael</w:t>
+      </w:r>
+      <w:proofErr w:type="spellEnd"/>
+      <w:r>
+        <w:rPr>
+          <w:b/>
+          <w:bCs/>
+          <w:lang w:bidi="ar-JO"/>
+        </w:rPr>
+        <w:t xml:space="preserve"> Salman</w:t>
       </w:r>
     </w:p>
     <w:p>
@@ -716,13 +804,23 @@
           <w:lang w:bidi="ar-JO"/>
         </w:rPr>
       </w:pPr>
-      <w:r>
-        <w:rPr>
-          <w:b/>
-          <w:bCs/>
-          <w:lang w:bidi="ar-JO"/>
-        </w:rPr>
-        <w:t>Tulkarm, Palestine</w:t>
+      <w:proofErr w:type="spellStart"/>
+      <w:r>
+        <w:rPr>
+          <w:b/>
+          <w:bCs/>
+          <w:lang w:bidi="ar-JO"/>
+        </w:rPr>
+        <w:t>Tulkarm</w:t>
+      </w:r>
+      <w:proofErr w:type="spellEnd"/>
+      <w:r>
+        <w:rPr>
+          <w:b/>
+          <w:bCs/>
+          <w:lang w:bidi="ar-JO"/>
+        </w:rPr>
+        <w:t>, Palestine</w:t>
       </w:r>
     </w:p>
     <w:p>
@@ -1143,7 +1241,7 @@
     </w:p>
     <w:p>
       <w:pPr>
-        <w:pStyle w:val="a5"/>
+        <w:pStyle w:val="ListParagraph"/>
         <w:numPr>
           <w:ilvl w:val="0"/>
           <w:numId w:val="4"/>
@@ -1164,7 +1262,7 @@
     </w:p>
     <w:p>
       <w:pPr>
-        <w:pStyle w:val="a5"/>
+        <w:pStyle w:val="ListParagraph"/>
         <w:numPr>
           <w:ilvl w:val="0"/>
           <w:numId w:val="4"/>
@@ -1185,7 +1283,7 @@
     </w:p>
     <w:p>
       <w:pPr>
-        <w:pStyle w:val="a5"/>
+        <w:pStyle w:val="ListParagraph"/>
         <w:numPr>
           <w:ilvl w:val="0"/>
           <w:numId w:val="4"/>
@@ -1206,7 +1304,7 @@
     </w:p>
     <w:p>
       <w:pPr>
-        <w:pStyle w:val="a5"/>
+        <w:pStyle w:val="ListParagraph"/>
         <w:numPr>
           <w:ilvl w:val="0"/>
           <w:numId w:val="4"/>
@@ -1508,413 +1606,6 @@
     </w:p>
     <w:p>
       <w:pPr>
-        <w:ind w:left="567"/>
-        <w:rPr>
-          <w:rFonts w:asciiTheme="majorBidi" w:hAnsiTheme="majorBidi" w:cstheme="majorBidi"/>
-          <w:sz w:val="26"/>
-          <w:szCs w:val="26"/>
-          <w:lang w:bidi="ar-JO"/>
-        </w:rPr>
-      </w:pPr>
-      <w:bookmarkStart w:id="0" w:name="_GoBack"/>
-      <w:r>
-        <w:rPr>
-          <w:rFonts w:asciiTheme="majorBidi" w:hAnsiTheme="majorBidi" w:cstheme="majorBidi"/>
-          <w:sz w:val="26"/>
-          <w:szCs w:val="26"/>
-          <w:lang w:bidi="ar-JO"/>
-        </w:rPr>
-        <w:t>The Car Rental Website is an interactive platform designed to connect customers with a wide range of vehicles for rent, provided by various lessors across different locations. The system is built upon a relational database structure that ensures efficient management of data pertaining to customers, vehicles, rentals, lessors, locations, and the associated ratings.</w:t>
-      </w:r>
-    </w:p>
-    <w:p>
-      <w:pPr>
-        <w:ind w:left="567"/>
-        <w:rPr>
-          <w:rFonts w:asciiTheme="majorBidi" w:hAnsiTheme="majorBidi" w:cstheme="majorBidi"/>
-          <w:sz w:val="26"/>
-          <w:szCs w:val="26"/>
-          <w:lang w:bidi="ar-JO"/>
-        </w:rPr>
-      </w:pPr>
-      <w:r>
-        <w:rPr>
-          <w:rFonts w:asciiTheme="majorBidi" w:hAnsiTheme="majorBidi" w:cstheme="majorBidi"/>
-          <w:b/>
-          <w:bCs/>
-          <w:sz w:val="26"/>
-          <w:szCs w:val="26"/>
-          <w:lang w:bidi="ar-JO"/>
-        </w:rPr>
-        <w:lastRenderedPageBreak/>
-        <w:t>Customers:</w:t>
-      </w:r>
-      <w:r>
-        <w:rPr>
-          <w:rFonts w:asciiTheme="majorBidi" w:hAnsiTheme="majorBidi" w:cstheme="majorBidi"/>
-          <w:sz w:val="26"/>
-          <w:szCs w:val="26"/>
-          <w:lang w:bidi="ar-JO"/>
-        </w:rPr>
-        <w:t xml:space="preserve"> Customers are at the core of the Car Rental Website. Each customer is identified by a unique Customer_ID and has personal details stored, such as Name, Phone Number, Email, Payment Method, and License Number. The system allows customers to engage in rental transactions through the website.</w:t>
-      </w:r>
-    </w:p>
-    <w:p>
-      <w:pPr>
-        <w:ind w:left="567"/>
-        <w:rPr>
-          <w:rFonts w:asciiTheme="majorBidi" w:hAnsiTheme="majorBidi" w:cstheme="majorBidi"/>
-          <w:sz w:val="26"/>
-          <w:szCs w:val="26"/>
-          <w:lang w:bidi="ar-JO"/>
-        </w:rPr>
-      </w:pPr>
-      <w:r>
-        <w:rPr>
-          <w:rFonts w:asciiTheme="majorBidi" w:hAnsiTheme="majorBidi" w:cstheme="majorBidi"/>
-          <w:b/>
-          <w:bCs/>
-          <w:sz w:val="26"/>
-          <w:szCs w:val="26"/>
-          <w:lang w:bidi="ar-JO"/>
-        </w:rPr>
-        <w:t>Vehicles:</w:t>
-      </w:r>
-      <w:r>
-        <w:rPr>
-          <w:rFonts w:asciiTheme="majorBidi" w:hAnsiTheme="majorBidi" w:cstheme="majorBidi"/>
-          <w:sz w:val="26"/>
-          <w:szCs w:val="26"/>
-          <w:lang w:bidi="ar-JO"/>
-        </w:rPr>
-        <w:t xml:space="preserve"> The Vehicle entity stores all relevant data about the cars available for rent. Each vehicle is uniquely identified by a Vehicle_ID and includes details such as Make, Model, Number of Seats, Mileage, Transmission type, Number of Doors, Fuel Policy, Price Per Day, and whether the car is an Electric Vehicle. The Availability attribute indicates if the vehicle is currently available for rent.</w:t>
-      </w:r>
-    </w:p>
-    <w:p>
-      <w:pPr>
-        <w:ind w:left="567"/>
-        <w:rPr>
-          <w:rFonts w:asciiTheme="majorBidi" w:hAnsiTheme="majorBidi" w:cstheme="majorBidi"/>
-          <w:sz w:val="26"/>
-          <w:szCs w:val="26"/>
-          <w:lang w:bidi="ar-JO"/>
-        </w:rPr>
-      </w:pPr>
-      <w:r>
-        <w:rPr>
-          <w:rFonts w:asciiTheme="majorBidi" w:hAnsiTheme="majorBidi" w:cstheme="majorBidi"/>
-          <w:b/>
-          <w:bCs/>
-          <w:sz w:val="26"/>
-          <w:szCs w:val="26"/>
-          <w:lang w:bidi="ar-JO"/>
-        </w:rPr>
-        <w:t>Renting:</w:t>
-      </w:r>
-      <w:r>
-        <w:rPr>
-          <w:rFonts w:asciiTheme="majorBidi" w:hAnsiTheme="majorBidi" w:cstheme="majorBidi"/>
-          <w:sz w:val="26"/>
-          <w:szCs w:val="26"/>
-          <w:lang w:bidi="ar-JO"/>
-        </w:rPr>
-        <w:t xml:space="preserve"> The Renting entity handles the rental transactions. Each rental is uniquely identified by a Renting_ID. It records the association between a customer and a vehicle, denoting the start and end of the rental period (Pick_up_TimeStamp and Drop_off_TimeStamp) as well as the Fees for the rental.</w:t>
-      </w:r>
-    </w:p>
-    <w:p>
-      <w:pPr>
-        <w:ind w:left="567"/>
-        <w:rPr>
-          <w:rFonts w:asciiTheme="majorBidi" w:hAnsiTheme="majorBidi" w:cstheme="majorBidi"/>
-          <w:sz w:val="26"/>
-          <w:szCs w:val="26"/>
-          <w:lang w:bidi="ar-JO"/>
-        </w:rPr>
-      </w:pPr>
-      <w:r>
-        <w:rPr>
-          <w:rFonts w:asciiTheme="majorBidi" w:hAnsiTheme="majorBidi" w:cstheme="majorBidi"/>
-          <w:b/>
-          <w:bCs/>
-          <w:sz w:val="26"/>
-          <w:szCs w:val="26"/>
-          <w:lang w:bidi="ar-JO"/>
-        </w:rPr>
-        <w:t>Lessors:</w:t>
-      </w:r>
-      <w:r>
-        <w:rPr>
-          <w:rFonts w:asciiTheme="majorBidi" w:hAnsiTheme="majorBidi" w:cstheme="majorBidi"/>
-          <w:sz w:val="26"/>
-          <w:szCs w:val="26"/>
-          <w:lang w:bidi="ar-JO"/>
-        </w:rPr>
-        <w:t xml:space="preserve"> Lessors are the vehicle owners who offer their cars for rent. The Lessor entity contains a Lessor_ID, Name, Phone, Email, and associated Location_ID, which links to the physical location where the lessor's vehicles can be picked up.</w:t>
-      </w:r>
-    </w:p>
-    <w:p>
-      <w:pPr>
-        <w:ind w:left="567"/>
-        <w:rPr>
-          <w:rFonts w:asciiTheme="majorBidi" w:hAnsiTheme="majorBidi" w:cstheme="majorBidi"/>
-          <w:sz w:val="26"/>
-          <w:szCs w:val="26"/>
-          <w:lang w:bidi="ar-JO"/>
-        </w:rPr>
-      </w:pPr>
-      <w:r>
-        <w:rPr>
-          <w:rFonts w:asciiTheme="majorBidi" w:hAnsiTheme="majorBidi" w:cstheme="majorBidi"/>
-          <w:b/>
-          <w:bCs/>
-          <w:sz w:val="26"/>
-          <w:szCs w:val="26"/>
-          <w:lang w:bidi="ar-JO"/>
-        </w:rPr>
-        <w:t>Locations:</w:t>
-      </w:r>
-      <w:r>
-        <w:rPr>
-          <w:rFonts w:asciiTheme="majorBidi" w:hAnsiTheme="majorBidi" w:cstheme="majorBidi"/>
-          <w:sz w:val="26"/>
-          <w:szCs w:val="26"/>
-          <w:lang w:bidi="ar-JO"/>
-        </w:rPr>
-        <w:t xml:space="preserve"> The Location entity is identified by a Location_ID and captures the physical location details where vehicles are available for pick-up and return.</w:t>
-      </w:r>
-    </w:p>
-    <w:p>
-      <w:pPr>
-        <w:ind w:left="567"/>
-        <w:rPr>
-          <w:rFonts w:asciiTheme="majorBidi" w:hAnsiTheme="majorBidi" w:cstheme="majorBidi"/>
-          <w:sz w:val="26"/>
-          <w:szCs w:val="26"/>
-          <w:lang w:bidi="ar-JO"/>
-        </w:rPr>
-      </w:pPr>
-      <w:r>
-        <w:rPr>
-          <w:rFonts w:asciiTheme="majorBidi" w:hAnsiTheme="majorBidi" w:cstheme="majorBidi"/>
-          <w:b/>
-          <w:bCs/>
-          <w:sz w:val="26"/>
-          <w:szCs w:val="26"/>
-          <w:lang w:bidi="ar-JO"/>
-        </w:rPr>
-        <w:t>Ratings:</w:t>
-      </w:r>
-      <w:r>
-        <w:rPr>
-          <w:rFonts w:asciiTheme="majorBidi" w:hAnsiTheme="majorBidi" w:cstheme="majorBidi"/>
-          <w:sz w:val="26"/>
-          <w:szCs w:val="26"/>
-          <w:lang w:bidi="ar-JO"/>
-        </w:rPr>
-        <w:t xml:space="preserve"> To ensure quality service and customer satisfaction, the Rating entity allows customers to provide feedback on their rental experience. Each rating is linked to a specific rental and includes the Rating_ID and evaluations on various aspects such as Value for Money, Pick-Up Speed, Drop-Off Speed, Car Condition, Car Cleanliness, and Helpfulness of the service.</w:t>
-      </w:r>
-    </w:p>
-    <w:p>
-      <w:pPr>
-        <w:ind w:left="567"/>
-        <w:rPr>
-          <w:rFonts w:asciiTheme="majorBidi" w:hAnsiTheme="majorBidi" w:cstheme="majorBidi"/>
-          <w:sz w:val="26"/>
-          <w:szCs w:val="26"/>
-          <w:lang w:bidi="ar-JO"/>
-        </w:rPr>
-      </w:pPr>
-    </w:p>
-    <w:p>
-      <w:pPr>
-        <w:ind w:left="567"/>
-        <w:rPr>
-          <w:rFonts w:asciiTheme="majorBidi" w:hAnsiTheme="majorBidi" w:cstheme="majorBidi"/>
-          <w:sz w:val="28"/>
-          <w:szCs w:val="28"/>
-          <w:lang w:bidi="ar-JO"/>
-        </w:rPr>
-      </w:pPr>
-      <w:r>
-        <w:rPr>
-          <w:rFonts w:asciiTheme="majorBidi" w:hAnsiTheme="majorBidi" w:cstheme="majorBidi"/>
-          <w:b/>
-          <w:bCs/>
-          <w:sz w:val="28"/>
-          <w:szCs w:val="28"/>
-          <w:lang w:bidi="ar-JO"/>
-        </w:rPr>
-        <w:t>System Functionality:</w:t>
-      </w:r>
-    </w:p>
-    <w:p>
-      <w:pPr>
-        <w:ind w:left="567"/>
-        <w:rPr>
-          <w:rFonts w:asciiTheme="majorBidi" w:hAnsiTheme="majorBidi" w:cstheme="majorBidi"/>
-          <w:sz w:val="26"/>
-          <w:szCs w:val="26"/>
-          <w:lang w:bidi="ar-JO"/>
-        </w:rPr>
-      </w:pPr>
-      <w:r>
-        <w:rPr>
-          <w:rFonts w:asciiTheme="majorBidi" w:hAnsiTheme="majorBidi" w:cstheme="majorBidi"/>
-          <w:sz w:val="26"/>
-          <w:szCs w:val="26"/>
-          <w:lang w:bidi="ar-JO"/>
-        </w:rPr>
-        <w:t>The website's functionality includes:</w:t>
-      </w:r>
-    </w:p>
-    <w:p>
-      <w:pPr>
-        <w:numPr>
-          <w:ilvl w:val="0"/>
-          <w:numId w:val="6"/>
-        </w:numPr>
-        <w:spacing w:line="256" w:lineRule="auto"/>
-        <w:ind w:left="567"/>
-        <w:rPr>
-          <w:rFonts w:asciiTheme="majorBidi" w:hAnsiTheme="majorBidi" w:cstheme="majorBidi"/>
-          <w:sz w:val="26"/>
-          <w:szCs w:val="26"/>
-          <w:lang w:bidi="ar-JO"/>
-        </w:rPr>
-      </w:pPr>
-      <w:r>
-        <w:rPr>
-          <w:rFonts w:asciiTheme="majorBidi" w:hAnsiTheme="majorBidi" w:cstheme="majorBidi"/>
-          <w:sz w:val="26"/>
-          <w:szCs w:val="26"/>
-          <w:lang w:bidi="ar-JO"/>
-        </w:rPr>
-        <w:t>Vehicle Searching and Booking: Customers can search for vehicles based on various criteria, view detailed descriptions, and book rentals online.</w:t>
-      </w:r>
-    </w:p>
-    <w:p>
-      <w:pPr>
-        <w:numPr>
-          <w:ilvl w:val="0"/>
-          <w:numId w:val="6"/>
-        </w:numPr>
-        <w:spacing w:line="256" w:lineRule="auto"/>
-        <w:ind w:left="567"/>
-        <w:rPr>
-          <w:rFonts w:asciiTheme="majorBidi" w:hAnsiTheme="majorBidi" w:cstheme="majorBidi"/>
-          <w:sz w:val="26"/>
-          <w:szCs w:val="26"/>
-          <w:lang w:bidi="ar-JO"/>
-        </w:rPr>
-      </w:pPr>
-      <w:r>
-        <w:rPr>
-          <w:rFonts w:asciiTheme="majorBidi" w:hAnsiTheme="majorBidi" w:cstheme="majorBidi"/>
-          <w:sz w:val="26"/>
-          <w:szCs w:val="26"/>
-          <w:lang w:bidi="ar-JO"/>
-        </w:rPr>
-        <w:t>Account Management: Customers and lessors can manage their accounts, update their information, and view their rental histories.</w:t>
-      </w:r>
-    </w:p>
-    <w:p>
-      <w:pPr>
-        <w:numPr>
-          <w:ilvl w:val="0"/>
-          <w:numId w:val="6"/>
-        </w:numPr>
-        <w:spacing w:line="256" w:lineRule="auto"/>
-        <w:ind w:left="567"/>
-        <w:rPr>
-          <w:rFonts w:asciiTheme="majorBidi" w:hAnsiTheme="majorBidi" w:cstheme="majorBidi"/>
-          <w:sz w:val="26"/>
-          <w:szCs w:val="26"/>
-          <w:lang w:bidi="ar-JO"/>
-        </w:rPr>
-      </w:pPr>
-      <w:r>
-        <w:rPr>
-          <w:rFonts w:asciiTheme="majorBidi" w:hAnsiTheme="majorBidi" w:cstheme="majorBidi"/>
-          <w:sz w:val="26"/>
-          <w:szCs w:val="26"/>
-          <w:lang w:bidi="ar-JO"/>
-        </w:rPr>
-        <w:t>Transaction Handling: The system processes rental transactions, including reservations, payments, and rental agreements.</w:t>
-      </w:r>
-    </w:p>
-    <w:p>
-      <w:pPr>
-        <w:numPr>
-          <w:ilvl w:val="0"/>
-          <w:numId w:val="6"/>
-        </w:numPr>
-        <w:spacing w:line="256" w:lineRule="auto"/>
-        <w:ind w:left="567"/>
-        <w:rPr>
-          <w:rFonts w:asciiTheme="majorBidi" w:hAnsiTheme="majorBidi" w:cstheme="majorBidi"/>
-          <w:sz w:val="26"/>
-          <w:szCs w:val="26"/>
-          <w:lang w:bidi="ar-JO"/>
-        </w:rPr>
-      </w:pPr>
-      <w:r>
-        <w:rPr>
-          <w:rFonts w:asciiTheme="majorBidi" w:hAnsiTheme="majorBidi" w:cstheme="majorBidi"/>
-          <w:sz w:val="26"/>
-          <w:szCs w:val="26"/>
-          <w:lang w:bidi="ar-JO"/>
-        </w:rPr>
-        <w:t>Availability Tracking: Real-time updates on vehicle availability to ensure customers have access to current information.</w:t>
-      </w:r>
-    </w:p>
-    <w:p>
-      <w:pPr>
-        <w:numPr>
-          <w:ilvl w:val="0"/>
-          <w:numId w:val="6"/>
-        </w:numPr>
-        <w:spacing w:line="256" w:lineRule="auto"/>
-        <w:ind w:left="567"/>
-        <w:rPr>
-          <w:rFonts w:asciiTheme="majorBidi" w:hAnsiTheme="majorBidi" w:cstheme="majorBidi"/>
-          <w:sz w:val="26"/>
-          <w:szCs w:val="26"/>
-          <w:lang w:bidi="ar-JO"/>
-        </w:rPr>
-      </w:pPr>
-      <w:r>
-        <w:rPr>
-          <w:rFonts w:asciiTheme="majorBidi" w:hAnsiTheme="majorBidi" w:cstheme="majorBidi"/>
-          <w:sz w:val="26"/>
-          <w:szCs w:val="26"/>
-          <w:lang w:bidi="ar-JO"/>
-        </w:rPr>
-        <w:t>Rating System: After the rental period, customers can rate their experience, providing valuable feedback for future customers and lessors.</w:t>
-      </w:r>
-    </w:p>
-    <w:p>
-      <w:pPr>
-        <w:ind w:left="567"/>
-        <w:rPr>
-          <w:rFonts w:asciiTheme="majorBidi" w:hAnsiTheme="majorBidi" w:cstheme="majorBidi"/>
-          <w:sz w:val="26"/>
-          <w:szCs w:val="26"/>
-          <w:lang w:bidi="ar-JO"/>
-        </w:rPr>
-      </w:pPr>
-      <w:r>
-        <w:rPr>
-          <w:rFonts w:asciiTheme="majorBidi" w:hAnsiTheme="majorBidi" w:cstheme="majorBidi"/>
-          <w:sz w:val="26"/>
-          <w:szCs w:val="26"/>
-          <w:lang w:bidi="ar-JO"/>
-        </w:rPr>
-        <w:t>This marketplace is designed to streamline the car rental process, making it user-friendly, efficient, and reliable for both customers and vehicle owners.</w:t>
-      </w:r>
-    </w:p>
-    <w:bookmarkEnd w:id="0"/>
-    <w:p>
-      <w:pPr>
         <w:rPr>
           <w:b/>
           <w:bCs/>
@@ -1923,9 +1614,7 @@
           <w:u w:val="single"/>
         </w:rPr>
       </w:pPr>
-    </w:p>
-    <w:p>
-      <w:pPr>
+      <w:r>
         <w:rPr>
           <w:b/>
           <w:bCs/>
@@ -1933,7 +1622,8 @@
           <w:szCs w:val="36"/>
           <w:u w:val="single"/>
         </w:rPr>
-      </w:pPr>
+        <w:t>ER Diagram</w:t>
+      </w:r>
       <w:r>
         <w:rPr>
           <w:b/>
@@ -1942,10 +1632,11 @@
           <w:szCs w:val="36"/>
           <w:u w:val="single"/>
         </w:rPr>
-        <w:lastRenderedPageBreak/>
-        <w:t>ER Diagram</w:t>
-      </w:r>
-      <w:r>
+        <w:t>:</w:t>
+      </w:r>
+    </w:p>
+    <w:p>
+      <w:pPr>
         <w:rPr>
           <w:b/>
           <w:bCs/>
@@ -1953,8 +1644,7 @@
           <w:szCs w:val="36"/>
           <w:u w:val="single"/>
         </w:rPr>
-        <w:t>:</w:t>
-      </w:r>
+      </w:pPr>
     </w:p>
     <w:p>
       <w:pPr>
@@ -1970,10 +1660,11 @@
         <w:rPr>
           <w:noProof/>
         </w:rPr>
+        <w:lastRenderedPageBreak/>
         <w:drawing>
-          <wp:inline distT="0" distB="0" distL="0" distR="0" wp14:anchorId="42FBF827" wp14:editId="071351FE">
+          <wp:inline distT="0" distB="0" distL="0" distR="0" wp14:anchorId="42FBF827" wp14:editId="3BE65926">
             <wp:extent cx="6661150" cy="3837377"/>
-            <wp:effectExtent l="0" t="0" r="6350" b="0"/>
+            <wp:effectExtent l="133350" t="114300" r="101600" b="163195"/>
             <wp:docPr id="1" name="Picture 1"/>
             <wp:cNvGraphicFramePr>
               <a:graphicFrameLocks xmlns:a="http://schemas.openxmlformats.org/drawingml/2006/main" noChangeAspect="1"/>
@@ -2008,10 +1699,36 @@
                     <a:prstGeom prst="rect">
                       <a:avLst/>
                     </a:prstGeom>
-                    <a:noFill/>
-                    <a:ln>
-                      <a:noFill/>
+                    <a:solidFill>
+                      <a:srgbClr val="FFFFFF">
+                        <a:shade val="85000"/>
+                      </a:srgbClr>
+                    </a:solidFill>
+                    <a:ln w="88900" cap="sq">
+                      <a:solidFill>
+                        <a:srgbClr val="FFFFFF"/>
+                      </a:solidFill>
+                      <a:miter lim="800000"/>
                     </a:ln>
+                    <a:effectLst>
+                      <a:outerShdw blurRad="55000" dist="18000" dir="5400000" algn="tl" rotWithShape="0">
+                        <a:srgbClr val="000000">
+                          <a:alpha val="40000"/>
+                        </a:srgbClr>
+                      </a:outerShdw>
+                    </a:effectLst>
+                    <a:scene3d>
+                      <a:camera prst="orthographicFront"/>
+                      <a:lightRig rig="twoPt" dir="t">
+                        <a:rot lat="0" lon="0" rev="7200000"/>
+                      </a:lightRig>
+                    </a:scene3d>
+                    <a:sp3d>
+                      <a:bevelT w="25400" h="19050"/>
+                      <a:contourClr>
+                        <a:srgbClr val="FFFFFF"/>
+                      </a:contourClr>
+                    </a:sp3d>
                   </pic:spPr>
                 </pic:pic>
               </a:graphicData>
@@ -2022,6 +1739,68 @@
     </w:p>
     <w:p>
       <w:pPr>
+        <w:pStyle w:val="Caption"/>
+        <w:rPr>
+          <w:b/>
+          <w:bCs/>
+          <w:sz w:val="44"/>
+          <w:szCs w:val="44"/>
+          <w:u w:val="single"/>
+        </w:rPr>
+      </w:pPr>
+      <w:r>
+        <w:rPr>
+          <w:sz w:val="22"/>
+          <w:szCs w:val="22"/>
+        </w:rPr>
+        <w:t xml:space="preserve">Figure </w:t>
+      </w:r>
+      <w:r>
+        <w:rPr>
+          <w:sz w:val="22"/>
+          <w:szCs w:val="22"/>
+        </w:rPr>
+        <w:fldChar w:fldCharType="begin"/>
+      </w:r>
+      <w:r>
+        <w:rPr>
+          <w:sz w:val="22"/>
+          <w:szCs w:val="22"/>
+        </w:rPr>
+        <w:instrText xml:space="preserve"> SEQ Figure \* ARABIC </w:instrText>
+      </w:r>
+      <w:r>
+        <w:rPr>
+          <w:sz w:val="22"/>
+          <w:szCs w:val="22"/>
+        </w:rPr>
+        <w:fldChar w:fldCharType="separate"/>
+      </w:r>
+      <w:r>
+        <w:rPr>
+          <w:noProof/>
+          <w:sz w:val="22"/>
+          <w:szCs w:val="22"/>
+        </w:rPr>
+        <w:t>1</w:t>
+      </w:r>
+      <w:r>
+        <w:rPr>
+          <w:sz w:val="22"/>
+          <w:szCs w:val="22"/>
+        </w:rPr>
+        <w:fldChar w:fldCharType="end"/>
+      </w:r>
+      <w:r>
+        <w:rPr>
+          <w:sz w:val="22"/>
+          <w:szCs w:val="22"/>
+        </w:rPr>
+        <w:t>: ER diagram for Car Rentals Palestine Website</w:t>
+      </w:r>
+    </w:p>
+    <w:p>
+      <w:pPr>
         <w:rPr>
           <w:b/>
           <w:bCs/>
@@ -2030,6 +1809,16 @@
           <w:u w:val="single"/>
         </w:rPr>
       </w:pPr>
+      <w:hyperlink r:id="rId12" w:history="1">
+        <w:r>
+          <w:rPr>
+            <w:rStyle w:val="Hyperlink"/>
+            <w:sz w:val="28"/>
+            <w:szCs w:val="28"/>
+          </w:rPr>
+          <w:t>Click here to check the ER diagram closely</w:t>
+        </w:r>
+      </w:hyperlink>
     </w:p>
     <w:p>
       <w:pPr>
@@ -2130,7 +1919,7 @@
     </w:p>
     <w:p>
       <w:pPr>
-        <w:pStyle w:val="a7"/>
+        <w:pStyle w:val="Caption"/>
         <w:keepNext/>
         <w:rPr>
           <w:sz w:val="22"/>
@@ -2947,7 +2736,7 @@
     </w:p>
     <w:p>
       <w:pPr>
-        <w:pStyle w:val="a5"/>
+        <w:pStyle w:val="ListParagraph"/>
         <w:numPr>
           <w:ilvl w:val="0"/>
           <w:numId w:val="3"/>
@@ -2959,6 +2748,7 @@
           <w:lang w:bidi="ar-JO"/>
         </w:rPr>
       </w:pPr>
+      <w:proofErr w:type="gramStart"/>
       <w:r>
         <w:rPr>
           <w:sz w:val="24"/>
@@ -2968,10 +2758,11 @@
         </w:rPr>
         <w:t>https://slcc.pressbooks.pub/technicalwritingatslcc/chapter/abstractengineer/ .</w:t>
       </w:r>
-    </w:p>
-    <w:p>
-      <w:pPr>
-        <w:pStyle w:val="a5"/>
+      <w:proofErr w:type="gramEnd"/>
+    </w:p>
+    <w:p>
+      <w:pPr>
+        <w:pStyle w:val="ListParagraph"/>
         <w:numPr>
           <w:ilvl w:val="0"/>
           <w:numId w:val="3"/>
@@ -2998,7 +2789,7 @@
     </w:p>
     <w:p>
       <w:pPr>
-        <w:pStyle w:val="a5"/>
+        <w:pStyle w:val="ListParagraph"/>
         <w:numPr>
           <w:ilvl w:val="0"/>
           <w:numId w:val="3"/>
@@ -3016,7 +2807,25 @@
           <w:color w:val="222222"/>
           <w:shd w:val="clear" w:color="auto" w:fill="FFFFFF"/>
         </w:rPr>
-        <w:t>Brulé, G., Ravazzini, L. &amp; Suter, C. The Rolling 50s (and More): Cars and Life Satisfaction Among Seniors Across Europe. </w:t>
+        <w:t xml:space="preserve">Brulé, G., </w:t>
+      </w:r>
+      <w:proofErr w:type="spellStart"/>
+      <w:r>
+        <w:rPr>
+          <w:rFonts w:ascii="Helvetica" w:hAnsi="Helvetica"/>
+          <w:color w:val="222222"/>
+          <w:shd w:val="clear" w:color="auto" w:fill="FFFFFF"/>
+        </w:rPr>
+        <w:t>Ravazzini</w:t>
+      </w:r>
+      <w:proofErr w:type="spellEnd"/>
+      <w:r>
+        <w:rPr>
+          <w:rFonts w:ascii="Helvetica" w:hAnsi="Helvetica"/>
+          <w:color w:val="222222"/>
+          <w:shd w:val="clear" w:color="auto" w:fill="FFFFFF"/>
+        </w:rPr>
+        <w:t>, L. &amp; Suter, C. The Rolling 50s (and More): Cars and Life Satisfaction Among Seniors Across Europe. </w:t>
       </w:r>
       <w:r>
         <w:rPr>
@@ -3054,7 +2863,7 @@
         </w:rPr>
         <w:t xml:space="preserve">, 185–204 (2022). Retrieved from: </w:t>
       </w:r>
-      <w:hyperlink r:id="rId12" w:history="1">
+      <w:hyperlink r:id="rId13" w:history="1">
         <w:r>
           <w:rPr>
             <w:rStyle w:val="Hyperlink"/>
@@ -3078,7 +2887,7 @@
 </file>
 
 <file path=word/endnotes.xml><?xml version="1.0" encoding="utf-8"?>
-<w:endnotes xmlns:wpc="http://schemas.microsoft.com/office/word/2010/wordprocessingCanvas" xmlns:cx="http://schemas.microsoft.com/office/drawing/2014/chartex" xmlns:cx1="http://schemas.microsoft.com/office/drawing/2015/9/8/chartex" xmlns:mc="http://schemas.openxmlformats.org/markup-compatibility/2006" xmlns:o="urn:schemas-microsoft-com:office:office" xmlns:r="http://schemas.openxmlformats.org/officeDocument/2006/relationships" xmlns:m="http://schemas.openxmlformats.org/officeDocument/2006/math" xmlns:v="urn:schemas-microsoft-com:vml" xmlns:wp14="http://schemas.microsoft.com/office/word/2010/wordprocessingDrawing" xmlns:wp="http://schemas.openxmlformats.org/drawingml/2006/wordprocessingDrawing" xmlns:w10="urn:schemas-microsoft-com:office:word" xmlns:w="http://schemas.openxmlformats.org/wordprocessingml/2006/main" xmlns:w14="http://schemas.microsoft.com/office/word/2010/wordml" xmlns:w15="http://schemas.microsoft.com/office/word/2012/wordml" xmlns:w16se="http://schemas.microsoft.com/office/word/2015/wordml/symex" xmlns:wpg="http://schemas.microsoft.com/office/word/2010/wordprocessingGroup" xmlns:wpi="http://schemas.microsoft.com/office/word/2010/wordprocessingInk" xmlns:wne="http://schemas.microsoft.com/office/word/2006/wordml" xmlns:wps="http://schemas.microsoft.com/office/word/2010/wordprocessingShape" mc:Ignorable="w14 w15 w16se wp14">
+<w:endnotes xmlns:wpc="http://schemas.microsoft.com/office/word/2010/wordprocessingCanvas" xmlns:cx="http://schemas.microsoft.com/office/drawing/2014/chartex" xmlns:cx1="http://schemas.microsoft.com/office/drawing/2015/9/8/chartex" xmlns:cx2="http://schemas.microsoft.com/office/drawing/2015/10/21/chartex" xmlns:cx3="http://schemas.microsoft.com/office/drawing/2016/5/9/chartex" xmlns:cx4="http://schemas.microsoft.com/office/drawing/2016/5/10/chartex" xmlns:cx5="http://schemas.microsoft.com/office/drawing/2016/5/11/chartex" xmlns:cx6="http://schemas.microsoft.com/office/drawing/2016/5/12/chartex" xmlns:cx7="http://schemas.microsoft.com/office/drawing/2016/5/13/chartex" xmlns:cx8="http://schemas.microsoft.com/office/drawing/2016/5/14/chartex" xmlns:mc="http://schemas.openxmlformats.org/markup-compatibility/2006" xmlns:aink="http://schemas.microsoft.com/office/drawing/2016/ink" xmlns:am3d="http://schemas.microsoft.com/office/drawing/2017/model3d" xmlns:o="urn:schemas-microsoft-com:office:office" xmlns:oel="http://schemas.microsoft.com/office/2019/extlst" xmlns:r="http://schemas.openxmlformats.org/officeDocument/2006/relationships" xmlns:m="http://schemas.openxmlformats.org/officeDocument/2006/math" xmlns:v="urn:schemas-microsoft-com:vml" xmlns:wp14="http://schemas.microsoft.com/office/word/2010/wordprocessingDrawing" xmlns:wp="http://schemas.openxmlformats.org/drawingml/2006/wordprocessingDrawing" xmlns:w10="urn:schemas-microsoft-com:office:word" xmlns:w="http://schemas.openxmlformats.org/wordprocessingml/2006/main" xmlns:w14="http://schemas.microsoft.com/office/word/2010/wordml" xmlns:w15="http://schemas.microsoft.com/office/word/2012/wordml" xmlns:w16cex="http://schemas.microsoft.com/office/word/2018/wordml/cex" xmlns:w16cid="http://schemas.microsoft.com/office/word/2016/wordml/cid" xmlns:w16="http://schemas.microsoft.com/office/word/2018/wordml" xmlns:w16sdtdh="http://schemas.microsoft.com/office/word/2020/wordml/sdtdatahash" xmlns:w16se="http://schemas.microsoft.com/office/word/2015/wordml/symex" xmlns:wpg="http://schemas.microsoft.com/office/word/2010/wordprocessingGroup" xmlns:wpi="http://schemas.microsoft.com/office/word/2010/wordprocessingInk" xmlns:wne="http://schemas.microsoft.com/office/word/2006/wordml" xmlns:wps="http://schemas.microsoft.com/office/word/2010/wordprocessingShape" mc:Ignorable="w14 w15 w16se w16cid w16 w16cex w16sdtdh wp14">
   <w:endnote w:type="separator" w:id="-1">
     <w:p>
       <w:pPr>
@@ -3103,7 +2912,7 @@
 </file>
 
 <file path=word/footnotes.xml><?xml version="1.0" encoding="utf-8"?>
-<w:footnotes xmlns:wpc="http://schemas.microsoft.com/office/word/2010/wordprocessingCanvas" xmlns:cx="http://schemas.microsoft.com/office/drawing/2014/chartex" xmlns:cx1="http://schemas.microsoft.com/office/drawing/2015/9/8/chartex" xmlns:mc="http://schemas.openxmlformats.org/markup-compatibility/2006" xmlns:o="urn:schemas-microsoft-com:office:office" xmlns:r="http://schemas.openxmlformats.org/officeDocument/2006/relationships" xmlns:m="http://schemas.openxmlformats.org/officeDocument/2006/math" xmlns:v="urn:schemas-microsoft-com:vml" xmlns:wp14="http://schemas.microsoft.com/office/word/2010/wordprocessingDrawing" xmlns:wp="http://schemas.openxmlformats.org/drawingml/2006/wordprocessingDrawing" xmlns:w10="urn:schemas-microsoft-com:office:word" xmlns:w="http://schemas.openxmlformats.org/wordprocessingml/2006/main" xmlns:w14="http://schemas.microsoft.com/office/word/2010/wordml" xmlns:w15="http://schemas.microsoft.com/office/word/2012/wordml" xmlns:w16se="http://schemas.microsoft.com/office/word/2015/wordml/symex" xmlns:wpg="http://schemas.microsoft.com/office/word/2010/wordprocessingGroup" xmlns:wpi="http://schemas.microsoft.com/office/word/2010/wordprocessingInk" xmlns:wne="http://schemas.microsoft.com/office/word/2006/wordml" xmlns:wps="http://schemas.microsoft.com/office/word/2010/wordprocessingShape" mc:Ignorable="w14 w15 w16se wp14">
+<w:footnotes xmlns:wpc="http://schemas.microsoft.com/office/word/2010/wordprocessingCanvas" xmlns:cx="http://schemas.microsoft.com/office/drawing/2014/chartex" xmlns:cx1="http://schemas.microsoft.com/office/drawing/2015/9/8/chartex" xmlns:cx2="http://schemas.microsoft.com/office/drawing/2015/10/21/chartex" xmlns:cx3="http://schemas.microsoft.com/office/drawing/2016/5/9/chartex" xmlns:cx4="http://schemas.microsoft.com/office/drawing/2016/5/10/chartex" xmlns:cx5="http://schemas.microsoft.com/office/drawing/2016/5/11/chartex" xmlns:cx6="http://schemas.microsoft.com/office/drawing/2016/5/12/chartex" xmlns:cx7="http://schemas.microsoft.com/office/drawing/2016/5/13/chartex" xmlns:cx8="http://schemas.microsoft.com/office/drawing/2016/5/14/chartex" xmlns:mc="http://schemas.openxmlformats.org/markup-compatibility/2006" xmlns:aink="http://schemas.microsoft.com/office/drawing/2016/ink" xmlns:am3d="http://schemas.microsoft.com/office/drawing/2017/model3d" xmlns:o="urn:schemas-microsoft-com:office:office" xmlns:oel="http://schemas.microsoft.com/office/2019/extlst" xmlns:r="http://schemas.openxmlformats.org/officeDocument/2006/relationships" xmlns:m="http://schemas.openxmlformats.org/officeDocument/2006/math" xmlns:v="urn:schemas-microsoft-com:vml" xmlns:wp14="http://schemas.microsoft.com/office/word/2010/wordprocessingDrawing" xmlns:wp="http://schemas.openxmlformats.org/drawingml/2006/wordprocessingDrawing" xmlns:w10="urn:schemas-microsoft-com:office:word" xmlns:w="http://schemas.openxmlformats.org/wordprocessingml/2006/main" xmlns:w14="http://schemas.microsoft.com/office/word/2010/wordml" xmlns:w15="http://schemas.microsoft.com/office/word/2012/wordml" xmlns:w16cex="http://schemas.microsoft.com/office/word/2018/wordml/cex" xmlns:w16cid="http://schemas.microsoft.com/office/word/2016/wordml/cid" xmlns:w16="http://schemas.microsoft.com/office/word/2018/wordml" xmlns:w16sdtdh="http://schemas.microsoft.com/office/word/2020/wordml/sdtdatahash" xmlns:w16se="http://schemas.microsoft.com/office/word/2015/wordml/symex" xmlns:wpg="http://schemas.microsoft.com/office/word/2010/wordprocessingGroup" xmlns:wpi="http://schemas.microsoft.com/office/word/2010/wordprocessingInk" xmlns:wne="http://schemas.microsoft.com/office/word/2006/wordml" xmlns:wps="http://schemas.microsoft.com/office/word/2010/wordprocessingShape" mc:Ignorable="w14 w15 w16se w16cid w16 w16cex w16sdtdh wp14">
   <w:footnote w:type="separator" w:id="-1">
     <w:p>
       <w:pPr>
@@ -3128,15 +2937,101 @@
 </file>
 
 <file path=word/numbering.xml><?xml version="1.0" encoding="utf-8"?>
-<w:numbering xmlns:wpc="http://schemas.microsoft.com/office/word/2010/wordprocessingCanvas" xmlns:cx="http://schemas.microsoft.com/office/drawing/2014/chartex" xmlns:cx1="http://schemas.microsoft.com/office/drawing/2015/9/8/chartex" xmlns:mc="http://schemas.openxmlformats.org/markup-compatibility/2006" xmlns:o="urn:schemas-microsoft-com:office:office" xmlns:r="http://schemas.openxmlformats.org/officeDocument/2006/relationships" xmlns:m="http://schemas.openxmlformats.org/officeDocument/2006/math" xmlns:v="urn:schemas-microsoft-com:vml" xmlns:wp14="http://schemas.microsoft.com/office/word/2010/wordprocessingDrawing" xmlns:wp="http://schemas.openxmlformats.org/drawingml/2006/wordprocessingDrawing" xmlns:w10="urn:schemas-microsoft-com:office:word" xmlns:w="http://schemas.openxmlformats.org/wordprocessingml/2006/main" xmlns:w14="http://schemas.microsoft.com/office/word/2010/wordml" xmlns:w15="http://schemas.microsoft.com/office/word/2012/wordml" xmlns:w16se="http://schemas.microsoft.com/office/word/2015/wordml/symex" xmlns:wpg="http://schemas.microsoft.com/office/word/2010/wordprocessingGroup" xmlns:wpi="http://schemas.microsoft.com/office/word/2010/wordprocessingInk" xmlns:wne="http://schemas.microsoft.com/office/word/2006/wordml" xmlns:wps="http://schemas.microsoft.com/office/word/2010/wordprocessingShape" mc:Ignorable="w14 w15 w16se wp14">
+<w:numbering xmlns:wpc="http://schemas.microsoft.com/office/word/2010/wordprocessingCanvas" xmlns:cx="http://schemas.microsoft.com/office/drawing/2014/chartex" xmlns:cx1="http://schemas.microsoft.com/office/drawing/2015/9/8/chartex" xmlns:cx2="http://schemas.microsoft.com/office/drawing/2015/10/21/chartex" xmlns:cx3="http://schemas.microsoft.com/office/drawing/2016/5/9/chartex" xmlns:cx4="http://schemas.microsoft.com/office/drawing/2016/5/10/chartex" xmlns:cx5="http://schemas.microsoft.com/office/drawing/2016/5/11/chartex" xmlns:cx6="http://schemas.microsoft.com/office/drawing/2016/5/12/chartex" xmlns:cx7="http://schemas.microsoft.com/office/drawing/2016/5/13/chartex" xmlns:cx8="http://schemas.microsoft.com/office/drawing/2016/5/14/chartex" xmlns:mc="http://schemas.openxmlformats.org/markup-compatibility/2006" xmlns:aink="http://schemas.microsoft.com/office/drawing/2016/ink" xmlns:am3d="http://schemas.microsoft.com/office/drawing/2017/model3d" xmlns:o="urn:schemas-microsoft-com:office:office" xmlns:oel="http://schemas.microsoft.com/office/2019/extlst" xmlns:r="http://schemas.openxmlformats.org/officeDocument/2006/relationships" xmlns:m="http://schemas.openxmlformats.org/officeDocument/2006/math" xmlns:v="urn:schemas-microsoft-com:vml" xmlns:wp14="http://schemas.microsoft.com/office/word/2010/wordprocessingDrawing" xmlns:wp="http://schemas.openxmlformats.org/drawingml/2006/wordprocessingDrawing" xmlns:w10="urn:schemas-microsoft-com:office:word" xmlns:w="http://schemas.openxmlformats.org/wordprocessingml/2006/main" xmlns:w14="http://schemas.microsoft.com/office/word/2010/wordml" xmlns:w15="http://schemas.microsoft.com/office/word/2012/wordml" xmlns:w16cex="http://schemas.microsoft.com/office/word/2018/wordml/cex" xmlns:w16cid="http://schemas.microsoft.com/office/word/2016/wordml/cid" xmlns:w16="http://schemas.microsoft.com/office/word/2018/wordml" xmlns:w16sdtdh="http://schemas.microsoft.com/office/word/2020/wordml/sdtdatahash" xmlns:w16se="http://schemas.microsoft.com/office/word/2015/wordml/symex" xmlns:wpg="http://schemas.microsoft.com/office/word/2010/wordprocessingGroup" xmlns:wpi="http://schemas.microsoft.com/office/word/2010/wordprocessingInk" xmlns:wne="http://schemas.microsoft.com/office/word/2006/wordml" xmlns:wps="http://schemas.microsoft.com/office/word/2010/wordprocessingShape" mc:Ignorable="w14 w15 w16se w16cid w16 w16cex w16sdtdh wp14">
   <w:abstractNum w:abstractNumId="0" w15:restartNumberingAfterBreak="0">
-    <w:nsid w:val="00F27BAA"/>
+    <w:nsid w:val="399A0F08"/>
+    <w:multiLevelType w:val="hybridMultilevel"/>
+    <w:tmpl w:val="BDA27AA4"/>
+    <w:lvl w:ilvl="0" w:tplc="0409000F">
+      <w:start w:val="1"/>
+      <w:numFmt w:val="decimal"/>
+      <w:lvlText w:val="%1."/>
+      <w:lvlJc w:val="left"/>
+      <w:pPr>
+        <w:ind w:left="720" w:hanging="360"/>
+      </w:pPr>
+    </w:lvl>
+    <w:lvl w:ilvl="1" w:tplc="04090019" w:tentative="1">
+      <w:start w:val="1"/>
+      <w:numFmt w:val="lowerLetter"/>
+      <w:lvlText w:val="%2."/>
+      <w:lvlJc w:val="left"/>
+      <w:pPr>
+        <w:ind w:left="1440" w:hanging="360"/>
+      </w:pPr>
+    </w:lvl>
+    <w:lvl w:ilvl="2" w:tplc="0409001B" w:tentative="1">
+      <w:start w:val="1"/>
+      <w:numFmt w:val="lowerRoman"/>
+      <w:lvlText w:val="%3."/>
+      <w:lvlJc w:val="right"/>
+      <w:pPr>
+        <w:ind w:left="2160" w:hanging="180"/>
+      </w:pPr>
+    </w:lvl>
+    <w:lvl w:ilvl="3" w:tplc="0409000F" w:tentative="1">
+      <w:start w:val="1"/>
+      <w:numFmt w:val="decimal"/>
+      <w:lvlText w:val="%4."/>
+      <w:lvlJc w:val="left"/>
+      <w:pPr>
+        <w:ind w:left="2880" w:hanging="360"/>
+      </w:pPr>
+    </w:lvl>
+    <w:lvl w:ilvl="4" w:tplc="04090019" w:tentative="1">
+      <w:start w:val="1"/>
+      <w:numFmt w:val="lowerLetter"/>
+      <w:lvlText w:val="%5."/>
+      <w:lvlJc w:val="left"/>
+      <w:pPr>
+        <w:ind w:left="3600" w:hanging="360"/>
+      </w:pPr>
+    </w:lvl>
+    <w:lvl w:ilvl="5" w:tplc="0409001B" w:tentative="1">
+      <w:start w:val="1"/>
+      <w:numFmt w:val="lowerRoman"/>
+      <w:lvlText w:val="%6."/>
+      <w:lvlJc w:val="right"/>
+      <w:pPr>
+        <w:ind w:left="4320" w:hanging="180"/>
+      </w:pPr>
+    </w:lvl>
+    <w:lvl w:ilvl="6" w:tplc="0409000F" w:tentative="1">
+      <w:start w:val="1"/>
+      <w:numFmt w:val="decimal"/>
+      <w:lvlText w:val="%7."/>
+      <w:lvlJc w:val="left"/>
+      <w:pPr>
+        <w:ind w:left="5040" w:hanging="360"/>
+      </w:pPr>
+    </w:lvl>
+    <w:lvl w:ilvl="7" w:tplc="04090019" w:tentative="1">
+      <w:start w:val="1"/>
+      <w:numFmt w:val="lowerLetter"/>
+      <w:lvlText w:val="%8."/>
+      <w:lvlJc w:val="left"/>
+      <w:pPr>
+        <w:ind w:left="5760" w:hanging="360"/>
+      </w:pPr>
+    </w:lvl>
+    <w:lvl w:ilvl="8" w:tplc="0409001B" w:tentative="1">
+      <w:start w:val="1"/>
+      <w:numFmt w:val="lowerRoman"/>
+      <w:lvlText w:val="%9."/>
+      <w:lvlJc w:val="right"/>
+      <w:pPr>
+        <w:ind w:left="6480" w:hanging="180"/>
+      </w:pPr>
+    </w:lvl>
+  </w:abstractNum>
+  <w:abstractNum w:abstractNumId="1" w15:restartNumberingAfterBreak="0">
+    <w:nsid w:val="3B434229"/>
     <w:multiLevelType w:val="multilevel"/>
-    <w:tmpl w:val="F79E215A"/>
+    <w:tmpl w:val="A3F22784"/>
     <w:lvl w:ilvl="0">
       <w:start w:val="1"/>
-      <w:numFmt w:val="bullet"/>
-      <w:lvlText w:val=""/>
+      <w:numFmt w:val="decimal"/>
+      <w:lvlText w:val="%1."/>
       <w:lvlJc w:val="left"/>
       <w:pPr>
         <w:tabs>
@@ -3144,15 +3039,11 @@
         </w:tabs>
         <w:ind w:left="720" w:hanging="360"/>
       </w:pPr>
-      <w:rPr>
-        <w:rFonts w:ascii="Symbol" w:hAnsi="Symbol" w:hint="default"/>
-        <w:sz w:val="20"/>
-      </w:rPr>
     </w:lvl>
     <w:lvl w:ilvl="1">
       <w:start w:val="1"/>
-      <w:numFmt w:val="bullet"/>
-      <w:lvlText w:val=""/>
+      <w:numFmt w:val="decimal"/>
+      <w:lvlText w:val="%2."/>
       <w:lvlJc w:val="left"/>
       <w:pPr>
         <w:tabs>
@@ -3160,15 +3051,11 @@
         </w:tabs>
         <w:ind w:left="1440" w:hanging="360"/>
       </w:pPr>
-      <w:rPr>
-        <w:rFonts w:ascii="Symbol" w:hAnsi="Symbol" w:hint="default"/>
-        <w:sz w:val="20"/>
-      </w:rPr>
     </w:lvl>
     <w:lvl w:ilvl="2">
       <w:start w:val="1"/>
-      <w:numFmt w:val="bullet"/>
-      <w:lvlText w:val=""/>
+      <w:numFmt w:val="decimal"/>
+      <w:lvlText w:val="%3."/>
       <w:lvlJc w:val="left"/>
       <w:pPr>
         <w:tabs>
@@ -3176,15 +3063,11 @@
         </w:tabs>
         <w:ind w:left="2160" w:hanging="360"/>
       </w:pPr>
-      <w:rPr>
-        <w:rFonts w:ascii="Symbol" w:hAnsi="Symbol" w:hint="default"/>
-        <w:sz w:val="20"/>
-      </w:rPr>
     </w:lvl>
     <w:lvl w:ilvl="3">
       <w:start w:val="1"/>
-      <w:numFmt w:val="bullet"/>
-      <w:lvlText w:val=""/>
+      <w:numFmt w:val="decimal"/>
+      <w:lvlText w:val="%4."/>
       <w:lvlJc w:val="left"/>
       <w:pPr>
         <w:tabs>
@@ -3192,15 +3075,11 @@
         </w:tabs>
         <w:ind w:left="2880" w:hanging="360"/>
       </w:pPr>
-      <w:rPr>
-        <w:rFonts w:ascii="Symbol" w:hAnsi="Symbol" w:hint="default"/>
-        <w:sz w:val="20"/>
-      </w:rPr>
     </w:lvl>
     <w:lvl w:ilvl="4">
       <w:start w:val="1"/>
-      <w:numFmt w:val="bullet"/>
-      <w:lvlText w:val=""/>
+      <w:numFmt w:val="decimal"/>
+      <w:lvlText w:val="%5."/>
       <w:lvlJc w:val="left"/>
       <w:pPr>
         <w:tabs>
@@ -3208,15 +3087,11 @@
         </w:tabs>
         <w:ind w:left="3600" w:hanging="360"/>
       </w:pPr>
-      <w:rPr>
-        <w:rFonts w:ascii="Symbol" w:hAnsi="Symbol" w:hint="default"/>
-        <w:sz w:val="20"/>
-      </w:rPr>
     </w:lvl>
     <w:lvl w:ilvl="5">
       <w:start w:val="1"/>
-      <w:numFmt w:val="bullet"/>
-      <w:lvlText w:val=""/>
+      <w:numFmt w:val="decimal"/>
+      <w:lvlText w:val="%6."/>
       <w:lvlJc w:val="left"/>
       <w:pPr>
         <w:tabs>
@@ -3224,15 +3099,11 @@
         </w:tabs>
         <w:ind w:left="4320" w:hanging="360"/>
       </w:pPr>
-      <w:rPr>
-        <w:rFonts w:ascii="Symbol" w:hAnsi="Symbol" w:hint="default"/>
-        <w:sz w:val="20"/>
-      </w:rPr>
     </w:lvl>
     <w:lvl w:ilvl="6">
       <w:start w:val="1"/>
-      <w:numFmt w:val="bullet"/>
-      <w:lvlText w:val=""/>
+      <w:numFmt w:val="decimal"/>
+      <w:lvlText w:val="%7."/>
       <w:lvlJc w:val="left"/>
       <w:pPr>
         <w:tabs>
@@ -3240,15 +3111,11 @@
         </w:tabs>
         <w:ind w:left="5040" w:hanging="360"/>
       </w:pPr>
-      <w:rPr>
-        <w:rFonts w:ascii="Symbol" w:hAnsi="Symbol" w:hint="default"/>
-        <w:sz w:val="20"/>
-      </w:rPr>
     </w:lvl>
     <w:lvl w:ilvl="7">
       <w:start w:val="1"/>
-      <w:numFmt w:val="bullet"/>
-      <w:lvlText w:val=""/>
+      <w:numFmt w:val="decimal"/>
+      <w:lvlText w:val="%8."/>
       <w:lvlJc w:val="left"/>
       <w:pPr>
         <w:tabs>
@@ -3256,15 +3123,11 @@
         </w:tabs>
         <w:ind w:left="5760" w:hanging="360"/>
       </w:pPr>
-      <w:rPr>
-        <w:rFonts w:ascii="Symbol" w:hAnsi="Symbol" w:hint="default"/>
-        <w:sz w:val="20"/>
-      </w:rPr>
     </w:lvl>
     <w:lvl w:ilvl="8">
       <w:start w:val="1"/>
-      <w:numFmt w:val="bullet"/>
-      <w:lvlText w:val=""/>
+      <w:numFmt w:val="decimal"/>
+      <w:lvlText w:val="%9."/>
       <w:lvlJc w:val="left"/>
       <w:pPr>
         <w:tabs>
@@ -3272,212 +3135,9 @@
         </w:tabs>
         <w:ind w:left="6480" w:hanging="360"/>
       </w:pPr>
-      <w:rPr>
-        <w:rFonts w:ascii="Symbol" w:hAnsi="Symbol" w:hint="default"/>
-        <w:sz w:val="20"/>
-      </w:rPr>
-    </w:lvl>
-  </w:abstractNum>
-  <w:abstractNum w:abstractNumId="1" w15:restartNumberingAfterBreak="0">
-    <w:nsid w:val="399A0F08"/>
-    <w:multiLevelType w:val="hybridMultilevel"/>
-    <w:tmpl w:val="BDA27AA4"/>
-    <w:lvl w:ilvl="0" w:tplc="0409000F">
-      <w:start w:val="1"/>
-      <w:numFmt w:val="decimal"/>
-      <w:lvlText w:val="%1."/>
-      <w:lvlJc w:val="left"/>
-      <w:pPr>
-        <w:ind w:left="720" w:hanging="360"/>
-      </w:pPr>
-    </w:lvl>
-    <w:lvl w:ilvl="1" w:tplc="04090019" w:tentative="1">
-      <w:start w:val="1"/>
-      <w:numFmt w:val="lowerLetter"/>
-      <w:lvlText w:val="%2."/>
-      <w:lvlJc w:val="left"/>
-      <w:pPr>
-        <w:ind w:left="1440" w:hanging="360"/>
-      </w:pPr>
-    </w:lvl>
-    <w:lvl w:ilvl="2" w:tplc="0409001B" w:tentative="1">
-      <w:start w:val="1"/>
-      <w:numFmt w:val="lowerRoman"/>
-      <w:lvlText w:val="%3."/>
-      <w:lvlJc w:val="right"/>
-      <w:pPr>
-        <w:ind w:left="2160" w:hanging="180"/>
-      </w:pPr>
-    </w:lvl>
-    <w:lvl w:ilvl="3" w:tplc="0409000F" w:tentative="1">
-      <w:start w:val="1"/>
-      <w:numFmt w:val="decimal"/>
-      <w:lvlText w:val="%4."/>
-      <w:lvlJc w:val="left"/>
-      <w:pPr>
-        <w:ind w:left="2880" w:hanging="360"/>
-      </w:pPr>
-    </w:lvl>
-    <w:lvl w:ilvl="4" w:tplc="04090019" w:tentative="1">
-      <w:start w:val="1"/>
-      <w:numFmt w:val="lowerLetter"/>
-      <w:lvlText w:val="%5."/>
-      <w:lvlJc w:val="left"/>
-      <w:pPr>
-        <w:ind w:left="3600" w:hanging="360"/>
-      </w:pPr>
-    </w:lvl>
-    <w:lvl w:ilvl="5" w:tplc="0409001B" w:tentative="1">
-      <w:start w:val="1"/>
-      <w:numFmt w:val="lowerRoman"/>
-      <w:lvlText w:val="%6."/>
-      <w:lvlJc w:val="right"/>
-      <w:pPr>
-        <w:ind w:left="4320" w:hanging="180"/>
-      </w:pPr>
-    </w:lvl>
-    <w:lvl w:ilvl="6" w:tplc="0409000F" w:tentative="1">
-      <w:start w:val="1"/>
-      <w:numFmt w:val="decimal"/>
-      <w:lvlText w:val="%7."/>
-      <w:lvlJc w:val="left"/>
-      <w:pPr>
-        <w:ind w:left="5040" w:hanging="360"/>
-      </w:pPr>
-    </w:lvl>
-    <w:lvl w:ilvl="7" w:tplc="04090019" w:tentative="1">
-      <w:start w:val="1"/>
-      <w:numFmt w:val="lowerLetter"/>
-      <w:lvlText w:val="%8."/>
-      <w:lvlJc w:val="left"/>
-      <w:pPr>
-        <w:ind w:left="5760" w:hanging="360"/>
-      </w:pPr>
-    </w:lvl>
-    <w:lvl w:ilvl="8" w:tplc="0409001B" w:tentative="1">
-      <w:start w:val="1"/>
-      <w:numFmt w:val="lowerRoman"/>
-      <w:lvlText w:val="%9."/>
-      <w:lvlJc w:val="right"/>
-      <w:pPr>
-        <w:ind w:left="6480" w:hanging="180"/>
-      </w:pPr>
     </w:lvl>
   </w:abstractNum>
   <w:abstractNum w:abstractNumId="2" w15:restartNumberingAfterBreak="0">
-    <w:nsid w:val="3B434229"/>
-    <w:multiLevelType w:val="multilevel"/>
-    <w:tmpl w:val="A3F22784"/>
-    <w:lvl w:ilvl="0">
-      <w:start w:val="1"/>
-      <w:numFmt w:val="decimal"/>
-      <w:lvlText w:val="%1."/>
-      <w:lvlJc w:val="left"/>
-      <w:pPr>
-        <w:tabs>
-          <w:tab w:val="num" w:pos="720"/>
-        </w:tabs>
-        <w:ind w:left="720" w:hanging="360"/>
-      </w:pPr>
-    </w:lvl>
-    <w:lvl w:ilvl="1">
-      <w:start w:val="1"/>
-      <w:numFmt w:val="decimal"/>
-      <w:lvlText w:val="%2."/>
-      <w:lvlJc w:val="left"/>
-      <w:pPr>
-        <w:tabs>
-          <w:tab w:val="num" w:pos="1440"/>
-        </w:tabs>
-        <w:ind w:left="1440" w:hanging="360"/>
-      </w:pPr>
-    </w:lvl>
-    <w:lvl w:ilvl="2">
-      <w:start w:val="1"/>
-      <w:numFmt w:val="decimal"/>
-      <w:lvlText w:val="%3."/>
-      <w:lvlJc w:val="left"/>
-      <w:pPr>
-        <w:tabs>
-          <w:tab w:val="num" w:pos="2160"/>
-        </w:tabs>
-        <w:ind w:left="2160" w:hanging="360"/>
-      </w:pPr>
-    </w:lvl>
-    <w:lvl w:ilvl="3">
-      <w:start w:val="1"/>
-      <w:numFmt w:val="decimal"/>
-      <w:lvlText w:val="%4."/>
-      <w:lvlJc w:val="left"/>
-      <w:pPr>
-        <w:tabs>
-          <w:tab w:val="num" w:pos="2880"/>
-        </w:tabs>
-        <w:ind w:left="2880" w:hanging="360"/>
-      </w:pPr>
-    </w:lvl>
-    <w:lvl w:ilvl="4">
-      <w:start w:val="1"/>
-      <w:numFmt w:val="decimal"/>
-      <w:lvlText w:val="%5."/>
-      <w:lvlJc w:val="left"/>
-      <w:pPr>
-        <w:tabs>
-          <w:tab w:val="num" w:pos="3600"/>
-        </w:tabs>
-        <w:ind w:left="3600" w:hanging="360"/>
-      </w:pPr>
-    </w:lvl>
-    <w:lvl w:ilvl="5">
-      <w:start w:val="1"/>
-      <w:numFmt w:val="decimal"/>
-      <w:lvlText w:val="%6."/>
-      <w:lvlJc w:val="left"/>
-      <w:pPr>
-        <w:tabs>
-          <w:tab w:val="num" w:pos="4320"/>
-        </w:tabs>
-        <w:ind w:left="4320" w:hanging="360"/>
-      </w:pPr>
-    </w:lvl>
-    <w:lvl w:ilvl="6">
-      <w:start w:val="1"/>
-      <w:numFmt w:val="decimal"/>
-      <w:lvlText w:val="%7."/>
-      <w:lvlJc w:val="left"/>
-      <w:pPr>
-        <w:tabs>
-          <w:tab w:val="num" w:pos="5040"/>
-        </w:tabs>
-        <w:ind w:left="5040" w:hanging="360"/>
-      </w:pPr>
-    </w:lvl>
-    <w:lvl w:ilvl="7">
-      <w:start w:val="1"/>
-      <w:numFmt w:val="decimal"/>
-      <w:lvlText w:val="%8."/>
-      <w:lvlJc w:val="left"/>
-      <w:pPr>
-        <w:tabs>
-          <w:tab w:val="num" w:pos="5760"/>
-        </w:tabs>
-        <w:ind w:left="5760" w:hanging="360"/>
-      </w:pPr>
-    </w:lvl>
-    <w:lvl w:ilvl="8">
-      <w:start w:val="1"/>
-      <w:numFmt w:val="decimal"/>
-      <w:lvlText w:val="%9."/>
-      <w:lvlJc w:val="left"/>
-      <w:pPr>
-        <w:tabs>
-          <w:tab w:val="num" w:pos="6480"/>
-        </w:tabs>
-        <w:ind w:left="6480" w:hanging="360"/>
-      </w:pPr>
-    </w:lvl>
-  </w:abstractNum>
-  <w:abstractNum w:abstractNumId="3" w15:restartNumberingAfterBreak="0">
     <w:nsid w:val="54963A78"/>
     <w:multiLevelType w:val="hybridMultilevel"/>
     <w:tmpl w:val="B994ED6C"/>
@@ -3590,7 +3250,7 @@
       </w:rPr>
     </w:lvl>
   </w:abstractNum>
-  <w:abstractNum w:abstractNumId="4" w15:restartNumberingAfterBreak="0">
+  <w:abstractNum w:abstractNumId="3" w15:restartNumberingAfterBreak="0">
     <w:nsid w:val="6A29047A"/>
     <w:multiLevelType w:val="hybridMultilevel"/>
     <w:tmpl w:val="DF58B530"/>
@@ -3676,7 +3336,7 @@
       </w:pPr>
     </w:lvl>
   </w:abstractNum>
-  <w:abstractNum w:abstractNumId="5" w15:restartNumberingAfterBreak="0">
+  <w:abstractNum w:abstractNumId="4" w15:restartNumberingAfterBreak="0">
     <w:nsid w:val="6C9A22CA"/>
     <w:multiLevelType w:val="hybridMultilevel"/>
     <w:tmpl w:val="B1F0E1B6"/>
@@ -3762,17 +3422,17 @@
       </w:pPr>
     </w:lvl>
   </w:abstractNum>
-  <w:num w:numId="1">
-    <w:abstractNumId w:val="1"/>
+  <w:num w:numId="1" w16cid:durableId="384064087">
+    <w:abstractNumId w:val="0"/>
   </w:num>
-  <w:num w:numId="2">
-    <w:abstractNumId w:val="5"/>
+  <w:num w:numId="2" w16cid:durableId="1130123275">
+    <w:abstractNumId w:val="4"/>
   </w:num>
-  <w:num w:numId="3">
+  <w:num w:numId="3" w16cid:durableId="1222522327">
+    <w:abstractNumId w:val="2"/>
+  </w:num>
+  <w:num w:numId="4" w16cid:durableId="1242988437">
     <w:abstractNumId w:val="3"/>
-  </w:num>
-  <w:num w:numId="4">
-    <w:abstractNumId w:val="4"/>
     <w:lvlOverride w:ilvl="0">
       <w:startOverride w:val="1"/>
     </w:lvlOverride>
@@ -3801,8 +3461,8 @@
       <w:startOverride w:val="1"/>
     </w:lvlOverride>
   </w:num>
-  <w:num w:numId="5">
-    <w:abstractNumId w:val="2"/>
+  <w:num w:numId="5" w16cid:durableId="1223982268">
+    <w:abstractNumId w:val="1"/>
     <w:lvlOverride w:ilvl="0">
       <w:startOverride w:val="1"/>
     </w:lvlOverride>
@@ -3831,23 +3491,11 @@
       <w:startOverride w:val="1"/>
     </w:lvlOverride>
   </w:num>
-  <w:num w:numId="6">
-    <w:abstractNumId w:val="0"/>
-    <w:lvlOverride w:ilvl="0"/>
-    <w:lvlOverride w:ilvl="1"/>
-    <w:lvlOverride w:ilvl="2"/>
-    <w:lvlOverride w:ilvl="3"/>
-    <w:lvlOverride w:ilvl="4"/>
-    <w:lvlOverride w:ilvl="5"/>
-    <w:lvlOverride w:ilvl="6"/>
-    <w:lvlOverride w:ilvl="7"/>
-    <w:lvlOverride w:ilvl="8"/>
-  </w:num>
 </w:numbering>
 </file>
 
 <file path=word/styles.xml><?xml version="1.0" encoding="utf-8"?>
-<w:styles xmlns:mc="http://schemas.openxmlformats.org/markup-compatibility/2006" xmlns:r="http://schemas.openxmlformats.org/officeDocument/2006/relationships" xmlns:w="http://schemas.openxmlformats.org/wordprocessingml/2006/main" xmlns:w14="http://schemas.microsoft.com/office/word/2010/wordml" xmlns:w15="http://schemas.microsoft.com/office/word/2012/wordml" xmlns:w16se="http://schemas.microsoft.com/office/word/2015/wordml/symex" mc:Ignorable="w14 w15 w16se">
+<w:styles xmlns:mc="http://schemas.openxmlformats.org/markup-compatibility/2006" xmlns:r="http://schemas.openxmlformats.org/officeDocument/2006/relationships" xmlns:w="http://schemas.openxmlformats.org/wordprocessingml/2006/main" xmlns:w14="http://schemas.microsoft.com/office/word/2010/wordml" xmlns:w15="http://schemas.microsoft.com/office/word/2012/wordml" xmlns:w16cex="http://schemas.microsoft.com/office/word/2018/wordml/cex" xmlns:w16cid="http://schemas.microsoft.com/office/word/2016/wordml/cid" xmlns:w16="http://schemas.microsoft.com/office/word/2018/wordml" xmlns:w16sdtdh="http://schemas.microsoft.com/office/word/2020/wordml/sdtdatahash" xmlns:w16se="http://schemas.microsoft.com/office/word/2015/wordml/symex" mc:Ignorable="w14 w15 w16se w16cid w16 w16cex w16sdtdh">
   <w:docDefaults>
     <w:rPrDefault>
       <w:rPr>
@@ -3863,7 +3511,7 @@
       </w:pPr>
     </w:pPrDefault>
   </w:docDefaults>
-  <w:latentStyles w:defLockedState="0" w:defUIPriority="99" w:defSemiHidden="0" w:defUnhideWhenUsed="0" w:defQFormat="0" w:count="371">
+  <w:latentStyles w:defLockedState="0" w:defUIPriority="99" w:defSemiHidden="0" w:defUnhideWhenUsed="0" w:defQFormat="0" w:count="376">
     <w:lsdException w:name="Normal" w:uiPriority="0" w:qFormat="1"/>
     <w:lsdException w:name="heading 1" w:uiPriority="9" w:qFormat="1"/>
     <w:lsdException w:name="heading 2" w:semiHidden="1" w:uiPriority="9" w:unhideWhenUsed="1" w:qFormat="1"/>
@@ -4235,18 +3883,23 @@
     <w:lsdException w:name="List Table 5 Dark Accent 6" w:uiPriority="50"/>
     <w:lsdException w:name="List Table 6 Colorful Accent 6" w:uiPriority="51"/>
     <w:lsdException w:name="List Table 7 Colorful Accent 6" w:uiPriority="52"/>
+    <w:lsdException w:name="Mention" w:semiHidden="1" w:unhideWhenUsed="1"/>
+    <w:lsdException w:name="Smart Hyperlink" w:semiHidden="1" w:unhideWhenUsed="1"/>
+    <w:lsdException w:name="Hashtag" w:semiHidden="1" w:unhideWhenUsed="1"/>
+    <w:lsdException w:name="Unresolved Mention" w:semiHidden="1" w:unhideWhenUsed="1"/>
+    <w:lsdException w:name="Smart Link" w:semiHidden="1" w:unhideWhenUsed="1"/>
   </w:latentStyles>
-  <w:style w:type="paragraph" w:default="1" w:styleId="a">
+  <w:style w:type="paragraph" w:default="1" w:styleId="Normal">
     <w:name w:val="Normal"/>
     <w:qFormat/>
   </w:style>
-  <w:style w:type="character" w:default="1" w:styleId="a0">
+  <w:style w:type="character" w:default="1" w:styleId="DefaultParagraphFont">
     <w:name w:val="Default Paragraph Font"/>
     <w:uiPriority w:val="1"/>
     <w:semiHidden/>
     <w:unhideWhenUsed/>
   </w:style>
-  <w:style w:type="table" w:default="1" w:styleId="a1">
+  <w:style w:type="table" w:default="1" w:styleId="TableNormal">
     <w:name w:val="Normal Table"/>
     <w:uiPriority w:val="99"/>
     <w:semiHidden/>
@@ -4261,16 +3914,16 @@
       </w:tblCellMar>
     </w:tblPr>
   </w:style>
-  <w:style w:type="numbering" w:default="1" w:styleId="a2">
+  <w:style w:type="numbering" w:default="1" w:styleId="NoList">
     <w:name w:val="No List"/>
     <w:uiPriority w:val="99"/>
     <w:semiHidden/>
     <w:unhideWhenUsed/>
   </w:style>
-  <w:style w:type="paragraph" w:styleId="a3">
+  <w:style w:type="paragraph" w:styleId="Header">
     <w:name w:val="header"/>
-    <w:basedOn w:val="a"/>
-    <w:link w:val="Char"/>
+    <w:basedOn w:val="Normal"/>
+    <w:link w:val="HeaderChar"/>
     <w:uiPriority w:val="99"/>
     <w:unhideWhenUsed/>
     <w:rsid w:val="00D43A28"/>
@@ -4282,17 +3935,17 @@
       <w:spacing w:after="0" w:line="240" w:lineRule="auto"/>
     </w:pPr>
   </w:style>
-  <w:style w:type="character" w:customStyle="1" w:styleId="Char">
-    <w:name w:val="رأس الصفحة Char"/>
-    <w:basedOn w:val="a0"/>
-    <w:link w:val="a3"/>
+  <w:style w:type="character" w:customStyle="1" w:styleId="HeaderChar">
+    <w:name w:val="Header Char"/>
+    <w:basedOn w:val="DefaultParagraphFont"/>
+    <w:link w:val="Header"/>
     <w:uiPriority w:val="99"/>
     <w:rsid w:val="00D43A28"/>
   </w:style>
-  <w:style w:type="paragraph" w:styleId="a4">
+  <w:style w:type="paragraph" w:styleId="Footer">
     <w:name w:val="footer"/>
-    <w:basedOn w:val="a"/>
-    <w:link w:val="Char0"/>
+    <w:basedOn w:val="Normal"/>
+    <w:link w:val="FooterChar"/>
     <w:uiPriority w:val="99"/>
     <w:unhideWhenUsed/>
     <w:rsid w:val="00D43A28"/>
@@ -4304,16 +3957,16 @@
       <w:spacing w:after="0" w:line="240" w:lineRule="auto"/>
     </w:pPr>
   </w:style>
-  <w:style w:type="character" w:customStyle="1" w:styleId="Char0">
-    <w:name w:val="تذييل الصفحة Char"/>
-    <w:basedOn w:val="a0"/>
-    <w:link w:val="a4"/>
+  <w:style w:type="character" w:customStyle="1" w:styleId="FooterChar">
+    <w:name w:val="Footer Char"/>
+    <w:basedOn w:val="DefaultParagraphFont"/>
+    <w:link w:val="Footer"/>
     <w:uiPriority w:val="99"/>
     <w:rsid w:val="00D43A28"/>
   </w:style>
-  <w:style w:type="paragraph" w:styleId="a5">
+  <w:style w:type="paragraph" w:styleId="ListParagraph">
     <w:name w:val="List Paragraph"/>
-    <w:basedOn w:val="a"/>
+    <w:basedOn w:val="Normal"/>
     <w:uiPriority w:val="34"/>
     <w:qFormat/>
     <w:rsid w:val="0083440A"/>
@@ -4322,7 +3975,7 @@
       <w:contextualSpacing/>
     </w:pPr>
   </w:style>
-  <w:style w:type="paragraph" w:styleId="a6">
+  <w:style w:type="paragraph" w:styleId="NoSpacing">
     <w:name w:val="No Spacing"/>
     <w:uiPriority w:val="1"/>
     <w:qFormat/>
@@ -4349,10 +4002,10 @@
       </w:tblCellMar>
     </w:tblPr>
   </w:style>
-  <w:style w:type="paragraph" w:styleId="a7">
+  <w:style w:type="paragraph" w:styleId="Caption">
     <w:name w:val="caption"/>
-    <w:basedOn w:val="a"/>
-    <w:next w:val="a"/>
+    <w:basedOn w:val="Normal"/>
+    <w:next w:val="Normal"/>
     <w:uiPriority w:val="35"/>
     <w:unhideWhenUsed/>
     <w:qFormat/>
@@ -4370,7 +4023,7 @@
   </w:style>
   <w:style w:type="character" w:styleId="Hyperlink">
     <w:name w:val="Hyperlink"/>
-    <w:basedOn w:val="a0"/>
+    <w:basedOn w:val="DefaultParagraphFont"/>
     <w:uiPriority w:val="99"/>
     <w:unhideWhenUsed/>
     <w:rsid w:val="00A13D7E"/>
@@ -4682,7 +4335,7 @@
 </file>
 
 <file path=customXml/itemProps1.xml><?xml version="1.0" encoding="utf-8"?>
-<ds:datastoreItem xmlns:ds="http://schemas.openxmlformats.org/officeDocument/2006/customXml" ds:itemID="{B0B688B6-0962-4A91-B0B9-DB92F3D7F4E4}">
+<ds:datastoreItem xmlns:ds="http://schemas.openxmlformats.org/officeDocument/2006/customXml" ds:itemID="{1AEE3DC4-AEBD-4960-A7D4-4DEE37E2B7B3}">
   <ds:schemaRefs>
     <ds:schemaRef ds:uri="http://schemas.openxmlformats.org/officeDocument/2006/bibliography"/>
   </ds:schemaRefs>

</xml_diff>

<commit_message>
updated the intro and format
</commit_message>
<xml_diff>
--- a/SoftwareProject-CarRentalWebsite.docx
+++ b/SoftwareProject-CarRentalWebsite.docx
@@ -1,17 +1,19 @@
 
 <file path=word/document.xml><?xml version="1.0" encoding="utf-8"?>
-<w:document xmlns:wpc="http://schemas.microsoft.com/office/word/2010/wordprocessingCanvas" xmlns:cx="http://schemas.microsoft.com/office/drawing/2014/chartex" xmlns:cx1="http://schemas.microsoft.com/office/drawing/2015/9/8/chartex" xmlns:cx2="http://schemas.microsoft.com/office/drawing/2015/10/21/chartex" xmlns:cx3="http://schemas.microsoft.com/office/drawing/2016/5/9/chartex" xmlns:cx4="http://schemas.microsoft.com/office/drawing/2016/5/10/chartex" xmlns:cx5="http://schemas.microsoft.com/office/drawing/2016/5/11/chartex" xmlns:cx6="http://schemas.microsoft.com/office/drawing/2016/5/12/chartex" xmlns:cx7="http://schemas.microsoft.com/office/drawing/2016/5/13/chartex" xmlns:cx8="http://schemas.microsoft.com/office/drawing/2016/5/14/chartex" xmlns:mc="http://schemas.openxmlformats.org/markup-compatibility/2006" xmlns:aink="http://schemas.microsoft.com/office/drawing/2016/ink" xmlns:am3d="http://schemas.microsoft.com/office/drawing/2017/model3d" xmlns:o="urn:schemas-microsoft-com:office:office" xmlns:oel="http://schemas.microsoft.com/office/2019/extlst" xmlns:r="http://schemas.openxmlformats.org/officeDocument/2006/relationships" xmlns:m="http://schemas.openxmlformats.org/officeDocument/2006/math" xmlns:v="urn:schemas-microsoft-com:vml" xmlns:wp14="http://schemas.microsoft.com/office/word/2010/wordprocessingDrawing" xmlns:wp="http://schemas.openxmlformats.org/drawingml/2006/wordprocessingDrawing" xmlns:w10="urn:schemas-microsoft-com:office:word" xmlns:w="http://schemas.openxmlformats.org/wordprocessingml/2006/main" xmlns:w14="http://schemas.microsoft.com/office/word/2010/wordml" xmlns:w15="http://schemas.microsoft.com/office/word/2012/wordml" xmlns:w16cex="http://schemas.microsoft.com/office/word/2018/wordml/cex" xmlns:w16cid="http://schemas.microsoft.com/office/word/2016/wordml/cid" xmlns:w16="http://schemas.microsoft.com/office/word/2018/wordml" xmlns:w16sdtdh="http://schemas.microsoft.com/office/word/2020/wordml/sdtdatahash" xmlns:w16se="http://schemas.microsoft.com/office/word/2015/wordml/symex" xmlns:wpg="http://schemas.microsoft.com/office/word/2010/wordprocessingGroup" xmlns:wpi="http://schemas.microsoft.com/office/word/2010/wordprocessingInk" xmlns:wne="http://schemas.microsoft.com/office/word/2006/wordml" xmlns:wps="http://schemas.microsoft.com/office/word/2010/wordprocessingShape" mc:Ignorable="w14 w15 w16se w16cid w16 w16cex w16sdtdh wp14">
+<w:document xmlns:wpc="http://schemas.microsoft.com/office/word/2010/wordprocessingCanvas" xmlns:cx="http://schemas.microsoft.com/office/drawing/2014/chartex" xmlns:cx1="http://schemas.microsoft.com/office/drawing/2015/9/8/chartex" xmlns:cx2="http://schemas.microsoft.com/office/drawing/2015/10/21/chartex" xmlns:cx3="http://schemas.microsoft.com/office/drawing/2016/5/9/chartex" xmlns:cx4="http://schemas.microsoft.com/office/drawing/2016/5/10/chartex" xmlns:cx5="http://schemas.microsoft.com/office/drawing/2016/5/11/chartex" xmlns:cx6="http://schemas.microsoft.com/office/drawing/2016/5/12/chartex" xmlns:cx7="http://schemas.microsoft.com/office/drawing/2016/5/13/chartex" xmlns:cx8="http://schemas.microsoft.com/office/drawing/2016/5/14/chartex" xmlns:mc="http://schemas.openxmlformats.org/markup-compatibility/2006" xmlns:aink="http://schemas.microsoft.com/office/drawing/2016/ink" xmlns:am3d="http://schemas.microsoft.com/office/drawing/2017/model3d" xmlns:o="urn:schemas-microsoft-com:office:office" xmlns:r="http://schemas.openxmlformats.org/officeDocument/2006/relationships" xmlns:m="http://schemas.openxmlformats.org/officeDocument/2006/math" xmlns:v="urn:schemas-microsoft-com:vml" xmlns:wp14="http://schemas.microsoft.com/office/word/2010/wordprocessingDrawing" xmlns:wp="http://schemas.openxmlformats.org/drawingml/2006/wordprocessingDrawing" xmlns:w10="urn:schemas-microsoft-com:office:word" xmlns:w="http://schemas.openxmlformats.org/wordprocessingml/2006/main" xmlns:w14="http://schemas.microsoft.com/office/word/2010/wordml" xmlns:w15="http://schemas.microsoft.com/office/word/2012/wordml" xmlns:w16cid="http://schemas.microsoft.com/office/word/2016/wordml/cid" xmlns:w16se="http://schemas.microsoft.com/office/word/2015/wordml/symex" xmlns:wpg="http://schemas.microsoft.com/office/word/2010/wordprocessingGroup" xmlns:wpi="http://schemas.microsoft.com/office/word/2010/wordprocessingInk" xmlns:wne="http://schemas.microsoft.com/office/word/2006/wordml" xmlns:wps="http://schemas.microsoft.com/office/word/2010/wordprocessingShape" mc:Ignorable="w14 w15 w16se w16cid wp14">
   <w:body>
     <w:p>
       <w:pPr>
         <w:jc w:val="center"/>
       </w:pPr>
+      <w:bookmarkStart w:id="0" w:name="_Hlk163598643"/>
+      <w:bookmarkEnd w:id="0"/>
       <w:r>
         <w:rPr>
           <w:noProof/>
         </w:rPr>
         <w:drawing>
-          <wp:inline distT="0" distB="0" distL="0" distR="0" wp14:anchorId="557DC124" wp14:editId="5DB8E9FE">
+          <wp:inline distT="0" distB="0" distL="0" distR="0" wp14:anchorId="557DC124" wp14:editId="18C6DBEE">
             <wp:extent cx="1168400" cy="1168400"/>
             <wp:effectExtent l="0" t="0" r="0" b="0"/>
             <wp:docPr id="3" name="Picture 3"/>
@@ -840,6 +842,8 @@
         </w:rPr>
         <w:t>Spring Semester 2023-2024</w:t>
       </w:r>
+      <w:bookmarkStart w:id="1" w:name="_GoBack"/>
+      <w:bookmarkEnd w:id="1"/>
     </w:p>
     <w:p>
       <w:pPr>
@@ -855,6 +859,7 @@
     <w:p>
       <w:pPr>
         <w:rPr>
+          <w:rFonts w:asciiTheme="majorBidi" w:hAnsiTheme="majorBidi" w:cstheme="majorBidi"/>
           <w:b/>
           <w:bCs/>
           <w:sz w:val="36"/>
@@ -864,6 +869,7 @@
       </w:pPr>
       <w:r>
         <w:rPr>
+          <w:rFonts w:asciiTheme="majorBidi" w:hAnsiTheme="majorBidi" w:cstheme="majorBidi"/>
           <w:b/>
           <w:bCs/>
           <w:sz w:val="36"/>
@@ -871,23 +877,51 @@
           <w:u w:val="single"/>
         </w:rPr>
         <w:lastRenderedPageBreak/>
-        <w:t>Abstract</w:t>
-      </w:r>
-      <w:r>
-        <w:rPr>
+        <w:t>Abstract:</w:t>
+      </w:r>
+    </w:p>
+    <w:p>
+      <w:pPr>
+        <w:ind w:left="216"/>
+        <w:rPr>
+          <w:rFonts w:asciiTheme="majorBidi" w:hAnsiTheme="majorBidi" w:cstheme="majorBidi"/>
+        </w:rPr>
+      </w:pPr>
+    </w:p>
+    <w:p>
+      <w:pPr>
+        <w:ind w:left="216"/>
+        <w:rPr>
+          <w:rFonts w:asciiTheme="majorBidi" w:hAnsiTheme="majorBidi" w:cstheme="majorBidi"/>
+          <w:sz w:val="26"/>
+          <w:szCs w:val="26"/>
+        </w:rPr>
+      </w:pPr>
+      <w:r>
+        <w:rPr>
+          <w:rFonts w:asciiTheme="majorBidi" w:hAnsiTheme="majorBidi" w:cstheme="majorBidi"/>
+          <w:sz w:val="26"/>
+          <w:szCs w:val="26"/>
+        </w:rPr>
+        <w:t>The process of renting a vehicle in Palestine often encounters various difficulties. This project aims to introduce a user-friendly website designed to streamline the booking process, enabling users to easily rent a vehicle through their devices. By merely selecting the rental duration, pick-up date, and desired vehicle, customers can complete their bookings in just a few clicks. The anticipated outcome of this website's development and launch is a notable increase in user engagement, attributed to its simplification of the car rental process, thereby offering a significantly more convenient solution for users.</w:t>
+      </w:r>
+    </w:p>
+    <w:p>
+      <w:pPr>
+        <w:rPr>
+          <w:rFonts w:asciiTheme="majorBidi" w:hAnsiTheme="majorBidi" w:cstheme="majorBidi"/>
           <w:b/>
           <w:bCs/>
           <w:sz w:val="36"/>
           <w:szCs w:val="36"/>
           <w:u w:val="single"/>
         </w:rPr>
-        <w:t>:</w:t>
-      </w:r>
-    </w:p>
-    <w:p>
-      <w:pPr>
-        <w:ind w:left="215"/>
-        <w:rPr>
+      </w:pPr>
+    </w:p>
+    <w:p>
+      <w:pPr>
+        <w:rPr>
+          <w:rFonts w:asciiTheme="majorBidi" w:hAnsiTheme="majorBidi" w:cstheme="majorBidi"/>
           <w:b/>
           <w:bCs/>
           <w:sz w:val="36"/>
@@ -897,26 +931,141 @@
       </w:pPr>
       <w:r>
         <w:rPr>
-          <w:sz w:val="26"/>
-          <w:szCs w:val="26"/>
-        </w:rPr>
-        <w:t>The process of renting a vehicle in Palestine often encounters various difficulties. This project aims to introduce a user-friendly website designed to streamline the booking process, enabling users to easily rent a vehicle through their devices. By merely selecting the rental duration, pick-up date, and desired vehicle, customers can complete their bookings in just a few clicks. The anticipated outcome of this website's development and launch is a notable increase in user engagement, attributed to its simplification of the car rental process, thereby offering a significantly more convenient solution for users.</w:t>
-      </w:r>
-    </w:p>
-    <w:p>
-      <w:pPr>
-        <w:rPr>
+          <w:rFonts w:asciiTheme="majorBidi" w:hAnsiTheme="majorBidi" w:cstheme="majorBidi"/>
           <w:b/>
           <w:bCs/>
           <w:sz w:val="36"/>
           <w:szCs w:val="36"/>
           <w:u w:val="single"/>
         </w:rPr>
-      </w:pPr>
-    </w:p>
-    <w:p>
-      <w:pPr>
-        <w:rPr>
+        <w:t>Introduction:</w:t>
+      </w:r>
+    </w:p>
+    <w:p>
+      <w:pPr>
+        <w:ind w:left="215"/>
+        <w:rPr>
+          <w:rFonts w:asciiTheme="majorBidi" w:hAnsiTheme="majorBidi" w:cstheme="majorBidi"/>
+        </w:rPr>
+      </w:pPr>
+    </w:p>
+    <w:p>
+      <w:pPr>
+        <w:ind w:left="215"/>
+        <w:rPr>
+          <w:rFonts w:asciiTheme="majorBidi" w:hAnsiTheme="majorBidi" w:cstheme="majorBidi"/>
+          <w:sz w:val="26"/>
+          <w:szCs w:val="26"/>
+        </w:rPr>
+      </w:pPr>
+      <w:r>
+        <w:rPr>
+          <w:rFonts w:asciiTheme="majorBidi" w:hAnsiTheme="majorBidi" w:cstheme="majorBidi"/>
+          <w:sz w:val="26"/>
+          <w:szCs w:val="26"/>
+        </w:rPr>
+        <w:t xml:space="preserve">The </w:t>
+      </w:r>
+      <w:r>
+        <w:rPr>
+          <w:rFonts w:asciiTheme="majorBidi" w:hAnsiTheme="majorBidi" w:cstheme="majorBidi"/>
+          <w:b/>
+          <w:bCs/>
+          <w:sz w:val="26"/>
+          <w:szCs w:val="26"/>
+        </w:rPr>
+        <w:t>'car-rentals.ps'</w:t>
+      </w:r>
+      <w:r>
+        <w:rPr>
+          <w:rFonts w:asciiTheme="majorBidi" w:hAnsiTheme="majorBidi" w:cstheme="majorBidi"/>
+          <w:sz w:val="26"/>
+          <w:szCs w:val="26"/>
+        </w:rPr>
+        <w:t xml:space="preserve"> platform is a Software as a Service (SaaS) solution designed to streamline the vehicle rental process in Palestine. It connects customers with a wide range of vehicle providers, facilitated by a comprehensive relational database. This database meticulously manages details from lessors, vehicles, and rental transactions to customer ratings, all through a user-friendly interface</w:t>
+      </w:r>
+      <w:r>
+        <w:rPr>
+          <w:rFonts w:asciiTheme="majorBidi" w:hAnsiTheme="majorBidi" w:cstheme="majorBidi"/>
+          <w:sz w:val="26"/>
+          <w:szCs w:val="26"/>
+        </w:rPr>
+        <w:t>.</w:t>
+      </w:r>
+    </w:p>
+    <w:p>
+      <w:pPr>
+        <w:ind w:left="215"/>
+        <w:rPr>
+          <w:rFonts w:asciiTheme="majorBidi" w:hAnsiTheme="majorBidi" w:cstheme="majorBidi"/>
+          <w:sz w:val="26"/>
+          <w:szCs w:val="26"/>
+        </w:rPr>
+      </w:pPr>
+      <w:r>
+        <w:rPr>
+          <w:rFonts w:asciiTheme="majorBidi" w:hAnsiTheme="majorBidi" w:cstheme="majorBidi"/>
+          <w:sz w:val="26"/>
+          <w:szCs w:val="26"/>
+        </w:rPr>
+        <w:t>O</w:t>
+      </w:r>
+      <w:r>
+        <w:rPr>
+          <w:rFonts w:asciiTheme="majorBidi" w:hAnsiTheme="majorBidi" w:cstheme="majorBidi"/>
+          <w:sz w:val="26"/>
+          <w:szCs w:val="26"/>
+        </w:rPr>
+        <w:t xml:space="preserve">ur service transitions the car rental process to a fully online environment, </w:t>
+      </w:r>
+      <w:r>
+        <w:rPr>
+          <w:rFonts w:asciiTheme="majorBidi" w:hAnsiTheme="majorBidi" w:cstheme="majorBidi"/>
+          <w:sz w:val="26"/>
+          <w:szCs w:val="26"/>
+        </w:rPr>
+        <w:t>c</w:t>
+      </w:r>
+      <w:r>
+        <w:rPr>
+          <w:rFonts w:asciiTheme="majorBidi" w:hAnsiTheme="majorBidi" w:cstheme="majorBidi"/>
+          <w:sz w:val="26"/>
+          <w:szCs w:val="26"/>
+        </w:rPr>
+        <w:t xml:space="preserve">overing every region across Palestine, we offer a comprehensive and accessible car rental service. </w:t>
+      </w:r>
+      <w:r>
+        <w:rPr>
+          <w:rFonts w:asciiTheme="majorBidi" w:hAnsiTheme="majorBidi" w:cstheme="majorBidi"/>
+          <w:b/>
+          <w:bCs/>
+          <w:sz w:val="26"/>
+          <w:szCs w:val="26"/>
+        </w:rPr>
+        <w:t>'car-rentals.ps'</w:t>
+      </w:r>
+      <w:r>
+        <w:rPr>
+          <w:rFonts w:asciiTheme="majorBidi" w:hAnsiTheme="majorBidi" w:cstheme="majorBidi"/>
+          <w:sz w:val="26"/>
+          <w:szCs w:val="26"/>
+        </w:rPr>
+        <w:t xml:space="preserve"> stands out for its attention to detail in listing vehicles and for the ease it brings to the rental process</w:t>
+      </w:r>
+      <w:r>
+        <w:rPr>
+          <w:rFonts w:asciiTheme="majorBidi" w:hAnsiTheme="majorBidi" w:cstheme="majorBidi"/>
+          <w:sz w:val="26"/>
+          <w:szCs w:val="26"/>
+        </w:rPr>
+        <w:t>.</w:t>
+      </w:r>
+    </w:p>
+    <w:p>
+      <w:pPr>
+        <w:ind w:left="215"/>
+        <w:rPr>
+          <w:rFonts w:asciiTheme="majorBidi" w:hAnsiTheme="majorBidi" w:cstheme="majorBidi"/>
           <w:b/>
           <w:bCs/>
           <w:sz w:val="36"/>
@@ -926,406 +1075,196 @@
       </w:pPr>
       <w:r>
         <w:rPr>
+          <w:rFonts w:asciiTheme="majorBidi" w:hAnsiTheme="majorBidi" w:cstheme="majorBidi"/>
+          <w:sz w:val="26"/>
+          <w:szCs w:val="26"/>
+        </w:rPr>
+        <w:t xml:space="preserve">For those wishing to list their personal vehicles, our platform simplifies this process, requiring just the necessary details about the car. Renters can easily select a vehicle, set rental dates, and complete the booking online. By focusing on efficiency and convenience, </w:t>
+      </w:r>
+      <w:r>
+        <w:rPr>
+          <w:rFonts w:asciiTheme="majorBidi" w:hAnsiTheme="majorBidi" w:cstheme="majorBidi"/>
+          <w:b/>
+          <w:bCs/>
+          <w:sz w:val="26"/>
+          <w:szCs w:val="26"/>
+        </w:rPr>
+        <w:t>'car-rentals.ps'</w:t>
+      </w:r>
+      <w:r>
+        <w:rPr>
+          <w:rFonts w:asciiTheme="majorBidi" w:hAnsiTheme="majorBidi" w:cstheme="majorBidi"/>
+          <w:sz w:val="26"/>
+          <w:szCs w:val="26"/>
+        </w:rPr>
+        <w:t xml:space="preserve"> is dedicated to enhancing the car rental experience for both car owners and renters.</w:t>
+      </w:r>
+    </w:p>
+    <w:p>
+      <w:pPr>
+        <w:rPr>
+          <w:rFonts w:asciiTheme="majorBidi" w:hAnsiTheme="majorBidi" w:cstheme="majorBidi"/>
           <w:b/>
           <w:bCs/>
           <w:sz w:val="36"/>
           <w:szCs w:val="36"/>
           <w:u w:val="single"/>
         </w:rPr>
-        <w:t>Introduction</w:t>
-      </w:r>
-      <w:r>
-        <w:rPr>
+      </w:pPr>
+    </w:p>
+    <w:p>
+      <w:pPr>
+        <w:rPr>
+          <w:rFonts w:asciiTheme="majorBidi" w:hAnsiTheme="majorBidi" w:cstheme="majorBidi"/>
           <w:b/>
           <w:bCs/>
           <w:sz w:val="36"/>
           <w:szCs w:val="36"/>
           <w:u w:val="single"/>
         </w:rPr>
-        <w:t>:</w:t>
-      </w:r>
-    </w:p>
-    <w:p>
-      <w:pPr>
-        <w:ind w:left="215"/>
-        <w:rPr>
-          <w:sz w:val="26"/>
-          <w:szCs w:val="26"/>
-        </w:rPr>
-      </w:pPr>
-      <w:r>
-        <w:rPr>
-          <w:sz w:val="26"/>
-          <w:szCs w:val="26"/>
-        </w:rPr>
-        <w:t>Cars represent a valuable real asset that most individuals use on a daily basis</w:t>
-      </w:r>
-      <w:r>
-        <w:rPr>
-          <w:sz w:val="26"/>
-          <w:szCs w:val="26"/>
-        </w:rPr>
-        <w:t xml:space="preserve"> (</w:t>
-      </w:r>
-      <w:r>
-        <w:rPr>
-          <w:rFonts w:ascii="Helvetica" w:hAnsi="Helvetica"/>
-          <w:color w:val="222222"/>
-          <w:shd w:val="clear" w:color="auto" w:fill="FFFFFF"/>
-        </w:rPr>
-        <w:t>Brulé et al., 2022</w:t>
-      </w:r>
-      <w:r>
-        <w:rPr>
-          <w:sz w:val="26"/>
-          <w:szCs w:val="26"/>
-        </w:rPr>
-        <w:t xml:space="preserve">). </w:t>
-      </w:r>
-      <w:r>
-        <w:rPr>
-          <w:sz w:val="26"/>
-          <w:szCs w:val="26"/>
-        </w:rPr>
-        <w:t>They serve not only as means of transportation but also as tools for personal freedom, allowing for the exploration of new places and the facilitation of essential activities</w:t>
-      </w:r>
-      <w:r>
-        <w:rPr>
-          <w:sz w:val="26"/>
-          <w:szCs w:val="26"/>
-        </w:rPr>
-        <w:t xml:space="preserve">. </w:t>
-      </w:r>
-      <w:r>
-        <w:rPr>
-          <w:sz w:val="26"/>
-          <w:szCs w:val="26"/>
-        </w:rPr>
-        <w:t>Purchasing a vehicle represents a significant financial commitment, yet there are moments when the need for personal transportation becomes urgent</w:t>
-      </w:r>
-      <w:r>
-        <w:rPr>
-          <w:sz w:val="26"/>
-          <w:szCs w:val="26"/>
-        </w:rPr>
-        <w:t xml:space="preserve">. </w:t>
-      </w:r>
-      <w:r>
-        <w:rPr>
-          <w:sz w:val="26"/>
-          <w:szCs w:val="26"/>
-        </w:rPr>
-        <w:t>Car rentals offer a practical solution, providing access to vehicles on an as-needed basis without the long-term financial commitment of ownership</w:t>
-      </w:r>
-      <w:r>
-        <w:rPr>
-          <w:sz w:val="26"/>
-          <w:szCs w:val="26"/>
-        </w:rPr>
-        <w:t>.</w:t>
-      </w:r>
-    </w:p>
-    <w:p>
-      <w:pPr>
-        <w:ind w:left="215"/>
-        <w:rPr>
-          <w:sz w:val="26"/>
-          <w:szCs w:val="26"/>
-        </w:rPr>
-      </w:pPr>
-      <w:r>
-        <w:rPr>
-          <w:sz w:val="26"/>
-          <w:szCs w:val="26"/>
-        </w:rPr>
-        <w:t>In today's fast-paced world, the convenience of online services has become not just a luxury, but a necessity. They have revolutionized how we access products and services, offering unparalleled convenience, efficiency, and speed. Furthermore, online platforms often feature competitive pricing, broader selection, and the ability to customize services to meet individual needs. In the context of vehicle rentals, this means a smoother, faster, and more enjoyable process for customers, from initial search to final booking.</w:t>
-      </w:r>
-    </w:p>
-    <w:p>
-      <w:pPr>
-        <w:ind w:left="215"/>
-        <w:rPr>
-          <w:sz w:val="26"/>
-          <w:szCs w:val="26"/>
-        </w:rPr>
-      </w:pPr>
-      <w:r>
-        <w:rPr>
-          <w:sz w:val="26"/>
-          <w:szCs w:val="26"/>
-        </w:rPr>
-        <w:t xml:space="preserve">The Palestinian platform, </w:t>
-      </w:r>
-      <w:r>
-        <w:rPr>
-          <w:sz w:val="26"/>
-          <w:szCs w:val="26"/>
-        </w:rPr>
-        <w:t>“</w:t>
-      </w:r>
-      <w:hyperlink r:id="rId9" w:history="1">
-        <w:r>
-          <w:rPr>
-            <w:rStyle w:val="Hyperlink"/>
-            <w:sz w:val="26"/>
-            <w:szCs w:val="26"/>
-          </w:rPr>
-          <w:t>https://www.shobiddak.com/ar</w:t>
-        </w:r>
-      </w:hyperlink>
-      <w:r>
-        <w:rPr>
-          <w:sz w:val="26"/>
-          <w:szCs w:val="26"/>
-        </w:rPr>
-        <w:t xml:space="preserve">", serves as a bridge connecting users with vehicle rental owners. However, the site was not exclusively designed for vehicle rentals, leading to the oversight of several critical features. Most notably, it lacks the option for users to specify the exact rental period. Additionally, it fails to display the available inventory of vehicles for rent, resulting in a diminished selection as users apply more filters. Furthermore, the process requires direct communication with the vehicle owner, often necessitating a phone call (provided the call is answered) and possibly a physical visit to inspect the vehicle before finalizing the agreement. On a brighter note, there exists a more specialized website, </w:t>
-      </w:r>
-      <w:r>
-        <w:rPr>
-          <w:sz w:val="26"/>
-          <w:szCs w:val="26"/>
-        </w:rPr>
-        <w:t>“</w:t>
-      </w:r>
-      <w:hyperlink r:id="rId10" w:history="1">
-        <w:r>
-          <w:rPr>
-            <w:rStyle w:val="Hyperlink"/>
-            <w:sz w:val="26"/>
-            <w:szCs w:val="26"/>
-          </w:rPr>
-          <w:t>https://car-rental-jerusalem.com</w:t>
-        </w:r>
-      </w:hyperlink>
-      <w:r>
-        <w:rPr>
-          <w:sz w:val="26"/>
-          <w:szCs w:val="26"/>
-        </w:rPr>
-        <w:t>", which offers a dedicated car rental service. However, its operations are limited to Jerusalem</w:t>
-      </w:r>
-      <w:r>
-        <w:rPr>
-          <w:sz w:val="26"/>
-          <w:szCs w:val="26"/>
-        </w:rPr>
-        <w:t xml:space="preserve"> city, </w:t>
-      </w:r>
-      <w:r>
-        <w:rPr>
-          <w:sz w:val="26"/>
-          <w:szCs w:val="26"/>
-        </w:rPr>
-        <w:t>also permitting the rental duration to be only three days or longer</w:t>
-      </w:r>
-      <w:r>
-        <w:rPr>
-          <w:sz w:val="26"/>
-          <w:szCs w:val="26"/>
-        </w:rPr>
-        <w:t>.</w:t>
-      </w:r>
-    </w:p>
-    <w:p>
-      <w:pPr>
-        <w:ind w:left="215"/>
-        <w:rPr>
-          <w:sz w:val="26"/>
-          <w:szCs w:val="26"/>
-          <w:lang w:bidi="ar-JO"/>
-        </w:rPr>
-      </w:pPr>
-      <w:r>
-        <w:rPr>
-          <w:sz w:val="26"/>
-          <w:szCs w:val="26"/>
-        </w:rPr>
-        <w:t>Our website, 'CarRentalsPalestine'</w:t>
-      </w:r>
-      <w:r>
-        <w:rPr>
-          <w:sz w:val="26"/>
-          <w:szCs w:val="26"/>
-        </w:rPr>
-        <w:t>,</w:t>
-      </w:r>
-      <w:r>
-        <w:rPr>
-          <w:sz w:val="26"/>
-          <w:szCs w:val="26"/>
-        </w:rPr>
-        <w:t xml:space="preserve"> revolutionizes the car rental process by seamlessly transitioning it to an online platform. </w:t>
-      </w:r>
-      <w:r>
-        <w:rPr>
-          <w:sz w:val="26"/>
-          <w:szCs w:val="26"/>
-        </w:rPr>
-        <w:t>F</w:t>
-      </w:r>
-      <w:r>
-        <w:rPr>
-          <w:sz w:val="26"/>
-          <w:szCs w:val="26"/>
-        </w:rPr>
-        <w:t xml:space="preserve">rom selecting the duration to the final booking of the desired vehicle, every step is conveniently digital. Serving all cities and regions across Palestine, our platform ensures a comprehensive service that spans the entire nation. 'CarRentalsPalestine' not only displays detailed information about each car but also simplifies the rental procedure, eliminating the need for users to contact car owners directly for information—unless they prefer to do so. Additionally, our service is designed to cater to anyone looking to rent out their personal vehicles. By providing a detailed description and features of the car, along with all </w:t>
-      </w:r>
-      <w:r>
-        <w:rPr>
-          <w:sz w:val="26"/>
-          <w:szCs w:val="26"/>
-        </w:rPr>
-        <w:lastRenderedPageBreak/>
-        <w:t>necessary information, we make it effortless for owners to list their vehicles and for renters to find exactly what they need</w:t>
-      </w:r>
-      <w:r>
-        <w:rPr>
-          <w:sz w:val="26"/>
-          <w:szCs w:val="26"/>
-          <w:lang w:bidi="ar-JO"/>
-        </w:rPr>
-        <w:t>.</w:t>
-      </w:r>
-    </w:p>
-    <w:p>
-      <w:pPr>
-        <w:rPr>
+      </w:pPr>
+      <w:r>
+        <w:rPr>
+          <w:rFonts w:asciiTheme="majorBidi" w:hAnsiTheme="majorBidi" w:cstheme="majorBidi"/>
           <w:b/>
           <w:bCs/>
           <w:sz w:val="36"/>
           <w:szCs w:val="36"/>
           <w:u w:val="single"/>
         </w:rPr>
-      </w:pPr>
-    </w:p>
-    <w:p>
-      <w:pPr>
-        <w:rPr>
-          <w:sz w:val="26"/>
-          <w:szCs w:val="26"/>
-        </w:rPr>
-      </w:pPr>
-      <w:r>
-        <w:rPr>
+        <w:t>Objectives:</w:t>
+      </w:r>
+    </w:p>
+    <w:p>
+      <w:pPr>
+        <w:ind w:left="215"/>
+        <w:rPr>
+          <w:rFonts w:asciiTheme="majorBidi" w:hAnsiTheme="majorBidi" w:cstheme="majorBidi"/>
+        </w:rPr>
+      </w:pPr>
+    </w:p>
+    <w:p>
+      <w:pPr>
+        <w:ind w:left="215"/>
+        <w:rPr>
+          <w:rFonts w:asciiTheme="majorBidi" w:hAnsiTheme="majorBidi" w:cstheme="majorBidi"/>
+          <w:sz w:val="26"/>
+          <w:szCs w:val="26"/>
+        </w:rPr>
+      </w:pPr>
+      <w:r>
+        <w:rPr>
+          <w:rFonts w:asciiTheme="majorBidi" w:hAnsiTheme="majorBidi" w:cstheme="majorBidi"/>
+          <w:sz w:val="26"/>
+          <w:szCs w:val="26"/>
+        </w:rPr>
+        <w:t>The main goal of the project is to transfer the car rental process from its traditional way into an online platform by designing a user-friendly car rental service website in Palestine. Other objectives can be summarized as follows:</w:t>
+      </w:r>
+    </w:p>
+    <w:p>
+      <w:pPr>
+        <w:pStyle w:val="ListParagraph"/>
+        <w:numPr>
+          <w:ilvl w:val="0"/>
+          <w:numId w:val="7"/>
+        </w:numPr>
+        <w:rPr>
+          <w:rFonts w:asciiTheme="majorBidi" w:hAnsiTheme="majorBidi" w:cstheme="majorBidi"/>
+          <w:sz w:val="26"/>
+          <w:szCs w:val="26"/>
+        </w:rPr>
+      </w:pPr>
+      <w:r>
+        <w:rPr>
+          <w:rFonts w:asciiTheme="majorBidi" w:hAnsiTheme="majorBidi" w:cstheme="majorBidi"/>
+          <w:sz w:val="26"/>
+          <w:szCs w:val="26"/>
+        </w:rPr>
+        <w:t>To offer an around-the-clock online platform enabling users to effortlessly search for, compare, and book vehicles.</w:t>
+      </w:r>
+    </w:p>
+    <w:p>
+      <w:pPr>
+        <w:pStyle w:val="ListParagraph"/>
+        <w:numPr>
+          <w:ilvl w:val="0"/>
+          <w:numId w:val="7"/>
+        </w:numPr>
+        <w:rPr>
+          <w:rFonts w:asciiTheme="majorBidi" w:hAnsiTheme="majorBidi" w:cstheme="majorBidi"/>
+          <w:sz w:val="26"/>
+          <w:szCs w:val="26"/>
+        </w:rPr>
+      </w:pPr>
+      <w:r>
+        <w:rPr>
+          <w:rFonts w:asciiTheme="majorBidi" w:hAnsiTheme="majorBidi" w:cstheme="majorBidi"/>
+          <w:sz w:val="26"/>
+          <w:szCs w:val="26"/>
+        </w:rPr>
+        <w:t>To implement advanced filtering options, allowing users to refine their searches based on specific criteria such as car type, rental price, and additional features, thus facilitating a tailored rental experience.</w:t>
+      </w:r>
+    </w:p>
+    <w:p>
+      <w:pPr>
+        <w:pStyle w:val="ListParagraph"/>
+        <w:numPr>
+          <w:ilvl w:val="0"/>
+          <w:numId w:val="7"/>
+        </w:numPr>
+        <w:rPr>
+          <w:rFonts w:asciiTheme="majorBidi" w:hAnsiTheme="majorBidi" w:cstheme="majorBidi"/>
+          <w:sz w:val="26"/>
+          <w:szCs w:val="26"/>
+        </w:rPr>
+      </w:pPr>
+      <w:r>
+        <w:rPr>
+          <w:rFonts w:asciiTheme="majorBidi" w:hAnsiTheme="majorBidi" w:cstheme="majorBidi"/>
+          <w:sz w:val="26"/>
+          <w:szCs w:val="26"/>
+        </w:rPr>
+        <w:t>To integrate a seamless booking and payment system that ensures a secure and efficient transaction process, coupled with immediate confirmation and digital documentation for users.</w:t>
+      </w:r>
+    </w:p>
+    <w:p>
+      <w:pPr>
+        <w:pStyle w:val="ListParagraph"/>
+        <w:numPr>
+          <w:ilvl w:val="0"/>
+          <w:numId w:val="7"/>
+        </w:numPr>
+        <w:rPr>
+          <w:rFonts w:asciiTheme="majorBidi" w:hAnsiTheme="majorBidi" w:cstheme="majorBidi"/>
+          <w:sz w:val="26"/>
+          <w:szCs w:val="26"/>
+        </w:rPr>
+      </w:pPr>
+      <w:r>
+        <w:rPr>
+          <w:rFonts w:asciiTheme="majorBidi" w:hAnsiTheme="majorBidi" w:cstheme="majorBidi"/>
+          <w:sz w:val="26"/>
+          <w:szCs w:val="26"/>
+        </w:rPr>
+        <w:t>To aspire the contribution of the broader development of digital services in Palestine.</w:t>
+      </w:r>
+    </w:p>
+    <w:p>
+      <w:pPr>
+        <w:rPr>
+          <w:rFonts w:asciiTheme="majorBidi" w:hAnsiTheme="majorBidi" w:cstheme="majorBidi"/>
           <w:b/>
           <w:bCs/>
           <w:sz w:val="36"/>
           <w:szCs w:val="36"/>
           <w:u w:val="single"/>
         </w:rPr>
-        <w:t>Objective:</w:t>
-      </w:r>
-      <w:r>
-        <w:rPr>
-          <w:sz w:val="26"/>
-          <w:szCs w:val="26"/>
-        </w:rPr>
-        <w:t xml:space="preserve"> </w:t>
-      </w:r>
-    </w:p>
-    <w:p>
-      <w:pPr>
-        <w:ind w:left="215"/>
-        <w:rPr>
-          <w:sz w:val="26"/>
-          <w:szCs w:val="26"/>
-        </w:rPr>
-      </w:pPr>
-      <w:r>
-        <w:rPr>
-          <w:sz w:val="26"/>
-          <w:szCs w:val="26"/>
-        </w:rPr>
-        <w:t>The main goal of the project is to transfer the car rental process from its traditional way into an online platform by designing a user-friendly car rental service website in Palestine. Other objectives can be summarized as follows:</w:t>
-      </w:r>
-    </w:p>
-    <w:p>
-      <w:pPr>
-        <w:pStyle w:val="ListParagraph"/>
-        <w:numPr>
-          <w:ilvl w:val="0"/>
-          <w:numId w:val="4"/>
-        </w:numPr>
-        <w:spacing w:line="256" w:lineRule="auto"/>
-        <w:rPr>
-          <w:sz w:val="26"/>
-          <w:szCs w:val="26"/>
-        </w:rPr>
-      </w:pPr>
-      <w:r>
-        <w:rPr>
-          <w:sz w:val="26"/>
-          <w:szCs w:val="26"/>
-        </w:rPr>
-        <w:t>To offer an around-the-clock online platform enabling users to effortlessly search for, compare, and book vehicles.</w:t>
-      </w:r>
-    </w:p>
-    <w:p>
-      <w:pPr>
-        <w:pStyle w:val="ListParagraph"/>
-        <w:numPr>
-          <w:ilvl w:val="0"/>
-          <w:numId w:val="4"/>
-        </w:numPr>
-        <w:spacing w:line="256" w:lineRule="auto"/>
-        <w:rPr>
-          <w:sz w:val="26"/>
-          <w:szCs w:val="26"/>
-        </w:rPr>
-      </w:pPr>
-      <w:r>
-        <w:rPr>
-          <w:sz w:val="26"/>
-          <w:szCs w:val="26"/>
-        </w:rPr>
-        <w:t>To implement advanced filtering options, allowing users to refine their searches based on specific criteria such as car type, rental price, and additional features, thus facilitating a tailored rental experience.</w:t>
-      </w:r>
-    </w:p>
-    <w:p>
-      <w:pPr>
-        <w:pStyle w:val="ListParagraph"/>
-        <w:numPr>
-          <w:ilvl w:val="0"/>
-          <w:numId w:val="4"/>
-        </w:numPr>
-        <w:spacing w:line="256" w:lineRule="auto"/>
-        <w:rPr>
-          <w:sz w:val="26"/>
-          <w:szCs w:val="26"/>
-        </w:rPr>
-      </w:pPr>
-      <w:r>
-        <w:rPr>
-          <w:sz w:val="26"/>
-          <w:szCs w:val="26"/>
-        </w:rPr>
-        <w:t>To integrate a seamless booking and payment system that ensures a secure and efficient transaction process, coupled with immediate confirmation and digital documentation for users.</w:t>
-      </w:r>
-    </w:p>
-    <w:p>
-      <w:pPr>
-        <w:pStyle w:val="ListParagraph"/>
-        <w:numPr>
-          <w:ilvl w:val="0"/>
-          <w:numId w:val="4"/>
-        </w:numPr>
-        <w:spacing w:line="256" w:lineRule="auto"/>
-        <w:rPr>
-          <w:sz w:val="26"/>
-          <w:szCs w:val="26"/>
-        </w:rPr>
-      </w:pPr>
-      <w:r>
-        <w:rPr>
-          <w:sz w:val="26"/>
-          <w:szCs w:val="26"/>
-        </w:rPr>
-        <w:t>To aspire the contribution of the broader development of digital services in Palestine.</w:t>
-      </w:r>
-    </w:p>
-    <w:p>
-      <w:pPr>
-        <w:rPr>
+      </w:pPr>
+    </w:p>
+    <w:p>
+      <w:pPr>
+        <w:rPr>
+          <w:rFonts w:asciiTheme="majorBidi" w:hAnsiTheme="majorBidi" w:cstheme="majorBidi"/>
           <w:b/>
           <w:bCs/>
           <w:sz w:val="36"/>
@@ -1333,249 +1272,842 @@
           <w:u w:val="single"/>
         </w:rPr>
       </w:pPr>
-    </w:p>
-    <w:p>
-      <w:pPr>
-        <w:rPr>
+      <w:r>
+        <w:rPr>
+          <w:rFonts w:asciiTheme="majorBidi" w:hAnsiTheme="majorBidi" w:cstheme="majorBidi"/>
           <w:b/>
           <w:bCs/>
           <w:sz w:val="36"/>
           <w:szCs w:val="36"/>
           <w:u w:val="single"/>
         </w:rPr>
-      </w:pPr>
-      <w:r>
-        <w:rPr>
+        <w:t>Services:</w:t>
+      </w:r>
+    </w:p>
+    <w:p>
+      <w:pPr>
+        <w:ind w:left="215"/>
+        <w:rPr>
+          <w:rFonts w:asciiTheme="majorBidi" w:hAnsiTheme="majorBidi" w:cstheme="majorBidi"/>
+          <w:b/>
+          <w:bCs/>
+        </w:rPr>
+      </w:pPr>
+    </w:p>
+    <w:p>
+      <w:pPr>
+        <w:ind w:left="215"/>
+        <w:rPr>
+          <w:rFonts w:asciiTheme="majorBidi" w:hAnsiTheme="majorBidi" w:cstheme="majorBidi"/>
+          <w:sz w:val="26"/>
+          <w:szCs w:val="26"/>
+        </w:rPr>
+      </w:pPr>
+      <w:r>
+        <w:rPr>
+          <w:rFonts w:asciiTheme="majorBidi" w:hAnsiTheme="majorBidi" w:cstheme="majorBidi"/>
+          <w:b/>
+          <w:bCs/>
+          <w:sz w:val="26"/>
+          <w:szCs w:val="26"/>
+        </w:rPr>
+        <w:t>'car-rentals.ps'</w:t>
+      </w:r>
+      <w:r>
+        <w:rPr>
+          <w:rFonts w:asciiTheme="majorBidi" w:hAnsiTheme="majorBidi" w:cstheme="majorBidi"/>
+          <w:sz w:val="26"/>
+          <w:szCs w:val="26"/>
+        </w:rPr>
+        <w:t xml:space="preserve"> </w:t>
+      </w:r>
+      <w:r>
+        <w:rPr>
+          <w:rFonts w:asciiTheme="majorBidi" w:hAnsiTheme="majorBidi" w:cstheme="majorBidi"/>
+          <w:sz w:val="26"/>
+          <w:szCs w:val="26"/>
+        </w:rPr>
+        <w:t>website provides the following services:</w:t>
+      </w:r>
+    </w:p>
+    <w:p>
+      <w:pPr>
+        <w:numPr>
+          <w:ilvl w:val="0"/>
+          <w:numId w:val="8"/>
+        </w:numPr>
+        <w:rPr>
+          <w:rFonts w:asciiTheme="majorBidi" w:hAnsiTheme="majorBidi" w:cstheme="majorBidi"/>
+          <w:sz w:val="26"/>
+          <w:szCs w:val="26"/>
+        </w:rPr>
+      </w:pPr>
+      <w:r>
+        <w:rPr>
+          <w:rFonts w:asciiTheme="majorBidi" w:hAnsiTheme="majorBidi" w:cstheme="majorBidi"/>
+          <w:b/>
+          <w:bCs/>
+          <w:sz w:val="26"/>
+          <w:szCs w:val="26"/>
+        </w:rPr>
+        <w:t>Online Car Rental Process:</w:t>
+      </w:r>
+      <w:r>
+        <w:rPr>
+          <w:rFonts w:asciiTheme="majorBidi" w:hAnsiTheme="majorBidi" w:cstheme="majorBidi"/>
+          <w:sz w:val="26"/>
+          <w:szCs w:val="26"/>
+        </w:rPr>
+        <w:t xml:space="preserve"> Offers a fully digital platform for renting cars, covering all steps from selecting the rental duration to booking the desired vehicle.</w:t>
+      </w:r>
+    </w:p>
+    <w:p>
+      <w:pPr>
+        <w:numPr>
+          <w:ilvl w:val="0"/>
+          <w:numId w:val="8"/>
+        </w:numPr>
+        <w:rPr>
+          <w:rFonts w:asciiTheme="majorBidi" w:hAnsiTheme="majorBidi" w:cstheme="majorBidi"/>
+          <w:sz w:val="26"/>
+          <w:szCs w:val="26"/>
+        </w:rPr>
+      </w:pPr>
+      <w:r>
+        <w:rPr>
+          <w:rFonts w:asciiTheme="majorBidi" w:hAnsiTheme="majorBidi" w:cstheme="majorBidi"/>
+          <w:b/>
+          <w:bCs/>
+          <w:sz w:val="26"/>
+          <w:szCs w:val="26"/>
+        </w:rPr>
+        <w:t>Nationwide Coverage:</w:t>
+      </w:r>
+      <w:r>
+        <w:rPr>
+          <w:rFonts w:asciiTheme="majorBidi" w:hAnsiTheme="majorBidi" w:cstheme="majorBidi"/>
+          <w:sz w:val="26"/>
+          <w:szCs w:val="26"/>
+        </w:rPr>
+        <w:t xml:space="preserve"> Operates across all cities and regions in Palestine, ensuring accessibility to users no matter their location.</w:t>
+      </w:r>
+    </w:p>
+    <w:p>
+      <w:pPr>
+        <w:numPr>
+          <w:ilvl w:val="0"/>
+          <w:numId w:val="8"/>
+        </w:numPr>
+        <w:rPr>
+          <w:rFonts w:asciiTheme="majorBidi" w:hAnsiTheme="majorBidi" w:cstheme="majorBidi"/>
+          <w:sz w:val="26"/>
+          <w:szCs w:val="26"/>
+        </w:rPr>
+      </w:pPr>
+      <w:r>
+        <w:rPr>
+          <w:rFonts w:asciiTheme="majorBidi" w:hAnsiTheme="majorBidi" w:cstheme="majorBidi"/>
+          <w:b/>
+          <w:bCs/>
+          <w:sz w:val="26"/>
+          <w:szCs w:val="26"/>
+        </w:rPr>
+        <w:t>Detailed Car Information:</w:t>
+      </w:r>
+      <w:r>
+        <w:rPr>
+          <w:rFonts w:asciiTheme="majorBidi" w:hAnsiTheme="majorBidi" w:cstheme="majorBidi"/>
+          <w:sz w:val="26"/>
+          <w:szCs w:val="26"/>
+        </w:rPr>
+        <w:t xml:space="preserve"> Displays comprehensive details for each vehicle, including specifications, features, and rental terms.</w:t>
+      </w:r>
+    </w:p>
+    <w:p>
+      <w:pPr>
+        <w:numPr>
+          <w:ilvl w:val="0"/>
+          <w:numId w:val="8"/>
+        </w:numPr>
+        <w:rPr>
+          <w:rFonts w:asciiTheme="majorBidi" w:hAnsiTheme="majorBidi" w:cstheme="majorBidi"/>
+          <w:sz w:val="26"/>
+          <w:szCs w:val="26"/>
+        </w:rPr>
+      </w:pPr>
+      <w:r>
+        <w:rPr>
+          <w:rFonts w:asciiTheme="majorBidi" w:hAnsiTheme="majorBidi" w:cstheme="majorBidi"/>
+          <w:b/>
+          <w:bCs/>
+          <w:sz w:val="26"/>
+          <w:szCs w:val="26"/>
+        </w:rPr>
+        <w:t>Simplified Rental Procedure:</w:t>
+      </w:r>
+      <w:r>
+        <w:rPr>
+          <w:rFonts w:asciiTheme="majorBidi" w:hAnsiTheme="majorBidi" w:cstheme="majorBidi"/>
+          <w:sz w:val="26"/>
+          <w:szCs w:val="26"/>
+        </w:rPr>
+        <w:t xml:space="preserve"> Streamlines the rental process to minimize the need for direct communication between renters and car owners, enhancing user convenience.</w:t>
+      </w:r>
+    </w:p>
+    <w:p>
+      <w:pPr>
+        <w:numPr>
+          <w:ilvl w:val="0"/>
+          <w:numId w:val="8"/>
+        </w:numPr>
+        <w:rPr>
+          <w:rFonts w:asciiTheme="majorBidi" w:hAnsiTheme="majorBidi" w:cstheme="majorBidi"/>
+          <w:sz w:val="26"/>
+          <w:szCs w:val="26"/>
+        </w:rPr>
+      </w:pPr>
+      <w:r>
+        <w:rPr>
+          <w:rFonts w:asciiTheme="majorBidi" w:hAnsiTheme="majorBidi" w:cstheme="majorBidi"/>
+          <w:b/>
+          <w:bCs/>
+          <w:sz w:val="26"/>
+          <w:szCs w:val="26"/>
+        </w:rPr>
+        <w:t>Personal Car Rental Listings:</w:t>
+      </w:r>
+      <w:r>
+        <w:rPr>
+          <w:rFonts w:asciiTheme="majorBidi" w:hAnsiTheme="majorBidi" w:cstheme="majorBidi"/>
+          <w:sz w:val="26"/>
+          <w:szCs w:val="26"/>
+        </w:rPr>
+        <w:t xml:space="preserve"> Enables individuals to rent out their personal vehicles, providing a platform to list their cars along with detailed descriptions and all necessary information for potential renters.</w:t>
+      </w:r>
+    </w:p>
+    <w:p>
+      <w:pPr>
+        <w:rPr>
+          <w:rFonts w:asciiTheme="majorBidi" w:hAnsiTheme="majorBidi" w:cstheme="majorBidi"/>
           <w:b/>
           <w:bCs/>
           <w:sz w:val="36"/>
           <w:szCs w:val="36"/>
           <w:u w:val="single"/>
         </w:rPr>
-        <w:t>Services</w:t>
-      </w:r>
-      <w:r>
-        <w:rPr>
+      </w:pPr>
+    </w:p>
+    <w:p>
+      <w:pPr>
+        <w:rPr>
+          <w:rFonts w:asciiTheme="majorBidi" w:hAnsiTheme="majorBidi" w:cstheme="majorBidi"/>
           <w:b/>
           <w:bCs/>
           <w:sz w:val="36"/>
           <w:szCs w:val="36"/>
           <w:u w:val="single"/>
         </w:rPr>
-        <w:t>:</w:t>
-      </w:r>
-    </w:p>
-    <w:p>
-      <w:pPr>
-        <w:ind w:left="215"/>
-        <w:rPr>
-          <w:sz w:val="26"/>
-          <w:szCs w:val="26"/>
-        </w:rPr>
-      </w:pPr>
-      <w:r>
-        <w:rPr>
-          <w:sz w:val="26"/>
-          <w:szCs w:val="26"/>
-        </w:rPr>
-        <w:t>'CarRentalsPalestine'</w:t>
-      </w:r>
-      <w:r>
-        <w:rPr>
-          <w:sz w:val="26"/>
-          <w:szCs w:val="26"/>
-          <w:rtl/>
-        </w:rPr>
-        <w:t xml:space="preserve"> </w:t>
-      </w:r>
-      <w:r>
-        <w:rPr>
-          <w:sz w:val="26"/>
-          <w:szCs w:val="26"/>
-        </w:rPr>
-        <w:t>website provides the following services:</w:t>
-      </w:r>
-    </w:p>
-    <w:p>
-      <w:pPr>
-        <w:numPr>
-          <w:ilvl w:val="0"/>
-          <w:numId w:val="5"/>
-        </w:numPr>
-        <w:tabs>
-          <w:tab w:val="clear" w:pos="720"/>
-          <w:tab w:val="num" w:pos="990"/>
-        </w:tabs>
-        <w:spacing w:line="256" w:lineRule="auto"/>
-        <w:ind w:left="990"/>
-        <w:rPr>
-          <w:sz w:val="26"/>
-          <w:szCs w:val="26"/>
-        </w:rPr>
-      </w:pPr>
-      <w:r>
-        <w:rPr>
-          <w:b/>
-          <w:bCs/>
-          <w:sz w:val="26"/>
-          <w:szCs w:val="26"/>
-        </w:rPr>
-        <w:t>Online Car Rental Process:</w:t>
-      </w:r>
-      <w:r>
-        <w:rPr>
-          <w:sz w:val="26"/>
-          <w:szCs w:val="26"/>
-        </w:rPr>
-        <w:t xml:space="preserve"> Offers a fully digital platform for renting cars, covering all steps from selecting the rental duration to booking the desired vehicle.</w:t>
-      </w:r>
-    </w:p>
-    <w:p>
-      <w:pPr>
-        <w:numPr>
-          <w:ilvl w:val="0"/>
-          <w:numId w:val="5"/>
-        </w:numPr>
-        <w:tabs>
-          <w:tab w:val="clear" w:pos="720"/>
-        </w:tabs>
-        <w:spacing w:line="256" w:lineRule="auto"/>
-        <w:ind w:left="990"/>
-        <w:rPr>
-          <w:sz w:val="26"/>
-          <w:szCs w:val="26"/>
-        </w:rPr>
-      </w:pPr>
-      <w:r>
-        <w:rPr>
-          <w:b/>
-          <w:bCs/>
-          <w:sz w:val="26"/>
-          <w:szCs w:val="26"/>
-        </w:rPr>
-        <w:t>Nationwide Coverage:</w:t>
-      </w:r>
-      <w:r>
-        <w:rPr>
-          <w:sz w:val="26"/>
-          <w:szCs w:val="26"/>
-        </w:rPr>
-        <w:t xml:space="preserve"> Operates across all cities and regions in Palestine, ensuring accessibility to users no matter their location.</w:t>
-      </w:r>
-    </w:p>
-    <w:p>
-      <w:pPr>
-        <w:numPr>
-          <w:ilvl w:val="0"/>
-          <w:numId w:val="5"/>
-        </w:numPr>
-        <w:tabs>
-          <w:tab w:val="clear" w:pos="720"/>
-        </w:tabs>
-        <w:spacing w:line="256" w:lineRule="auto"/>
-        <w:ind w:left="990"/>
-        <w:rPr>
-          <w:sz w:val="26"/>
-          <w:szCs w:val="26"/>
-        </w:rPr>
-      </w:pPr>
-      <w:r>
-        <w:rPr>
-          <w:b/>
-          <w:bCs/>
-          <w:sz w:val="26"/>
-          <w:szCs w:val="26"/>
-        </w:rPr>
-        <w:t>Detailed Car Information:</w:t>
-      </w:r>
-      <w:r>
-        <w:rPr>
-          <w:sz w:val="26"/>
-          <w:szCs w:val="26"/>
-        </w:rPr>
-        <w:t xml:space="preserve"> Displays comprehensive details for each vehicle, including specifications, features, and rental terms.</w:t>
-      </w:r>
-    </w:p>
-    <w:p>
-      <w:pPr>
-        <w:numPr>
-          <w:ilvl w:val="0"/>
-          <w:numId w:val="5"/>
-        </w:numPr>
-        <w:tabs>
-          <w:tab w:val="clear" w:pos="720"/>
-        </w:tabs>
-        <w:spacing w:line="256" w:lineRule="auto"/>
-        <w:ind w:left="990"/>
-        <w:rPr>
-          <w:sz w:val="26"/>
-          <w:szCs w:val="26"/>
-        </w:rPr>
-      </w:pPr>
-      <w:r>
-        <w:rPr>
-          <w:b/>
-          <w:bCs/>
-          <w:sz w:val="26"/>
-          <w:szCs w:val="26"/>
-        </w:rPr>
-        <w:t>Simplified Rental Procedure:</w:t>
-      </w:r>
-      <w:r>
-        <w:rPr>
-          <w:sz w:val="26"/>
-          <w:szCs w:val="26"/>
-        </w:rPr>
-        <w:t xml:space="preserve"> Streamlines the rental process to minimize the need for direct communication between renters and car owners, enhancing user convenience.</w:t>
-      </w:r>
-    </w:p>
-    <w:p>
-      <w:pPr>
-        <w:numPr>
-          <w:ilvl w:val="0"/>
-          <w:numId w:val="5"/>
-        </w:numPr>
-        <w:tabs>
-          <w:tab w:val="clear" w:pos="720"/>
-        </w:tabs>
-        <w:spacing w:line="256" w:lineRule="auto"/>
-        <w:ind w:left="990"/>
-        <w:rPr>
-          <w:sz w:val="26"/>
-          <w:szCs w:val="26"/>
-        </w:rPr>
-      </w:pPr>
-      <w:r>
-        <w:rPr>
-          <w:b/>
-          <w:bCs/>
-          <w:sz w:val="26"/>
-          <w:szCs w:val="26"/>
-        </w:rPr>
-        <w:t>Personal Car Rental Listings:</w:t>
-      </w:r>
-      <w:r>
-        <w:rPr>
-          <w:sz w:val="26"/>
-          <w:szCs w:val="26"/>
-        </w:rPr>
-        <w:t xml:space="preserve"> Enables individuals to rent out their personal vehicles, providing a platform to list their cars along with detailed descriptions and all necessary information for potential renters.</w:t>
-      </w:r>
-    </w:p>
-    <w:p>
-      <w:pPr>
-        <w:rPr>
+      </w:pPr>
+      <w:r>
+        <w:rPr>
+          <w:rFonts w:asciiTheme="majorBidi" w:hAnsiTheme="majorBidi" w:cstheme="majorBidi"/>
           <w:b/>
           <w:bCs/>
           <w:sz w:val="36"/>
           <w:szCs w:val="36"/>
           <w:u w:val="single"/>
         </w:rPr>
-      </w:pPr>
-    </w:p>
-    <w:p>
-      <w:pPr>
-        <w:rPr>
+        <w:t>System Description:</w:t>
+      </w:r>
+    </w:p>
+    <w:p>
+      <w:pPr>
+        <w:ind w:left="215"/>
+        <w:rPr>
+          <w:rFonts w:asciiTheme="majorBidi" w:hAnsiTheme="majorBidi" w:cstheme="majorBidi"/>
+          <w:lang w:bidi="ar-JO"/>
+        </w:rPr>
+      </w:pPr>
+    </w:p>
+    <w:p>
+      <w:pPr>
+        <w:ind w:left="215"/>
+        <w:rPr>
+          <w:rFonts w:asciiTheme="majorBidi" w:hAnsiTheme="majorBidi" w:cstheme="majorBidi"/>
+          <w:sz w:val="26"/>
+          <w:szCs w:val="26"/>
+          <w:lang w:bidi="ar-JO"/>
+        </w:rPr>
+      </w:pPr>
+      <w:r>
+        <w:rPr>
+          <w:rFonts w:asciiTheme="majorBidi" w:hAnsiTheme="majorBidi" w:cstheme="majorBidi"/>
+          <w:sz w:val="26"/>
+          <w:szCs w:val="26"/>
+          <w:lang w:bidi="ar-JO"/>
+        </w:rPr>
+        <w:t>The Car Rental Website is an interactive platform designed to connect customers with a wide range of vehicles for rent, provided by various lessors across different locations. The system is built upon a relational database structure that ensures efficient management of data pertaining to customers, vehicles, rentals, lessors, locations, and the associated ratings.</w:t>
+      </w:r>
+    </w:p>
+    <w:p>
+      <w:pPr>
+        <w:ind w:left="215"/>
+        <w:rPr>
+          <w:rFonts w:asciiTheme="majorBidi" w:hAnsiTheme="majorBidi" w:cstheme="majorBidi"/>
+          <w:sz w:val="26"/>
+          <w:szCs w:val="26"/>
+          <w:lang w:bidi="ar-JO"/>
+        </w:rPr>
+      </w:pPr>
+      <w:r>
+        <w:rPr>
+          <w:rFonts w:asciiTheme="majorBidi" w:hAnsiTheme="majorBidi" w:cstheme="majorBidi"/>
+          <w:b/>
+          <w:bCs/>
+          <w:sz w:val="26"/>
+          <w:szCs w:val="26"/>
+          <w:lang w:bidi="ar-JO"/>
+        </w:rPr>
+        <w:t>Customers:</w:t>
+      </w:r>
+      <w:r>
+        <w:rPr>
+          <w:rFonts w:asciiTheme="majorBidi" w:hAnsiTheme="majorBidi" w:cstheme="majorBidi"/>
+          <w:sz w:val="26"/>
+          <w:szCs w:val="26"/>
+          <w:lang w:bidi="ar-JO"/>
+        </w:rPr>
+        <w:t xml:space="preserve"> Customers are at the core of the Car Rental Website. Each customer is identified by a unique </w:t>
+      </w:r>
+      <w:proofErr w:type="spellStart"/>
+      <w:r>
+        <w:rPr>
+          <w:rFonts w:asciiTheme="majorBidi" w:hAnsiTheme="majorBidi" w:cstheme="majorBidi"/>
+          <w:sz w:val="26"/>
+          <w:szCs w:val="26"/>
+          <w:lang w:bidi="ar-JO"/>
+        </w:rPr>
+        <w:t>Customer_ID</w:t>
+      </w:r>
+      <w:proofErr w:type="spellEnd"/>
+      <w:r>
+        <w:rPr>
+          <w:rFonts w:asciiTheme="majorBidi" w:hAnsiTheme="majorBidi" w:cstheme="majorBidi"/>
+          <w:sz w:val="26"/>
+          <w:szCs w:val="26"/>
+          <w:lang w:bidi="ar-JO"/>
+        </w:rPr>
+        <w:t xml:space="preserve"> and has personal details stored, such as Name, Phone Number, Email, Payment Method, and License Number. The system allows customers to engage in rental transactions through the website.</w:t>
+      </w:r>
+    </w:p>
+    <w:p>
+      <w:pPr>
+        <w:ind w:left="215"/>
+        <w:rPr>
+          <w:rFonts w:asciiTheme="majorBidi" w:hAnsiTheme="majorBidi" w:cstheme="majorBidi"/>
+          <w:sz w:val="26"/>
+          <w:szCs w:val="26"/>
+          <w:lang w:bidi="ar-JO"/>
+        </w:rPr>
+      </w:pPr>
+      <w:r>
+        <w:rPr>
+          <w:rFonts w:asciiTheme="majorBidi" w:hAnsiTheme="majorBidi" w:cstheme="majorBidi"/>
+          <w:b/>
+          <w:bCs/>
+          <w:sz w:val="26"/>
+          <w:szCs w:val="26"/>
+          <w:lang w:bidi="ar-JO"/>
+        </w:rPr>
+        <w:t>Vehicles:</w:t>
+      </w:r>
+      <w:r>
+        <w:rPr>
+          <w:rFonts w:asciiTheme="majorBidi" w:hAnsiTheme="majorBidi" w:cstheme="majorBidi"/>
+          <w:sz w:val="26"/>
+          <w:szCs w:val="26"/>
+          <w:lang w:bidi="ar-JO"/>
+        </w:rPr>
+        <w:t xml:space="preserve"> The Vehicle entity stores all relevant data about the cars available for rent. Each vehicle is uniquely identified by a </w:t>
+      </w:r>
+      <w:proofErr w:type="spellStart"/>
+      <w:r>
+        <w:rPr>
+          <w:rFonts w:asciiTheme="majorBidi" w:hAnsiTheme="majorBidi" w:cstheme="majorBidi"/>
+          <w:sz w:val="26"/>
+          <w:szCs w:val="26"/>
+          <w:lang w:bidi="ar-JO"/>
+        </w:rPr>
+        <w:t>Vehicle_ID</w:t>
+      </w:r>
+      <w:proofErr w:type="spellEnd"/>
+      <w:r>
+        <w:rPr>
+          <w:rFonts w:asciiTheme="majorBidi" w:hAnsiTheme="majorBidi" w:cstheme="majorBidi"/>
+          <w:sz w:val="26"/>
+          <w:szCs w:val="26"/>
+          <w:lang w:bidi="ar-JO"/>
+        </w:rPr>
+        <w:t xml:space="preserve"> and includes details such as Make, Model, Number of Seats, Mileage, Transmission type, Number of Doors, Fuel Policy, Price Per Day, and whether the car is an Electric Vehicle. The Availability attribute indicates if the vehicle is currently available for rent.</w:t>
+      </w:r>
+    </w:p>
+    <w:p>
+      <w:pPr>
+        <w:ind w:left="215"/>
+        <w:rPr>
+          <w:rFonts w:asciiTheme="majorBidi" w:hAnsiTheme="majorBidi" w:cstheme="majorBidi"/>
+          <w:sz w:val="26"/>
+          <w:szCs w:val="26"/>
+          <w:lang w:bidi="ar-JO"/>
+        </w:rPr>
+      </w:pPr>
+      <w:r>
+        <w:rPr>
+          <w:rFonts w:asciiTheme="majorBidi" w:hAnsiTheme="majorBidi" w:cstheme="majorBidi"/>
+          <w:b/>
+          <w:bCs/>
+          <w:sz w:val="26"/>
+          <w:szCs w:val="26"/>
+          <w:lang w:bidi="ar-JO"/>
+        </w:rPr>
+        <w:t>Renting:</w:t>
+      </w:r>
+      <w:r>
+        <w:rPr>
+          <w:rFonts w:asciiTheme="majorBidi" w:hAnsiTheme="majorBidi" w:cstheme="majorBidi"/>
+          <w:sz w:val="26"/>
+          <w:szCs w:val="26"/>
+          <w:lang w:bidi="ar-JO"/>
+        </w:rPr>
+        <w:t xml:space="preserve"> The Renting entity handles the rental transactions. Each rental is uniquely identified by a </w:t>
+      </w:r>
+      <w:proofErr w:type="spellStart"/>
+      <w:r>
+        <w:rPr>
+          <w:rFonts w:asciiTheme="majorBidi" w:hAnsiTheme="majorBidi" w:cstheme="majorBidi"/>
+          <w:sz w:val="26"/>
+          <w:szCs w:val="26"/>
+          <w:lang w:bidi="ar-JO"/>
+        </w:rPr>
+        <w:t>Renting_ID</w:t>
+      </w:r>
+      <w:proofErr w:type="spellEnd"/>
+      <w:r>
+        <w:rPr>
+          <w:rFonts w:asciiTheme="majorBidi" w:hAnsiTheme="majorBidi" w:cstheme="majorBidi"/>
+          <w:sz w:val="26"/>
+          <w:szCs w:val="26"/>
+          <w:lang w:bidi="ar-JO"/>
+        </w:rPr>
+        <w:t>. It records the association between a customer and a vehicle, denoting the start and end of the rental period (</w:t>
+      </w:r>
+      <w:proofErr w:type="spellStart"/>
+      <w:r>
+        <w:rPr>
+          <w:rFonts w:asciiTheme="majorBidi" w:hAnsiTheme="majorBidi" w:cstheme="majorBidi"/>
+          <w:sz w:val="26"/>
+          <w:szCs w:val="26"/>
+          <w:lang w:bidi="ar-JO"/>
+        </w:rPr>
+        <w:t>Pick_up_TimeStamp</w:t>
+      </w:r>
+      <w:proofErr w:type="spellEnd"/>
+      <w:r>
+        <w:rPr>
+          <w:rFonts w:asciiTheme="majorBidi" w:hAnsiTheme="majorBidi" w:cstheme="majorBidi"/>
+          <w:sz w:val="26"/>
+          <w:szCs w:val="26"/>
+          <w:lang w:bidi="ar-JO"/>
+        </w:rPr>
+        <w:t xml:space="preserve"> and </w:t>
+      </w:r>
+      <w:proofErr w:type="spellStart"/>
+      <w:r>
+        <w:rPr>
+          <w:rFonts w:asciiTheme="majorBidi" w:hAnsiTheme="majorBidi" w:cstheme="majorBidi"/>
+          <w:sz w:val="26"/>
+          <w:szCs w:val="26"/>
+          <w:lang w:bidi="ar-JO"/>
+        </w:rPr>
+        <w:t>Drop_off_TimeStamp</w:t>
+      </w:r>
+      <w:proofErr w:type="spellEnd"/>
+      <w:r>
+        <w:rPr>
+          <w:rFonts w:asciiTheme="majorBidi" w:hAnsiTheme="majorBidi" w:cstheme="majorBidi"/>
+          <w:sz w:val="26"/>
+          <w:szCs w:val="26"/>
+          <w:lang w:bidi="ar-JO"/>
+        </w:rPr>
+        <w:t>) as well as the Fees for the rental.</w:t>
+      </w:r>
+    </w:p>
+    <w:p>
+      <w:pPr>
+        <w:ind w:left="215"/>
+        <w:rPr>
+          <w:rFonts w:asciiTheme="majorBidi" w:hAnsiTheme="majorBidi" w:cstheme="majorBidi"/>
+          <w:sz w:val="26"/>
+          <w:szCs w:val="26"/>
+          <w:lang w:bidi="ar-JO"/>
+        </w:rPr>
+      </w:pPr>
+      <w:r>
+        <w:rPr>
+          <w:rFonts w:asciiTheme="majorBidi" w:hAnsiTheme="majorBidi" w:cstheme="majorBidi"/>
+          <w:b/>
+          <w:bCs/>
+          <w:sz w:val="26"/>
+          <w:szCs w:val="26"/>
+          <w:lang w:bidi="ar-JO"/>
+        </w:rPr>
+        <w:t>Lessors:</w:t>
+      </w:r>
+      <w:r>
+        <w:rPr>
+          <w:rFonts w:asciiTheme="majorBidi" w:hAnsiTheme="majorBidi" w:cstheme="majorBidi"/>
+          <w:sz w:val="26"/>
+          <w:szCs w:val="26"/>
+          <w:lang w:bidi="ar-JO"/>
+        </w:rPr>
+        <w:t xml:space="preserve"> Lessors are the vehicle owners who offer their cars for rent. The Lessor entity contains a </w:t>
+      </w:r>
+      <w:proofErr w:type="spellStart"/>
+      <w:r>
+        <w:rPr>
+          <w:rFonts w:asciiTheme="majorBidi" w:hAnsiTheme="majorBidi" w:cstheme="majorBidi"/>
+          <w:sz w:val="26"/>
+          <w:szCs w:val="26"/>
+          <w:lang w:bidi="ar-JO"/>
+        </w:rPr>
+        <w:t>Lessor_ID</w:t>
+      </w:r>
+      <w:proofErr w:type="spellEnd"/>
+      <w:r>
+        <w:rPr>
+          <w:rFonts w:asciiTheme="majorBidi" w:hAnsiTheme="majorBidi" w:cstheme="majorBidi"/>
+          <w:sz w:val="26"/>
+          <w:szCs w:val="26"/>
+          <w:lang w:bidi="ar-JO"/>
+        </w:rPr>
+        <w:t xml:space="preserve">, Name, Phone, Email, and associated </w:t>
+      </w:r>
+      <w:proofErr w:type="spellStart"/>
+      <w:r>
+        <w:rPr>
+          <w:rFonts w:asciiTheme="majorBidi" w:hAnsiTheme="majorBidi" w:cstheme="majorBidi"/>
+          <w:sz w:val="26"/>
+          <w:szCs w:val="26"/>
+          <w:lang w:bidi="ar-JO"/>
+        </w:rPr>
+        <w:t>Location_ID</w:t>
+      </w:r>
+      <w:proofErr w:type="spellEnd"/>
+      <w:r>
+        <w:rPr>
+          <w:rFonts w:asciiTheme="majorBidi" w:hAnsiTheme="majorBidi" w:cstheme="majorBidi"/>
+          <w:sz w:val="26"/>
+          <w:szCs w:val="26"/>
+          <w:lang w:bidi="ar-JO"/>
+        </w:rPr>
+        <w:t>, which links to the physical location where the lessor's vehicles can be picked up.</w:t>
+      </w:r>
+    </w:p>
+    <w:p>
+      <w:pPr>
+        <w:ind w:left="215"/>
+        <w:rPr>
+          <w:rFonts w:asciiTheme="majorBidi" w:hAnsiTheme="majorBidi" w:cstheme="majorBidi"/>
+          <w:sz w:val="26"/>
+          <w:szCs w:val="26"/>
+          <w:lang w:bidi="ar-JO"/>
+        </w:rPr>
+      </w:pPr>
+      <w:r>
+        <w:rPr>
+          <w:rFonts w:asciiTheme="majorBidi" w:hAnsiTheme="majorBidi" w:cstheme="majorBidi"/>
+          <w:b/>
+          <w:bCs/>
+          <w:sz w:val="26"/>
+          <w:szCs w:val="26"/>
+          <w:lang w:bidi="ar-JO"/>
+        </w:rPr>
+        <w:lastRenderedPageBreak/>
+        <w:t>Locations:</w:t>
+      </w:r>
+      <w:r>
+        <w:rPr>
+          <w:rFonts w:asciiTheme="majorBidi" w:hAnsiTheme="majorBidi" w:cstheme="majorBidi"/>
+          <w:sz w:val="26"/>
+          <w:szCs w:val="26"/>
+          <w:lang w:bidi="ar-JO"/>
+        </w:rPr>
+        <w:t xml:space="preserve"> The Location entity is identified by a </w:t>
+      </w:r>
+      <w:proofErr w:type="spellStart"/>
+      <w:r>
+        <w:rPr>
+          <w:rFonts w:asciiTheme="majorBidi" w:hAnsiTheme="majorBidi" w:cstheme="majorBidi"/>
+          <w:sz w:val="26"/>
+          <w:szCs w:val="26"/>
+          <w:lang w:bidi="ar-JO"/>
+        </w:rPr>
+        <w:t>Location_ID</w:t>
+      </w:r>
+      <w:proofErr w:type="spellEnd"/>
+      <w:r>
+        <w:rPr>
+          <w:rFonts w:asciiTheme="majorBidi" w:hAnsiTheme="majorBidi" w:cstheme="majorBidi"/>
+          <w:sz w:val="26"/>
+          <w:szCs w:val="26"/>
+          <w:lang w:bidi="ar-JO"/>
+        </w:rPr>
+        <w:t xml:space="preserve"> and captures the physical location details where vehicles are available for pick-up and return.</w:t>
+      </w:r>
+    </w:p>
+    <w:p>
+      <w:pPr>
+        <w:ind w:left="215"/>
+        <w:rPr>
+          <w:rFonts w:asciiTheme="majorBidi" w:hAnsiTheme="majorBidi" w:cstheme="majorBidi"/>
+          <w:sz w:val="26"/>
+          <w:szCs w:val="26"/>
+          <w:lang w:bidi="ar-JO"/>
+        </w:rPr>
+      </w:pPr>
+      <w:r>
+        <w:rPr>
+          <w:rFonts w:asciiTheme="majorBidi" w:hAnsiTheme="majorBidi" w:cstheme="majorBidi"/>
+          <w:b/>
+          <w:bCs/>
+          <w:sz w:val="26"/>
+          <w:szCs w:val="26"/>
+          <w:lang w:bidi="ar-JO"/>
+        </w:rPr>
+        <w:t>Ratings:</w:t>
+      </w:r>
+      <w:r>
+        <w:rPr>
+          <w:rFonts w:asciiTheme="majorBidi" w:hAnsiTheme="majorBidi" w:cstheme="majorBidi"/>
+          <w:sz w:val="26"/>
+          <w:szCs w:val="26"/>
+          <w:lang w:bidi="ar-JO"/>
+        </w:rPr>
+        <w:t xml:space="preserve"> To ensure quality service and customer satisfaction, the Rating entity allows customers to provide feedback on their rental experience. Each rating is linked to a specific rental and includes the </w:t>
+      </w:r>
+      <w:proofErr w:type="spellStart"/>
+      <w:r>
+        <w:rPr>
+          <w:rFonts w:asciiTheme="majorBidi" w:hAnsiTheme="majorBidi" w:cstheme="majorBidi"/>
+          <w:sz w:val="26"/>
+          <w:szCs w:val="26"/>
+          <w:lang w:bidi="ar-JO"/>
+        </w:rPr>
+        <w:t>Rating_ID</w:t>
+      </w:r>
+      <w:proofErr w:type="spellEnd"/>
+      <w:r>
+        <w:rPr>
+          <w:rFonts w:asciiTheme="majorBidi" w:hAnsiTheme="majorBidi" w:cstheme="majorBidi"/>
+          <w:sz w:val="26"/>
+          <w:szCs w:val="26"/>
+          <w:lang w:bidi="ar-JO"/>
+        </w:rPr>
+        <w:t xml:space="preserve"> and evaluations on various aspects such as Value for Money, Pick-Up Speed, Drop-Off Speed, Car Condition, Car Cleanliness, and Helpfulness of the service.</w:t>
+      </w:r>
+    </w:p>
+    <w:p>
+      <w:pPr>
+        <w:ind w:left="215"/>
+        <w:rPr>
+          <w:rFonts w:asciiTheme="majorBidi" w:hAnsiTheme="majorBidi" w:cstheme="majorBidi"/>
+          <w:sz w:val="26"/>
+          <w:szCs w:val="26"/>
+          <w:lang w:bidi="ar-JO"/>
+        </w:rPr>
+      </w:pPr>
+    </w:p>
+    <w:p>
+      <w:pPr>
+        <w:ind w:left="215"/>
+        <w:rPr>
+          <w:rFonts w:asciiTheme="majorBidi" w:hAnsiTheme="majorBidi" w:cstheme="majorBidi"/>
+          <w:sz w:val="28"/>
+          <w:szCs w:val="28"/>
+          <w:lang w:bidi="ar-JO"/>
+        </w:rPr>
+      </w:pPr>
+      <w:r>
+        <w:rPr>
+          <w:rFonts w:asciiTheme="majorBidi" w:hAnsiTheme="majorBidi" w:cstheme="majorBidi"/>
+          <w:b/>
+          <w:bCs/>
+          <w:sz w:val="28"/>
+          <w:szCs w:val="28"/>
+          <w:lang w:bidi="ar-JO"/>
+        </w:rPr>
+        <w:t>System Functionality:</w:t>
+      </w:r>
+    </w:p>
+    <w:p>
+      <w:pPr>
+        <w:ind w:left="215"/>
+        <w:rPr>
+          <w:rFonts w:asciiTheme="majorBidi" w:hAnsiTheme="majorBidi" w:cstheme="majorBidi"/>
+          <w:sz w:val="26"/>
+          <w:szCs w:val="26"/>
+          <w:lang w:bidi="ar-JO"/>
+        </w:rPr>
+      </w:pPr>
+      <w:r>
+        <w:rPr>
+          <w:rFonts w:asciiTheme="majorBidi" w:hAnsiTheme="majorBidi" w:cstheme="majorBidi"/>
+          <w:sz w:val="26"/>
+          <w:szCs w:val="26"/>
+          <w:lang w:bidi="ar-JO"/>
+        </w:rPr>
+        <w:t>The website's functionality includes:</w:t>
+      </w:r>
+    </w:p>
+    <w:p>
+      <w:pPr>
+        <w:numPr>
+          <w:ilvl w:val="0"/>
+          <w:numId w:val="6"/>
+        </w:numPr>
+        <w:rPr>
+          <w:rFonts w:asciiTheme="majorBidi" w:hAnsiTheme="majorBidi" w:cstheme="majorBidi"/>
+          <w:sz w:val="26"/>
+          <w:szCs w:val="26"/>
+          <w:lang w:bidi="ar-JO"/>
+        </w:rPr>
+      </w:pPr>
+      <w:r>
+        <w:rPr>
+          <w:rFonts w:asciiTheme="majorBidi" w:hAnsiTheme="majorBidi" w:cstheme="majorBidi"/>
+          <w:sz w:val="26"/>
+          <w:szCs w:val="26"/>
+          <w:lang w:bidi="ar-JO"/>
+        </w:rPr>
+        <w:t>Vehicle Searching and Booking: Customers can search for vehicles based on various criteria, view detailed descriptions, and book rentals online.</w:t>
+      </w:r>
+    </w:p>
+    <w:p>
+      <w:pPr>
+        <w:numPr>
+          <w:ilvl w:val="0"/>
+          <w:numId w:val="6"/>
+        </w:numPr>
+        <w:rPr>
+          <w:rFonts w:asciiTheme="majorBidi" w:hAnsiTheme="majorBidi" w:cstheme="majorBidi"/>
+          <w:sz w:val="26"/>
+          <w:szCs w:val="26"/>
+          <w:lang w:bidi="ar-JO"/>
+        </w:rPr>
+      </w:pPr>
+      <w:r>
+        <w:rPr>
+          <w:rFonts w:asciiTheme="majorBidi" w:hAnsiTheme="majorBidi" w:cstheme="majorBidi"/>
+          <w:sz w:val="26"/>
+          <w:szCs w:val="26"/>
+          <w:lang w:bidi="ar-JO"/>
+        </w:rPr>
+        <w:t>Account Management: Customers and lessors can manage their accounts, update their information, and view their rental histories.</w:t>
+      </w:r>
+    </w:p>
+    <w:p>
+      <w:pPr>
+        <w:numPr>
+          <w:ilvl w:val="0"/>
+          <w:numId w:val="6"/>
+        </w:numPr>
+        <w:rPr>
+          <w:rFonts w:asciiTheme="majorBidi" w:hAnsiTheme="majorBidi" w:cstheme="majorBidi"/>
+          <w:sz w:val="26"/>
+          <w:szCs w:val="26"/>
+          <w:lang w:bidi="ar-JO"/>
+        </w:rPr>
+      </w:pPr>
+      <w:r>
+        <w:rPr>
+          <w:rFonts w:asciiTheme="majorBidi" w:hAnsiTheme="majorBidi" w:cstheme="majorBidi"/>
+          <w:sz w:val="26"/>
+          <w:szCs w:val="26"/>
+          <w:lang w:bidi="ar-JO"/>
+        </w:rPr>
+        <w:t>Transaction Handling: The system processes rental transactions, including reservations, payments, and rental agreements.</w:t>
+      </w:r>
+    </w:p>
+    <w:p>
+      <w:pPr>
+        <w:numPr>
+          <w:ilvl w:val="0"/>
+          <w:numId w:val="6"/>
+        </w:numPr>
+        <w:rPr>
+          <w:rFonts w:asciiTheme="majorBidi" w:hAnsiTheme="majorBidi" w:cstheme="majorBidi"/>
+          <w:sz w:val="26"/>
+          <w:szCs w:val="26"/>
+          <w:lang w:bidi="ar-JO"/>
+        </w:rPr>
+      </w:pPr>
+      <w:r>
+        <w:rPr>
+          <w:rFonts w:asciiTheme="majorBidi" w:hAnsiTheme="majorBidi" w:cstheme="majorBidi"/>
+          <w:sz w:val="26"/>
+          <w:szCs w:val="26"/>
+          <w:lang w:bidi="ar-JO"/>
+        </w:rPr>
+        <w:t>Availability Tracking: Real-time updates on vehicle availability to ensure customers have access to current information.</w:t>
+      </w:r>
+    </w:p>
+    <w:p>
+      <w:pPr>
+        <w:numPr>
+          <w:ilvl w:val="0"/>
+          <w:numId w:val="6"/>
+        </w:numPr>
+        <w:rPr>
+          <w:rFonts w:asciiTheme="majorBidi" w:hAnsiTheme="majorBidi" w:cstheme="majorBidi"/>
+          <w:sz w:val="26"/>
+          <w:szCs w:val="26"/>
+          <w:lang w:bidi="ar-JO"/>
+        </w:rPr>
+      </w:pPr>
+      <w:r>
+        <w:rPr>
+          <w:rFonts w:asciiTheme="majorBidi" w:hAnsiTheme="majorBidi" w:cstheme="majorBidi"/>
+          <w:sz w:val="26"/>
+          <w:szCs w:val="26"/>
+          <w:lang w:bidi="ar-JO"/>
+        </w:rPr>
+        <w:t>Rating System: After the rental period, customers can rate their experience, providing valuable feedback for future customers and lessors.</w:t>
+      </w:r>
+    </w:p>
+    <w:p>
+      <w:pPr>
+        <w:ind w:left="215"/>
+        <w:rPr>
+          <w:rFonts w:asciiTheme="majorBidi" w:hAnsiTheme="majorBidi" w:cstheme="majorBidi"/>
+          <w:sz w:val="26"/>
+          <w:szCs w:val="26"/>
+          <w:lang w:bidi="ar-JO"/>
+        </w:rPr>
+      </w:pPr>
+      <w:r>
+        <w:rPr>
+          <w:rFonts w:asciiTheme="majorBidi" w:hAnsiTheme="majorBidi" w:cstheme="majorBidi"/>
+          <w:sz w:val="26"/>
+          <w:szCs w:val="26"/>
+          <w:lang w:bidi="ar-JO"/>
+        </w:rPr>
+        <w:t>This marketplace is designed to streamline the car rental process, making it user-friendly, efficient, and reliable for both customers and vehicle owners.</w:t>
+      </w:r>
+    </w:p>
+    <w:p>
+      <w:pPr>
+        <w:rPr>
+          <w:rFonts w:asciiTheme="majorBidi" w:hAnsiTheme="majorBidi" w:cstheme="majorBidi"/>
           <w:b/>
           <w:bCs/>
           <w:sz w:val="36"/>
@@ -1583,89 +2115,82 @@
           <w:u w:val="single"/>
         </w:rPr>
       </w:pPr>
-      <w:r>
-        <w:rPr>
+    </w:p>
+    <w:p>
+      <w:pPr>
+        <w:rPr>
+          <w:rFonts w:asciiTheme="majorBidi" w:hAnsiTheme="majorBidi" w:cstheme="majorBidi"/>
           <w:b/>
           <w:bCs/>
           <w:sz w:val="36"/>
           <w:szCs w:val="36"/>
           <w:u w:val="single"/>
         </w:rPr>
-        <w:t>System Description</w:t>
-      </w:r>
-      <w:r>
-        <w:rPr>
+      </w:pPr>
+      <w:r>
+        <w:rPr>
+          <w:rFonts w:asciiTheme="majorBidi" w:hAnsiTheme="majorBidi" w:cstheme="majorBidi"/>
           <w:b/>
           <w:bCs/>
           <w:sz w:val="36"/>
           <w:szCs w:val="36"/>
           <w:u w:val="single"/>
         </w:rPr>
-        <w:t>:</w:t>
-      </w:r>
-    </w:p>
-    <w:p>
-      <w:pPr>
-        <w:rPr>
-          <w:b/>
-          <w:bCs/>
+        <w:t>ER Diagram:</w:t>
+      </w:r>
+    </w:p>
+    <w:p>
+      <w:pPr>
+        <w:keepNext/>
+        <w:rPr>
+          <w:rFonts w:asciiTheme="majorBidi" w:hAnsiTheme="majorBidi" w:cstheme="majorBidi"/>
+        </w:rPr>
+      </w:pPr>
+    </w:p>
+    <w:p>
+      <w:pPr>
+        <w:keepNext/>
+        <w:rPr>
+          <w:rFonts w:asciiTheme="majorBidi" w:hAnsiTheme="majorBidi" w:cstheme="majorBidi"/>
+          <w:sz w:val="28"/>
+          <w:szCs w:val="28"/>
+        </w:rPr>
+      </w:pPr>
+      <w:r>
+        <w:rPr>
+          <w:rFonts w:asciiTheme="majorBidi" w:hAnsiTheme="majorBidi" w:cstheme="majorBidi"/>
+          <w:sz w:val="28"/>
+          <w:szCs w:val="28"/>
+        </w:rPr>
+        <w:t>The ER diagram is susceptible to any changes or updates</w:t>
+      </w:r>
+    </w:p>
+    <w:p>
+      <w:pPr>
+        <w:rPr>
+          <w:rFonts w:asciiTheme="majorBidi" w:hAnsiTheme="majorBidi" w:cstheme="majorBidi"/>
           <w:sz w:val="36"/>
           <w:szCs w:val="36"/>
-          <w:u w:val="single"/>
-        </w:rPr>
-      </w:pPr>
-      <w:r>
-        <w:rPr>
-          <w:b/>
-          <w:bCs/>
-          <w:sz w:val="36"/>
-          <w:szCs w:val="36"/>
-          <w:u w:val="single"/>
-        </w:rPr>
-        <w:t>ER Diagram</w:t>
-      </w:r>
-      <w:r>
-        <w:rPr>
-          <w:b/>
-          <w:bCs/>
-          <w:sz w:val="36"/>
-          <w:szCs w:val="36"/>
-          <w:u w:val="single"/>
-        </w:rPr>
-        <w:t>:</w:t>
-      </w:r>
-    </w:p>
-    <w:p>
-      <w:pPr>
-        <w:rPr>
-          <w:b/>
-          <w:bCs/>
-          <w:sz w:val="36"/>
-          <w:szCs w:val="36"/>
-          <w:u w:val="single"/>
-        </w:rPr>
-      </w:pPr>
-    </w:p>
-    <w:p>
-      <w:pPr>
-        <w:rPr>
-          <w:b/>
-          <w:bCs/>
-          <w:sz w:val="36"/>
-          <w:szCs w:val="36"/>
-          <w:u w:val="single"/>
-        </w:rPr>
-      </w:pPr>
-      <w:r>
-        <w:rPr>
+        </w:rPr>
+      </w:pPr>
+      <w:r>
+        <w:rPr>
+          <w:rFonts w:asciiTheme="majorBidi" w:hAnsiTheme="majorBidi" w:cstheme="majorBidi"/>
           <w:noProof/>
         </w:rPr>
-        <w:lastRenderedPageBreak/>
         <w:drawing>
-          <wp:inline distT="0" distB="0" distL="0" distR="0" wp14:anchorId="42FBF827" wp14:editId="3BE65926">
-            <wp:extent cx="6661150" cy="3837377"/>
-            <wp:effectExtent l="133350" t="114300" r="101600" b="163195"/>
-            <wp:docPr id="1" name="Picture 1"/>
+          <wp:anchor distT="0" distB="0" distL="114300" distR="114300" simplePos="0" relativeHeight="251658240" behindDoc="0" locked="0" layoutInCell="1" allowOverlap="1" wp14:anchorId="3453870A" wp14:editId="7FE08D66">
+            <wp:simplePos x="0" y="0"/>
+            <wp:positionH relativeFrom="column">
+              <wp:posOffset>90805</wp:posOffset>
+            </wp:positionH>
+            <wp:positionV relativeFrom="paragraph">
+              <wp:posOffset>26670</wp:posOffset>
+            </wp:positionV>
+            <wp:extent cx="4653696" cy="2682240"/>
+            <wp:effectExtent l="19050" t="19050" r="13970" b="22860"/>
+            <wp:wrapNone/>
+            <wp:docPr id="1" name="Picture 1" descr="https://documents.lucid.app/documents/9f1bd0a7-113b-4e68-992c-aa58f51f3c64/pages/0_0?a=137&amp;x=-604&amp;y=-300&amp;w=1828&amp;h=1054&amp;store=1&amp;accept=image%2F*&amp;auth=LCA%2003431ad03614c5cf7f171126db3eb4ffd442e78787978e7ac0f3593e9c32d097-ts%3D1712625893"/>
             <wp:cNvGraphicFramePr>
               <a:graphicFrameLocks xmlns:a="http://schemas.openxmlformats.org/drawingml/2006/main" noChangeAspect="1"/>
             </wp:cNvGraphicFramePr>
@@ -1673,13 +2198,13 @@
               <a:graphicData uri="http://schemas.openxmlformats.org/drawingml/2006/picture">
                 <pic:pic xmlns:pic="http://schemas.openxmlformats.org/drawingml/2006/picture">
                   <pic:nvPicPr>
-                    <pic:cNvPr id="0" name="Picture 2"/>
+                    <pic:cNvPr id="0" name="Picture 1" descr="https://documents.lucid.app/documents/9f1bd0a7-113b-4e68-992c-aa58f51f3c64/pages/0_0?a=137&amp;x=-604&amp;y=-300&amp;w=1828&amp;h=1054&amp;store=1&amp;accept=image%2F*&amp;auth=LCA%2003431ad03614c5cf7f171126db3eb4ffd442e78787978e7ac0f3593e9c32d097-ts%3D1712625893"/>
                     <pic:cNvPicPr>
                       <a:picLocks noChangeAspect="1" noChangeArrowheads="1"/>
                     </pic:cNvPicPr>
                   </pic:nvPicPr>
                   <pic:blipFill>
-                    <a:blip r:embed="rId11" cstate="print">
+                    <a:blip r:embed="rId9" cstate="print">
                       <a:extLst>
                         <a:ext uri="{28A0092B-C50C-407E-A947-70E740481C1C}">
                           <a14:useLocalDpi xmlns:a14="http://schemas.microsoft.com/office/drawing/2010/main" val="0"/>
@@ -1694,90 +2219,309 @@
                   <pic:spPr bwMode="auto">
                     <a:xfrm>
                       <a:off x="0" y="0"/>
-                      <a:ext cx="6661150" cy="3837377"/>
+                      <a:ext cx="4653696" cy="2682240"/>
                     </a:xfrm>
                     <a:prstGeom prst="rect">
                       <a:avLst/>
                     </a:prstGeom>
-                    <a:solidFill>
-                      <a:srgbClr val="FFFFFF">
-                        <a:shade val="85000"/>
-                      </a:srgbClr>
-                    </a:solidFill>
-                    <a:ln w="88900" cap="sq">
+                    <a:noFill/>
+                    <a:ln>
                       <a:solidFill>
-                        <a:srgbClr val="FFFFFF"/>
+                        <a:schemeClr val="tx1"/>
                       </a:solidFill>
-                      <a:miter lim="800000"/>
                     </a:ln>
-                    <a:effectLst>
-                      <a:outerShdw blurRad="55000" dist="18000" dir="5400000" algn="tl" rotWithShape="0">
-                        <a:srgbClr val="000000">
-                          <a:alpha val="40000"/>
-                        </a:srgbClr>
-                      </a:outerShdw>
-                    </a:effectLst>
-                    <a:scene3d>
-                      <a:camera prst="orthographicFront"/>
-                      <a:lightRig rig="twoPt" dir="t">
-                        <a:rot lat="0" lon="0" rev="7200000"/>
-                      </a:lightRig>
-                    </a:scene3d>
-                    <a:sp3d>
-                      <a:bevelT w="25400" h="19050"/>
-                      <a:contourClr>
-                        <a:srgbClr val="FFFFFF"/>
-                      </a:contourClr>
-                    </a:sp3d>
                   </pic:spPr>
                 </pic:pic>
               </a:graphicData>
             </a:graphic>
-          </wp:inline>
+          </wp:anchor>
         </w:drawing>
       </w:r>
     </w:p>
     <w:p>
       <w:pPr>
+        <w:rPr>
+          <w:rFonts w:asciiTheme="majorBidi" w:hAnsiTheme="majorBidi" w:cstheme="majorBidi"/>
+          <w:sz w:val="36"/>
+          <w:szCs w:val="36"/>
+        </w:rPr>
+      </w:pPr>
+    </w:p>
+    <w:p>
+      <w:pPr>
+        <w:rPr>
+          <w:rFonts w:asciiTheme="majorBidi" w:hAnsiTheme="majorBidi" w:cstheme="majorBidi"/>
+          <w:sz w:val="36"/>
+          <w:szCs w:val="36"/>
+        </w:rPr>
+      </w:pPr>
+    </w:p>
+    <w:p>
+      <w:pPr>
+        <w:rPr>
+          <w:rFonts w:asciiTheme="majorBidi" w:hAnsiTheme="majorBidi" w:cstheme="majorBidi"/>
+          <w:sz w:val="36"/>
+          <w:szCs w:val="36"/>
+        </w:rPr>
+      </w:pPr>
+    </w:p>
+    <w:p>
+      <w:pPr>
+        <w:rPr>
+          <w:rFonts w:asciiTheme="majorBidi" w:hAnsiTheme="majorBidi" w:cstheme="majorBidi"/>
+          <w:sz w:val="36"/>
+          <w:szCs w:val="36"/>
+        </w:rPr>
+      </w:pPr>
+    </w:p>
+    <w:p>
+      <w:pPr>
+        <w:jc w:val="center"/>
+        <w:rPr>
+          <w:rFonts w:asciiTheme="majorBidi" w:hAnsiTheme="majorBidi" w:cstheme="majorBidi"/>
+          <w:sz w:val="36"/>
+          <w:szCs w:val="36"/>
+        </w:rPr>
+      </w:pPr>
+      <w:r>
+        <w:rPr>
+          <w:rFonts w:asciiTheme="majorBidi" w:hAnsiTheme="majorBidi" w:cstheme="majorBidi"/>
+          <w:noProof/>
+          <w:sz w:val="36"/>
+          <w:szCs w:val="36"/>
+        </w:rPr>
+        <mc:AlternateContent>
+          <mc:Choice Requires="wps">
+            <w:drawing>
+              <wp:anchor distT="45720" distB="45720" distL="114300" distR="114300" simplePos="0" relativeHeight="251660288" behindDoc="0" locked="0" layoutInCell="1" allowOverlap="1" wp14:anchorId="76BC88BF" wp14:editId="510E0DE0">
+                <wp:simplePos x="0" y="0"/>
+                <wp:positionH relativeFrom="column">
+                  <wp:posOffset>4828794</wp:posOffset>
+                </wp:positionH>
+                <wp:positionV relativeFrom="paragraph">
+                  <wp:posOffset>212090</wp:posOffset>
+                </wp:positionV>
+                <wp:extent cx="1536065" cy="762000"/>
+                <wp:effectExtent l="0" t="0" r="0" b="0"/>
+                <wp:wrapSquare wrapText="bothSides"/>
+                <wp:docPr id="217" name="Text Box 2"/>
+                <wp:cNvGraphicFramePr>
+                  <a:graphicFrameLocks xmlns:a="http://schemas.openxmlformats.org/drawingml/2006/main"/>
+                </wp:cNvGraphicFramePr>
+                <a:graphic xmlns:a="http://schemas.openxmlformats.org/drawingml/2006/main">
+                  <a:graphicData uri="http://schemas.microsoft.com/office/word/2010/wordprocessingShape">
+                    <wps:wsp>
+                      <wps:cNvSpPr txBox="1">
+                        <a:spLocks noChangeArrowheads="1"/>
+                      </wps:cNvSpPr>
+                      <wps:spPr bwMode="auto">
+                        <a:xfrm>
+                          <a:off x="0" y="0"/>
+                          <a:ext cx="1536065" cy="762000"/>
+                        </a:xfrm>
+                        <a:prstGeom prst="rect">
+                          <a:avLst/>
+                        </a:prstGeom>
+                        <a:noFill/>
+                        <a:ln w="9525">
+                          <a:noFill/>
+                          <a:miter lim="800000"/>
+                          <a:headEnd/>
+                          <a:tailEnd/>
+                        </a:ln>
+                      </wps:spPr>
+                      <wps:txbx>
+                        <w:txbxContent>
+                          <w:p>
+                            <w:hyperlink r:id="rId10" w:history="1">
+                              <w:r>
+                                <w:rPr>
+                                  <w:rStyle w:val="Hyperlink"/>
+                                </w:rPr>
+                                <w:t>Click here to check the ER diagram closely</w:t>
+                              </w:r>
+                            </w:hyperlink>
+                          </w:p>
+                        </w:txbxContent>
+                      </wps:txbx>
+                      <wps:bodyPr rot="0" vert="horz" wrap="square" lIns="91440" tIns="45720" rIns="91440" bIns="45720" anchor="t" anchorCtr="0">
+                        <a:noAutofit/>
+                      </wps:bodyPr>
+                    </wps:wsp>
+                  </a:graphicData>
+                </a:graphic>
+                <wp14:sizeRelH relativeFrom="margin">
+                  <wp14:pctWidth>0</wp14:pctWidth>
+                </wp14:sizeRelH>
+                <wp14:sizeRelV relativeFrom="margin">
+                  <wp14:pctHeight>0</wp14:pctHeight>
+                </wp14:sizeRelV>
+              </wp:anchor>
+            </w:drawing>
+          </mc:Choice>
+          <mc:Fallback>
+            <w:pict>
+              <v:shapetype w14:anchorId="76BC88BF" id="_x0000_t202" coordsize="21600,21600" o:spt="202" path="m,l,21600r21600,l21600,xe">
+                <v:stroke joinstyle="miter"/>
+                <v:path gradientshapeok="t" o:connecttype="rect"/>
+              </v:shapetype>
+              <v:shape id="Text Box 2" o:spid="_x0000_s1026" type="#_x0000_t202" style="position:absolute;left:0;text-align:left;margin-left:380.2pt;margin-top:16.7pt;width:120.95pt;height:60pt;z-index:251660288;visibility:visible;mso-wrap-style:square;mso-width-percent:0;mso-height-percent:0;mso-wrap-distance-left:9pt;mso-wrap-distance-top:3.6pt;mso-wrap-distance-right:9pt;mso-wrap-distance-bottom:3.6pt;mso-position-horizontal:absolute;mso-position-horizontal-relative:text;mso-position-vertical:absolute;mso-position-vertical-relative:text;mso-width-percent:0;mso-height-percent:0;mso-width-relative:margin;mso-height-relative:margin;v-text-anchor:top" o:gfxdata="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" filled="f" stroked="f">
+                <v:textbox>
+                  <w:txbxContent>
+                    <w:p>
+                      <w:hyperlink r:id="rId11" w:history="1">
+                        <w:r>
+                          <w:rPr>
+                            <w:rStyle w:val="Hyperlink"/>
+                          </w:rPr>
+                          <w:t>Click here to check the ER diagram closely</w:t>
+                        </w:r>
+                      </w:hyperlink>
+                    </w:p>
+                  </w:txbxContent>
+                </v:textbox>
+                <w10:wrap type="square"/>
+              </v:shape>
+            </w:pict>
+          </mc:Fallback>
+        </mc:AlternateContent>
+      </w:r>
+    </w:p>
+    <w:p>
+      <w:pPr>
+        <w:keepNext/>
+        <w:rPr>
+          <w:rFonts w:asciiTheme="majorBidi" w:hAnsiTheme="majorBidi" w:cstheme="majorBidi"/>
+        </w:rPr>
+      </w:pPr>
+    </w:p>
+    <w:p>
+      <w:pPr>
+        <w:rPr>
+          <w:rFonts w:asciiTheme="majorBidi" w:hAnsiTheme="majorBidi" w:cstheme="majorBidi"/>
+          <w:b/>
+          <w:bCs/>
+          <w:sz w:val="36"/>
+          <w:szCs w:val="36"/>
+          <w:u w:val="single"/>
+        </w:rPr>
+      </w:pPr>
+    </w:p>
+    <w:p>
+      <w:pPr>
+        <w:rPr>
+          <w:rFonts w:asciiTheme="majorBidi" w:hAnsiTheme="majorBidi" w:cstheme="majorBidi"/>
+          <w:b/>
+          <w:bCs/>
+          <w:sz w:val="36"/>
+          <w:szCs w:val="36"/>
+          <w:u w:val="single"/>
+        </w:rPr>
+      </w:pPr>
+      <w:r>
+        <w:rPr>
+          <w:rFonts w:asciiTheme="majorBidi" w:hAnsiTheme="majorBidi" w:cstheme="majorBidi"/>
+          <w:b/>
+          <w:bCs/>
+          <w:sz w:val="36"/>
+          <w:szCs w:val="36"/>
+          <w:u w:val="single"/>
+        </w:rPr>
+        <w:lastRenderedPageBreak/>
+        <w:t>Project Timeline:</w:t>
+      </w:r>
+    </w:p>
+    <w:p>
+      <w:pPr>
+        <w:ind w:left="216"/>
+        <w:rPr>
+          <w:rFonts w:asciiTheme="majorBidi" w:hAnsiTheme="majorBidi" w:cstheme="majorBidi"/>
+        </w:rPr>
+      </w:pPr>
+    </w:p>
+    <w:p>
+      <w:pPr>
+        <w:ind w:left="216"/>
+        <w:rPr>
+          <w:rFonts w:asciiTheme="majorBidi" w:hAnsiTheme="majorBidi" w:cstheme="majorBidi"/>
+          <w:sz w:val="26"/>
+          <w:szCs w:val="26"/>
+          <w:rtl/>
+          <w:lang w:bidi="ar-JO"/>
+        </w:rPr>
+      </w:pPr>
+      <w:r>
+        <w:rPr>
+          <w:rFonts w:asciiTheme="majorBidi" w:hAnsiTheme="majorBidi" w:cstheme="majorBidi"/>
+          <w:sz w:val="26"/>
+          <w:szCs w:val="26"/>
+        </w:rPr>
+        <w:t>We are supposed to start working on this by the beginning of the Spring 2024 semester and finish it by the end of the semester. The proposed project timeline shown in Table 1 serves as a guide to follow during the period of accomplishing this task and who’s responsibility it is to do so. The project timeline is flexible to accommodate for any changes or surprises in the schedule. The suggested timeline of the project will be updated as the further the group progresses in time and the picture becomes clearer.</w:t>
+      </w:r>
+    </w:p>
+    <w:p>
+      <w:pPr>
+        <w:spacing w:after="0"/>
+        <w:rPr>
+          <w:rFonts w:asciiTheme="majorBidi" w:hAnsiTheme="majorBidi" w:cstheme="majorBidi"/>
+          <w:sz w:val="26"/>
+          <w:szCs w:val="26"/>
+        </w:rPr>
+      </w:pPr>
+      <w:r>
+        <w:rPr>
+          <w:rFonts w:asciiTheme="majorBidi" w:hAnsiTheme="majorBidi" w:cstheme="majorBidi"/>
+          <w:sz w:val="26"/>
+          <w:szCs w:val="26"/>
+        </w:rPr>
+        <w:t xml:space="preserve">   </w:t>
+      </w:r>
+    </w:p>
+    <w:p>
+      <w:pPr>
         <w:pStyle w:val="Caption"/>
-        <w:rPr>
-          <w:b/>
-          <w:bCs/>
-          <w:sz w:val="44"/>
-          <w:szCs w:val="44"/>
-          <w:u w:val="single"/>
-        </w:rPr>
-      </w:pPr>
-      <w:r>
-        <w:rPr>
+        <w:keepNext/>
+        <w:rPr>
+          <w:rFonts w:asciiTheme="majorBidi" w:hAnsiTheme="majorBidi" w:cstheme="majorBidi"/>
           <w:sz w:val="22"/>
           <w:szCs w:val="22"/>
         </w:rPr>
-        <w:t xml:space="preserve">Figure </w:t>
-      </w:r>
-      <w:r>
-        <w:rPr>
+      </w:pPr>
+      <w:r>
+        <w:rPr>
+          <w:rFonts w:asciiTheme="majorBidi" w:hAnsiTheme="majorBidi" w:cstheme="majorBidi"/>
           <w:sz w:val="22"/>
           <w:szCs w:val="22"/>
         </w:rPr>
-        <w:fldChar w:fldCharType="begin"/>
-      </w:r>
-      <w:r>
-        <w:rPr>
+        <w:t xml:space="preserve">Table </w:t>
+      </w:r>
+      <w:r>
+        <w:rPr>
+          <w:rFonts w:asciiTheme="majorBidi" w:hAnsiTheme="majorBidi" w:cstheme="majorBidi"/>
           <w:sz w:val="22"/>
           <w:szCs w:val="22"/>
         </w:rPr>
-        <w:instrText xml:space="preserve"> SEQ Figure \* ARABIC </w:instrText>
-      </w:r>
-      <w:r>
-        <w:rPr>
+        <w:fldChar w:fldCharType="begin"/>
+      </w:r>
+      <w:r>
+        <w:rPr>
+          <w:rFonts w:asciiTheme="majorBidi" w:hAnsiTheme="majorBidi" w:cstheme="majorBidi"/>
           <w:sz w:val="22"/>
           <w:szCs w:val="22"/>
         </w:rPr>
+        <w:instrText xml:space="preserve"> SEQ Table \* ARABIC </w:instrText>
+      </w:r>
+      <w:r>
+        <w:rPr>
+          <w:rFonts w:asciiTheme="majorBidi" w:hAnsiTheme="majorBidi" w:cstheme="majorBidi"/>
+          <w:sz w:val="22"/>
+          <w:szCs w:val="22"/>
+        </w:rPr>
         <w:fldChar w:fldCharType="separate"/>
       </w:r>
       <w:r>
         <w:rPr>
+          <w:rFonts w:asciiTheme="majorBidi" w:hAnsiTheme="majorBidi" w:cstheme="majorBidi"/>
           <w:noProof/>
           <w:sz w:val="22"/>
           <w:szCs w:val="22"/>
@@ -1786,6 +2530,7 @@
       </w:r>
       <w:r>
         <w:rPr>
+          <w:rFonts w:asciiTheme="majorBidi" w:hAnsiTheme="majorBidi" w:cstheme="majorBidi"/>
           <w:sz w:val="22"/>
           <w:szCs w:val="22"/>
         </w:rPr>
@@ -1793,184 +2538,7 @@
       </w:r>
       <w:r>
         <w:rPr>
-          <w:sz w:val="22"/>
-          <w:szCs w:val="22"/>
-        </w:rPr>
-        <w:t>: ER diagram for Car Rentals Palestine Website</w:t>
-      </w:r>
-    </w:p>
-    <w:p>
-      <w:pPr>
-        <w:rPr>
-          <w:b/>
-          <w:bCs/>
-          <w:sz w:val="36"/>
-          <w:szCs w:val="36"/>
-          <w:u w:val="single"/>
-        </w:rPr>
-      </w:pPr>
-      <w:hyperlink r:id="rId12" w:history="1">
-        <w:r>
-          <w:rPr>
-            <w:rStyle w:val="Hyperlink"/>
-            <w:sz w:val="28"/>
-            <w:szCs w:val="28"/>
-          </w:rPr>
-          <w:t>Click here to check the ER diagram closely</w:t>
-        </w:r>
-      </w:hyperlink>
-    </w:p>
-    <w:p>
-      <w:pPr>
-        <w:rPr>
-          <w:b/>
-          <w:bCs/>
-          <w:sz w:val="36"/>
-          <w:szCs w:val="36"/>
-          <w:u w:val="single"/>
-        </w:rPr>
-      </w:pPr>
-      <w:r>
-        <w:rPr>
-          <w:b/>
-          <w:bCs/>
-          <w:sz w:val="36"/>
-          <w:szCs w:val="36"/>
-          <w:u w:val="single"/>
-        </w:rPr>
-        <w:t>Project Timeline:</w:t>
-      </w:r>
-    </w:p>
-    <w:p>
-      <w:pPr>
-        <w:ind w:left="216"/>
-        <w:rPr>
-          <w:sz w:val="26"/>
-          <w:szCs w:val="26"/>
-          <w:rtl/>
-          <w:lang w:bidi="ar-JO"/>
-        </w:rPr>
-      </w:pPr>
-      <w:r>
-        <w:rPr>
-          <w:sz w:val="26"/>
-          <w:szCs w:val="26"/>
-        </w:rPr>
-        <w:t xml:space="preserve">We are supposed to start working on this by the beginning of the </w:t>
-      </w:r>
-      <w:r>
-        <w:rPr>
-          <w:sz w:val="26"/>
-          <w:szCs w:val="26"/>
-        </w:rPr>
-        <w:t>Spring</w:t>
-      </w:r>
-      <w:r>
-        <w:rPr>
-          <w:sz w:val="26"/>
-          <w:szCs w:val="26"/>
-        </w:rPr>
-        <w:t xml:space="preserve"> 202</w:t>
-      </w:r>
-      <w:r>
-        <w:rPr>
-          <w:sz w:val="26"/>
-          <w:szCs w:val="26"/>
-        </w:rPr>
-        <w:t>4</w:t>
-      </w:r>
-      <w:r>
-        <w:rPr>
-          <w:sz w:val="26"/>
-          <w:szCs w:val="26"/>
-        </w:rPr>
-        <w:t xml:space="preserve"> semester and finish it by the end of the semester. The proposed project timeline shown in Table 1 serves as a guide to follow during the period of accomplishing this task</w:t>
-      </w:r>
-      <w:r>
-        <w:rPr>
-          <w:sz w:val="26"/>
-          <w:szCs w:val="26"/>
-        </w:rPr>
-        <w:t xml:space="preserve"> and who’s responsibility it is to do so</w:t>
-      </w:r>
-      <w:r>
-        <w:rPr>
-          <w:sz w:val="26"/>
-          <w:szCs w:val="26"/>
-        </w:rPr>
-        <w:t>. The project timeline is flexible to accommodate for any changes or surprises in the schedule. The suggested timeline of the project will be updated as the further the group progresses in time and the picture becomes clearer.</w:t>
-      </w:r>
-    </w:p>
-    <w:p>
-      <w:pPr>
-        <w:spacing w:after="0"/>
-        <w:rPr>
-          <w:sz w:val="26"/>
-          <w:szCs w:val="26"/>
-        </w:rPr>
-      </w:pPr>
-      <w:r>
-        <w:rPr>
-          <w:sz w:val="26"/>
-          <w:szCs w:val="26"/>
-        </w:rPr>
-        <w:t xml:space="preserve">   </w:t>
-      </w:r>
-    </w:p>
-    <w:p>
-      <w:pPr>
-        <w:pStyle w:val="Caption"/>
-        <w:keepNext/>
-        <w:rPr>
-          <w:sz w:val="22"/>
-          <w:szCs w:val="22"/>
-        </w:rPr>
-      </w:pPr>
-      <w:r>
-        <w:rPr>
-          <w:sz w:val="22"/>
-          <w:szCs w:val="22"/>
-        </w:rPr>
-        <w:t xml:space="preserve">Table </w:t>
-      </w:r>
-      <w:r>
-        <w:rPr>
-          <w:sz w:val="22"/>
-          <w:szCs w:val="22"/>
-        </w:rPr>
-        <w:fldChar w:fldCharType="begin"/>
-      </w:r>
-      <w:r>
-        <w:rPr>
-          <w:sz w:val="22"/>
-          <w:szCs w:val="22"/>
-        </w:rPr>
-        <w:instrText xml:space="preserve"> SEQ Table \* ARABIC </w:instrText>
-      </w:r>
-      <w:r>
-        <w:rPr>
-          <w:sz w:val="22"/>
-          <w:szCs w:val="22"/>
-        </w:rPr>
-        <w:fldChar w:fldCharType="separate"/>
-      </w:r>
-      <w:r>
-        <w:rPr>
-          <w:noProof/>
-          <w:sz w:val="22"/>
-          <w:szCs w:val="22"/>
-        </w:rPr>
-        <w:t>1</w:t>
-      </w:r>
-      <w:r>
-        <w:rPr>
-          <w:sz w:val="22"/>
-          <w:szCs w:val="22"/>
-        </w:rPr>
-        <w:fldChar w:fldCharType="end"/>
-      </w:r>
-      <w:r>
-        <w:rPr>
+          <w:rFonts w:asciiTheme="majorBidi" w:hAnsiTheme="majorBidi" w:cstheme="majorBidi"/>
           <w:sz w:val="22"/>
           <w:szCs w:val="22"/>
         </w:rPr>
@@ -2015,13 +2583,14 @@
               <w:spacing w:line="259" w:lineRule="auto"/>
               <w:ind w:left="89"/>
               <w:rPr>
+                <w:rFonts w:asciiTheme="majorBidi" w:hAnsiTheme="majorBidi" w:cstheme="majorBidi"/>
                 <w:sz w:val="26"/>
                 <w:szCs w:val="26"/>
               </w:rPr>
             </w:pPr>
             <w:r>
               <w:rPr>
-                <w:rFonts w:ascii="Times New Roman" w:eastAsia="Times New Roman" w:hAnsi="Times New Roman" w:cs="Times New Roman"/>
+                <w:rFonts w:asciiTheme="majorBidi" w:eastAsia="Times New Roman" w:hAnsiTheme="majorBidi" w:cstheme="majorBidi"/>
                 <w:b/>
                 <w:sz w:val="26"/>
                 <w:szCs w:val="26"/>
@@ -2046,13 +2615,14 @@
             <w:pPr>
               <w:spacing w:line="259" w:lineRule="auto"/>
               <w:rPr>
+                <w:rFonts w:asciiTheme="majorBidi" w:hAnsiTheme="majorBidi" w:cstheme="majorBidi"/>
                 <w:sz w:val="26"/>
                 <w:szCs w:val="26"/>
               </w:rPr>
             </w:pPr>
             <w:r>
               <w:rPr>
-                <w:rFonts w:ascii="Times New Roman" w:eastAsia="Times New Roman" w:hAnsi="Times New Roman" w:cs="Times New Roman"/>
+                <w:rFonts w:asciiTheme="majorBidi" w:eastAsia="Times New Roman" w:hAnsiTheme="majorBidi" w:cstheme="majorBidi"/>
                 <w:b/>
                 <w:sz w:val="26"/>
                 <w:szCs w:val="26"/>
@@ -2075,7 +2645,7 @@
           <w:p>
             <w:pPr>
               <w:rPr>
-                <w:rFonts w:ascii="Times New Roman" w:eastAsia="Times New Roman" w:hAnsi="Times New Roman" w:cs="Times New Roman"/>
+                <w:rFonts w:asciiTheme="majorBidi" w:eastAsia="Times New Roman" w:hAnsiTheme="majorBidi" w:cstheme="majorBidi"/>
                 <w:b/>
                 <w:sz w:val="26"/>
                 <w:szCs w:val="26"/>
@@ -2083,7 +2653,7 @@
             </w:pPr>
             <w:r>
               <w:rPr>
-                <w:rFonts w:ascii="Times New Roman" w:eastAsia="Times New Roman" w:hAnsi="Times New Roman" w:cs="Times New Roman"/>
+                <w:rFonts w:asciiTheme="majorBidi" w:eastAsia="Times New Roman" w:hAnsiTheme="majorBidi" w:cstheme="majorBidi"/>
                 <w:b/>
                 <w:sz w:val="26"/>
                 <w:szCs w:val="26"/>
@@ -2114,23 +2684,18 @@
               <w:ind w:left="7"/>
               <w:jc w:val="center"/>
               <w:rPr>
+                <w:rFonts w:asciiTheme="majorBidi" w:hAnsiTheme="majorBidi" w:cstheme="majorBidi"/>
                 <w:sz w:val="26"/>
                 <w:szCs w:val="26"/>
               </w:rPr>
             </w:pPr>
             <w:r>
               <w:rPr>
+                <w:rFonts w:asciiTheme="majorBidi" w:hAnsiTheme="majorBidi" w:cstheme="majorBidi"/>
                 <w:sz w:val="26"/>
                 <w:szCs w:val="26"/>
               </w:rPr>
-              <w:t xml:space="preserve">1 – </w:t>
-            </w:r>
-            <w:r>
-              <w:rPr>
-                <w:sz w:val="26"/>
-                <w:szCs w:val="26"/>
-              </w:rPr>
-              <w:t>6</w:t>
+              <w:t>1 – 6</w:t>
             </w:r>
           </w:p>
         </w:tc>
@@ -2148,12 +2713,14 @@
             <w:pPr>
               <w:spacing w:line="259" w:lineRule="auto"/>
               <w:rPr>
+                <w:rFonts w:asciiTheme="majorBidi" w:hAnsiTheme="majorBidi" w:cstheme="majorBidi"/>
                 <w:sz w:val="26"/>
                 <w:szCs w:val="26"/>
               </w:rPr>
             </w:pPr>
             <w:r>
               <w:rPr>
+                <w:rFonts w:asciiTheme="majorBidi" w:hAnsiTheme="majorBidi" w:cstheme="majorBidi"/>
                 <w:sz w:val="26"/>
                 <w:szCs w:val="26"/>
               </w:rPr>
@@ -2174,6 +2741,7 @@
           <w:p>
             <w:pPr>
               <w:rPr>
+                <w:rFonts w:asciiTheme="majorBidi" w:hAnsiTheme="majorBidi" w:cstheme="majorBidi"/>
                 <w:sz w:val="26"/>
                 <w:szCs w:val="26"/>
                 <w:rtl/>
@@ -2182,6 +2750,7 @@
             </w:pPr>
             <w:r>
               <w:rPr>
+                <w:rFonts w:asciiTheme="majorBidi" w:hAnsiTheme="majorBidi" w:cstheme="majorBidi"/>
                 <w:sz w:val="26"/>
                 <w:szCs w:val="26"/>
                 <w:lang w:bidi="ar-JO"/>
@@ -2212,30 +2781,18 @@
               <w:ind w:left="5"/>
               <w:jc w:val="center"/>
               <w:rPr>
+                <w:rFonts w:asciiTheme="majorBidi" w:hAnsiTheme="majorBidi" w:cstheme="majorBidi"/>
                 <w:sz w:val="26"/>
                 <w:szCs w:val="26"/>
               </w:rPr>
             </w:pPr>
             <w:r>
               <w:rPr>
+                <w:rFonts w:asciiTheme="majorBidi" w:hAnsiTheme="majorBidi" w:cstheme="majorBidi"/>
                 <w:sz w:val="26"/>
                 <w:szCs w:val="26"/>
               </w:rPr>
-              <w:t xml:space="preserve">6 </w:t>
-            </w:r>
-            <w:r>
-              <w:rPr>
-                <w:sz w:val="26"/>
-                <w:szCs w:val="26"/>
-              </w:rPr>
-              <w:t>– 1</w:t>
-            </w:r>
-            <w:r>
-              <w:rPr>
-                <w:sz w:val="26"/>
-                <w:szCs w:val="26"/>
-              </w:rPr>
-              <w:t>1</w:t>
+              <w:t>6 – 11</w:t>
             </w:r>
           </w:p>
         </w:tc>
@@ -2253,30 +2810,18 @@
             <w:pPr>
               <w:spacing w:line="259" w:lineRule="auto"/>
               <w:rPr>
+                <w:rFonts w:asciiTheme="majorBidi" w:hAnsiTheme="majorBidi" w:cstheme="majorBidi"/>
                 <w:sz w:val="26"/>
                 <w:szCs w:val="26"/>
               </w:rPr>
             </w:pPr>
             <w:r>
               <w:rPr>
+                <w:rFonts w:asciiTheme="majorBidi" w:hAnsiTheme="majorBidi" w:cstheme="majorBidi"/>
                 <w:sz w:val="26"/>
                 <w:szCs w:val="26"/>
               </w:rPr>
-              <w:t>Designing</w:t>
-            </w:r>
-            <w:r>
-              <w:rPr>
-                <w:sz w:val="26"/>
-                <w:szCs w:val="26"/>
-              </w:rPr>
-              <w:t xml:space="preserve"> and</w:t>
-            </w:r>
-            <w:r>
-              <w:rPr>
-                <w:sz w:val="26"/>
-                <w:szCs w:val="26"/>
-              </w:rPr>
-              <w:t xml:space="preserve"> implementing the website</w:t>
+              <w:t>Designing and implementing the website</w:t>
             </w:r>
           </w:p>
         </w:tc>
@@ -2293,12 +2838,14 @@
           <w:p>
             <w:pPr>
               <w:rPr>
+                <w:rFonts w:asciiTheme="majorBidi" w:hAnsiTheme="majorBidi" w:cstheme="majorBidi"/>
                 <w:sz w:val="26"/>
                 <w:szCs w:val="26"/>
               </w:rPr>
             </w:pPr>
             <w:r>
               <w:rPr>
+                <w:rFonts w:asciiTheme="majorBidi" w:hAnsiTheme="majorBidi" w:cstheme="majorBidi"/>
                 <w:sz w:val="26"/>
                 <w:szCs w:val="26"/>
               </w:rPr>
@@ -2306,6 +2853,7 @@
             </w:r>
             <w:r>
               <w:rPr>
+                <w:rFonts w:asciiTheme="majorBidi" w:hAnsiTheme="majorBidi" w:cstheme="majorBidi"/>
                 <w:b/>
                 <w:bCs/>
                 <w:sz w:val="26"/>
@@ -2337,23 +2885,18 @@
               <w:ind w:left="7"/>
               <w:jc w:val="center"/>
               <w:rPr>
+                <w:rFonts w:asciiTheme="majorBidi" w:hAnsiTheme="majorBidi" w:cstheme="majorBidi"/>
                 <w:sz w:val="26"/>
                 <w:szCs w:val="26"/>
               </w:rPr>
             </w:pPr>
             <w:r>
               <w:rPr>
+                <w:rFonts w:asciiTheme="majorBidi" w:hAnsiTheme="majorBidi" w:cstheme="majorBidi"/>
                 <w:sz w:val="26"/>
                 <w:szCs w:val="26"/>
               </w:rPr>
-              <w:t>11</w:t>
-            </w:r>
-            <w:r>
-              <w:rPr>
-                <w:sz w:val="26"/>
-                <w:szCs w:val="26"/>
-              </w:rPr>
-              <w:t xml:space="preserve"> – 12 </w:t>
+              <w:t xml:space="preserve">11 – 12 </w:t>
             </w:r>
           </w:p>
         </w:tc>
@@ -2371,30 +2914,18 @@
             <w:pPr>
               <w:spacing w:line="259" w:lineRule="auto"/>
               <w:rPr>
+                <w:rFonts w:asciiTheme="majorBidi" w:hAnsiTheme="majorBidi" w:cstheme="majorBidi"/>
                 <w:sz w:val="26"/>
                 <w:szCs w:val="26"/>
               </w:rPr>
             </w:pPr>
             <w:r>
               <w:rPr>
+                <w:rFonts w:asciiTheme="majorBidi" w:hAnsiTheme="majorBidi" w:cstheme="majorBidi"/>
                 <w:sz w:val="26"/>
                 <w:szCs w:val="26"/>
               </w:rPr>
-              <w:t xml:space="preserve">Testing the </w:t>
-            </w:r>
-            <w:r>
-              <w:rPr>
-                <w:sz w:val="26"/>
-                <w:szCs w:val="26"/>
-              </w:rPr>
-              <w:t>system</w:t>
-            </w:r>
-            <w:r>
-              <w:rPr>
-                <w:sz w:val="26"/>
-                <w:szCs w:val="26"/>
-              </w:rPr>
-              <w:t xml:space="preserve"> and trouble-shooting process</w:t>
+              <w:t>Testing the system and trouble-shooting process</w:t>
             </w:r>
           </w:p>
         </w:tc>
@@ -2411,12 +2942,14 @@
           <w:p>
             <w:pPr>
               <w:rPr>
+                <w:rFonts w:asciiTheme="majorBidi" w:hAnsiTheme="majorBidi" w:cstheme="majorBidi"/>
                 <w:sz w:val="26"/>
                 <w:szCs w:val="26"/>
               </w:rPr>
             </w:pPr>
             <w:r>
               <w:rPr>
+                <w:rFonts w:asciiTheme="majorBidi" w:hAnsiTheme="majorBidi" w:cstheme="majorBidi"/>
                 <w:sz w:val="26"/>
                 <w:szCs w:val="26"/>
               </w:rPr>
@@ -2424,6 +2957,7 @@
             </w:r>
             <w:r>
               <w:rPr>
+                <w:rFonts w:asciiTheme="majorBidi" w:hAnsiTheme="majorBidi" w:cstheme="majorBidi"/>
                 <w:b/>
                 <w:bCs/>
                 <w:sz w:val="26"/>
@@ -2455,44 +2989,18 @@
               <w:ind w:left="7"/>
               <w:jc w:val="center"/>
               <w:rPr>
+                <w:rFonts w:asciiTheme="majorBidi" w:hAnsiTheme="majorBidi" w:cstheme="majorBidi"/>
                 <w:sz w:val="26"/>
                 <w:szCs w:val="26"/>
               </w:rPr>
             </w:pPr>
             <w:r>
               <w:rPr>
+                <w:rFonts w:asciiTheme="majorBidi" w:hAnsiTheme="majorBidi" w:cstheme="majorBidi"/>
                 <w:sz w:val="26"/>
                 <w:szCs w:val="26"/>
               </w:rPr>
-              <w:t>1</w:t>
-            </w:r>
-            <w:r>
-              <w:rPr>
-                <w:sz w:val="26"/>
-                <w:szCs w:val="26"/>
-              </w:rPr>
-              <w:t>2</w:t>
-            </w:r>
-            <w:r>
-              <w:rPr>
-                <w:sz w:val="26"/>
-                <w:szCs w:val="26"/>
-              </w:rPr>
-              <w:t xml:space="preserve"> – 1</w:t>
-            </w:r>
-            <w:r>
-              <w:rPr>
-                <w:sz w:val="26"/>
-                <w:szCs w:val="26"/>
-              </w:rPr>
-              <w:t>3</w:t>
-            </w:r>
-            <w:r>
-              <w:rPr>
-                <w:sz w:val="26"/>
-                <w:szCs w:val="26"/>
-              </w:rPr>
-              <w:t xml:space="preserve"> </w:t>
+              <w:t xml:space="preserve">12 – 13 </w:t>
             </w:r>
           </w:p>
         </w:tc>
@@ -2510,23 +3018,18 @@
             <w:pPr>
               <w:spacing w:line="259" w:lineRule="auto"/>
               <w:rPr>
+                <w:rFonts w:asciiTheme="majorBidi" w:hAnsiTheme="majorBidi" w:cstheme="majorBidi"/>
                 <w:sz w:val="26"/>
                 <w:szCs w:val="26"/>
               </w:rPr>
             </w:pPr>
             <w:r>
               <w:rPr>
+                <w:rFonts w:asciiTheme="majorBidi" w:hAnsiTheme="majorBidi" w:cstheme="majorBidi"/>
                 <w:sz w:val="26"/>
                 <w:szCs w:val="26"/>
               </w:rPr>
-              <w:t xml:space="preserve">Writing and proofreading the </w:t>
-            </w:r>
-            <w:r>
-              <w:rPr>
-                <w:sz w:val="26"/>
-                <w:szCs w:val="26"/>
-              </w:rPr>
-              <w:t>SRS document</w:t>
+              <w:t>Writing and proofreading the SRS document</w:t>
             </w:r>
           </w:p>
         </w:tc>
@@ -2543,12 +3046,14 @@
           <w:p>
             <w:pPr>
               <w:rPr>
+                <w:rFonts w:asciiTheme="majorBidi" w:hAnsiTheme="majorBidi" w:cstheme="majorBidi"/>
                 <w:sz w:val="26"/>
                 <w:szCs w:val="26"/>
               </w:rPr>
             </w:pPr>
             <w:r>
               <w:rPr>
+                <w:rFonts w:asciiTheme="majorBidi" w:hAnsiTheme="majorBidi" w:cstheme="majorBidi"/>
                 <w:sz w:val="26"/>
                 <w:szCs w:val="26"/>
               </w:rPr>
@@ -2556,6 +3061,7 @@
             </w:r>
             <w:r>
               <w:rPr>
+                <w:rFonts w:asciiTheme="majorBidi" w:hAnsiTheme="majorBidi" w:cstheme="majorBidi"/>
                 <w:b/>
                 <w:bCs/>
                 <w:sz w:val="26"/>
@@ -2587,44 +3093,18 @@
               <w:ind w:left="7"/>
               <w:jc w:val="center"/>
               <w:rPr>
+                <w:rFonts w:asciiTheme="majorBidi" w:hAnsiTheme="majorBidi" w:cstheme="majorBidi"/>
                 <w:sz w:val="26"/>
                 <w:szCs w:val="26"/>
               </w:rPr>
             </w:pPr>
             <w:r>
               <w:rPr>
+                <w:rFonts w:asciiTheme="majorBidi" w:hAnsiTheme="majorBidi" w:cstheme="majorBidi"/>
                 <w:sz w:val="26"/>
                 <w:szCs w:val="26"/>
               </w:rPr>
-              <w:t>1</w:t>
-            </w:r>
-            <w:r>
-              <w:rPr>
-                <w:sz w:val="26"/>
-                <w:szCs w:val="26"/>
-              </w:rPr>
-              <w:t>3</w:t>
-            </w:r>
-            <w:r>
-              <w:rPr>
-                <w:sz w:val="26"/>
-                <w:szCs w:val="26"/>
-              </w:rPr>
-              <w:t xml:space="preserve"> – 1</w:t>
-            </w:r>
-            <w:r>
-              <w:rPr>
-                <w:sz w:val="26"/>
-                <w:szCs w:val="26"/>
-              </w:rPr>
-              <w:t>4</w:t>
-            </w:r>
-            <w:r>
-              <w:rPr>
-                <w:sz w:val="26"/>
-                <w:szCs w:val="26"/>
-              </w:rPr>
-              <w:t xml:space="preserve"> </w:t>
+              <w:t xml:space="preserve">13 – 14 </w:t>
             </w:r>
           </w:p>
         </w:tc>
@@ -2642,12 +3122,14 @@
             <w:pPr>
               <w:spacing w:line="259" w:lineRule="auto"/>
               <w:rPr>
+                <w:rFonts w:asciiTheme="majorBidi" w:hAnsiTheme="majorBidi" w:cstheme="majorBidi"/>
                 <w:sz w:val="26"/>
                 <w:szCs w:val="26"/>
               </w:rPr>
             </w:pPr>
             <w:r>
               <w:rPr>
+                <w:rFonts w:asciiTheme="majorBidi" w:hAnsiTheme="majorBidi" w:cstheme="majorBidi"/>
                 <w:sz w:val="26"/>
                 <w:szCs w:val="26"/>
               </w:rPr>
@@ -2668,16 +3150,18 @@
           <w:p>
             <w:pPr>
               <w:rPr>
+                <w:rFonts w:asciiTheme="majorBidi" w:hAnsiTheme="majorBidi" w:cstheme="majorBidi"/>
                 <w:sz w:val="26"/>
                 <w:szCs w:val="26"/>
               </w:rPr>
             </w:pPr>
             <w:r>
               <w:rPr>
+                <w:rFonts w:asciiTheme="majorBidi" w:hAnsiTheme="majorBidi" w:cstheme="majorBidi"/>
                 <w:sz w:val="26"/>
                 <w:szCs w:val="26"/>
               </w:rPr>
-              <w:t>Cooperative</w:t>
+              <w:t>Each with their part</w:t>
             </w:r>
           </w:p>
         </w:tc>
@@ -2685,199 +3169,21 @@
     </w:tbl>
     <w:p>
       <w:pPr>
-        <w:spacing w:after="0"/>
-      </w:pPr>
-      <w:r>
-        <w:t xml:space="preserve"> </w:t>
-      </w:r>
-    </w:p>
-    <w:p>
-      <w:pPr>
-        <w:rPr>
-          <w:b/>
-          <w:bCs/>
-          <w:sz w:val="36"/>
-          <w:szCs w:val="36"/>
+        <w:rPr>
+          <w:sz w:val="26"/>
+          <w:szCs w:val="26"/>
           <w:u w:val="single"/>
-        </w:rPr>
-      </w:pPr>
-    </w:p>
-    <w:p>
-      <w:pPr>
-        <w:rPr>
-          <w:b/>
-          <w:bCs/>
-          <w:sz w:val="36"/>
-          <w:szCs w:val="36"/>
-          <w:u w:val="single"/>
-        </w:rPr>
-      </w:pPr>
-      <w:r>
-        <w:rPr>
-          <w:b/>
-          <w:bCs/>
-          <w:sz w:val="36"/>
-          <w:szCs w:val="36"/>
-          <w:u w:val="single"/>
-        </w:rPr>
-        <w:lastRenderedPageBreak/>
-        <w:t>References</w:t>
-      </w:r>
-      <w:r>
-        <w:rPr>
-          <w:b/>
-          <w:bCs/>
-          <w:sz w:val="36"/>
-          <w:szCs w:val="36"/>
-          <w:u w:val="single"/>
-        </w:rPr>
-        <w:t>:</w:t>
-      </w:r>
-    </w:p>
-    <w:p>
-      <w:pPr>
-        <w:pStyle w:val="ListParagraph"/>
-        <w:numPr>
-          <w:ilvl w:val="0"/>
-          <w:numId w:val="3"/>
-        </w:numPr>
-        <w:rPr>
-          <w:sz w:val="24"/>
-          <w:szCs w:val="24"/>
-          <w:u w:val="single"/>
-          <w:lang w:bidi="ar-JO"/>
-        </w:rPr>
-      </w:pPr>
-      <w:proofErr w:type="gramStart"/>
-      <w:r>
-        <w:rPr>
-          <w:sz w:val="24"/>
-          <w:szCs w:val="24"/>
-          <w:u w:val="single"/>
-          <w:lang w:bidi="ar-JO"/>
-        </w:rPr>
-        <w:t>https://slcc.pressbooks.pub/technicalwritingatslcc/chapter/abstractengineer/ .</w:t>
-      </w:r>
-      <w:proofErr w:type="gramEnd"/>
-    </w:p>
-    <w:p>
-      <w:pPr>
-        <w:pStyle w:val="ListParagraph"/>
-        <w:numPr>
-          <w:ilvl w:val="0"/>
-          <w:numId w:val="3"/>
-        </w:numPr>
-        <w:rPr>
-          <w:sz w:val="26"/>
-          <w:szCs w:val="26"/>
-          <w:u w:val="single"/>
-          <w:lang w:bidi="ar-JO"/>
-        </w:rPr>
-      </w:pPr>
-      <w:r>
-        <w:t>SOFTWARE ENGINEERING Ninth Edition, Ian Sommerville</w:t>
-      </w:r>
-      <w:r>
-        <w:rPr>
-          <w:sz w:val="26"/>
-          <w:szCs w:val="26"/>
-          <w:u w:val="single"/>
-          <w:lang w:bidi="ar-JO"/>
-        </w:rPr>
-        <w:t>.</w:t>
-      </w:r>
-    </w:p>
-    <w:p>
-      <w:pPr>
-        <w:pStyle w:val="ListParagraph"/>
-        <w:numPr>
-          <w:ilvl w:val="0"/>
-          <w:numId w:val="3"/>
-        </w:numPr>
-        <w:rPr>
-          <w:sz w:val="26"/>
-          <w:szCs w:val="26"/>
-          <w:u w:val="single"/>
-          <w:lang w:bidi="ar-JO"/>
-        </w:rPr>
-      </w:pPr>
-      <w:r>
-        <w:rPr>
-          <w:rFonts w:ascii="Helvetica" w:hAnsi="Helvetica"/>
-          <w:color w:val="222222"/>
-          <w:shd w:val="clear" w:color="auto" w:fill="FFFFFF"/>
-        </w:rPr>
-        <w:t xml:space="preserve">Brulé, G., </w:t>
-      </w:r>
-      <w:proofErr w:type="spellStart"/>
-      <w:r>
-        <w:rPr>
-          <w:rFonts w:ascii="Helvetica" w:hAnsi="Helvetica"/>
-          <w:color w:val="222222"/>
-          <w:shd w:val="clear" w:color="auto" w:fill="FFFFFF"/>
-        </w:rPr>
-        <w:t>Ravazzini</w:t>
-      </w:r>
-      <w:proofErr w:type="spellEnd"/>
-      <w:r>
-        <w:rPr>
-          <w:rFonts w:ascii="Helvetica" w:hAnsi="Helvetica"/>
-          <w:color w:val="222222"/>
-          <w:shd w:val="clear" w:color="auto" w:fill="FFFFFF"/>
-        </w:rPr>
-        <w:t>, L. &amp; Suter, C. The Rolling 50s (and More): Cars and Life Satisfaction Among Seniors Across Europe. </w:t>
-      </w:r>
-      <w:r>
-        <w:rPr>
-          <w:rFonts w:ascii="Helvetica" w:hAnsi="Helvetica"/>
-          <w:i/>
-          <w:iCs/>
-          <w:color w:val="222222"/>
-          <w:shd w:val="clear" w:color="auto" w:fill="FFFFFF"/>
-        </w:rPr>
-        <w:t>Applied Research Quality Life</w:t>
-      </w:r>
-      <w:r>
-        <w:rPr>
-          <w:rFonts w:ascii="Helvetica" w:hAnsi="Helvetica"/>
-          <w:color w:val="222222"/>
-          <w:shd w:val="clear" w:color="auto" w:fill="FFFFFF"/>
-        </w:rPr>
-        <w:t> </w:t>
-      </w:r>
-      <w:r>
-        <w:rPr>
-          <w:rFonts w:ascii="Helvetica" w:hAnsi="Helvetica"/>
-          <w:b/>
-          <w:bCs/>
-          <w:color w:val="222222"/>
-          <w:shd w:val="clear" w:color="auto" w:fill="FFFFFF"/>
-        </w:rPr>
-        <w:t>17</w:t>
-      </w:r>
-      <w:r>
-        <w:rPr>
-          <w:rFonts w:ascii="Helvetica" w:hAnsi="Helvetica"/>
-          <w:color w:val="222222"/>
-          <w:shd w:val="clear" w:color="auto" w:fill="FFFFFF"/>
-        </w:rPr>
-        <w:t xml:space="preserve">, 185–204 (2022). Retrieved from: </w:t>
-      </w:r>
-      <w:hyperlink r:id="rId13" w:history="1">
-        <w:r>
-          <w:rPr>
-            <w:rStyle w:val="Hyperlink"/>
-            <w:rFonts w:ascii="Helvetica" w:hAnsi="Helvetica"/>
-            <w:shd w:val="clear" w:color="auto" w:fill="FFFFFF"/>
-          </w:rPr>
-          <w:t>https://link.springer.com/article/10.1007/s11482-020-09887-2</w:t>
-        </w:r>
-      </w:hyperlink>
+          <w:lang w:bidi="ar-JO"/>
+        </w:rPr>
+      </w:pPr>
     </w:p>
     <w:sectPr>
+      <w:footerReference w:type="default" r:id="rId12"/>
       <w:pgSz w:w="11906" w:h="16838"/>
-      <w:pgMar w:top="567" w:right="707" w:bottom="568" w:left="709" w:header="708" w:footer="708" w:gutter="0"/>
+      <w:pgMar w:top="567" w:right="707" w:bottom="568" w:left="709" w:header="708" w:footer="282" w:gutter="0"/>
+      <w:pgNumType w:start="0"/>
       <w:cols w:space="708"/>
+      <w:titlePg/>
       <w:bidi/>
       <w:rtlGutter/>
       <w:docGrid w:linePitch="360"/>
@@ -2887,7 +3193,7 @@
 </file>
 
 <file path=word/endnotes.xml><?xml version="1.0" encoding="utf-8"?>
-<w:endnotes xmlns:wpc="http://schemas.microsoft.com/office/word/2010/wordprocessingCanvas" xmlns:cx="http://schemas.microsoft.com/office/drawing/2014/chartex" xmlns:cx1="http://schemas.microsoft.com/office/drawing/2015/9/8/chartex" xmlns:cx2="http://schemas.microsoft.com/office/drawing/2015/10/21/chartex" xmlns:cx3="http://schemas.microsoft.com/office/drawing/2016/5/9/chartex" xmlns:cx4="http://schemas.microsoft.com/office/drawing/2016/5/10/chartex" xmlns:cx5="http://schemas.microsoft.com/office/drawing/2016/5/11/chartex" xmlns:cx6="http://schemas.microsoft.com/office/drawing/2016/5/12/chartex" xmlns:cx7="http://schemas.microsoft.com/office/drawing/2016/5/13/chartex" xmlns:cx8="http://schemas.microsoft.com/office/drawing/2016/5/14/chartex" xmlns:mc="http://schemas.openxmlformats.org/markup-compatibility/2006" xmlns:aink="http://schemas.microsoft.com/office/drawing/2016/ink" xmlns:am3d="http://schemas.microsoft.com/office/drawing/2017/model3d" xmlns:o="urn:schemas-microsoft-com:office:office" xmlns:oel="http://schemas.microsoft.com/office/2019/extlst" xmlns:r="http://schemas.openxmlformats.org/officeDocument/2006/relationships" xmlns:m="http://schemas.openxmlformats.org/officeDocument/2006/math" xmlns:v="urn:schemas-microsoft-com:vml" xmlns:wp14="http://schemas.microsoft.com/office/word/2010/wordprocessingDrawing" xmlns:wp="http://schemas.openxmlformats.org/drawingml/2006/wordprocessingDrawing" xmlns:w10="urn:schemas-microsoft-com:office:word" xmlns:w="http://schemas.openxmlformats.org/wordprocessingml/2006/main" xmlns:w14="http://schemas.microsoft.com/office/word/2010/wordml" xmlns:w15="http://schemas.microsoft.com/office/word/2012/wordml" xmlns:w16cex="http://schemas.microsoft.com/office/word/2018/wordml/cex" xmlns:w16cid="http://schemas.microsoft.com/office/word/2016/wordml/cid" xmlns:w16="http://schemas.microsoft.com/office/word/2018/wordml" xmlns:w16sdtdh="http://schemas.microsoft.com/office/word/2020/wordml/sdtdatahash" xmlns:w16se="http://schemas.microsoft.com/office/word/2015/wordml/symex" xmlns:wpg="http://schemas.microsoft.com/office/word/2010/wordprocessingGroup" xmlns:wpi="http://schemas.microsoft.com/office/word/2010/wordprocessingInk" xmlns:wne="http://schemas.microsoft.com/office/word/2006/wordml" xmlns:wps="http://schemas.microsoft.com/office/word/2010/wordprocessingShape" mc:Ignorable="w14 w15 w16se w16cid w16 w16cex w16sdtdh wp14">
+<w:endnotes xmlns:wpc="http://schemas.microsoft.com/office/word/2010/wordprocessingCanvas" xmlns:cx="http://schemas.microsoft.com/office/drawing/2014/chartex" xmlns:cx1="http://schemas.microsoft.com/office/drawing/2015/9/8/chartex" xmlns:cx2="http://schemas.microsoft.com/office/drawing/2015/10/21/chartex" xmlns:cx3="http://schemas.microsoft.com/office/drawing/2016/5/9/chartex" xmlns:cx4="http://schemas.microsoft.com/office/drawing/2016/5/10/chartex" xmlns:cx5="http://schemas.microsoft.com/office/drawing/2016/5/11/chartex" xmlns:cx6="http://schemas.microsoft.com/office/drawing/2016/5/12/chartex" xmlns:cx7="http://schemas.microsoft.com/office/drawing/2016/5/13/chartex" xmlns:cx8="http://schemas.microsoft.com/office/drawing/2016/5/14/chartex" xmlns:mc="http://schemas.openxmlformats.org/markup-compatibility/2006" xmlns:aink="http://schemas.microsoft.com/office/drawing/2016/ink" xmlns:am3d="http://schemas.microsoft.com/office/drawing/2017/model3d" xmlns:o="urn:schemas-microsoft-com:office:office" xmlns:r="http://schemas.openxmlformats.org/officeDocument/2006/relationships" xmlns:m="http://schemas.openxmlformats.org/officeDocument/2006/math" xmlns:v="urn:schemas-microsoft-com:vml" xmlns:wp14="http://schemas.microsoft.com/office/word/2010/wordprocessingDrawing" xmlns:wp="http://schemas.openxmlformats.org/drawingml/2006/wordprocessingDrawing" xmlns:w10="urn:schemas-microsoft-com:office:word" xmlns:w="http://schemas.openxmlformats.org/wordprocessingml/2006/main" xmlns:w14="http://schemas.microsoft.com/office/word/2010/wordml" xmlns:w15="http://schemas.microsoft.com/office/word/2012/wordml" xmlns:w16cid="http://schemas.microsoft.com/office/word/2016/wordml/cid" xmlns:w16se="http://schemas.microsoft.com/office/word/2015/wordml/symex" xmlns:wpg="http://schemas.microsoft.com/office/word/2010/wordprocessingGroup" xmlns:wpi="http://schemas.microsoft.com/office/word/2010/wordprocessingInk" xmlns:wne="http://schemas.microsoft.com/office/word/2006/wordml" xmlns:wps="http://schemas.microsoft.com/office/word/2010/wordprocessingShape" mc:Ignorable="w14 w15 w16se w16cid wp14">
   <w:endnote w:type="separator" w:id="-1">
     <w:p>
       <w:pPr>
@@ -2911,8 +3217,61 @@
 </w:endnotes>
 </file>
 
+<file path=word/footer1.xml><?xml version="1.0" encoding="utf-8"?>
+<w:ftr xmlns:wpc="http://schemas.microsoft.com/office/word/2010/wordprocessingCanvas" xmlns:cx="http://schemas.microsoft.com/office/drawing/2014/chartex" xmlns:cx1="http://schemas.microsoft.com/office/drawing/2015/9/8/chartex" xmlns:cx2="http://schemas.microsoft.com/office/drawing/2015/10/21/chartex" xmlns:cx3="http://schemas.microsoft.com/office/drawing/2016/5/9/chartex" xmlns:cx4="http://schemas.microsoft.com/office/drawing/2016/5/10/chartex" xmlns:cx5="http://schemas.microsoft.com/office/drawing/2016/5/11/chartex" xmlns:cx6="http://schemas.microsoft.com/office/drawing/2016/5/12/chartex" xmlns:cx7="http://schemas.microsoft.com/office/drawing/2016/5/13/chartex" xmlns:cx8="http://schemas.microsoft.com/office/drawing/2016/5/14/chartex" xmlns:mc="http://schemas.openxmlformats.org/markup-compatibility/2006" xmlns:aink="http://schemas.microsoft.com/office/drawing/2016/ink" xmlns:am3d="http://schemas.microsoft.com/office/drawing/2017/model3d" xmlns:o="urn:schemas-microsoft-com:office:office" xmlns:r="http://schemas.openxmlformats.org/officeDocument/2006/relationships" xmlns:m="http://schemas.openxmlformats.org/officeDocument/2006/math" xmlns:v="urn:schemas-microsoft-com:vml" xmlns:wp14="http://schemas.microsoft.com/office/word/2010/wordprocessingDrawing" xmlns:wp="http://schemas.openxmlformats.org/drawingml/2006/wordprocessingDrawing" xmlns:w10="urn:schemas-microsoft-com:office:word" xmlns:w="http://schemas.openxmlformats.org/wordprocessingml/2006/main" xmlns:w14="http://schemas.microsoft.com/office/word/2010/wordml" xmlns:w15="http://schemas.microsoft.com/office/word/2012/wordml" xmlns:w16cid="http://schemas.microsoft.com/office/word/2016/wordml/cid" xmlns:w16se="http://schemas.microsoft.com/office/word/2015/wordml/symex" xmlns:wpg="http://schemas.microsoft.com/office/word/2010/wordprocessingGroup" xmlns:wpi="http://schemas.microsoft.com/office/word/2010/wordprocessingInk" xmlns:wne="http://schemas.microsoft.com/office/word/2006/wordml" xmlns:wps="http://schemas.microsoft.com/office/word/2010/wordprocessingShape" mc:Ignorable="w14 w15 w16se w16cid wp14">
+  <w:sdt>
+    <w:sdtPr>
+      <w:id w:val="-705480413"/>
+      <w:docPartObj>
+        <w:docPartGallery w:val="Page Numbers (Bottom of Page)"/>
+        <w:docPartUnique/>
+      </w:docPartObj>
+    </w:sdtPr>
+    <w:sdtEndPr>
+      <w:rPr>
+        <w:noProof/>
+      </w:rPr>
+    </w:sdtEndPr>
+    <w:sdtContent>
+      <w:p>
+        <w:pPr>
+          <w:pStyle w:val="Footer"/>
+          <w:jc w:val="center"/>
+        </w:pPr>
+        <w:r>
+          <w:fldChar w:fldCharType="begin"/>
+        </w:r>
+        <w:r>
+          <w:instrText xml:space="preserve"> PAGE   \* MERGEFORMAT </w:instrText>
+        </w:r>
+        <w:r>
+          <w:fldChar w:fldCharType="separate"/>
+        </w:r>
+        <w:r>
+          <w:rPr>
+            <w:noProof/>
+          </w:rPr>
+          <w:t>2</w:t>
+        </w:r>
+        <w:r>
+          <w:rPr>
+            <w:noProof/>
+          </w:rPr>
+          <w:fldChar w:fldCharType="end"/>
+        </w:r>
+      </w:p>
+    </w:sdtContent>
+  </w:sdt>
+  <w:p>
+    <w:pPr>
+      <w:pStyle w:val="Footer"/>
+    </w:pPr>
+  </w:p>
+</w:ftr>
+</file>
+
 <file path=word/footnotes.xml><?xml version="1.0" encoding="utf-8"?>
-<w:footnotes xmlns:wpc="http://schemas.microsoft.com/office/word/2010/wordprocessingCanvas" xmlns:cx="http://schemas.microsoft.com/office/drawing/2014/chartex" xmlns:cx1="http://schemas.microsoft.com/office/drawing/2015/9/8/chartex" xmlns:cx2="http://schemas.microsoft.com/office/drawing/2015/10/21/chartex" xmlns:cx3="http://schemas.microsoft.com/office/drawing/2016/5/9/chartex" xmlns:cx4="http://schemas.microsoft.com/office/drawing/2016/5/10/chartex" xmlns:cx5="http://schemas.microsoft.com/office/drawing/2016/5/11/chartex" xmlns:cx6="http://schemas.microsoft.com/office/drawing/2016/5/12/chartex" xmlns:cx7="http://schemas.microsoft.com/office/drawing/2016/5/13/chartex" xmlns:cx8="http://schemas.microsoft.com/office/drawing/2016/5/14/chartex" xmlns:mc="http://schemas.openxmlformats.org/markup-compatibility/2006" xmlns:aink="http://schemas.microsoft.com/office/drawing/2016/ink" xmlns:am3d="http://schemas.microsoft.com/office/drawing/2017/model3d" xmlns:o="urn:schemas-microsoft-com:office:office" xmlns:oel="http://schemas.microsoft.com/office/2019/extlst" xmlns:r="http://schemas.openxmlformats.org/officeDocument/2006/relationships" xmlns:m="http://schemas.openxmlformats.org/officeDocument/2006/math" xmlns:v="urn:schemas-microsoft-com:vml" xmlns:wp14="http://schemas.microsoft.com/office/word/2010/wordprocessingDrawing" xmlns:wp="http://schemas.openxmlformats.org/drawingml/2006/wordprocessingDrawing" xmlns:w10="urn:schemas-microsoft-com:office:word" xmlns:w="http://schemas.openxmlformats.org/wordprocessingml/2006/main" xmlns:w14="http://schemas.microsoft.com/office/word/2010/wordml" xmlns:w15="http://schemas.microsoft.com/office/word/2012/wordml" xmlns:w16cex="http://schemas.microsoft.com/office/word/2018/wordml/cex" xmlns:w16cid="http://schemas.microsoft.com/office/word/2016/wordml/cid" xmlns:w16="http://schemas.microsoft.com/office/word/2018/wordml" xmlns:w16sdtdh="http://schemas.microsoft.com/office/word/2020/wordml/sdtdatahash" xmlns:w16se="http://schemas.microsoft.com/office/word/2015/wordml/symex" xmlns:wpg="http://schemas.microsoft.com/office/word/2010/wordprocessingGroup" xmlns:wpi="http://schemas.microsoft.com/office/word/2010/wordprocessingInk" xmlns:wne="http://schemas.microsoft.com/office/word/2006/wordml" xmlns:wps="http://schemas.microsoft.com/office/word/2010/wordprocessingShape" mc:Ignorable="w14 w15 w16se w16cid w16 w16cex w16sdtdh wp14">
+<w:footnotes xmlns:wpc="http://schemas.microsoft.com/office/word/2010/wordprocessingCanvas" xmlns:cx="http://schemas.microsoft.com/office/drawing/2014/chartex" xmlns:cx1="http://schemas.microsoft.com/office/drawing/2015/9/8/chartex" xmlns:cx2="http://schemas.microsoft.com/office/drawing/2015/10/21/chartex" xmlns:cx3="http://schemas.microsoft.com/office/drawing/2016/5/9/chartex" xmlns:cx4="http://schemas.microsoft.com/office/drawing/2016/5/10/chartex" xmlns:cx5="http://schemas.microsoft.com/office/drawing/2016/5/11/chartex" xmlns:cx6="http://schemas.microsoft.com/office/drawing/2016/5/12/chartex" xmlns:cx7="http://schemas.microsoft.com/office/drawing/2016/5/13/chartex" xmlns:cx8="http://schemas.microsoft.com/office/drawing/2016/5/14/chartex" xmlns:mc="http://schemas.openxmlformats.org/markup-compatibility/2006" xmlns:aink="http://schemas.microsoft.com/office/drawing/2016/ink" xmlns:am3d="http://schemas.microsoft.com/office/drawing/2017/model3d" xmlns:o="urn:schemas-microsoft-com:office:office" xmlns:r="http://schemas.openxmlformats.org/officeDocument/2006/relationships" xmlns:m="http://schemas.openxmlformats.org/officeDocument/2006/math" xmlns:v="urn:schemas-microsoft-com:vml" xmlns:wp14="http://schemas.microsoft.com/office/word/2010/wordprocessingDrawing" xmlns:wp="http://schemas.openxmlformats.org/drawingml/2006/wordprocessingDrawing" xmlns:w10="urn:schemas-microsoft-com:office:word" xmlns:w="http://schemas.openxmlformats.org/wordprocessingml/2006/main" xmlns:w14="http://schemas.microsoft.com/office/word/2010/wordml" xmlns:w15="http://schemas.microsoft.com/office/word/2012/wordml" xmlns:w16cid="http://schemas.microsoft.com/office/word/2016/wordml/cid" xmlns:w16se="http://schemas.microsoft.com/office/word/2015/wordml/symex" xmlns:wpg="http://schemas.microsoft.com/office/word/2010/wordprocessingGroup" xmlns:wpi="http://schemas.microsoft.com/office/word/2010/wordprocessingInk" xmlns:wne="http://schemas.microsoft.com/office/word/2006/wordml" xmlns:wps="http://schemas.microsoft.com/office/word/2010/wordprocessingShape" mc:Ignorable="w14 w15 w16se w16cid wp14">
   <w:footnote w:type="separator" w:id="-1">
     <w:p>
       <w:pPr>
@@ -2937,8 +3296,157 @@
 </file>
 
 <file path=word/numbering.xml><?xml version="1.0" encoding="utf-8"?>
-<w:numbering xmlns:wpc="http://schemas.microsoft.com/office/word/2010/wordprocessingCanvas" xmlns:cx="http://schemas.microsoft.com/office/drawing/2014/chartex" xmlns:cx1="http://schemas.microsoft.com/office/drawing/2015/9/8/chartex" xmlns:cx2="http://schemas.microsoft.com/office/drawing/2015/10/21/chartex" xmlns:cx3="http://schemas.microsoft.com/office/drawing/2016/5/9/chartex" xmlns:cx4="http://schemas.microsoft.com/office/drawing/2016/5/10/chartex" xmlns:cx5="http://schemas.microsoft.com/office/drawing/2016/5/11/chartex" xmlns:cx6="http://schemas.microsoft.com/office/drawing/2016/5/12/chartex" xmlns:cx7="http://schemas.microsoft.com/office/drawing/2016/5/13/chartex" xmlns:cx8="http://schemas.microsoft.com/office/drawing/2016/5/14/chartex" xmlns:mc="http://schemas.openxmlformats.org/markup-compatibility/2006" xmlns:aink="http://schemas.microsoft.com/office/drawing/2016/ink" xmlns:am3d="http://schemas.microsoft.com/office/drawing/2017/model3d" xmlns:o="urn:schemas-microsoft-com:office:office" xmlns:oel="http://schemas.microsoft.com/office/2019/extlst" xmlns:r="http://schemas.openxmlformats.org/officeDocument/2006/relationships" xmlns:m="http://schemas.openxmlformats.org/officeDocument/2006/math" xmlns:v="urn:schemas-microsoft-com:vml" xmlns:wp14="http://schemas.microsoft.com/office/word/2010/wordprocessingDrawing" xmlns:wp="http://schemas.openxmlformats.org/drawingml/2006/wordprocessingDrawing" xmlns:w10="urn:schemas-microsoft-com:office:word" xmlns:w="http://schemas.openxmlformats.org/wordprocessingml/2006/main" xmlns:w14="http://schemas.microsoft.com/office/word/2010/wordml" xmlns:w15="http://schemas.microsoft.com/office/word/2012/wordml" xmlns:w16cex="http://schemas.microsoft.com/office/word/2018/wordml/cex" xmlns:w16cid="http://schemas.microsoft.com/office/word/2016/wordml/cid" xmlns:w16="http://schemas.microsoft.com/office/word/2018/wordml" xmlns:w16sdtdh="http://schemas.microsoft.com/office/word/2020/wordml/sdtdatahash" xmlns:w16se="http://schemas.microsoft.com/office/word/2015/wordml/symex" xmlns:wpg="http://schemas.microsoft.com/office/word/2010/wordprocessingGroup" xmlns:wpi="http://schemas.microsoft.com/office/word/2010/wordprocessingInk" xmlns:wne="http://schemas.microsoft.com/office/word/2006/wordml" xmlns:wps="http://schemas.microsoft.com/office/word/2010/wordprocessingShape" mc:Ignorable="w14 w15 w16se w16cid w16 w16cex w16sdtdh wp14">
+<w:numbering xmlns:wpc="http://schemas.microsoft.com/office/word/2010/wordprocessingCanvas" xmlns:cx="http://schemas.microsoft.com/office/drawing/2014/chartex" xmlns:cx1="http://schemas.microsoft.com/office/drawing/2015/9/8/chartex" xmlns:cx2="http://schemas.microsoft.com/office/drawing/2015/10/21/chartex" xmlns:cx3="http://schemas.microsoft.com/office/drawing/2016/5/9/chartex" xmlns:cx4="http://schemas.microsoft.com/office/drawing/2016/5/10/chartex" xmlns:cx5="http://schemas.microsoft.com/office/drawing/2016/5/11/chartex" xmlns:cx6="http://schemas.microsoft.com/office/drawing/2016/5/12/chartex" xmlns:cx7="http://schemas.microsoft.com/office/drawing/2016/5/13/chartex" xmlns:cx8="http://schemas.microsoft.com/office/drawing/2016/5/14/chartex" xmlns:mc="http://schemas.openxmlformats.org/markup-compatibility/2006" xmlns:aink="http://schemas.microsoft.com/office/drawing/2016/ink" xmlns:am3d="http://schemas.microsoft.com/office/drawing/2017/model3d" xmlns:o="urn:schemas-microsoft-com:office:office" xmlns:r="http://schemas.openxmlformats.org/officeDocument/2006/relationships" xmlns:m="http://schemas.openxmlformats.org/officeDocument/2006/math" xmlns:v="urn:schemas-microsoft-com:vml" xmlns:wp14="http://schemas.microsoft.com/office/word/2010/wordprocessingDrawing" xmlns:wp="http://schemas.openxmlformats.org/drawingml/2006/wordprocessingDrawing" xmlns:w10="urn:schemas-microsoft-com:office:word" xmlns:w="http://schemas.openxmlformats.org/wordprocessingml/2006/main" xmlns:w14="http://schemas.microsoft.com/office/word/2010/wordml" xmlns:w15="http://schemas.microsoft.com/office/word/2012/wordml" xmlns:w16cid="http://schemas.microsoft.com/office/word/2016/wordml/cid" xmlns:w16se="http://schemas.microsoft.com/office/word/2015/wordml/symex" xmlns:wpg="http://schemas.microsoft.com/office/word/2010/wordprocessingGroup" xmlns:wpi="http://schemas.microsoft.com/office/word/2010/wordprocessingInk" xmlns:wne="http://schemas.microsoft.com/office/word/2006/wordml" xmlns:wps="http://schemas.microsoft.com/office/word/2010/wordprocessingShape" mc:Ignorable="w14 w15 w16se w16cid wp14">
   <w:abstractNum w:abstractNumId="0" w15:restartNumberingAfterBreak="0">
+    <w:nsid w:val="00F27BAA"/>
+    <w:multiLevelType w:val="multilevel"/>
+    <w:tmpl w:val="F79E215A"/>
+    <w:lvl w:ilvl="0">
+      <w:start w:val="1"/>
+      <w:numFmt w:val="bullet"/>
+      <w:lvlText w:val=""/>
+      <w:lvlJc w:val="left"/>
+      <w:pPr>
+        <w:tabs>
+          <w:tab w:val="num" w:pos="720"/>
+        </w:tabs>
+        <w:ind w:left="720" w:hanging="360"/>
+      </w:pPr>
+      <w:rPr>
+        <w:rFonts w:ascii="Symbol" w:hAnsi="Symbol" w:hint="default"/>
+        <w:sz w:val="20"/>
+      </w:rPr>
+    </w:lvl>
+    <w:lvl w:ilvl="1">
+      <w:start w:val="1"/>
+      <w:numFmt w:val="bullet"/>
+      <w:lvlText w:val=""/>
+      <w:lvlJc w:val="left"/>
+      <w:pPr>
+        <w:tabs>
+          <w:tab w:val="num" w:pos="1440"/>
+        </w:tabs>
+        <w:ind w:left="1440" w:hanging="360"/>
+      </w:pPr>
+      <w:rPr>
+        <w:rFonts w:ascii="Symbol" w:hAnsi="Symbol" w:hint="default"/>
+        <w:sz w:val="20"/>
+      </w:rPr>
+    </w:lvl>
+    <w:lvl w:ilvl="2">
+      <w:start w:val="1"/>
+      <w:numFmt w:val="bullet"/>
+      <w:lvlText w:val=""/>
+      <w:lvlJc w:val="left"/>
+      <w:pPr>
+        <w:tabs>
+          <w:tab w:val="num" w:pos="2160"/>
+        </w:tabs>
+        <w:ind w:left="2160" w:hanging="360"/>
+      </w:pPr>
+      <w:rPr>
+        <w:rFonts w:ascii="Symbol" w:hAnsi="Symbol" w:hint="default"/>
+        <w:sz w:val="20"/>
+      </w:rPr>
+    </w:lvl>
+    <w:lvl w:ilvl="3">
+      <w:start w:val="1"/>
+      <w:numFmt w:val="bullet"/>
+      <w:lvlText w:val=""/>
+      <w:lvlJc w:val="left"/>
+      <w:pPr>
+        <w:tabs>
+          <w:tab w:val="num" w:pos="2880"/>
+        </w:tabs>
+        <w:ind w:left="2880" w:hanging="360"/>
+      </w:pPr>
+      <w:rPr>
+        <w:rFonts w:ascii="Symbol" w:hAnsi="Symbol" w:hint="default"/>
+        <w:sz w:val="20"/>
+      </w:rPr>
+    </w:lvl>
+    <w:lvl w:ilvl="4">
+      <w:start w:val="1"/>
+      <w:numFmt w:val="bullet"/>
+      <w:lvlText w:val=""/>
+      <w:lvlJc w:val="left"/>
+      <w:pPr>
+        <w:tabs>
+          <w:tab w:val="num" w:pos="3600"/>
+        </w:tabs>
+        <w:ind w:left="3600" w:hanging="360"/>
+      </w:pPr>
+      <w:rPr>
+        <w:rFonts w:ascii="Symbol" w:hAnsi="Symbol" w:hint="default"/>
+        <w:sz w:val="20"/>
+      </w:rPr>
+    </w:lvl>
+    <w:lvl w:ilvl="5">
+      <w:start w:val="1"/>
+      <w:numFmt w:val="bullet"/>
+      <w:lvlText w:val=""/>
+      <w:lvlJc w:val="left"/>
+      <w:pPr>
+        <w:tabs>
+          <w:tab w:val="num" w:pos="4320"/>
+        </w:tabs>
+        <w:ind w:left="4320" w:hanging="360"/>
+      </w:pPr>
+      <w:rPr>
+        <w:rFonts w:ascii="Symbol" w:hAnsi="Symbol" w:hint="default"/>
+        <w:sz w:val="20"/>
+      </w:rPr>
+    </w:lvl>
+    <w:lvl w:ilvl="6">
+      <w:start w:val="1"/>
+      <w:numFmt w:val="bullet"/>
+      <w:lvlText w:val=""/>
+      <w:lvlJc w:val="left"/>
+      <w:pPr>
+        <w:tabs>
+          <w:tab w:val="num" w:pos="5040"/>
+        </w:tabs>
+        <w:ind w:left="5040" w:hanging="360"/>
+      </w:pPr>
+      <w:rPr>
+        <w:rFonts w:ascii="Symbol" w:hAnsi="Symbol" w:hint="default"/>
+        <w:sz w:val="20"/>
+      </w:rPr>
+    </w:lvl>
+    <w:lvl w:ilvl="7">
+      <w:start w:val="1"/>
+      <w:numFmt w:val="bullet"/>
+      <w:lvlText w:val=""/>
+      <w:lvlJc w:val="left"/>
+      <w:pPr>
+        <w:tabs>
+          <w:tab w:val="num" w:pos="5760"/>
+        </w:tabs>
+        <w:ind w:left="5760" w:hanging="360"/>
+      </w:pPr>
+      <w:rPr>
+        <w:rFonts w:ascii="Symbol" w:hAnsi="Symbol" w:hint="default"/>
+        <w:sz w:val="20"/>
+      </w:rPr>
+    </w:lvl>
+    <w:lvl w:ilvl="8">
+      <w:start w:val="1"/>
+      <w:numFmt w:val="bullet"/>
+      <w:lvlText w:val=""/>
+      <w:lvlJc w:val="left"/>
+      <w:pPr>
+        <w:tabs>
+          <w:tab w:val="num" w:pos="6480"/>
+        </w:tabs>
+        <w:ind w:left="6480" w:hanging="360"/>
+      </w:pPr>
+      <w:rPr>
+        <w:rFonts w:ascii="Symbol" w:hAnsi="Symbol" w:hint="default"/>
+        <w:sz w:val="20"/>
+      </w:rPr>
+    </w:lvl>
+  </w:abstractNum>
+  <w:abstractNum w:abstractNumId="1" w15:restartNumberingAfterBreak="0">
     <w:nsid w:val="399A0F08"/>
     <w:multiLevelType w:val="hybridMultilevel"/>
     <w:tmpl w:val="BDA27AA4"/>
@@ -3024,7 +3532,7 @@
       </w:pPr>
     </w:lvl>
   </w:abstractNum>
-  <w:abstractNum w:abstractNumId="1" w15:restartNumberingAfterBreak="0">
+  <w:abstractNum w:abstractNumId="2" w15:restartNumberingAfterBreak="0">
     <w:nsid w:val="3B434229"/>
     <w:multiLevelType w:val="multilevel"/>
     <w:tmpl w:val="A3F22784"/>
@@ -3137,7 +3645,7 @@
       </w:pPr>
     </w:lvl>
   </w:abstractNum>
-  <w:abstractNum w:abstractNumId="2" w15:restartNumberingAfterBreak="0">
+  <w:abstractNum w:abstractNumId="3" w15:restartNumberingAfterBreak="0">
     <w:nsid w:val="54963A78"/>
     <w:multiLevelType w:val="hybridMultilevel"/>
     <w:tmpl w:val="B994ED6C"/>
@@ -3250,7 +3758,7 @@
       </w:rPr>
     </w:lvl>
   </w:abstractNum>
-  <w:abstractNum w:abstractNumId="3" w15:restartNumberingAfterBreak="0">
+  <w:abstractNum w:abstractNumId="4" w15:restartNumberingAfterBreak="0">
     <w:nsid w:val="6A29047A"/>
     <w:multiLevelType w:val="hybridMultilevel"/>
     <w:tmpl w:val="DF58B530"/>
@@ -3336,7 +3844,7 @@
       </w:pPr>
     </w:lvl>
   </w:abstractNum>
-  <w:abstractNum w:abstractNumId="4" w15:restartNumberingAfterBreak="0">
+  <w:abstractNum w:abstractNumId="5" w15:restartNumberingAfterBreak="0">
     <w:nsid w:val="6C9A22CA"/>
     <w:multiLevelType w:val="hybridMultilevel"/>
     <w:tmpl w:val="B1F0E1B6"/>
@@ -3422,17 +3930,17 @@
       </w:pPr>
     </w:lvl>
   </w:abstractNum>
-  <w:num w:numId="1" w16cid:durableId="384064087">
-    <w:abstractNumId w:val="0"/>
+  <w:num w:numId="1">
+    <w:abstractNumId w:val="1"/>
   </w:num>
-  <w:num w:numId="2" w16cid:durableId="1130123275">
+  <w:num w:numId="2">
+    <w:abstractNumId w:val="5"/>
+  </w:num>
+  <w:num w:numId="3">
+    <w:abstractNumId w:val="3"/>
+  </w:num>
+  <w:num w:numId="4">
     <w:abstractNumId w:val="4"/>
-  </w:num>
-  <w:num w:numId="3" w16cid:durableId="1222522327">
-    <w:abstractNumId w:val="2"/>
-  </w:num>
-  <w:num w:numId="4" w16cid:durableId="1242988437">
-    <w:abstractNumId w:val="3"/>
     <w:lvlOverride w:ilvl="0">
       <w:startOverride w:val="1"/>
     </w:lvlOverride>
@@ -3461,8 +3969,8 @@
       <w:startOverride w:val="1"/>
     </w:lvlOverride>
   </w:num>
-  <w:num w:numId="5" w16cid:durableId="1223982268">
-    <w:abstractNumId w:val="1"/>
+  <w:num w:numId="5">
+    <w:abstractNumId w:val="2"/>
     <w:lvlOverride w:ilvl="0">
       <w:startOverride w:val="1"/>
     </w:lvlOverride>
@@ -3491,11 +3999,20 @@
       <w:startOverride w:val="1"/>
     </w:lvlOverride>
   </w:num>
+  <w:num w:numId="6">
+    <w:abstractNumId w:val="0"/>
+  </w:num>
+  <w:num w:numId="7">
+    <w:abstractNumId w:val="4"/>
+  </w:num>
+  <w:num w:numId="8">
+    <w:abstractNumId w:val="2"/>
+  </w:num>
 </w:numbering>
 </file>
 
 <file path=word/styles.xml><?xml version="1.0" encoding="utf-8"?>
-<w:styles xmlns:mc="http://schemas.openxmlformats.org/markup-compatibility/2006" xmlns:r="http://schemas.openxmlformats.org/officeDocument/2006/relationships" xmlns:w="http://schemas.openxmlformats.org/wordprocessingml/2006/main" xmlns:w14="http://schemas.microsoft.com/office/word/2010/wordml" xmlns:w15="http://schemas.microsoft.com/office/word/2012/wordml" xmlns:w16cex="http://schemas.microsoft.com/office/word/2018/wordml/cex" xmlns:w16cid="http://schemas.microsoft.com/office/word/2016/wordml/cid" xmlns:w16="http://schemas.microsoft.com/office/word/2018/wordml" xmlns:w16sdtdh="http://schemas.microsoft.com/office/word/2020/wordml/sdtdatahash" xmlns:w16se="http://schemas.microsoft.com/office/word/2015/wordml/symex" mc:Ignorable="w14 w15 w16se w16cid w16 w16cex w16sdtdh">
+<w:styles xmlns:mc="http://schemas.openxmlformats.org/markup-compatibility/2006" xmlns:r="http://schemas.openxmlformats.org/officeDocument/2006/relationships" xmlns:w="http://schemas.openxmlformats.org/wordprocessingml/2006/main" xmlns:w14="http://schemas.microsoft.com/office/word/2010/wordml" xmlns:w15="http://schemas.microsoft.com/office/word/2012/wordml" xmlns:w16cid="http://schemas.microsoft.com/office/word/2016/wordml/cid" xmlns:w16se="http://schemas.microsoft.com/office/word/2015/wordml/symex" mc:Ignorable="w14 w15 w16se w16cid">
   <w:docDefaults>
     <w:rPrDefault>
       <w:rPr>
@@ -3511,7 +4028,7 @@
       </w:pPr>
     </w:pPrDefault>
   </w:docDefaults>
-  <w:latentStyles w:defLockedState="0" w:defUIPriority="99" w:defSemiHidden="0" w:defUnhideWhenUsed="0" w:defQFormat="0" w:count="376">
+  <w:latentStyles w:defLockedState="0" w:defUIPriority="99" w:defSemiHidden="0" w:defUnhideWhenUsed="0" w:defQFormat="0" w:count="375">
     <w:lsdException w:name="Normal" w:uiPriority="0" w:qFormat="1"/>
     <w:lsdException w:name="heading 1" w:uiPriority="9" w:qFormat="1"/>
     <w:lsdException w:name="heading 2" w:semiHidden="1" w:uiPriority="9" w:unhideWhenUsed="1" w:qFormat="1"/>
@@ -3887,7 +4404,6 @@
     <w:lsdException w:name="Smart Hyperlink" w:semiHidden="1" w:unhideWhenUsed="1"/>
     <w:lsdException w:name="Hashtag" w:semiHidden="1" w:unhideWhenUsed="1"/>
     <w:lsdException w:name="Unresolved Mention" w:semiHidden="1" w:unhideWhenUsed="1"/>
-    <w:lsdException w:name="Smart Link" w:semiHidden="1" w:unhideWhenUsed="1"/>
   </w:latentStyles>
   <w:style w:type="paragraph" w:default="1" w:styleId="Normal">
     <w:name w:val="Normal"/>
@@ -4030,6 +4546,34 @@
     <w:rPr>
       <w:color w:val="0563C1" w:themeColor="hyperlink"/>
       <w:u w:val="single"/>
+    </w:rPr>
+  </w:style>
+  <w:style w:type="character" w:styleId="UnresolvedMention">
+    <w:name w:val="Unresolved Mention"/>
+    <w:basedOn w:val="DefaultParagraphFont"/>
+    <w:uiPriority w:val="99"/>
+    <w:semiHidden/>
+    <w:unhideWhenUsed/>
+    <w:rsid w:val="00015F97"/>
+    <w:rPr>
+      <w:color w:val="605E5C"/>
+      <w:shd w:val="clear" w:color="auto" w:fill="E1DFDD"/>
+    </w:rPr>
+  </w:style>
+  <w:style w:type="paragraph" w:styleId="NormalWeb">
+    <w:name w:val="Normal (Web)"/>
+    <w:basedOn w:val="Normal"/>
+    <w:uiPriority w:val="99"/>
+    <w:unhideWhenUsed/>
+    <w:rsid w:val="008C28D6"/>
+    <w:pPr>
+      <w:spacing w:before="100" w:beforeAutospacing="1" w:after="100" w:afterAutospacing="1" w:line="240" w:lineRule="auto"/>
+    </w:pPr>
+    <w:rPr>
+      <w:rFonts w:ascii="Times New Roman" w:eastAsiaTheme="minorEastAsia" w:hAnsi="Times New Roman" w:cs="Times New Roman"/>
+      <w:sz w:val="24"/>
+      <w:szCs w:val="24"/>
+      <w:lang w:val="en-GB" w:eastAsia="en-GB"/>
     </w:rPr>
   </w:style>
 </w:styles>
@@ -4335,7 +4879,7 @@
 </file>
 
 <file path=customXml/itemProps1.xml><?xml version="1.0" encoding="utf-8"?>
-<ds:datastoreItem xmlns:ds="http://schemas.openxmlformats.org/officeDocument/2006/customXml" ds:itemID="{1AEE3DC4-AEBD-4960-A7D4-4DEE37E2B7B3}">
+<ds:datastoreItem xmlns:ds="http://schemas.openxmlformats.org/officeDocument/2006/customXml" ds:itemID="{FF56B41B-AFA9-45B1-8459-7CF823065A3A}">
   <ds:schemaRefs>
     <ds:schemaRef ds:uri="http://schemas.openxmlformats.org/officeDocument/2006/bibliography"/>
   </ds:schemaRefs>

</xml_diff>

<commit_message>
I added Table of Contents
</commit_message>
<xml_diff>
--- a/SoftwareProject-CarRentalWebsite.docx
+++ b/SoftwareProject-CarRentalWebsite.docx
@@ -74,20 +74,8 @@
           <w:szCs w:val="24"/>
           <w:lang w:bidi="ar-JO"/>
         </w:rPr>
-        <w:t xml:space="preserve">Palestine Technical University – </w:t>
-      </w:r>
-      <w:proofErr w:type="spellStart"/>
-      <w:r>
-        <w:rPr>
-          <w:b/>
-          <w:bCs/>
-          <w:sz w:val="24"/>
-          <w:szCs w:val="24"/>
-          <w:lang w:bidi="ar-JO"/>
-        </w:rPr>
-        <w:t>Kadoorie</w:t>
-      </w:r>
-      <w:proofErr w:type="spellEnd"/>
+        <w:t>Palestine Technical University – Kadoorie</w:t>
+      </w:r>
     </w:p>
     <w:p>
       <w:pPr>
@@ -402,9 +390,8 @@
           <w:szCs w:val="24"/>
           <w:lang w:bidi="ar-JO"/>
         </w:rPr>
-        <w:t>Afnan Abo-</w:t>
-      </w:r>
-      <w:proofErr w:type="spellStart"/>
+        <w:t xml:space="preserve">Afnan Abo-Asal </w:t>
+      </w:r>
       <w:r>
         <w:rPr>
           <w:b/>
@@ -413,9 +400,8 @@
           <w:szCs w:val="24"/>
           <w:lang w:bidi="ar-JO"/>
         </w:rPr>
-        <w:t>Asal</w:t>
-      </w:r>
-      <w:proofErr w:type="spellEnd"/>
+        <w:t>–</w:t>
+      </w:r>
       <w:r>
         <w:rPr>
           <w:b/>
@@ -424,7 +410,7 @@
           <w:szCs w:val="24"/>
           <w:lang w:bidi="ar-JO"/>
         </w:rPr>
-        <w:t xml:space="preserve"> </w:t>
+        <w:t xml:space="preserve"> 202111997</w:t>
       </w:r>
       <w:r>
         <w:rPr>
@@ -434,7 +420,7 @@
           <w:szCs w:val="24"/>
           <w:lang w:bidi="ar-JO"/>
         </w:rPr>
-        <w:t>–</w:t>
+        <w:t xml:space="preserve"> -</w:t>
       </w:r>
       <w:r>
         <w:rPr>
@@ -444,7 +430,7 @@
           <w:szCs w:val="24"/>
           <w:lang w:bidi="ar-JO"/>
         </w:rPr>
-        <w:t xml:space="preserve"> 202111997</w:t>
+        <w:t xml:space="preserve"> </w:t>
       </w:r>
       <w:r>
         <w:rPr>
@@ -454,9 +440,12 @@
           <w:szCs w:val="24"/>
           <w:lang w:bidi="ar-JO"/>
         </w:rPr>
-        <w:t xml:space="preserve"> -</w:t>
-      </w:r>
-      <w:r>
+        <w:t>Section 1</w:t>
+      </w:r>
+    </w:p>
+    <w:p>
+      <w:pPr>
+        <w:jc w:val="center"/>
         <w:rPr>
           <w:b/>
           <w:bCs/>
@@ -464,8 +453,7 @@
           <w:szCs w:val="24"/>
           <w:lang w:bidi="ar-JO"/>
         </w:rPr>
-        <w:t xml:space="preserve"> </w:t>
-      </w:r>
+      </w:pPr>
       <w:r>
         <w:rPr>
           <w:b/>
@@ -474,12 +462,9 @@
           <w:szCs w:val="24"/>
           <w:lang w:bidi="ar-JO"/>
         </w:rPr>
-        <w:t>Section 1</w:t>
-      </w:r>
-    </w:p>
-    <w:p>
-      <w:pPr>
-        <w:jc w:val="center"/>
+        <w:t>Layla Al-Saabna – 202110985 -</w:t>
+      </w:r>
+      <w:r>
         <w:rPr>
           <w:b/>
           <w:bCs/>
@@ -487,7 +472,8 @@
           <w:szCs w:val="24"/>
           <w:lang w:bidi="ar-JO"/>
         </w:rPr>
-      </w:pPr>
+        <w:t xml:space="preserve"> </w:t>
+      </w:r>
       <w:r>
         <w:rPr>
           <w:b/>
@@ -496,10 +482,12 @@
           <w:szCs w:val="24"/>
           <w:lang w:bidi="ar-JO"/>
         </w:rPr>
-        <w:t>Layla Al-</w:t>
-      </w:r>
-      <w:proofErr w:type="spellStart"/>
-      <w:r>
+        <w:t>Section 4</w:t>
+      </w:r>
+    </w:p>
+    <w:p>
+      <w:pPr>
+        <w:jc w:val="center"/>
         <w:rPr>
           <w:b/>
           <w:bCs/>
@@ -507,9 +495,7 @@
           <w:szCs w:val="24"/>
           <w:lang w:bidi="ar-JO"/>
         </w:rPr>
-        <w:t>Saabna</w:t>
-      </w:r>
-      <w:proofErr w:type="spellEnd"/>
+      </w:pPr>
       <w:r>
         <w:rPr>
           <w:b/>
@@ -518,7 +504,7 @@
           <w:szCs w:val="24"/>
           <w:lang w:bidi="ar-JO"/>
         </w:rPr>
-        <w:t xml:space="preserve"> – 202110985 -</w:t>
+        <w:t>Rah</w:t>
       </w:r>
       <w:r>
         <w:rPr>
@@ -528,7 +514,7 @@
           <w:szCs w:val="24"/>
           <w:lang w:bidi="ar-JO"/>
         </w:rPr>
-        <w:t xml:space="preserve"> </w:t>
+        <w:t>a</w:t>
       </w:r>
       <w:r>
         <w:rPr>
@@ -538,12 +524,9 @@
           <w:szCs w:val="24"/>
           <w:lang w:bidi="ar-JO"/>
         </w:rPr>
-        <w:t>Section 4</w:t>
-      </w:r>
-    </w:p>
-    <w:p>
-      <w:pPr>
-        <w:jc w:val="center"/>
+        <w:t>f Alawn</w:t>
+      </w:r>
+      <w:r>
         <w:rPr>
           <w:b/>
           <w:bCs/>
@@ -551,7 +534,8 @@
           <w:szCs w:val="24"/>
           <w:lang w:bidi="ar-JO"/>
         </w:rPr>
-      </w:pPr>
+        <w:t>e</w:t>
+      </w:r>
       <w:r>
         <w:rPr>
           <w:b/>
@@ -560,69 +544,7 @@
           <w:szCs w:val="24"/>
           <w:lang w:bidi="ar-JO"/>
         </w:rPr>
-        <w:t>Rah</w:t>
-      </w:r>
-      <w:r>
-        <w:rPr>
-          <w:b/>
-          <w:bCs/>
-          <w:sz w:val="24"/>
-          <w:szCs w:val="24"/>
-          <w:lang w:bidi="ar-JO"/>
-        </w:rPr>
-        <w:t>a</w:t>
-      </w:r>
-      <w:r>
-        <w:rPr>
-          <w:b/>
-          <w:bCs/>
-          <w:sz w:val="24"/>
-          <w:szCs w:val="24"/>
-          <w:lang w:bidi="ar-JO"/>
-        </w:rPr>
-        <w:t xml:space="preserve">f </w:t>
-      </w:r>
-      <w:proofErr w:type="spellStart"/>
-      <w:r>
-        <w:rPr>
-          <w:b/>
-          <w:bCs/>
-          <w:sz w:val="24"/>
-          <w:szCs w:val="24"/>
-          <w:lang w:bidi="ar-JO"/>
-        </w:rPr>
-        <w:t>Alawn</w:t>
-      </w:r>
-      <w:r>
-        <w:rPr>
-          <w:b/>
-          <w:bCs/>
-          <w:sz w:val="24"/>
-          <w:szCs w:val="24"/>
-          <w:lang w:bidi="ar-JO"/>
-        </w:rPr>
-        <w:t>e</w:t>
-      </w:r>
-      <w:r>
-        <w:rPr>
-          <w:b/>
-          <w:bCs/>
-          <w:sz w:val="24"/>
-          <w:szCs w:val="24"/>
-          <w:lang w:bidi="ar-JO"/>
-        </w:rPr>
-        <w:t>h</w:t>
-      </w:r>
-      <w:proofErr w:type="spellEnd"/>
-      <w:r>
-        <w:rPr>
-          <w:b/>
-          <w:bCs/>
-          <w:sz w:val="24"/>
-          <w:szCs w:val="24"/>
-          <w:lang w:bidi="ar-JO"/>
-        </w:rPr>
-        <w:t xml:space="preserve"> – 202112169 -</w:t>
+        <w:t>h – 202112169 -</w:t>
       </w:r>
       <w:r>
         <w:rPr>
@@ -740,23 +662,13 @@
         </w:rPr>
         <w:t xml:space="preserve">Dr. </w:t>
       </w:r>
-      <w:proofErr w:type="spellStart"/>
-      <w:r>
-        <w:rPr>
-          <w:b/>
-          <w:bCs/>
-          <w:lang w:bidi="ar-JO"/>
-        </w:rPr>
-        <w:t>Nael</w:t>
-      </w:r>
-      <w:proofErr w:type="spellEnd"/>
-      <w:r>
-        <w:rPr>
-          <w:b/>
-          <w:bCs/>
-          <w:lang w:bidi="ar-JO"/>
-        </w:rPr>
-        <w:t xml:space="preserve"> Salman</w:t>
+      <w:r>
+        <w:rPr>
+          <w:b/>
+          <w:bCs/>
+          <w:lang w:bidi="ar-JO"/>
+        </w:rPr>
+        <w:t>Nael Salman</w:t>
       </w:r>
     </w:p>
     <w:p>
@@ -806,23 +718,13 @@
           <w:lang w:bidi="ar-JO"/>
         </w:rPr>
       </w:pPr>
-      <w:proofErr w:type="spellStart"/>
-      <w:r>
-        <w:rPr>
-          <w:b/>
-          <w:bCs/>
-          <w:lang w:bidi="ar-JO"/>
-        </w:rPr>
-        <w:t>Tulkarm</w:t>
-      </w:r>
-      <w:proofErr w:type="spellEnd"/>
-      <w:r>
-        <w:rPr>
-          <w:b/>
-          <w:bCs/>
-          <w:lang w:bidi="ar-JO"/>
-        </w:rPr>
-        <w:t>, Palestine</w:t>
+      <w:r>
+        <w:rPr>
+          <w:b/>
+          <w:bCs/>
+          <w:lang w:bidi="ar-JO"/>
+        </w:rPr>
+        <w:t>Tulkarm, Palestine</w:t>
       </w:r>
     </w:p>
     <w:p>
@@ -842,8 +744,1227 @@
         </w:rPr>
         <w:t>Spring Semester 2023-2024</w:t>
       </w:r>
-      <w:bookmarkStart w:id="1" w:name="_GoBack"/>
-      <w:bookmarkEnd w:id="1"/>
+    </w:p>
+    <w:p>
+      <w:pPr>
+        <w:rPr>
+          <w:b/>
+          <w:bCs/>
+          <w:lang w:bidi="ar-JO"/>
+        </w:rPr>
+      </w:pPr>
+      <w:r>
+        <w:rPr>
+          <w:b/>
+          <w:bCs/>
+          <w:lang w:bidi="ar-JO"/>
+        </w:rPr>
+        <w:br w:type="page"/>
+      </w:r>
+    </w:p>
+    <w:sdt>
+      <w:sdtPr>
+        <w:rPr>
+          <w:rFonts w:asciiTheme="majorBidi" w:hAnsiTheme="majorBidi"/>
+          <w:b/>
+          <w:bCs/>
+          <w:sz w:val="40"/>
+          <w:szCs w:val="40"/>
+        </w:rPr>
+        <w:id w:val="1853763815"/>
+        <w:docPartObj>
+          <w:docPartGallery w:val="Table of Contents"/>
+          <w:docPartUnique/>
+        </w:docPartObj>
+      </w:sdtPr>
+      <w:sdtEndPr>
+        <w:rPr>
+          <w:rFonts w:asciiTheme="minorHAnsi" w:eastAsiaTheme="minorHAnsi" w:hAnsiTheme="minorHAnsi" w:cstheme="minorBidi"/>
+          <w:noProof/>
+          <w:color w:val="auto"/>
+          <w:sz w:val="28"/>
+          <w:szCs w:val="28"/>
+        </w:rPr>
+      </w:sdtEndPr>
+      <w:sdtContent>
+        <w:p>
+          <w:pPr>
+            <w:pStyle w:val="TOCHeading"/>
+            <w:rPr>
+              <w:rFonts w:asciiTheme="majorBidi" w:hAnsiTheme="majorBidi"/>
+              <w:b/>
+              <w:bCs/>
+              <w:sz w:val="40"/>
+              <w:szCs w:val="40"/>
+            </w:rPr>
+          </w:pPr>
+          <w:r>
+            <w:rPr>
+              <w:rFonts w:asciiTheme="majorBidi" w:hAnsiTheme="majorBidi"/>
+              <w:b/>
+              <w:bCs/>
+              <w:sz w:val="40"/>
+              <w:szCs w:val="40"/>
+            </w:rPr>
+            <w:t>Table of Contents</w:t>
+          </w:r>
+        </w:p>
+        <w:p/>
+        <w:p>
+          <w:pPr>
+            <w:pStyle w:val="TOC1"/>
+            <w:tabs>
+              <w:tab w:val="right" w:leader="dot" w:pos="10480"/>
+            </w:tabs>
+            <w:bidi/>
+            <w:spacing w:line="720" w:lineRule="auto"/>
+            <w:rPr>
+              <w:rFonts w:eastAsiaTheme="minorEastAsia"/>
+              <w:noProof/>
+              <w:sz w:val="28"/>
+              <w:szCs w:val="28"/>
+              <w:rtl/>
+            </w:rPr>
+          </w:pPr>
+          <w:r>
+            <w:rPr>
+              <w:sz w:val="28"/>
+              <w:szCs w:val="28"/>
+            </w:rPr>
+            <w:fldChar w:fldCharType="begin"/>
+          </w:r>
+          <w:r>
+            <w:rPr>
+              <w:sz w:val="28"/>
+              <w:szCs w:val="28"/>
+            </w:rPr>
+            <w:instrText xml:space="preserve"> TOC \o "1-3" \h \z \u </w:instrText>
+          </w:r>
+          <w:r>
+            <w:rPr>
+              <w:sz w:val="28"/>
+              <w:szCs w:val="28"/>
+            </w:rPr>
+            <w:fldChar w:fldCharType="separate"/>
+          </w:r>
+          <w:hyperlink w:anchor="_Toc163771315" w:history="1">
+            <w:r>
+              <w:rPr>
+                <w:rStyle w:val="Hyperlink"/>
+                <w:rFonts w:asciiTheme="majorBidi" w:hAnsiTheme="majorBidi"/>
+                <w:b/>
+                <w:bCs/>
+                <w:noProof/>
+                <w:sz w:val="28"/>
+                <w:szCs w:val="28"/>
+              </w:rPr>
+              <w:t>Abstract</w:t>
+            </w:r>
+            <w:r>
+              <w:rPr>
+                <w:noProof/>
+                <w:webHidden/>
+                <w:sz w:val="28"/>
+                <w:szCs w:val="28"/>
+                <w:rtl/>
+              </w:rPr>
+              <w:tab/>
+            </w:r>
+            <w:r>
+              <w:rPr>
+                <w:noProof/>
+                <w:webHidden/>
+                <w:sz w:val="28"/>
+                <w:szCs w:val="28"/>
+                <w:rtl/>
+              </w:rPr>
+              <w:fldChar w:fldCharType="begin"/>
+            </w:r>
+            <w:r>
+              <w:rPr>
+                <w:noProof/>
+                <w:webHidden/>
+                <w:sz w:val="28"/>
+                <w:szCs w:val="28"/>
+                <w:rtl/>
+              </w:rPr>
+              <w:instrText xml:space="preserve"> </w:instrText>
+            </w:r>
+            <w:r>
+              <w:rPr>
+                <w:noProof/>
+                <w:webHidden/>
+                <w:sz w:val="28"/>
+                <w:szCs w:val="28"/>
+              </w:rPr>
+              <w:instrText>PAGEREF</w:instrText>
+            </w:r>
+            <w:r>
+              <w:rPr>
+                <w:noProof/>
+                <w:webHidden/>
+                <w:sz w:val="28"/>
+                <w:szCs w:val="28"/>
+                <w:rtl/>
+              </w:rPr>
+              <w:instrText xml:space="preserve"> _</w:instrText>
+            </w:r>
+            <w:r>
+              <w:rPr>
+                <w:noProof/>
+                <w:webHidden/>
+                <w:sz w:val="28"/>
+                <w:szCs w:val="28"/>
+              </w:rPr>
+              <w:instrText>Toc163771315 \h</w:instrText>
+            </w:r>
+            <w:r>
+              <w:rPr>
+                <w:noProof/>
+                <w:webHidden/>
+                <w:sz w:val="28"/>
+                <w:szCs w:val="28"/>
+                <w:rtl/>
+              </w:rPr>
+              <w:instrText xml:space="preserve"> </w:instrText>
+            </w:r>
+            <w:r>
+              <w:rPr>
+                <w:noProof/>
+                <w:webHidden/>
+                <w:sz w:val="28"/>
+                <w:szCs w:val="28"/>
+                <w:rtl/>
+              </w:rPr>
+            </w:r>
+            <w:r>
+              <w:rPr>
+                <w:noProof/>
+                <w:webHidden/>
+                <w:sz w:val="28"/>
+                <w:szCs w:val="28"/>
+                <w:rtl/>
+              </w:rPr>
+              <w:fldChar w:fldCharType="separate"/>
+            </w:r>
+            <w:r>
+              <w:rPr>
+                <w:noProof/>
+                <w:webHidden/>
+                <w:sz w:val="28"/>
+                <w:szCs w:val="28"/>
+                <w:rtl/>
+              </w:rPr>
+              <w:t>2</w:t>
+            </w:r>
+            <w:r>
+              <w:rPr>
+                <w:noProof/>
+                <w:webHidden/>
+                <w:sz w:val="28"/>
+                <w:szCs w:val="28"/>
+                <w:rtl/>
+              </w:rPr>
+              <w:fldChar w:fldCharType="end"/>
+            </w:r>
+          </w:hyperlink>
+        </w:p>
+        <w:p>
+          <w:pPr>
+            <w:pStyle w:val="TOC1"/>
+            <w:tabs>
+              <w:tab w:val="right" w:leader="dot" w:pos="10480"/>
+            </w:tabs>
+            <w:bidi/>
+            <w:spacing w:line="720" w:lineRule="auto"/>
+            <w:rPr>
+              <w:rFonts w:eastAsiaTheme="minorEastAsia"/>
+              <w:noProof/>
+              <w:sz w:val="28"/>
+              <w:szCs w:val="28"/>
+              <w:rtl/>
+            </w:rPr>
+          </w:pPr>
+          <w:hyperlink w:anchor="_Toc163771316" w:history="1">
+            <w:r>
+              <w:rPr>
+                <w:rStyle w:val="Hyperlink"/>
+                <w:rFonts w:asciiTheme="majorBidi" w:hAnsiTheme="majorBidi"/>
+                <w:b/>
+                <w:bCs/>
+                <w:noProof/>
+                <w:sz w:val="28"/>
+                <w:szCs w:val="28"/>
+              </w:rPr>
+              <w:t>Introduction</w:t>
+            </w:r>
+            <w:r>
+              <w:rPr>
+                <w:noProof/>
+                <w:webHidden/>
+                <w:sz w:val="28"/>
+                <w:szCs w:val="28"/>
+                <w:rtl/>
+              </w:rPr>
+              <w:tab/>
+            </w:r>
+            <w:r>
+              <w:rPr>
+                <w:noProof/>
+                <w:webHidden/>
+                <w:sz w:val="28"/>
+                <w:szCs w:val="28"/>
+                <w:rtl/>
+              </w:rPr>
+              <w:fldChar w:fldCharType="begin"/>
+            </w:r>
+            <w:r>
+              <w:rPr>
+                <w:noProof/>
+                <w:webHidden/>
+                <w:sz w:val="28"/>
+                <w:szCs w:val="28"/>
+                <w:rtl/>
+              </w:rPr>
+              <w:instrText xml:space="preserve"> </w:instrText>
+            </w:r>
+            <w:r>
+              <w:rPr>
+                <w:noProof/>
+                <w:webHidden/>
+                <w:sz w:val="28"/>
+                <w:szCs w:val="28"/>
+              </w:rPr>
+              <w:instrText>PAGEREF</w:instrText>
+            </w:r>
+            <w:r>
+              <w:rPr>
+                <w:noProof/>
+                <w:webHidden/>
+                <w:sz w:val="28"/>
+                <w:szCs w:val="28"/>
+                <w:rtl/>
+              </w:rPr>
+              <w:instrText xml:space="preserve"> _</w:instrText>
+            </w:r>
+            <w:r>
+              <w:rPr>
+                <w:noProof/>
+                <w:webHidden/>
+                <w:sz w:val="28"/>
+                <w:szCs w:val="28"/>
+              </w:rPr>
+              <w:instrText>Toc163771316 \h</w:instrText>
+            </w:r>
+            <w:r>
+              <w:rPr>
+                <w:noProof/>
+                <w:webHidden/>
+                <w:sz w:val="28"/>
+                <w:szCs w:val="28"/>
+                <w:rtl/>
+              </w:rPr>
+              <w:instrText xml:space="preserve"> </w:instrText>
+            </w:r>
+            <w:r>
+              <w:rPr>
+                <w:noProof/>
+                <w:webHidden/>
+                <w:sz w:val="28"/>
+                <w:szCs w:val="28"/>
+                <w:rtl/>
+              </w:rPr>
+            </w:r>
+            <w:r>
+              <w:rPr>
+                <w:noProof/>
+                <w:webHidden/>
+                <w:sz w:val="28"/>
+                <w:szCs w:val="28"/>
+                <w:rtl/>
+              </w:rPr>
+              <w:fldChar w:fldCharType="separate"/>
+            </w:r>
+            <w:r>
+              <w:rPr>
+                <w:noProof/>
+                <w:webHidden/>
+                <w:sz w:val="28"/>
+                <w:szCs w:val="28"/>
+                <w:rtl/>
+              </w:rPr>
+              <w:t>2</w:t>
+            </w:r>
+            <w:r>
+              <w:rPr>
+                <w:noProof/>
+                <w:webHidden/>
+                <w:sz w:val="28"/>
+                <w:szCs w:val="28"/>
+                <w:rtl/>
+              </w:rPr>
+              <w:fldChar w:fldCharType="end"/>
+            </w:r>
+          </w:hyperlink>
+        </w:p>
+        <w:p>
+          <w:pPr>
+            <w:pStyle w:val="TOC1"/>
+            <w:tabs>
+              <w:tab w:val="right" w:leader="dot" w:pos="10480"/>
+            </w:tabs>
+            <w:bidi/>
+            <w:spacing w:line="720" w:lineRule="auto"/>
+            <w:rPr>
+              <w:rFonts w:eastAsiaTheme="minorEastAsia"/>
+              <w:noProof/>
+              <w:sz w:val="28"/>
+              <w:szCs w:val="28"/>
+              <w:rtl/>
+            </w:rPr>
+          </w:pPr>
+          <w:hyperlink w:anchor="_Toc163771317" w:history="1">
+            <w:r>
+              <w:rPr>
+                <w:rStyle w:val="Hyperlink"/>
+                <w:rFonts w:asciiTheme="majorBidi" w:hAnsiTheme="majorBidi"/>
+                <w:b/>
+                <w:bCs/>
+                <w:noProof/>
+                <w:sz w:val="28"/>
+                <w:szCs w:val="28"/>
+              </w:rPr>
+              <w:t>Objectives</w:t>
+            </w:r>
+            <w:r>
+              <w:rPr>
+                <w:noProof/>
+                <w:webHidden/>
+                <w:sz w:val="28"/>
+                <w:szCs w:val="28"/>
+                <w:rtl/>
+              </w:rPr>
+              <w:tab/>
+            </w:r>
+            <w:r>
+              <w:rPr>
+                <w:noProof/>
+                <w:webHidden/>
+                <w:sz w:val="28"/>
+                <w:szCs w:val="28"/>
+                <w:rtl/>
+              </w:rPr>
+              <w:fldChar w:fldCharType="begin"/>
+            </w:r>
+            <w:r>
+              <w:rPr>
+                <w:noProof/>
+                <w:webHidden/>
+                <w:sz w:val="28"/>
+                <w:szCs w:val="28"/>
+                <w:rtl/>
+              </w:rPr>
+              <w:instrText xml:space="preserve"> </w:instrText>
+            </w:r>
+            <w:r>
+              <w:rPr>
+                <w:noProof/>
+                <w:webHidden/>
+                <w:sz w:val="28"/>
+                <w:szCs w:val="28"/>
+              </w:rPr>
+              <w:instrText>PAGEREF</w:instrText>
+            </w:r>
+            <w:r>
+              <w:rPr>
+                <w:noProof/>
+                <w:webHidden/>
+                <w:sz w:val="28"/>
+                <w:szCs w:val="28"/>
+                <w:rtl/>
+              </w:rPr>
+              <w:instrText xml:space="preserve"> _</w:instrText>
+            </w:r>
+            <w:r>
+              <w:rPr>
+                <w:noProof/>
+                <w:webHidden/>
+                <w:sz w:val="28"/>
+                <w:szCs w:val="28"/>
+              </w:rPr>
+              <w:instrText>Toc163771317 \h</w:instrText>
+            </w:r>
+            <w:r>
+              <w:rPr>
+                <w:noProof/>
+                <w:webHidden/>
+                <w:sz w:val="28"/>
+                <w:szCs w:val="28"/>
+                <w:rtl/>
+              </w:rPr>
+              <w:instrText xml:space="preserve"> </w:instrText>
+            </w:r>
+            <w:r>
+              <w:rPr>
+                <w:noProof/>
+                <w:webHidden/>
+                <w:sz w:val="28"/>
+                <w:szCs w:val="28"/>
+                <w:rtl/>
+              </w:rPr>
+            </w:r>
+            <w:r>
+              <w:rPr>
+                <w:noProof/>
+                <w:webHidden/>
+                <w:sz w:val="28"/>
+                <w:szCs w:val="28"/>
+                <w:rtl/>
+              </w:rPr>
+              <w:fldChar w:fldCharType="separate"/>
+            </w:r>
+            <w:r>
+              <w:rPr>
+                <w:noProof/>
+                <w:webHidden/>
+                <w:sz w:val="28"/>
+                <w:szCs w:val="28"/>
+                <w:rtl/>
+              </w:rPr>
+              <w:t>2</w:t>
+            </w:r>
+            <w:r>
+              <w:rPr>
+                <w:noProof/>
+                <w:webHidden/>
+                <w:sz w:val="28"/>
+                <w:szCs w:val="28"/>
+                <w:rtl/>
+              </w:rPr>
+              <w:fldChar w:fldCharType="end"/>
+            </w:r>
+          </w:hyperlink>
+        </w:p>
+        <w:p>
+          <w:pPr>
+            <w:pStyle w:val="TOC1"/>
+            <w:tabs>
+              <w:tab w:val="right" w:leader="dot" w:pos="10480"/>
+            </w:tabs>
+            <w:bidi/>
+            <w:spacing w:line="720" w:lineRule="auto"/>
+            <w:rPr>
+              <w:rFonts w:eastAsiaTheme="minorEastAsia"/>
+              <w:noProof/>
+              <w:sz w:val="28"/>
+              <w:szCs w:val="28"/>
+              <w:rtl/>
+            </w:rPr>
+          </w:pPr>
+          <w:hyperlink w:anchor="_Toc163771318" w:history="1">
+            <w:r>
+              <w:rPr>
+                <w:rStyle w:val="Hyperlink"/>
+                <w:rFonts w:asciiTheme="majorBidi" w:hAnsiTheme="majorBidi"/>
+                <w:b/>
+                <w:bCs/>
+                <w:noProof/>
+                <w:sz w:val="28"/>
+                <w:szCs w:val="28"/>
+              </w:rPr>
+              <w:t>Services</w:t>
+            </w:r>
+            <w:r>
+              <w:rPr>
+                <w:noProof/>
+                <w:webHidden/>
+                <w:sz w:val="28"/>
+                <w:szCs w:val="28"/>
+                <w:rtl/>
+              </w:rPr>
+              <w:tab/>
+            </w:r>
+            <w:r>
+              <w:rPr>
+                <w:noProof/>
+                <w:webHidden/>
+                <w:sz w:val="28"/>
+                <w:szCs w:val="28"/>
+                <w:rtl/>
+              </w:rPr>
+              <w:fldChar w:fldCharType="begin"/>
+            </w:r>
+            <w:r>
+              <w:rPr>
+                <w:noProof/>
+                <w:webHidden/>
+                <w:sz w:val="28"/>
+                <w:szCs w:val="28"/>
+                <w:rtl/>
+              </w:rPr>
+              <w:instrText xml:space="preserve"> </w:instrText>
+            </w:r>
+            <w:r>
+              <w:rPr>
+                <w:noProof/>
+                <w:webHidden/>
+                <w:sz w:val="28"/>
+                <w:szCs w:val="28"/>
+              </w:rPr>
+              <w:instrText>PAGEREF</w:instrText>
+            </w:r>
+            <w:r>
+              <w:rPr>
+                <w:noProof/>
+                <w:webHidden/>
+                <w:sz w:val="28"/>
+                <w:szCs w:val="28"/>
+                <w:rtl/>
+              </w:rPr>
+              <w:instrText xml:space="preserve"> _</w:instrText>
+            </w:r>
+            <w:r>
+              <w:rPr>
+                <w:noProof/>
+                <w:webHidden/>
+                <w:sz w:val="28"/>
+                <w:szCs w:val="28"/>
+              </w:rPr>
+              <w:instrText>Toc163771318 \h</w:instrText>
+            </w:r>
+            <w:r>
+              <w:rPr>
+                <w:noProof/>
+                <w:webHidden/>
+                <w:sz w:val="28"/>
+                <w:szCs w:val="28"/>
+                <w:rtl/>
+              </w:rPr>
+              <w:instrText xml:space="preserve"> </w:instrText>
+            </w:r>
+            <w:r>
+              <w:rPr>
+                <w:noProof/>
+                <w:webHidden/>
+                <w:sz w:val="28"/>
+                <w:szCs w:val="28"/>
+                <w:rtl/>
+              </w:rPr>
+            </w:r>
+            <w:r>
+              <w:rPr>
+                <w:noProof/>
+                <w:webHidden/>
+                <w:sz w:val="28"/>
+                <w:szCs w:val="28"/>
+                <w:rtl/>
+              </w:rPr>
+              <w:fldChar w:fldCharType="separate"/>
+            </w:r>
+            <w:r>
+              <w:rPr>
+                <w:noProof/>
+                <w:webHidden/>
+                <w:sz w:val="28"/>
+                <w:szCs w:val="28"/>
+                <w:rtl/>
+              </w:rPr>
+              <w:t>3</w:t>
+            </w:r>
+            <w:r>
+              <w:rPr>
+                <w:noProof/>
+                <w:webHidden/>
+                <w:sz w:val="28"/>
+                <w:szCs w:val="28"/>
+                <w:rtl/>
+              </w:rPr>
+              <w:fldChar w:fldCharType="end"/>
+            </w:r>
+          </w:hyperlink>
+        </w:p>
+        <w:p>
+          <w:pPr>
+            <w:pStyle w:val="TOC1"/>
+            <w:tabs>
+              <w:tab w:val="right" w:leader="dot" w:pos="10480"/>
+            </w:tabs>
+            <w:bidi/>
+            <w:spacing w:line="720" w:lineRule="auto"/>
+            <w:rPr>
+              <w:rFonts w:eastAsiaTheme="minorEastAsia"/>
+              <w:noProof/>
+              <w:sz w:val="28"/>
+              <w:szCs w:val="28"/>
+              <w:rtl/>
+            </w:rPr>
+          </w:pPr>
+          <w:hyperlink w:anchor="_Toc163771319" w:history="1">
+            <w:r>
+              <w:rPr>
+                <w:rStyle w:val="Hyperlink"/>
+                <w:rFonts w:asciiTheme="majorBidi" w:hAnsiTheme="majorBidi"/>
+                <w:b/>
+                <w:bCs/>
+                <w:noProof/>
+                <w:sz w:val="28"/>
+                <w:szCs w:val="28"/>
+              </w:rPr>
+              <w:t>System Description</w:t>
+            </w:r>
+            <w:r>
+              <w:rPr>
+                <w:noProof/>
+                <w:webHidden/>
+                <w:sz w:val="28"/>
+                <w:szCs w:val="28"/>
+                <w:rtl/>
+              </w:rPr>
+              <w:tab/>
+            </w:r>
+            <w:r>
+              <w:rPr>
+                <w:noProof/>
+                <w:webHidden/>
+                <w:sz w:val="28"/>
+                <w:szCs w:val="28"/>
+                <w:rtl/>
+              </w:rPr>
+              <w:fldChar w:fldCharType="begin"/>
+            </w:r>
+            <w:r>
+              <w:rPr>
+                <w:noProof/>
+                <w:webHidden/>
+                <w:sz w:val="28"/>
+                <w:szCs w:val="28"/>
+                <w:rtl/>
+              </w:rPr>
+              <w:instrText xml:space="preserve"> </w:instrText>
+            </w:r>
+            <w:r>
+              <w:rPr>
+                <w:noProof/>
+                <w:webHidden/>
+                <w:sz w:val="28"/>
+                <w:szCs w:val="28"/>
+              </w:rPr>
+              <w:instrText>PAGEREF</w:instrText>
+            </w:r>
+            <w:r>
+              <w:rPr>
+                <w:noProof/>
+                <w:webHidden/>
+                <w:sz w:val="28"/>
+                <w:szCs w:val="28"/>
+                <w:rtl/>
+              </w:rPr>
+              <w:instrText xml:space="preserve"> _</w:instrText>
+            </w:r>
+            <w:r>
+              <w:rPr>
+                <w:noProof/>
+                <w:webHidden/>
+                <w:sz w:val="28"/>
+                <w:szCs w:val="28"/>
+              </w:rPr>
+              <w:instrText>Toc163771319 \h</w:instrText>
+            </w:r>
+            <w:r>
+              <w:rPr>
+                <w:noProof/>
+                <w:webHidden/>
+                <w:sz w:val="28"/>
+                <w:szCs w:val="28"/>
+                <w:rtl/>
+              </w:rPr>
+              <w:instrText xml:space="preserve"> </w:instrText>
+            </w:r>
+            <w:r>
+              <w:rPr>
+                <w:noProof/>
+                <w:webHidden/>
+                <w:sz w:val="28"/>
+                <w:szCs w:val="28"/>
+                <w:rtl/>
+              </w:rPr>
+            </w:r>
+            <w:r>
+              <w:rPr>
+                <w:noProof/>
+                <w:webHidden/>
+                <w:sz w:val="28"/>
+                <w:szCs w:val="28"/>
+                <w:rtl/>
+              </w:rPr>
+              <w:fldChar w:fldCharType="separate"/>
+            </w:r>
+            <w:r>
+              <w:rPr>
+                <w:noProof/>
+                <w:webHidden/>
+                <w:sz w:val="28"/>
+                <w:szCs w:val="28"/>
+                <w:rtl/>
+              </w:rPr>
+              <w:t>3</w:t>
+            </w:r>
+            <w:r>
+              <w:rPr>
+                <w:noProof/>
+                <w:webHidden/>
+                <w:sz w:val="28"/>
+                <w:szCs w:val="28"/>
+                <w:rtl/>
+              </w:rPr>
+              <w:fldChar w:fldCharType="end"/>
+            </w:r>
+          </w:hyperlink>
+        </w:p>
+        <w:p>
+          <w:pPr>
+            <w:pStyle w:val="TOC2"/>
+            <w:tabs>
+              <w:tab w:val="right" w:leader="dot" w:pos="10480"/>
+            </w:tabs>
+            <w:bidi/>
+            <w:spacing w:line="720" w:lineRule="auto"/>
+            <w:rPr>
+              <w:rFonts w:eastAsiaTheme="minorEastAsia"/>
+              <w:noProof/>
+              <w:sz w:val="28"/>
+              <w:szCs w:val="28"/>
+              <w:rtl/>
+            </w:rPr>
+          </w:pPr>
+          <w:hyperlink w:anchor="_Toc163771320" w:history="1">
+            <w:r>
+              <w:rPr>
+                <w:rStyle w:val="Hyperlink"/>
+                <w:rFonts w:asciiTheme="majorBidi" w:hAnsiTheme="majorBidi"/>
+                <w:b/>
+                <w:bCs/>
+                <w:noProof/>
+                <w:sz w:val="28"/>
+                <w:szCs w:val="28"/>
+                <w:lang w:bidi="ar-JO"/>
+              </w:rPr>
+              <w:t>System Functionality</w:t>
+            </w:r>
+            <w:r>
+              <w:rPr>
+                <w:noProof/>
+                <w:webHidden/>
+                <w:sz w:val="28"/>
+                <w:szCs w:val="28"/>
+                <w:rtl/>
+              </w:rPr>
+              <w:tab/>
+            </w:r>
+            <w:r>
+              <w:rPr>
+                <w:noProof/>
+                <w:webHidden/>
+                <w:sz w:val="28"/>
+                <w:szCs w:val="28"/>
+                <w:rtl/>
+              </w:rPr>
+              <w:fldChar w:fldCharType="begin"/>
+            </w:r>
+            <w:r>
+              <w:rPr>
+                <w:noProof/>
+                <w:webHidden/>
+                <w:sz w:val="28"/>
+                <w:szCs w:val="28"/>
+                <w:rtl/>
+              </w:rPr>
+              <w:instrText xml:space="preserve"> </w:instrText>
+            </w:r>
+            <w:r>
+              <w:rPr>
+                <w:noProof/>
+                <w:webHidden/>
+                <w:sz w:val="28"/>
+                <w:szCs w:val="28"/>
+              </w:rPr>
+              <w:instrText>PAGEREF</w:instrText>
+            </w:r>
+            <w:r>
+              <w:rPr>
+                <w:noProof/>
+                <w:webHidden/>
+                <w:sz w:val="28"/>
+                <w:szCs w:val="28"/>
+                <w:rtl/>
+              </w:rPr>
+              <w:instrText xml:space="preserve"> _</w:instrText>
+            </w:r>
+            <w:r>
+              <w:rPr>
+                <w:noProof/>
+                <w:webHidden/>
+                <w:sz w:val="28"/>
+                <w:szCs w:val="28"/>
+              </w:rPr>
+              <w:instrText>Toc163771320 \h</w:instrText>
+            </w:r>
+            <w:r>
+              <w:rPr>
+                <w:noProof/>
+                <w:webHidden/>
+                <w:sz w:val="28"/>
+                <w:szCs w:val="28"/>
+                <w:rtl/>
+              </w:rPr>
+              <w:instrText xml:space="preserve"> </w:instrText>
+            </w:r>
+            <w:r>
+              <w:rPr>
+                <w:noProof/>
+                <w:webHidden/>
+                <w:sz w:val="28"/>
+                <w:szCs w:val="28"/>
+                <w:rtl/>
+              </w:rPr>
+            </w:r>
+            <w:r>
+              <w:rPr>
+                <w:noProof/>
+                <w:webHidden/>
+                <w:sz w:val="28"/>
+                <w:szCs w:val="28"/>
+                <w:rtl/>
+              </w:rPr>
+              <w:fldChar w:fldCharType="separate"/>
+            </w:r>
+            <w:r>
+              <w:rPr>
+                <w:noProof/>
+                <w:webHidden/>
+                <w:sz w:val="28"/>
+                <w:szCs w:val="28"/>
+                <w:rtl/>
+              </w:rPr>
+              <w:t>4</w:t>
+            </w:r>
+            <w:r>
+              <w:rPr>
+                <w:noProof/>
+                <w:webHidden/>
+                <w:sz w:val="28"/>
+                <w:szCs w:val="28"/>
+                <w:rtl/>
+              </w:rPr>
+              <w:fldChar w:fldCharType="end"/>
+            </w:r>
+          </w:hyperlink>
+        </w:p>
+        <w:p>
+          <w:pPr>
+            <w:pStyle w:val="TOC1"/>
+            <w:tabs>
+              <w:tab w:val="right" w:leader="dot" w:pos="10480"/>
+            </w:tabs>
+            <w:bidi/>
+            <w:spacing w:line="720" w:lineRule="auto"/>
+            <w:rPr>
+              <w:rFonts w:eastAsiaTheme="minorEastAsia"/>
+              <w:noProof/>
+              <w:sz w:val="28"/>
+              <w:szCs w:val="28"/>
+              <w:rtl/>
+            </w:rPr>
+          </w:pPr>
+          <w:hyperlink w:anchor="_Toc163771321" w:history="1">
+            <w:r>
+              <w:rPr>
+                <w:rStyle w:val="Hyperlink"/>
+                <w:rFonts w:asciiTheme="majorBidi" w:hAnsiTheme="majorBidi"/>
+                <w:b/>
+                <w:bCs/>
+                <w:noProof/>
+                <w:sz w:val="28"/>
+                <w:szCs w:val="28"/>
+              </w:rPr>
+              <w:t>ER Diagram</w:t>
+            </w:r>
+            <w:r>
+              <w:rPr>
+                <w:noProof/>
+                <w:webHidden/>
+                <w:sz w:val="28"/>
+                <w:szCs w:val="28"/>
+                <w:rtl/>
+              </w:rPr>
+              <w:tab/>
+            </w:r>
+            <w:r>
+              <w:rPr>
+                <w:noProof/>
+                <w:webHidden/>
+                <w:sz w:val="28"/>
+                <w:szCs w:val="28"/>
+                <w:rtl/>
+              </w:rPr>
+              <w:fldChar w:fldCharType="begin"/>
+            </w:r>
+            <w:r>
+              <w:rPr>
+                <w:noProof/>
+                <w:webHidden/>
+                <w:sz w:val="28"/>
+                <w:szCs w:val="28"/>
+                <w:rtl/>
+              </w:rPr>
+              <w:instrText xml:space="preserve"> </w:instrText>
+            </w:r>
+            <w:r>
+              <w:rPr>
+                <w:noProof/>
+                <w:webHidden/>
+                <w:sz w:val="28"/>
+                <w:szCs w:val="28"/>
+              </w:rPr>
+              <w:instrText>PAGEREF</w:instrText>
+            </w:r>
+            <w:r>
+              <w:rPr>
+                <w:noProof/>
+                <w:webHidden/>
+                <w:sz w:val="28"/>
+                <w:szCs w:val="28"/>
+                <w:rtl/>
+              </w:rPr>
+              <w:instrText xml:space="preserve"> _</w:instrText>
+            </w:r>
+            <w:r>
+              <w:rPr>
+                <w:noProof/>
+                <w:webHidden/>
+                <w:sz w:val="28"/>
+                <w:szCs w:val="28"/>
+              </w:rPr>
+              <w:instrText>Toc163771321 \h</w:instrText>
+            </w:r>
+            <w:r>
+              <w:rPr>
+                <w:noProof/>
+                <w:webHidden/>
+                <w:sz w:val="28"/>
+                <w:szCs w:val="28"/>
+                <w:rtl/>
+              </w:rPr>
+              <w:instrText xml:space="preserve"> </w:instrText>
+            </w:r>
+            <w:r>
+              <w:rPr>
+                <w:noProof/>
+                <w:webHidden/>
+                <w:sz w:val="28"/>
+                <w:szCs w:val="28"/>
+                <w:rtl/>
+              </w:rPr>
+            </w:r>
+            <w:r>
+              <w:rPr>
+                <w:noProof/>
+                <w:webHidden/>
+                <w:sz w:val="28"/>
+                <w:szCs w:val="28"/>
+                <w:rtl/>
+              </w:rPr>
+              <w:fldChar w:fldCharType="separate"/>
+            </w:r>
+            <w:r>
+              <w:rPr>
+                <w:noProof/>
+                <w:webHidden/>
+                <w:sz w:val="28"/>
+                <w:szCs w:val="28"/>
+                <w:rtl/>
+              </w:rPr>
+              <w:t>4</w:t>
+            </w:r>
+            <w:r>
+              <w:rPr>
+                <w:noProof/>
+                <w:webHidden/>
+                <w:sz w:val="28"/>
+                <w:szCs w:val="28"/>
+                <w:rtl/>
+              </w:rPr>
+              <w:fldChar w:fldCharType="end"/>
+            </w:r>
+          </w:hyperlink>
+        </w:p>
+        <w:p>
+          <w:pPr>
+            <w:pStyle w:val="TOC1"/>
+            <w:tabs>
+              <w:tab w:val="right" w:leader="dot" w:pos="10480"/>
+            </w:tabs>
+            <w:bidi/>
+            <w:spacing w:line="720" w:lineRule="auto"/>
+            <w:rPr>
+              <w:rFonts w:eastAsiaTheme="minorEastAsia"/>
+              <w:noProof/>
+              <w:sz w:val="28"/>
+              <w:szCs w:val="28"/>
+              <w:rtl/>
+            </w:rPr>
+          </w:pPr>
+          <w:hyperlink w:anchor="_Toc163771322" w:history="1">
+            <w:r>
+              <w:rPr>
+                <w:rStyle w:val="Hyperlink"/>
+                <w:rFonts w:asciiTheme="majorBidi" w:hAnsiTheme="majorBidi"/>
+                <w:b/>
+                <w:bCs/>
+                <w:noProof/>
+                <w:sz w:val="28"/>
+                <w:szCs w:val="28"/>
+              </w:rPr>
+              <w:t>Project Timeline</w:t>
+            </w:r>
+            <w:r>
+              <w:rPr>
+                <w:noProof/>
+                <w:webHidden/>
+                <w:sz w:val="28"/>
+                <w:szCs w:val="28"/>
+                <w:rtl/>
+              </w:rPr>
+              <w:tab/>
+            </w:r>
+            <w:r>
+              <w:rPr>
+                <w:noProof/>
+                <w:webHidden/>
+                <w:sz w:val="28"/>
+                <w:szCs w:val="28"/>
+                <w:rtl/>
+              </w:rPr>
+              <w:fldChar w:fldCharType="begin"/>
+            </w:r>
+            <w:r>
+              <w:rPr>
+                <w:noProof/>
+                <w:webHidden/>
+                <w:sz w:val="28"/>
+                <w:szCs w:val="28"/>
+                <w:rtl/>
+              </w:rPr>
+              <w:instrText xml:space="preserve"> </w:instrText>
+            </w:r>
+            <w:r>
+              <w:rPr>
+                <w:noProof/>
+                <w:webHidden/>
+                <w:sz w:val="28"/>
+                <w:szCs w:val="28"/>
+              </w:rPr>
+              <w:instrText>PAGEREF</w:instrText>
+            </w:r>
+            <w:r>
+              <w:rPr>
+                <w:noProof/>
+                <w:webHidden/>
+                <w:sz w:val="28"/>
+                <w:szCs w:val="28"/>
+                <w:rtl/>
+              </w:rPr>
+              <w:instrText xml:space="preserve"> _</w:instrText>
+            </w:r>
+            <w:r>
+              <w:rPr>
+                <w:noProof/>
+                <w:webHidden/>
+                <w:sz w:val="28"/>
+                <w:szCs w:val="28"/>
+              </w:rPr>
+              <w:instrText>Toc163771322 \h</w:instrText>
+            </w:r>
+            <w:r>
+              <w:rPr>
+                <w:noProof/>
+                <w:webHidden/>
+                <w:sz w:val="28"/>
+                <w:szCs w:val="28"/>
+                <w:rtl/>
+              </w:rPr>
+              <w:instrText xml:space="preserve"> </w:instrText>
+            </w:r>
+            <w:r>
+              <w:rPr>
+                <w:noProof/>
+                <w:webHidden/>
+                <w:sz w:val="28"/>
+                <w:szCs w:val="28"/>
+                <w:rtl/>
+              </w:rPr>
+            </w:r>
+            <w:r>
+              <w:rPr>
+                <w:noProof/>
+                <w:webHidden/>
+                <w:sz w:val="28"/>
+                <w:szCs w:val="28"/>
+                <w:rtl/>
+              </w:rPr>
+              <w:fldChar w:fldCharType="separate"/>
+            </w:r>
+            <w:r>
+              <w:rPr>
+                <w:noProof/>
+                <w:webHidden/>
+                <w:sz w:val="28"/>
+                <w:szCs w:val="28"/>
+                <w:rtl/>
+              </w:rPr>
+              <w:t>5</w:t>
+            </w:r>
+            <w:r>
+              <w:rPr>
+                <w:noProof/>
+                <w:webHidden/>
+                <w:sz w:val="28"/>
+                <w:szCs w:val="28"/>
+                <w:rtl/>
+              </w:rPr>
+              <w:fldChar w:fldCharType="end"/>
+            </w:r>
+          </w:hyperlink>
+        </w:p>
+        <w:p>
+          <w:pPr>
+            <w:rPr>
+              <w:sz w:val="28"/>
+              <w:szCs w:val="28"/>
+            </w:rPr>
+          </w:pPr>
+          <w:r>
+            <w:rPr>
+              <w:b/>
+              <w:bCs/>
+              <w:noProof/>
+              <w:sz w:val="28"/>
+              <w:szCs w:val="28"/>
+            </w:rPr>
+            <w:fldChar w:fldCharType="end"/>
+          </w:r>
+        </w:p>
+      </w:sdtContent>
+    </w:sdt>
+    <w:p>
+      <w:pPr>
+        <w:jc w:val="center"/>
+        <w:rPr>
+          <w:b/>
+          <w:bCs/>
+          <w:lang w:bidi="ar-JO"/>
+        </w:rPr>
+      </w:pPr>
     </w:p>
     <w:p>
       <w:pPr>
@@ -858,65 +1979,79 @@
     </w:p>
     <w:p>
       <w:pPr>
-        <w:rPr>
-          <w:rFonts w:asciiTheme="majorBidi" w:hAnsiTheme="majorBidi" w:cstheme="majorBidi"/>
-          <w:b/>
-          <w:bCs/>
+        <w:pStyle w:val="Heading1"/>
+        <w:rPr>
+          <w:rFonts w:asciiTheme="majorBidi" w:hAnsiTheme="majorBidi"/>
+          <w:b/>
+          <w:bCs/>
+          <w:color w:val="auto"/>
           <w:sz w:val="36"/>
           <w:szCs w:val="36"/>
           <w:u w:val="single"/>
         </w:rPr>
       </w:pPr>
-      <w:r>
-        <w:rPr>
-          <w:rFonts w:asciiTheme="majorBidi" w:hAnsiTheme="majorBidi" w:cstheme="majorBidi"/>
-          <w:b/>
-          <w:bCs/>
+      <w:bookmarkStart w:id="1" w:name="_Toc163771315"/>
+    </w:p>
+    <w:p/>
+    <w:p/>
+    <w:p/>
+    <w:p/>
+    <w:p/>
+    <w:p/>
+    <w:p/>
+    <w:p>
+      <w:pPr>
+        <w:pStyle w:val="Heading1"/>
+        <w:rPr>
+          <w:rFonts w:asciiTheme="majorBidi" w:hAnsiTheme="majorBidi"/>
+          <w:b/>
+          <w:bCs/>
+          <w:color w:val="auto"/>
           <w:sz w:val="36"/>
           <w:szCs w:val="36"/>
           <w:u w:val="single"/>
         </w:rPr>
-        <w:lastRenderedPageBreak/>
-        <w:t>Abstract:</w:t>
-      </w:r>
-    </w:p>
-    <w:p>
-      <w:pPr>
-        <w:ind w:left="216"/>
-        <w:rPr>
-          <w:rFonts w:asciiTheme="majorBidi" w:hAnsiTheme="majorBidi" w:cstheme="majorBidi"/>
-        </w:rPr>
-      </w:pPr>
-    </w:p>
-    <w:p>
-      <w:pPr>
-        <w:ind w:left="216"/>
-        <w:rPr>
-          <w:rFonts w:asciiTheme="majorBidi" w:hAnsiTheme="majorBidi" w:cstheme="majorBidi"/>
-          <w:sz w:val="26"/>
-          <w:szCs w:val="26"/>
-        </w:rPr>
-      </w:pPr>
-      <w:r>
-        <w:rPr>
-          <w:rFonts w:asciiTheme="majorBidi" w:hAnsiTheme="majorBidi" w:cstheme="majorBidi"/>
-          <w:sz w:val="26"/>
-          <w:szCs w:val="26"/>
-        </w:rPr>
-        <w:t>The process of renting a vehicle in Palestine often encounters various difficulties. This project aims to introduce a user-friendly website designed to streamline the booking process, enabling users to easily rent a vehicle through their devices. By merely selecting the rental duration, pick-up date, and desired vehicle, customers can complete their bookings in just a few clicks. The anticipated outcome of this website's development and launch is a notable increase in user engagement, attributed to its simplification of the car rental process, thereby offering a significantly more convenient solution for users.</w:t>
-      </w:r>
-    </w:p>
-    <w:p>
-      <w:pPr>
-        <w:rPr>
-          <w:rFonts w:asciiTheme="majorBidi" w:hAnsiTheme="majorBidi" w:cstheme="majorBidi"/>
-          <w:b/>
-          <w:bCs/>
+      </w:pPr>
+      <w:r>
+        <w:rPr>
+          <w:rFonts w:asciiTheme="majorBidi" w:hAnsiTheme="majorBidi"/>
+          <w:b/>
+          <w:bCs/>
+          <w:color w:val="auto"/>
           <w:sz w:val="36"/>
           <w:szCs w:val="36"/>
           <w:u w:val="single"/>
         </w:rPr>
-      </w:pPr>
+        <w:lastRenderedPageBreak/>
+        <w:t>Abstract:</w:t>
+      </w:r>
+      <w:bookmarkEnd w:id="1"/>
+    </w:p>
+    <w:p>
+      <w:pPr>
+        <w:ind w:left="216"/>
+        <w:rPr>
+          <w:rFonts w:asciiTheme="majorBidi" w:hAnsiTheme="majorBidi" w:cstheme="majorBidi"/>
+        </w:rPr>
+      </w:pPr>
+    </w:p>
+    <w:p>
+      <w:pPr>
+        <w:ind w:left="216"/>
+        <w:rPr>
+          <w:rFonts w:asciiTheme="majorBidi" w:hAnsiTheme="majorBidi" w:cstheme="majorBidi"/>
+          <w:sz w:val="26"/>
+          <w:szCs w:val="26"/>
+        </w:rPr>
+      </w:pPr>
+      <w:r>
+        <w:rPr>
+          <w:rFonts w:asciiTheme="majorBidi" w:hAnsiTheme="majorBidi" w:cstheme="majorBidi"/>
+          <w:sz w:val="26"/>
+          <w:szCs w:val="26"/>
+        </w:rPr>
+        <w:t>The process of renting a vehicle in Palestine often encounters various difficulties. This project aims to introduce a user-friendly website designed to streamline the booking process, enabling users to easily rent a vehicle through their devices. By merely selecting the rental duration, pick-up date, and desired vehicle, customers can complete their bookings in just a few clicks. The anticipated outcome of this website's development and launch is a notable increase in user engagement, attributed to its simplification of the car rental process, thereby offering a significantly more convenient solution for users.</w:t>
+      </w:r>
     </w:p>
     <w:p>
       <w:pPr>
@@ -929,157 +2064,59 @@
           <w:u w:val="single"/>
         </w:rPr>
       </w:pPr>
-      <w:r>
-        <w:rPr>
-          <w:rFonts w:asciiTheme="majorBidi" w:hAnsiTheme="majorBidi" w:cstheme="majorBidi"/>
-          <w:b/>
-          <w:bCs/>
+    </w:p>
+    <w:p>
+      <w:pPr>
+        <w:pStyle w:val="Heading1"/>
+        <w:rPr>
+          <w:rFonts w:asciiTheme="majorBidi" w:hAnsiTheme="majorBidi"/>
+          <w:b/>
+          <w:bCs/>
+          <w:color w:val="auto"/>
           <w:sz w:val="36"/>
           <w:szCs w:val="36"/>
           <w:u w:val="single"/>
         </w:rPr>
-        <w:t>Introduction:</w:t>
-      </w:r>
-    </w:p>
-    <w:p>
-      <w:pPr>
-        <w:ind w:left="215"/>
-        <w:rPr>
-          <w:rFonts w:asciiTheme="majorBidi" w:hAnsiTheme="majorBidi" w:cstheme="majorBidi"/>
-        </w:rPr>
-      </w:pPr>
-    </w:p>
-    <w:p>
-      <w:pPr>
-        <w:ind w:left="215"/>
-        <w:rPr>
-          <w:rFonts w:asciiTheme="majorBidi" w:hAnsiTheme="majorBidi" w:cstheme="majorBidi"/>
-          <w:sz w:val="26"/>
-          <w:szCs w:val="26"/>
-        </w:rPr>
-      </w:pPr>
-      <w:r>
-        <w:rPr>
-          <w:rFonts w:asciiTheme="majorBidi" w:hAnsiTheme="majorBidi" w:cstheme="majorBidi"/>
-          <w:sz w:val="26"/>
-          <w:szCs w:val="26"/>
-        </w:rPr>
-        <w:t xml:space="preserve">The </w:t>
-      </w:r>
-      <w:r>
-        <w:rPr>
-          <w:rFonts w:asciiTheme="majorBidi" w:hAnsiTheme="majorBidi" w:cstheme="majorBidi"/>
-          <w:b/>
-          <w:bCs/>
-          <w:sz w:val="26"/>
-          <w:szCs w:val="26"/>
-        </w:rPr>
-        <w:t>'car-rentals.ps'</w:t>
-      </w:r>
-      <w:r>
-        <w:rPr>
-          <w:rFonts w:asciiTheme="majorBidi" w:hAnsiTheme="majorBidi" w:cstheme="majorBidi"/>
-          <w:sz w:val="26"/>
-          <w:szCs w:val="26"/>
-        </w:rPr>
-        <w:t xml:space="preserve"> platform is a Software as a Service (SaaS) solution designed to streamline the vehicle rental process in Palestine. It connects customers with a wide range of vehicle providers, facilitated by a comprehensive relational database. This database meticulously manages details from lessors, vehicles, and rental transactions to customer ratings, all through a user-friendly interface</w:t>
-      </w:r>
-      <w:r>
-        <w:rPr>
-          <w:rFonts w:asciiTheme="majorBidi" w:hAnsiTheme="majorBidi" w:cstheme="majorBidi"/>
-          <w:sz w:val="26"/>
-          <w:szCs w:val="26"/>
-        </w:rPr>
-        <w:t>.</w:t>
-      </w:r>
-    </w:p>
-    <w:p>
-      <w:pPr>
-        <w:ind w:left="215"/>
-        <w:rPr>
-          <w:rFonts w:asciiTheme="majorBidi" w:hAnsiTheme="majorBidi" w:cstheme="majorBidi"/>
-          <w:sz w:val="26"/>
-          <w:szCs w:val="26"/>
-        </w:rPr>
-      </w:pPr>
-      <w:r>
-        <w:rPr>
-          <w:rFonts w:asciiTheme="majorBidi" w:hAnsiTheme="majorBidi" w:cstheme="majorBidi"/>
-          <w:sz w:val="26"/>
-          <w:szCs w:val="26"/>
-        </w:rPr>
-        <w:t>O</w:t>
-      </w:r>
-      <w:r>
-        <w:rPr>
-          <w:rFonts w:asciiTheme="majorBidi" w:hAnsiTheme="majorBidi" w:cstheme="majorBidi"/>
-          <w:sz w:val="26"/>
-          <w:szCs w:val="26"/>
-        </w:rPr>
-        <w:t xml:space="preserve">ur service transitions the car rental process to a fully online environment, </w:t>
-      </w:r>
-      <w:r>
-        <w:rPr>
-          <w:rFonts w:asciiTheme="majorBidi" w:hAnsiTheme="majorBidi" w:cstheme="majorBidi"/>
-          <w:sz w:val="26"/>
-          <w:szCs w:val="26"/>
-        </w:rPr>
-        <w:t>c</w:t>
-      </w:r>
-      <w:r>
-        <w:rPr>
-          <w:rFonts w:asciiTheme="majorBidi" w:hAnsiTheme="majorBidi" w:cstheme="majorBidi"/>
-          <w:sz w:val="26"/>
-          <w:szCs w:val="26"/>
-        </w:rPr>
-        <w:t xml:space="preserve">overing every region across Palestine, we offer a comprehensive and accessible car rental service. </w:t>
-      </w:r>
-      <w:r>
-        <w:rPr>
-          <w:rFonts w:asciiTheme="majorBidi" w:hAnsiTheme="majorBidi" w:cstheme="majorBidi"/>
-          <w:b/>
-          <w:bCs/>
-          <w:sz w:val="26"/>
-          <w:szCs w:val="26"/>
-        </w:rPr>
-        <w:t>'car-rentals.ps'</w:t>
-      </w:r>
-      <w:r>
-        <w:rPr>
-          <w:rFonts w:asciiTheme="majorBidi" w:hAnsiTheme="majorBidi" w:cstheme="majorBidi"/>
-          <w:sz w:val="26"/>
-          <w:szCs w:val="26"/>
-        </w:rPr>
-        <w:t xml:space="preserve"> stands out for its attention to detail in listing vehicles and for the ease it brings to the rental process</w:t>
-      </w:r>
-      <w:r>
-        <w:rPr>
-          <w:rFonts w:asciiTheme="majorBidi" w:hAnsiTheme="majorBidi" w:cstheme="majorBidi"/>
-          <w:sz w:val="26"/>
-          <w:szCs w:val="26"/>
-        </w:rPr>
-        <w:t>.</w:t>
-      </w:r>
-    </w:p>
-    <w:p>
-      <w:pPr>
-        <w:ind w:left="215"/>
-        <w:rPr>
-          <w:rFonts w:asciiTheme="majorBidi" w:hAnsiTheme="majorBidi" w:cstheme="majorBidi"/>
-          <w:b/>
-          <w:bCs/>
+      </w:pPr>
+      <w:bookmarkStart w:id="2" w:name="_Toc163771316"/>
+      <w:r>
+        <w:rPr>
+          <w:rFonts w:asciiTheme="majorBidi" w:hAnsiTheme="majorBidi"/>
+          <w:b/>
+          <w:bCs/>
+          <w:color w:val="auto"/>
           <w:sz w:val="36"/>
           <w:szCs w:val="36"/>
           <w:u w:val="single"/>
         </w:rPr>
-      </w:pPr>
-      <w:r>
-        <w:rPr>
-          <w:rFonts w:asciiTheme="majorBidi" w:hAnsiTheme="majorBidi" w:cstheme="majorBidi"/>
-          <w:sz w:val="26"/>
-          <w:szCs w:val="26"/>
-        </w:rPr>
-        <w:t xml:space="preserve">For those wishing to list their personal vehicles, our platform simplifies this process, requiring just the necessary details about the car. Renters can easily select a vehicle, set rental dates, and complete the booking online. By focusing on efficiency and convenience, </w:t>
+        <w:t>Introduction:</w:t>
+      </w:r>
+      <w:bookmarkEnd w:id="2"/>
+    </w:p>
+    <w:p>
+      <w:pPr>
+        <w:ind w:left="215"/>
+        <w:rPr>
+          <w:rFonts w:asciiTheme="majorBidi" w:hAnsiTheme="majorBidi" w:cstheme="majorBidi"/>
+        </w:rPr>
+      </w:pPr>
+    </w:p>
+    <w:p>
+      <w:pPr>
+        <w:ind w:left="215"/>
+        <w:rPr>
+          <w:rFonts w:asciiTheme="majorBidi" w:hAnsiTheme="majorBidi" w:cstheme="majorBidi"/>
+          <w:sz w:val="26"/>
+          <w:szCs w:val="26"/>
+        </w:rPr>
+      </w:pPr>
+      <w:r>
+        <w:rPr>
+          <w:rFonts w:asciiTheme="majorBidi" w:hAnsiTheme="majorBidi" w:cstheme="majorBidi"/>
+          <w:sz w:val="26"/>
+          <w:szCs w:val="26"/>
+        </w:rPr>
+        <w:t xml:space="preserve">The </w:t>
       </w:r>
       <w:r>
         <w:rPr>
@@ -1097,11 +2134,88 @@
           <w:sz w:val="26"/>
           <w:szCs w:val="26"/>
         </w:rPr>
-        <w:t xml:space="preserve"> is dedicated to enhancing the car rental experience for both car owners and renters.</w:t>
-      </w:r>
-    </w:p>
-    <w:p>
-      <w:pPr>
+        <w:t xml:space="preserve"> platform is a Software as a Service (SaaS) solution designed to streamline the vehicle rental process in Palestine. It connects customers with a wide range of vehicle providers, facilitated by a comprehensive relational database. This database meticulously manages details from lessors, vehicles, and rental transactions to customer ratings, all through a user-friendly interface</w:t>
+      </w:r>
+      <w:r>
+        <w:rPr>
+          <w:rFonts w:asciiTheme="majorBidi" w:hAnsiTheme="majorBidi" w:cstheme="majorBidi"/>
+          <w:sz w:val="26"/>
+          <w:szCs w:val="26"/>
+        </w:rPr>
+        <w:t>.</w:t>
+      </w:r>
+    </w:p>
+    <w:p>
+      <w:pPr>
+        <w:ind w:left="215"/>
+        <w:rPr>
+          <w:rFonts w:asciiTheme="majorBidi" w:hAnsiTheme="majorBidi" w:cstheme="majorBidi"/>
+          <w:sz w:val="26"/>
+          <w:szCs w:val="26"/>
+        </w:rPr>
+      </w:pPr>
+      <w:r>
+        <w:rPr>
+          <w:rFonts w:asciiTheme="majorBidi" w:hAnsiTheme="majorBidi" w:cstheme="majorBidi"/>
+          <w:sz w:val="26"/>
+          <w:szCs w:val="26"/>
+        </w:rPr>
+        <w:t>O</w:t>
+      </w:r>
+      <w:r>
+        <w:rPr>
+          <w:rFonts w:asciiTheme="majorBidi" w:hAnsiTheme="majorBidi" w:cstheme="majorBidi"/>
+          <w:sz w:val="26"/>
+          <w:szCs w:val="26"/>
+        </w:rPr>
+        <w:t xml:space="preserve">ur service transitions the car rental process to a fully online environment, </w:t>
+      </w:r>
+      <w:r>
+        <w:rPr>
+          <w:rFonts w:asciiTheme="majorBidi" w:hAnsiTheme="majorBidi" w:cstheme="majorBidi"/>
+          <w:sz w:val="26"/>
+          <w:szCs w:val="26"/>
+        </w:rPr>
+        <w:t>c</w:t>
+      </w:r>
+      <w:r>
+        <w:rPr>
+          <w:rFonts w:asciiTheme="majorBidi" w:hAnsiTheme="majorBidi" w:cstheme="majorBidi"/>
+          <w:sz w:val="26"/>
+          <w:szCs w:val="26"/>
+        </w:rPr>
+        <w:t xml:space="preserve">overing every region across Palestine, we offer a comprehensive and accessible car rental service. </w:t>
+      </w:r>
+      <w:r>
+        <w:rPr>
+          <w:rFonts w:asciiTheme="majorBidi" w:hAnsiTheme="majorBidi" w:cstheme="majorBidi"/>
+          <w:b/>
+          <w:bCs/>
+          <w:sz w:val="26"/>
+          <w:szCs w:val="26"/>
+        </w:rPr>
+        <w:t>'car-rentals.ps'</w:t>
+      </w:r>
+      <w:r>
+        <w:rPr>
+          <w:rFonts w:asciiTheme="majorBidi" w:hAnsiTheme="majorBidi" w:cstheme="majorBidi"/>
+          <w:sz w:val="26"/>
+          <w:szCs w:val="26"/>
+        </w:rPr>
+        <w:t xml:space="preserve"> stands out for its attention to detail in listing vehicles and for the ease it brings to the rental process</w:t>
+      </w:r>
+      <w:r>
+        <w:rPr>
+          <w:rFonts w:asciiTheme="majorBidi" w:hAnsiTheme="majorBidi" w:cstheme="majorBidi"/>
+          <w:sz w:val="26"/>
+          <w:szCs w:val="26"/>
+        </w:rPr>
+        <w:t>.</w:t>
+      </w:r>
+    </w:p>
+    <w:p>
+      <w:pPr>
+        <w:ind w:left="215"/>
         <w:rPr>
           <w:rFonts w:asciiTheme="majorBidi" w:hAnsiTheme="majorBidi" w:cstheme="majorBidi"/>
           <w:b/>
@@ -1111,6 +2225,32 @@
           <w:u w:val="single"/>
         </w:rPr>
       </w:pPr>
+      <w:r>
+        <w:rPr>
+          <w:rFonts w:asciiTheme="majorBidi" w:hAnsiTheme="majorBidi" w:cstheme="majorBidi"/>
+          <w:sz w:val="26"/>
+          <w:szCs w:val="26"/>
+        </w:rPr>
+        <w:t xml:space="preserve">For those wishing to list their personal vehicles, our platform simplifies this process, requiring just the necessary details about the car. Renters can easily select a vehicle, set rental dates, and complete the booking online. By focusing on efficiency and convenience, </w:t>
+      </w:r>
+      <w:r>
+        <w:rPr>
+          <w:rFonts w:asciiTheme="majorBidi" w:hAnsiTheme="majorBidi" w:cstheme="majorBidi"/>
+          <w:b/>
+          <w:bCs/>
+          <w:sz w:val="26"/>
+          <w:szCs w:val="26"/>
+        </w:rPr>
+        <w:t>'car-rentals.ps'</w:t>
+      </w:r>
+      <w:r>
+        <w:rPr>
+          <w:rFonts w:asciiTheme="majorBidi" w:hAnsiTheme="majorBidi" w:cstheme="majorBidi"/>
+          <w:sz w:val="26"/>
+          <w:szCs w:val="26"/>
+        </w:rPr>
+        <w:t xml:space="preserve"> is dedicated to enhancing the car rental experience for both car owners and renters.</w:t>
+      </w:r>
     </w:p>
     <w:p>
       <w:pPr>
@@ -1123,17 +2263,34 @@
           <w:u w:val="single"/>
         </w:rPr>
       </w:pPr>
-      <w:r>
-        <w:rPr>
-          <w:rFonts w:asciiTheme="majorBidi" w:hAnsiTheme="majorBidi" w:cstheme="majorBidi"/>
-          <w:b/>
-          <w:bCs/>
+    </w:p>
+    <w:p>
+      <w:pPr>
+        <w:pStyle w:val="Heading1"/>
+        <w:rPr>
+          <w:rFonts w:asciiTheme="majorBidi" w:hAnsiTheme="majorBidi"/>
+          <w:b/>
+          <w:bCs/>
+          <w:color w:val="auto"/>
           <w:sz w:val="36"/>
           <w:szCs w:val="36"/>
           <w:u w:val="single"/>
         </w:rPr>
+      </w:pPr>
+      <w:bookmarkStart w:id="3" w:name="_Toc163771317"/>
+      <w:r>
+        <w:rPr>
+          <w:rFonts w:asciiTheme="majorBidi" w:hAnsiTheme="majorBidi"/>
+          <w:b/>
+          <w:bCs/>
+          <w:color w:val="auto"/>
+          <w:sz w:val="36"/>
+          <w:szCs w:val="36"/>
+          <w:u w:val="single"/>
+        </w:rPr>
         <w:t>Objectives:</w:t>
       </w:r>
+      <w:bookmarkEnd w:id="3"/>
     </w:p>
     <w:p>
       <w:pPr>
@@ -1251,38 +2408,32 @@
     </w:p>
     <w:p>
       <w:pPr>
-        <w:rPr>
-          <w:rFonts w:asciiTheme="majorBidi" w:hAnsiTheme="majorBidi" w:cstheme="majorBidi"/>
-          <w:b/>
-          <w:bCs/>
+        <w:pStyle w:val="Heading1"/>
+        <w:rPr>
+          <w:rFonts w:asciiTheme="majorBidi" w:hAnsiTheme="majorBidi"/>
+          <w:b/>
+          <w:bCs/>
+          <w:color w:val="auto"/>
           <w:sz w:val="36"/>
           <w:szCs w:val="36"/>
           <w:u w:val="single"/>
         </w:rPr>
       </w:pPr>
-    </w:p>
-    <w:p>
-      <w:pPr>
-        <w:rPr>
-          <w:rFonts w:asciiTheme="majorBidi" w:hAnsiTheme="majorBidi" w:cstheme="majorBidi"/>
-          <w:b/>
-          <w:bCs/>
+      <w:bookmarkStart w:id="4" w:name="_Toc163771318"/>
+      <w:r>
+        <w:rPr>
+          <w:rFonts w:asciiTheme="majorBidi" w:hAnsiTheme="majorBidi"/>
+          <w:b/>
+          <w:bCs/>
+          <w:color w:val="auto"/>
           <w:sz w:val="36"/>
           <w:szCs w:val="36"/>
           <w:u w:val="single"/>
         </w:rPr>
-      </w:pPr>
-      <w:r>
-        <w:rPr>
-          <w:rFonts w:asciiTheme="majorBidi" w:hAnsiTheme="majorBidi" w:cstheme="majorBidi"/>
-          <w:b/>
-          <w:bCs/>
-          <w:sz w:val="36"/>
-          <w:szCs w:val="36"/>
-          <w:u w:val="single"/>
-        </w:rPr>
+        <w:lastRenderedPageBreak/>
         <w:t>Services:</w:t>
       </w:r>
+      <w:bookmarkEnd w:id="4"/>
     </w:p>
     <w:p>
       <w:pPr>
@@ -1499,26 +2650,31 @@
     </w:p>
     <w:p>
       <w:pPr>
-        <w:rPr>
-          <w:rFonts w:asciiTheme="majorBidi" w:hAnsiTheme="majorBidi" w:cstheme="majorBidi"/>
-          <w:b/>
-          <w:bCs/>
+        <w:pStyle w:val="Heading1"/>
+        <w:rPr>
+          <w:rFonts w:asciiTheme="majorBidi" w:hAnsiTheme="majorBidi"/>
+          <w:b/>
+          <w:bCs/>
+          <w:color w:val="auto"/>
           <w:sz w:val="36"/>
           <w:szCs w:val="36"/>
           <w:u w:val="single"/>
         </w:rPr>
       </w:pPr>
-      <w:r>
-        <w:rPr>
-          <w:rFonts w:asciiTheme="majorBidi" w:hAnsiTheme="majorBidi" w:cstheme="majorBidi"/>
-          <w:b/>
-          <w:bCs/>
+      <w:bookmarkStart w:id="5" w:name="_Toc163771319"/>
+      <w:r>
+        <w:rPr>
+          <w:rFonts w:asciiTheme="majorBidi" w:hAnsiTheme="majorBidi"/>
+          <w:b/>
+          <w:bCs/>
+          <w:color w:val="auto"/>
           <w:sz w:val="36"/>
           <w:szCs w:val="36"/>
           <w:u w:val="single"/>
         </w:rPr>
         <w:t>System Description:</w:t>
       </w:r>
+      <w:bookmarkEnd w:id="5"/>
     </w:p>
     <w:p>
       <w:pPr>
@@ -1577,27 +2733,7 @@
           <w:szCs w:val="26"/>
           <w:lang w:bidi="ar-JO"/>
         </w:rPr>
-        <w:t xml:space="preserve"> Customers are at the core of the Car Rental Website. Each customer is identified by a unique </w:t>
-      </w:r>
-      <w:proofErr w:type="spellStart"/>
-      <w:r>
-        <w:rPr>
-          <w:rFonts w:asciiTheme="majorBidi" w:hAnsiTheme="majorBidi" w:cstheme="majorBidi"/>
-          <w:sz w:val="26"/>
-          <w:szCs w:val="26"/>
-          <w:lang w:bidi="ar-JO"/>
-        </w:rPr>
-        <w:t>Customer_ID</w:t>
-      </w:r>
-      <w:proofErr w:type="spellEnd"/>
-      <w:r>
-        <w:rPr>
-          <w:rFonts w:asciiTheme="majorBidi" w:hAnsiTheme="majorBidi" w:cstheme="majorBidi"/>
-          <w:sz w:val="26"/>
-          <w:szCs w:val="26"/>
-          <w:lang w:bidi="ar-JO"/>
-        </w:rPr>
-        <w:t xml:space="preserve"> and has personal details stored, such as Name, Phone Number, Email, Payment Method, and License Number. The system allows customers to engage in rental transactions through the website.</w:t>
+        <w:t xml:space="preserve"> Customers are at the core of the Car Rental Website. Each customer is identified by a unique Customer_ID and has personal details stored, such as Name, Phone Number, Email, Payment Method, and License Number. The system allows customers to engage in rental transactions through the website.</w:t>
       </w:r>
     </w:p>
     <w:p>
@@ -1628,27 +2764,7 @@
           <w:szCs w:val="26"/>
           <w:lang w:bidi="ar-JO"/>
         </w:rPr>
-        <w:t xml:space="preserve"> The Vehicle entity stores all relevant data about the cars available for rent. Each vehicle is uniquely identified by a </w:t>
-      </w:r>
-      <w:proofErr w:type="spellStart"/>
-      <w:r>
-        <w:rPr>
-          <w:rFonts w:asciiTheme="majorBidi" w:hAnsiTheme="majorBidi" w:cstheme="majorBidi"/>
-          <w:sz w:val="26"/>
-          <w:szCs w:val="26"/>
-          <w:lang w:bidi="ar-JO"/>
-        </w:rPr>
-        <w:t>Vehicle_ID</w:t>
-      </w:r>
-      <w:proofErr w:type="spellEnd"/>
-      <w:r>
-        <w:rPr>
-          <w:rFonts w:asciiTheme="majorBidi" w:hAnsiTheme="majorBidi" w:cstheme="majorBidi"/>
-          <w:sz w:val="26"/>
-          <w:szCs w:val="26"/>
-          <w:lang w:bidi="ar-JO"/>
-        </w:rPr>
-        <w:t xml:space="preserve"> and includes details such as Make, Model, Number of Seats, Mileage, Transmission type, Number of Doors, Fuel Policy, Price Per Day, and whether the car is an Electric Vehicle. The Availability attribute indicates if the vehicle is currently available for rent.</w:t>
+        <w:t xml:space="preserve"> The Vehicle entity stores all relevant data about the cars available for rent. Each vehicle is uniquely identified by a Vehicle_ID and includes details such as Make, Model, Number of Seats, Mileage, Transmission type, Number of Doors, Fuel Policy, Price Per Day, and whether the car is an Electric Vehicle. The Availability attribute indicates if the vehicle is currently available for rent.</w:t>
       </w:r>
     </w:p>
     <w:p>
@@ -1679,67 +2795,7 @@
           <w:szCs w:val="26"/>
           <w:lang w:bidi="ar-JO"/>
         </w:rPr>
-        <w:t xml:space="preserve"> The Renting entity handles the rental transactions. Each rental is uniquely identified by a </w:t>
-      </w:r>
-      <w:proofErr w:type="spellStart"/>
-      <w:r>
-        <w:rPr>
-          <w:rFonts w:asciiTheme="majorBidi" w:hAnsiTheme="majorBidi" w:cstheme="majorBidi"/>
-          <w:sz w:val="26"/>
-          <w:szCs w:val="26"/>
-          <w:lang w:bidi="ar-JO"/>
-        </w:rPr>
-        <w:t>Renting_ID</w:t>
-      </w:r>
-      <w:proofErr w:type="spellEnd"/>
-      <w:r>
-        <w:rPr>
-          <w:rFonts w:asciiTheme="majorBidi" w:hAnsiTheme="majorBidi" w:cstheme="majorBidi"/>
-          <w:sz w:val="26"/>
-          <w:szCs w:val="26"/>
-          <w:lang w:bidi="ar-JO"/>
-        </w:rPr>
-        <w:t>. It records the association between a customer and a vehicle, denoting the start and end of the rental period (</w:t>
-      </w:r>
-      <w:proofErr w:type="spellStart"/>
-      <w:r>
-        <w:rPr>
-          <w:rFonts w:asciiTheme="majorBidi" w:hAnsiTheme="majorBidi" w:cstheme="majorBidi"/>
-          <w:sz w:val="26"/>
-          <w:szCs w:val="26"/>
-          <w:lang w:bidi="ar-JO"/>
-        </w:rPr>
-        <w:t>Pick_up_TimeStamp</w:t>
-      </w:r>
-      <w:proofErr w:type="spellEnd"/>
-      <w:r>
-        <w:rPr>
-          <w:rFonts w:asciiTheme="majorBidi" w:hAnsiTheme="majorBidi" w:cstheme="majorBidi"/>
-          <w:sz w:val="26"/>
-          <w:szCs w:val="26"/>
-          <w:lang w:bidi="ar-JO"/>
-        </w:rPr>
-        <w:t xml:space="preserve"> and </w:t>
-      </w:r>
-      <w:proofErr w:type="spellStart"/>
-      <w:r>
-        <w:rPr>
-          <w:rFonts w:asciiTheme="majorBidi" w:hAnsiTheme="majorBidi" w:cstheme="majorBidi"/>
-          <w:sz w:val="26"/>
-          <w:szCs w:val="26"/>
-          <w:lang w:bidi="ar-JO"/>
-        </w:rPr>
-        <w:t>Drop_off_TimeStamp</w:t>
-      </w:r>
-      <w:proofErr w:type="spellEnd"/>
-      <w:r>
-        <w:rPr>
-          <w:rFonts w:asciiTheme="majorBidi" w:hAnsiTheme="majorBidi" w:cstheme="majorBidi"/>
-          <w:sz w:val="26"/>
-          <w:szCs w:val="26"/>
-          <w:lang w:bidi="ar-JO"/>
-        </w:rPr>
-        <w:t>) as well as the Fees for the rental.</w:t>
+        <w:t xml:space="preserve"> The Renting entity handles the rental transactions. Each rental is uniquely identified by a Renting_ID. It records the association between a customer and a vehicle, denoting the start and end of the rental period (Pick_up_TimeStamp and Drop_off_TimeStamp) as well as the Fees for the rental.</w:t>
       </w:r>
     </w:p>
     <w:p>
@@ -1770,47 +2826,7 @@
           <w:szCs w:val="26"/>
           <w:lang w:bidi="ar-JO"/>
         </w:rPr>
-        <w:t xml:space="preserve"> Lessors are the vehicle owners who offer their cars for rent. The Lessor entity contains a </w:t>
-      </w:r>
-      <w:proofErr w:type="spellStart"/>
-      <w:r>
-        <w:rPr>
-          <w:rFonts w:asciiTheme="majorBidi" w:hAnsiTheme="majorBidi" w:cstheme="majorBidi"/>
-          <w:sz w:val="26"/>
-          <w:szCs w:val="26"/>
-          <w:lang w:bidi="ar-JO"/>
-        </w:rPr>
-        <w:t>Lessor_ID</w:t>
-      </w:r>
-      <w:proofErr w:type="spellEnd"/>
-      <w:r>
-        <w:rPr>
-          <w:rFonts w:asciiTheme="majorBidi" w:hAnsiTheme="majorBidi" w:cstheme="majorBidi"/>
-          <w:sz w:val="26"/>
-          <w:szCs w:val="26"/>
-          <w:lang w:bidi="ar-JO"/>
-        </w:rPr>
-        <w:t xml:space="preserve">, Name, Phone, Email, and associated </w:t>
-      </w:r>
-      <w:proofErr w:type="spellStart"/>
-      <w:r>
-        <w:rPr>
-          <w:rFonts w:asciiTheme="majorBidi" w:hAnsiTheme="majorBidi" w:cstheme="majorBidi"/>
-          <w:sz w:val="26"/>
-          <w:szCs w:val="26"/>
-          <w:lang w:bidi="ar-JO"/>
-        </w:rPr>
-        <w:t>Location_ID</w:t>
-      </w:r>
-      <w:proofErr w:type="spellEnd"/>
-      <w:r>
-        <w:rPr>
-          <w:rFonts w:asciiTheme="majorBidi" w:hAnsiTheme="majorBidi" w:cstheme="majorBidi"/>
-          <w:sz w:val="26"/>
-          <w:szCs w:val="26"/>
-          <w:lang w:bidi="ar-JO"/>
-        </w:rPr>
-        <w:t>, which links to the physical location where the lessor's vehicles can be picked up.</w:t>
+        <w:t xml:space="preserve"> Lessors are the vehicle owners who offer their cars for rent. The Lessor entity contains a Lessor_ID, Name, Phone, Email, and associated Location_ID, which links to the physical location where the lessor's vehicles can be picked up.</w:t>
       </w:r>
     </w:p>
     <w:p>
@@ -1832,37 +2848,59 @@
           <w:szCs w:val="26"/>
           <w:lang w:bidi="ar-JO"/>
         </w:rPr>
+        <w:t>Locations:</w:t>
+      </w:r>
+      <w:r>
+        <w:rPr>
+          <w:rFonts w:asciiTheme="majorBidi" w:hAnsiTheme="majorBidi" w:cstheme="majorBidi"/>
+          <w:sz w:val="26"/>
+          <w:szCs w:val="26"/>
+          <w:lang w:bidi="ar-JO"/>
+        </w:rPr>
+        <w:t xml:space="preserve"> The Location entity is identified by a Location_ID and captures the physical location details where vehicles are available for pick-up and return.</w:t>
+      </w:r>
+    </w:p>
+    <w:p>
+      <w:pPr>
+        <w:ind w:left="215"/>
+        <w:rPr>
+          <w:rFonts w:asciiTheme="majorBidi" w:hAnsiTheme="majorBidi" w:cstheme="majorBidi"/>
+          <w:sz w:val="26"/>
+          <w:szCs w:val="26"/>
+          <w:lang w:bidi="ar-JO"/>
+        </w:rPr>
+      </w:pPr>
+      <w:r>
+        <w:rPr>
+          <w:rFonts w:asciiTheme="majorBidi" w:hAnsiTheme="majorBidi" w:cstheme="majorBidi"/>
+          <w:b/>
+          <w:bCs/>
+          <w:sz w:val="26"/>
+          <w:szCs w:val="26"/>
+          <w:lang w:bidi="ar-JO"/>
+        </w:rPr>
         <w:lastRenderedPageBreak/>
-        <w:t>Locations:</w:t>
-      </w:r>
-      <w:r>
-        <w:rPr>
-          <w:rFonts w:asciiTheme="majorBidi" w:hAnsiTheme="majorBidi" w:cstheme="majorBidi"/>
-          <w:sz w:val="26"/>
-          <w:szCs w:val="26"/>
-          <w:lang w:bidi="ar-JO"/>
-        </w:rPr>
-        <w:t xml:space="preserve"> The Location entity is identified by a </w:t>
-      </w:r>
-      <w:proofErr w:type="spellStart"/>
-      <w:r>
-        <w:rPr>
-          <w:rFonts w:asciiTheme="majorBidi" w:hAnsiTheme="majorBidi" w:cstheme="majorBidi"/>
-          <w:sz w:val="26"/>
-          <w:szCs w:val="26"/>
-          <w:lang w:bidi="ar-JO"/>
-        </w:rPr>
-        <w:t>Location_ID</w:t>
-      </w:r>
-      <w:proofErr w:type="spellEnd"/>
-      <w:r>
-        <w:rPr>
-          <w:rFonts w:asciiTheme="majorBidi" w:hAnsiTheme="majorBidi" w:cstheme="majorBidi"/>
-          <w:sz w:val="26"/>
-          <w:szCs w:val="26"/>
-          <w:lang w:bidi="ar-JO"/>
-        </w:rPr>
-        <w:t xml:space="preserve"> and captures the physical location details where vehicles are available for pick-up and return.</w:t>
+        <w:t>Ratings:</w:t>
+      </w:r>
+      <w:r>
+        <w:rPr>
+          <w:rFonts w:asciiTheme="majorBidi" w:hAnsiTheme="majorBidi" w:cstheme="majorBidi"/>
+          <w:sz w:val="26"/>
+          <w:szCs w:val="26"/>
+          <w:lang w:bidi="ar-JO"/>
+        </w:rPr>
+        <w:t xml:space="preserve"> To ensure quality service and customer satisfaction, the Rating entity allows customers to provide feedback on their rental experience. Each rating is linked to a specific rental and includes the Rating_ID</w:t>
+      </w:r>
+      <w:bookmarkStart w:id="6" w:name="_GoBack"/>
+      <w:bookmarkEnd w:id="6"/>
+      <w:r>
+        <w:rPr>
+          <w:rFonts w:asciiTheme="majorBidi" w:hAnsiTheme="majorBidi" w:cstheme="majorBidi"/>
+          <w:sz w:val="26"/>
+          <w:szCs w:val="26"/>
+          <w:lang w:bidi="ar-JO"/>
+        </w:rPr>
+        <w:t xml:space="preserve"> and evaluations on various aspects such as Value for Money, Pick-Up Speed, Drop-Off Speed, Car Condition, Car Cleanliness, and Helpfulness of the service.</w:t>
       </w:r>
     </w:p>
     <w:p>
@@ -1875,79 +2913,34 @@
           <w:lang w:bidi="ar-JO"/>
         </w:rPr>
       </w:pPr>
-      <w:r>
-        <w:rPr>
-          <w:rFonts w:asciiTheme="majorBidi" w:hAnsiTheme="majorBidi" w:cstheme="majorBidi"/>
-          <w:b/>
-          <w:bCs/>
-          <w:sz w:val="26"/>
-          <w:szCs w:val="26"/>
-          <w:lang w:bidi="ar-JO"/>
-        </w:rPr>
-        <w:t>Ratings:</w:t>
-      </w:r>
-      <w:r>
-        <w:rPr>
-          <w:rFonts w:asciiTheme="majorBidi" w:hAnsiTheme="majorBidi" w:cstheme="majorBidi"/>
-          <w:sz w:val="26"/>
-          <w:szCs w:val="26"/>
-          <w:lang w:bidi="ar-JO"/>
-        </w:rPr>
-        <w:t xml:space="preserve"> To ensure quality service and customer satisfaction, the Rating entity allows customers to provide feedback on their rental experience. Each rating is linked to a specific rental and includes the </w:t>
-      </w:r>
-      <w:proofErr w:type="spellStart"/>
-      <w:r>
-        <w:rPr>
-          <w:rFonts w:asciiTheme="majorBidi" w:hAnsiTheme="majorBidi" w:cstheme="majorBidi"/>
-          <w:sz w:val="26"/>
-          <w:szCs w:val="26"/>
-          <w:lang w:bidi="ar-JO"/>
-        </w:rPr>
-        <w:t>Rating_ID</w:t>
-      </w:r>
-      <w:proofErr w:type="spellEnd"/>
-      <w:r>
-        <w:rPr>
-          <w:rFonts w:asciiTheme="majorBidi" w:hAnsiTheme="majorBidi" w:cstheme="majorBidi"/>
-          <w:sz w:val="26"/>
-          <w:szCs w:val="26"/>
-          <w:lang w:bidi="ar-JO"/>
-        </w:rPr>
-        <w:t xml:space="preserve"> and evaluations on various aspects such as Value for Money, Pick-Up Speed, Drop-Off Speed, Car Condition, Car Cleanliness, and Helpfulness of the service.</w:t>
-      </w:r>
-    </w:p>
-    <w:p>
-      <w:pPr>
-        <w:ind w:left="215"/>
-        <w:rPr>
-          <w:rFonts w:asciiTheme="majorBidi" w:hAnsiTheme="majorBidi" w:cstheme="majorBidi"/>
-          <w:sz w:val="26"/>
-          <w:szCs w:val="26"/>
-          <w:lang w:bidi="ar-JO"/>
-        </w:rPr>
-      </w:pPr>
-    </w:p>
-    <w:p>
-      <w:pPr>
-        <w:ind w:left="215"/>
-        <w:rPr>
-          <w:rFonts w:asciiTheme="majorBidi" w:hAnsiTheme="majorBidi" w:cstheme="majorBidi"/>
-          <w:sz w:val="28"/>
-          <w:szCs w:val="28"/>
-          <w:lang w:bidi="ar-JO"/>
-        </w:rPr>
-      </w:pPr>
-      <w:r>
-        <w:rPr>
-          <w:rFonts w:asciiTheme="majorBidi" w:hAnsiTheme="majorBidi" w:cstheme="majorBidi"/>
-          <w:b/>
-          <w:bCs/>
-          <w:sz w:val="28"/>
-          <w:szCs w:val="28"/>
+    </w:p>
+    <w:p>
+      <w:pPr>
+        <w:pStyle w:val="Heading2"/>
+        <w:rPr>
+          <w:rFonts w:asciiTheme="majorBidi" w:hAnsiTheme="majorBidi"/>
+          <w:b/>
+          <w:bCs/>
+          <w:color w:val="auto"/>
+          <w:sz w:val="32"/>
+          <w:szCs w:val="32"/>
+          <w:lang w:bidi="ar-JO"/>
+        </w:rPr>
+      </w:pPr>
+      <w:bookmarkStart w:id="7" w:name="_Toc163771320"/>
+      <w:r>
+        <w:rPr>
+          <w:rFonts w:asciiTheme="majorBidi" w:hAnsiTheme="majorBidi"/>
+          <w:b/>
+          <w:bCs/>
+          <w:color w:val="auto"/>
+          <w:sz w:val="32"/>
+          <w:szCs w:val="32"/>
           <w:lang w:bidi="ar-JO"/>
         </w:rPr>
         <w:t>System Functionality:</w:t>
       </w:r>
+      <w:bookmarkEnd w:id="7"/>
     </w:p>
     <w:p>
       <w:pPr>
@@ -2118,26 +3111,31 @@
     </w:p>
     <w:p>
       <w:pPr>
-        <w:rPr>
-          <w:rFonts w:asciiTheme="majorBidi" w:hAnsiTheme="majorBidi" w:cstheme="majorBidi"/>
-          <w:b/>
-          <w:bCs/>
+        <w:pStyle w:val="Heading1"/>
+        <w:rPr>
+          <w:rFonts w:asciiTheme="majorBidi" w:hAnsiTheme="majorBidi"/>
+          <w:b/>
+          <w:bCs/>
+          <w:color w:val="auto"/>
           <w:sz w:val="36"/>
           <w:szCs w:val="36"/>
           <w:u w:val="single"/>
         </w:rPr>
       </w:pPr>
-      <w:r>
-        <w:rPr>
-          <w:rFonts w:asciiTheme="majorBidi" w:hAnsiTheme="majorBidi" w:cstheme="majorBidi"/>
-          <w:b/>
-          <w:bCs/>
+      <w:bookmarkStart w:id="8" w:name="_Toc163771321"/>
+      <w:r>
+        <w:rPr>
+          <w:rFonts w:asciiTheme="majorBidi" w:hAnsiTheme="majorBidi"/>
+          <w:b/>
+          <w:bCs/>
+          <w:color w:val="auto"/>
           <w:sz w:val="36"/>
           <w:szCs w:val="36"/>
           <w:u w:val="single"/>
         </w:rPr>
         <w:t>ER Diagram:</w:t>
       </w:r>
+      <w:bookmarkEnd w:id="8"/>
     </w:p>
     <w:p>
       <w:pPr>
@@ -2179,16 +3177,16 @@
           <w:noProof/>
         </w:rPr>
         <w:drawing>
-          <wp:anchor distT="0" distB="0" distL="114300" distR="114300" simplePos="0" relativeHeight="251658240" behindDoc="0" locked="0" layoutInCell="1" allowOverlap="1" wp14:anchorId="3453870A" wp14:editId="7FE08D66">
+          <wp:anchor distT="0" distB="0" distL="114300" distR="114300" simplePos="0" relativeHeight="251658240" behindDoc="0" locked="0" layoutInCell="1" allowOverlap="1" wp14:anchorId="3453870A" wp14:editId="4D91A28B">
             <wp:simplePos x="0" y="0"/>
-            <wp:positionH relativeFrom="column">
-              <wp:posOffset>90805</wp:posOffset>
+            <wp:positionH relativeFrom="margin">
+              <wp:align>left</wp:align>
             </wp:positionH>
             <wp:positionV relativeFrom="paragraph">
-              <wp:posOffset>26670</wp:posOffset>
+              <wp:posOffset>27940</wp:posOffset>
             </wp:positionV>
-            <wp:extent cx="4653696" cy="2682240"/>
-            <wp:effectExtent l="19050" t="19050" r="13970" b="22860"/>
+            <wp:extent cx="5960347" cy="3435350"/>
+            <wp:effectExtent l="19050" t="19050" r="21590" b="12700"/>
             <wp:wrapNone/>
             <wp:docPr id="1" name="Picture 1" descr="https://documents.lucid.app/documents/9f1bd0a7-113b-4e68-992c-aa58f51f3c64/pages/0_0?a=137&amp;x=-604&amp;y=-300&amp;w=1828&amp;h=1054&amp;store=1&amp;accept=image%2F*&amp;auth=LCA%2003431ad03614c5cf7f171126db3eb4ffd442e78787978e7ac0f3593e9c32d097-ts%3D1712625893"/>
             <wp:cNvGraphicFramePr>
@@ -2219,7 +3217,7 @@
                   <pic:spPr bwMode="auto">
                     <a:xfrm>
                       <a:off x="0" y="0"/>
-                      <a:ext cx="4653696" cy="2682240"/>
+                      <a:ext cx="5978808" cy="3445990"/>
                     </a:xfrm>
                     <a:prstGeom prst="rect">
                       <a:avLst/>
@@ -2234,6 +3232,12 @@
                 </pic:pic>
               </a:graphicData>
             </a:graphic>
+            <wp14:sizeRelH relativeFrom="margin">
+              <wp14:pctWidth>0</wp14:pctWidth>
+            </wp14:sizeRelH>
+            <wp14:sizeRelV relativeFrom="margin">
+              <wp14:pctHeight>0</wp14:pctHeight>
+            </wp14:sizeRelV>
           </wp:anchor>
         </w:drawing>
       </w:r>
@@ -2281,6 +3285,26 @@
           <w:rFonts w:asciiTheme="majorBidi" w:hAnsiTheme="majorBidi" w:cstheme="majorBidi"/>
           <w:sz w:val="36"/>
           <w:szCs w:val="36"/>
+        </w:rPr>
+      </w:pPr>
+    </w:p>
+    <w:p>
+      <w:pPr>
+        <w:keepNext/>
+        <w:rPr>
+          <w:rFonts w:asciiTheme="majorBidi" w:hAnsiTheme="majorBidi" w:cstheme="majorBidi"/>
+        </w:rPr>
+      </w:pPr>
+    </w:p>
+    <w:p>
+      <w:pPr>
+        <w:rPr>
+          <w:rFonts w:asciiTheme="majorBidi" w:hAnsiTheme="majorBidi" w:cstheme="majorBidi"/>
+          <w:b/>
+          <w:bCs/>
+          <w:sz w:val="36"/>
+          <w:szCs w:val="36"/>
+          <w:u w:val="single"/>
         </w:rPr>
       </w:pPr>
       <w:r>
@@ -2293,15 +3317,15 @@
         <mc:AlternateContent>
           <mc:Choice Requires="wps">
             <w:drawing>
-              <wp:anchor distT="45720" distB="45720" distL="114300" distR="114300" simplePos="0" relativeHeight="251660288" behindDoc="0" locked="0" layoutInCell="1" allowOverlap="1" wp14:anchorId="76BC88BF" wp14:editId="510E0DE0">
+              <wp:anchor distT="45720" distB="45720" distL="114300" distR="114300" simplePos="0" relativeHeight="251660288" behindDoc="0" locked="0" layoutInCell="1" allowOverlap="1" wp14:anchorId="76BC88BF" wp14:editId="4702B9CA">
                 <wp:simplePos x="0" y="0"/>
                 <wp:positionH relativeFrom="column">
-                  <wp:posOffset>4828794</wp:posOffset>
+                  <wp:posOffset>4443730</wp:posOffset>
                 </wp:positionH>
                 <wp:positionV relativeFrom="paragraph">
-                  <wp:posOffset>212090</wp:posOffset>
+                  <wp:posOffset>343535</wp:posOffset>
                 </wp:positionV>
-                <wp:extent cx="1536065" cy="762000"/>
+                <wp:extent cx="1536065" cy="520700"/>
                 <wp:effectExtent l="0" t="0" r="0" b="0"/>
                 <wp:wrapSquare wrapText="bothSides"/>
                 <wp:docPr id="217" name="Text Box 2"/>
@@ -2317,7 +3341,7 @@
                       <wps:spPr bwMode="auto">
                         <a:xfrm>
                           <a:off x="0" y="0"/>
-                          <a:ext cx="1536065" cy="762000"/>
+                          <a:ext cx="1536065" cy="520700"/>
                         </a:xfrm>
                         <a:prstGeom prst="rect">
                           <a:avLst/>
@@ -2365,7 +3389,7 @@
                 <v:stroke joinstyle="miter"/>
                 <v:path gradientshapeok="t" o:connecttype="rect"/>
               </v:shapetype>
-              <v:shape id="Text Box 2" o:spid="_x0000_s1026" type="#_x0000_t202" style="position:absolute;left:0;text-align:left;margin-left:380.2pt;margin-top:16.7pt;width:120.95pt;height:60pt;z-index:251660288;visibility:visible;mso-wrap-style:square;mso-width-percent:0;mso-height-percent:0;mso-wrap-distance-left:9pt;mso-wrap-distance-top:3.6pt;mso-wrap-distance-right:9pt;mso-wrap-distance-bottom:3.6pt;mso-position-horizontal:absolute;mso-position-horizontal-relative:text;mso-position-vertical:absolute;mso-position-vertical-relative:text;mso-width-percent:0;mso-height-percent:0;mso-width-relative:margin;mso-height-relative:margin;v-text-anchor:top" o:gfxdata="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" filled="f" stroked="f">
+              <v:shape id="Text Box 2" o:spid="_x0000_s1026" type="#_x0000_t202" style="position:absolute;margin-left:349.9pt;margin-top:27.05pt;width:120.95pt;height:41pt;z-index:251660288;visibility:visible;mso-wrap-style:square;mso-width-percent:0;mso-height-percent:0;mso-wrap-distance-left:9pt;mso-wrap-distance-top:3.6pt;mso-wrap-distance-right:9pt;mso-wrap-distance-bottom:3.6pt;mso-position-horizontal:absolute;mso-position-horizontal-relative:text;mso-position-vertical:absolute;mso-position-vertical-relative:text;mso-width-percent:0;mso-height-percent:0;mso-width-relative:margin;mso-height-relative:margin;v-text-anchor:top" o:gfxdata="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" filled="f" stroked="f">
                 <v:textbox>
                   <w:txbxContent>
                     <w:p>
@@ -2389,14 +3413,6 @@
     </w:p>
     <w:p>
       <w:pPr>
-        <w:keepNext/>
-        <w:rPr>
-          <w:rFonts w:asciiTheme="majorBidi" w:hAnsiTheme="majorBidi" w:cstheme="majorBidi"/>
-        </w:rPr>
-      </w:pPr>
-    </w:p>
-    <w:p>
-      <w:pPr>
         <w:rPr>
           <w:rFonts w:asciiTheme="majorBidi" w:hAnsiTheme="majorBidi" w:cstheme="majorBidi"/>
           <w:b/>
@@ -2409,20 +3425,24 @@
     </w:p>
     <w:p>
       <w:pPr>
-        <w:rPr>
-          <w:rFonts w:asciiTheme="majorBidi" w:hAnsiTheme="majorBidi" w:cstheme="majorBidi"/>
-          <w:b/>
-          <w:bCs/>
+        <w:pStyle w:val="Heading1"/>
+        <w:rPr>
+          <w:rFonts w:asciiTheme="majorBidi" w:hAnsiTheme="majorBidi"/>
+          <w:b/>
+          <w:bCs/>
+          <w:color w:val="auto"/>
           <w:sz w:val="36"/>
           <w:szCs w:val="36"/>
           <w:u w:val="single"/>
         </w:rPr>
       </w:pPr>
-      <w:r>
-        <w:rPr>
-          <w:rFonts w:asciiTheme="majorBidi" w:hAnsiTheme="majorBidi" w:cstheme="majorBidi"/>
-          <w:b/>
-          <w:bCs/>
+      <w:bookmarkStart w:id="9" w:name="_Toc163771322"/>
+      <w:r>
+        <w:rPr>
+          <w:rFonts w:asciiTheme="majorBidi" w:hAnsiTheme="majorBidi"/>
+          <w:b/>
+          <w:bCs/>
+          <w:color w:val="auto"/>
           <w:sz w:val="36"/>
           <w:szCs w:val="36"/>
           <w:u w:val="single"/>
@@ -2430,6 +3450,7 @@
         <w:lastRenderedPageBreak/>
         <w:t>Project Timeline:</w:t>
       </w:r>
+      <w:bookmarkEnd w:id="9"/>
     </w:p>
     <w:p>
       <w:pPr>
@@ -4409,6 +5430,49 @@
     <w:name w:val="Normal"/>
     <w:qFormat/>
   </w:style>
+  <w:style w:type="paragraph" w:styleId="Heading1">
+    <w:name w:val="heading 1"/>
+    <w:basedOn w:val="Normal"/>
+    <w:next w:val="Normal"/>
+    <w:link w:val="Heading1Char"/>
+    <w:uiPriority w:val="9"/>
+    <w:qFormat/>
+    <w:rsid w:val="0060567A"/>
+    <w:pPr>
+      <w:keepNext/>
+      <w:keepLines/>
+      <w:spacing w:before="240" w:after="0"/>
+      <w:outlineLvl w:val="0"/>
+    </w:pPr>
+    <w:rPr>
+      <w:rFonts w:asciiTheme="majorHAnsi" w:eastAsiaTheme="majorEastAsia" w:hAnsiTheme="majorHAnsi" w:cstheme="majorBidi"/>
+      <w:color w:val="2F5496" w:themeColor="accent1" w:themeShade="BF"/>
+      <w:sz w:val="32"/>
+      <w:szCs w:val="32"/>
+    </w:rPr>
+  </w:style>
+  <w:style w:type="paragraph" w:styleId="Heading2">
+    <w:name w:val="heading 2"/>
+    <w:basedOn w:val="Normal"/>
+    <w:next w:val="Normal"/>
+    <w:link w:val="Heading2Char"/>
+    <w:uiPriority w:val="9"/>
+    <w:unhideWhenUsed/>
+    <w:qFormat/>
+    <w:rsid w:val="0060567A"/>
+    <w:pPr>
+      <w:keepNext/>
+      <w:keepLines/>
+      <w:spacing w:before="40" w:after="0"/>
+      <w:outlineLvl w:val="1"/>
+    </w:pPr>
+    <w:rPr>
+      <w:rFonts w:asciiTheme="majorHAnsi" w:eastAsiaTheme="majorEastAsia" w:hAnsiTheme="majorHAnsi" w:cstheme="majorBidi"/>
+      <w:color w:val="2F5496" w:themeColor="accent1" w:themeShade="BF"/>
+      <w:sz w:val="26"/>
+      <w:szCs w:val="26"/>
+    </w:rPr>
+  </w:style>
   <w:style w:type="character" w:default="1" w:styleId="DefaultParagraphFont">
     <w:name w:val="Default Paragraph Font"/>
     <w:uiPriority w:val="1"/>
@@ -4574,6 +5638,85 @@
       <w:sz w:val="24"/>
       <w:szCs w:val="24"/>
       <w:lang w:val="en-GB" w:eastAsia="en-GB"/>
+    </w:rPr>
+  </w:style>
+  <w:style w:type="character" w:customStyle="1" w:styleId="Heading1Char">
+    <w:name w:val="Heading 1 Char"/>
+    <w:basedOn w:val="DefaultParagraphFont"/>
+    <w:link w:val="Heading1"/>
+    <w:uiPriority w:val="9"/>
+    <w:rsid w:val="0060567A"/>
+    <w:rPr>
+      <w:rFonts w:asciiTheme="majorHAnsi" w:eastAsiaTheme="majorEastAsia" w:hAnsiTheme="majorHAnsi" w:cstheme="majorBidi"/>
+      <w:color w:val="2F5496" w:themeColor="accent1" w:themeShade="BF"/>
+      <w:sz w:val="32"/>
+      <w:szCs w:val="32"/>
+    </w:rPr>
+  </w:style>
+  <w:style w:type="character" w:customStyle="1" w:styleId="Heading2Char">
+    <w:name w:val="Heading 2 Char"/>
+    <w:basedOn w:val="DefaultParagraphFont"/>
+    <w:link w:val="Heading2"/>
+    <w:uiPriority w:val="9"/>
+    <w:rsid w:val="0060567A"/>
+    <w:rPr>
+      <w:rFonts w:asciiTheme="majorHAnsi" w:eastAsiaTheme="majorEastAsia" w:hAnsiTheme="majorHAnsi" w:cstheme="majorBidi"/>
+      <w:color w:val="2F5496" w:themeColor="accent1" w:themeShade="BF"/>
+      <w:sz w:val="26"/>
+      <w:szCs w:val="26"/>
+    </w:rPr>
+  </w:style>
+  <w:style w:type="paragraph" w:styleId="TOCHeading">
+    <w:name w:val="TOC Heading"/>
+    <w:basedOn w:val="Heading1"/>
+    <w:next w:val="Normal"/>
+    <w:uiPriority w:val="39"/>
+    <w:unhideWhenUsed/>
+    <w:qFormat/>
+    <w:rsid w:val="0060567A"/>
+    <w:pPr>
+      <w:outlineLvl w:val="9"/>
+    </w:pPr>
+  </w:style>
+  <w:style w:type="paragraph" w:styleId="TOC1">
+    <w:name w:val="toc 1"/>
+    <w:basedOn w:val="Normal"/>
+    <w:next w:val="Normal"/>
+    <w:autoRedefine/>
+    <w:uiPriority w:val="39"/>
+    <w:unhideWhenUsed/>
+    <w:rsid w:val="0060567A"/>
+    <w:pPr>
+      <w:spacing w:after="100"/>
+    </w:pPr>
+  </w:style>
+  <w:style w:type="paragraph" w:styleId="TOC2">
+    <w:name w:val="toc 2"/>
+    <w:basedOn w:val="Normal"/>
+    <w:next w:val="Normal"/>
+    <w:autoRedefine/>
+    <w:uiPriority w:val="39"/>
+    <w:unhideWhenUsed/>
+    <w:rsid w:val="0060567A"/>
+    <w:pPr>
+      <w:spacing w:after="100"/>
+      <w:ind w:left="220"/>
+    </w:pPr>
+  </w:style>
+  <w:style w:type="paragraph" w:styleId="TOC3">
+    <w:name w:val="toc 3"/>
+    <w:basedOn w:val="Normal"/>
+    <w:next w:val="Normal"/>
+    <w:autoRedefine/>
+    <w:uiPriority w:val="39"/>
+    <w:unhideWhenUsed/>
+    <w:rsid w:val="0060567A"/>
+    <w:pPr>
+      <w:spacing w:after="100"/>
+      <w:ind w:left="440"/>
+    </w:pPr>
+    <w:rPr>
+      <w:rFonts w:eastAsiaTheme="minorEastAsia" w:cs="Times New Roman"/>
     </w:rPr>
   </w:style>
 </w:styles>
@@ -4879,7 +6022,7 @@
 </file>
 
 <file path=customXml/itemProps1.xml><?xml version="1.0" encoding="utf-8"?>
-<ds:datastoreItem xmlns:ds="http://schemas.openxmlformats.org/officeDocument/2006/customXml" ds:itemID="{FF56B41B-AFA9-45B1-8459-7CF823065A3A}">
+<ds:datastoreItem xmlns:ds="http://schemas.openxmlformats.org/officeDocument/2006/customXml" ds:itemID="{D1B89291-FCC9-4A99-A773-7B4180DDEA94}">
   <ds:schemaRefs>
     <ds:schemaRef ds:uri="http://schemas.openxmlformats.org/officeDocument/2006/bibliography"/>
   </ds:schemaRefs>

</xml_diff>